<commit_message>
v0.3 - add platform and RUN the game
</commit_message>
<xml_diff>
--- a/gravity_guy_2D.docx
+++ b/gravity_guy_2D.docx
@@ -3583,10 +3583,7 @@
         <w:ind w:left="1134"/>
       </w:pPr>
       <w:r>
-        <w:t>Unity units can represent other measurements – but why make life compli</w:t>
-      </w:r>
-      <w:r>
-        <w:t xml:space="preserve">cated </w:t>
+        <w:t xml:space="preserve">Unity units can represent other measurements – but why make life complicated </w:t>
       </w:r>
       <w:r>
         <w:sym w:font="Wingdings" w:char="F04A"/>
@@ -4121,11 +4118,13 @@
     </w:p>
     <w:p>
       <w:pPr>
+        <w:keepNext/>
         <w:rPr>
           <w:b/>
         </w:rPr>
       </w:pPr>
       <w:r>
+        <w:lastRenderedPageBreak/>
         <w:t xml:space="preserve">The screen should look similar to the following </w:t>
       </w:r>
       <w:r>
@@ -4146,24 +4145,1475 @@
           <w:b/>
         </w:rPr>
         <w:t>gameO</w:t>
+      </w:r>
+      <w:r>
+        <w:rPr>
+          <w:b/>
+        </w:rPr>
+        <w:t>bject</w:t>
+      </w:r>
+      <w:proofErr w:type="spellEnd"/>
+      <w:r>
+        <w:rPr>
+          <w:b/>
+        </w:rPr>
+        <w:t xml:space="preserve"> has been added to the scene:</w:t>
+      </w:r>
+    </w:p>
+    <w:p>
+      <w:r>
+        <w:rPr>
+          <w:noProof/>
+          <w:lang w:val="en-US"/>
+        </w:rPr>
+        <w:drawing>
+          <wp:inline distT="0" distB="0" distL="0" distR="0" wp14:anchorId="130E9D58" wp14:editId="50F07AD3">
+            <wp:extent cx="6205855" cy="4648200"/>
+            <wp:effectExtent l="0" t="0" r="0" b="0"/>
+            <wp:docPr id="14" name="Picture 14" descr="Macintosh HD:Users:matt:Copy:2014_TEACHING:comp2_IMMedia:gravity-guy2D:images:gg7_hero_in_scene.png"/>
+            <wp:cNvGraphicFramePr>
+              <a:graphicFrameLocks xmlns:a="http://schemas.openxmlformats.org/drawingml/2006/main" noChangeAspect="1"/>
+            </wp:cNvGraphicFramePr>
+            <a:graphic xmlns:a="http://schemas.openxmlformats.org/drawingml/2006/main">
+              <a:graphicData uri="http://schemas.openxmlformats.org/drawingml/2006/picture">
+                <pic:pic xmlns:pic="http://schemas.openxmlformats.org/drawingml/2006/picture">
+                  <pic:nvPicPr>
+                    <pic:cNvPr id="0" name="Picture 1" descr="Macintosh HD:Users:matt:Copy:2014_TEACHING:comp2_IMMedia:gravity-guy2D:images:gg7_hero_in_scene.png"/>
+                    <pic:cNvPicPr>
+                      <a:picLocks noChangeAspect="1" noChangeArrowheads="1"/>
+                    </pic:cNvPicPr>
+                  </pic:nvPicPr>
+                  <pic:blipFill>
+                    <a:blip r:embed="rId17">
+                      <a:extLst>
+                        <a:ext uri="{28A0092B-C50C-407E-A947-70E740481C1C}">
+                          <a14:useLocalDpi xmlns:a14="http://schemas.microsoft.com/office/drawing/2010/main" val="0"/>
+                        </a:ext>
+                      </a:extLst>
+                    </a:blip>
+                    <a:srcRect/>
+                    <a:stretch>
+                      <a:fillRect/>
+                    </a:stretch>
+                  </pic:blipFill>
+                  <pic:spPr bwMode="auto">
+                    <a:xfrm>
+                      <a:off x="0" y="0"/>
+                      <a:ext cx="6205855" cy="4648200"/>
+                    </a:xfrm>
+                    <a:prstGeom prst="rect">
+                      <a:avLst/>
+                    </a:prstGeom>
+                    <a:noFill/>
+                    <a:ln>
+                      <a:noFill/>
+                    </a:ln>
+                  </pic:spPr>
+                </pic:pic>
+              </a:graphicData>
+            </a:graphic>
+          </wp:inline>
+        </w:drawing>
+      </w:r>
+    </w:p>
+    <w:p/>
+    <w:p>
+      <w:r>
+        <w:t xml:space="preserve">Set the ‘position’ property of our hero to exactly (0, 5, 0) </w:t>
+      </w:r>
+    </w:p>
+    <w:p>
+      <w:pPr>
+        <w:numPr>
+          <w:ilvl w:val="1"/>
+          <w:numId w:val="7"/>
+        </w:numPr>
+      </w:pPr>
+      <w:r>
+        <w:t xml:space="preserve">In the </w:t>
+      </w:r>
+      <w:r>
+        <w:rPr>
+          <w:b/>
+        </w:rPr>
+        <w:t>Hierarchy Panel</w:t>
+      </w:r>
+      <w:r>
+        <w:t xml:space="preserve">, select </w:t>
+      </w:r>
+      <w:r>
+        <w:rPr>
+          <w:b/>
+        </w:rPr>
+        <w:t>hero</w:t>
+      </w:r>
+    </w:p>
+    <w:p>
+      <w:pPr>
+        <w:numPr>
+          <w:ilvl w:val="1"/>
+          <w:numId w:val="7"/>
+        </w:numPr>
+      </w:pPr>
+      <w:r>
+        <w:t xml:space="preserve">In the </w:t>
+      </w:r>
+      <w:r>
+        <w:rPr>
+          <w:b/>
+        </w:rPr>
+        <w:t>Inspector Panel</w:t>
+      </w:r>
+      <w:r>
+        <w:t xml:space="preserve">, for the </w:t>
+      </w:r>
+      <w:r>
+        <w:rPr>
+          <w:b/>
+        </w:rPr>
+        <w:t>Transform</w:t>
+      </w:r>
+      <w:r>
+        <w:t xml:space="preserve"> component section, change property </w:t>
+      </w:r>
+      <w:r>
+        <w:rPr>
+          <w:b/>
+        </w:rPr>
+        <w:t>Position</w:t>
+      </w:r>
+      <w:r>
+        <w:t xml:space="preserve"> to:</w:t>
+      </w:r>
+    </w:p>
+    <w:p>
+      <w:pPr>
+        <w:numPr>
+          <w:ilvl w:val="2"/>
+          <w:numId w:val="7"/>
+        </w:numPr>
+      </w:pPr>
+      <w:r>
+        <w:t>X=0</w:t>
+      </w:r>
+      <w:r>
+        <w:tab/>
+        <w:t>Y=5</w:t>
+      </w:r>
+      <w:r>
+        <w:tab/>
+        <w:t>Z=0</w:t>
+      </w:r>
+    </w:p>
+    <w:p>
+      <w:pPr>
+        <w:numPr>
+          <w:ilvl w:val="2"/>
+          <w:numId w:val="7"/>
+        </w:numPr>
+      </w:pPr>
+      <w:r>
+        <w:t xml:space="preserve">(HINT – you can use the TAB key to move to the next text entry box once you’ve set X to </w:t>
+      </w:r>
+      <w:proofErr w:type="gramStart"/>
+      <w:r>
+        <w:t>zero …)</w:t>
+      </w:r>
+      <w:proofErr w:type="gramEnd"/>
+    </w:p>
+    <w:p/>
+    <w:p>
+      <w:pPr>
+        <w:pStyle w:val="StyleHeading1ChapterheadingAfter6pt"/>
+      </w:pPr>
+      <w:r>
+        <w:lastRenderedPageBreak/>
+        <w:t>Panning and Zooming your ‘scene’ window panel</w:t>
+      </w:r>
+    </w:p>
+    <w:p/>
+    <w:p>
+      <w:pPr>
+        <w:pBdr>
+          <w:top w:val="single" w:sz="4" w:space="1" w:color="auto"/>
+          <w:left w:val="single" w:sz="4" w:space="4" w:color="auto"/>
+          <w:bottom w:val="single" w:sz="4" w:space="1" w:color="auto"/>
+          <w:right w:val="single" w:sz="4" w:space="4" w:color="auto"/>
+        </w:pBdr>
+        <w:ind w:left="1134"/>
+      </w:pPr>
+    </w:p>
+    <w:p>
+      <w:pPr>
+        <w:pBdr>
+          <w:top w:val="single" w:sz="4" w:space="1" w:color="auto"/>
+          <w:left w:val="single" w:sz="4" w:space="4" w:color="auto"/>
+          <w:bottom w:val="single" w:sz="4" w:space="1" w:color="auto"/>
+          <w:right w:val="single" w:sz="4" w:space="4" w:color="auto"/>
+        </w:pBdr>
+        <w:ind w:left="1134"/>
+        <w:jc w:val="center"/>
+        <w:rPr>
+          <w:b/>
+        </w:rPr>
+      </w:pPr>
+      <w:r>
+        <w:rPr>
+          <w:b/>
+        </w:rPr>
+        <w:t>I can’t see the thing(s) I want to work on in the ‘scene’ panel?</w:t>
+      </w:r>
+    </w:p>
+    <w:p>
+      <w:pPr>
+        <w:pBdr>
+          <w:top w:val="single" w:sz="4" w:space="1" w:color="auto"/>
+          <w:left w:val="single" w:sz="4" w:space="4" w:color="auto"/>
+          <w:bottom w:val="single" w:sz="4" w:space="1" w:color="auto"/>
+          <w:right w:val="single" w:sz="4" w:space="4" w:color="auto"/>
+        </w:pBdr>
+        <w:ind w:left="1134"/>
+      </w:pPr>
+    </w:p>
+    <w:p>
+      <w:pPr>
+        <w:pBdr>
+          <w:top w:val="single" w:sz="4" w:space="1" w:color="auto"/>
+          <w:left w:val="single" w:sz="4" w:space="4" w:color="auto"/>
+          <w:bottom w:val="single" w:sz="4" w:space="1" w:color="auto"/>
+          <w:right w:val="single" w:sz="4" w:space="4" w:color="auto"/>
+        </w:pBdr>
+        <w:ind w:left="1134"/>
+      </w:pPr>
+      <w:r>
+        <w:t>A core skill in Unity is manipulating the view of what you can see in the ‘scene’ window panel</w:t>
+      </w:r>
+    </w:p>
+    <w:p>
+      <w:pPr>
+        <w:pBdr>
+          <w:top w:val="single" w:sz="4" w:space="1" w:color="auto"/>
+          <w:left w:val="single" w:sz="4" w:space="4" w:color="auto"/>
+          <w:bottom w:val="single" w:sz="4" w:space="1" w:color="auto"/>
+          <w:right w:val="single" w:sz="4" w:space="4" w:color="auto"/>
+        </w:pBdr>
+        <w:ind w:left="1134"/>
+      </w:pPr>
+    </w:p>
+    <w:p>
+      <w:pPr>
+        <w:pBdr>
+          <w:top w:val="single" w:sz="4" w:space="1" w:color="auto"/>
+          <w:left w:val="single" w:sz="4" w:space="4" w:color="auto"/>
+          <w:bottom w:val="single" w:sz="4" w:space="1" w:color="auto"/>
+          <w:right w:val="single" w:sz="4" w:space="4" w:color="auto"/>
+        </w:pBdr>
+        <w:ind w:left="1134"/>
+      </w:pPr>
+      <w:r>
+        <w:t>On this page you will learn the fundamental 3 actions you need to manage what you see:</w:t>
+      </w:r>
+    </w:p>
+    <w:p>
+      <w:pPr>
+        <w:pStyle w:val="ListParagraph"/>
+        <w:numPr>
+          <w:ilvl w:val="0"/>
+          <w:numId w:val="27"/>
+        </w:numPr>
+        <w:pBdr>
+          <w:top w:val="single" w:sz="4" w:space="1" w:color="auto"/>
+          <w:left w:val="single" w:sz="4" w:space="4" w:color="auto"/>
+          <w:bottom w:val="single" w:sz="4" w:space="1" w:color="auto"/>
+          <w:right w:val="single" w:sz="4" w:space="4" w:color="auto"/>
+        </w:pBdr>
+      </w:pPr>
+      <w:r>
+        <w:t xml:space="preserve">Zoom into a specific </w:t>
+      </w:r>
+      <w:proofErr w:type="spellStart"/>
+      <w:r>
+        <w:t>gameObject</w:t>
+      </w:r>
+      <w:proofErr w:type="spellEnd"/>
+    </w:p>
+    <w:p>
+      <w:pPr>
+        <w:pStyle w:val="ListParagraph"/>
+        <w:numPr>
+          <w:ilvl w:val="0"/>
+          <w:numId w:val="27"/>
+        </w:numPr>
+        <w:pBdr>
+          <w:top w:val="single" w:sz="4" w:space="1" w:color="auto"/>
+          <w:left w:val="single" w:sz="4" w:space="4" w:color="auto"/>
+          <w:bottom w:val="single" w:sz="4" w:space="1" w:color="auto"/>
+          <w:right w:val="single" w:sz="4" w:space="4" w:color="auto"/>
+        </w:pBdr>
+      </w:pPr>
+      <w:r>
+        <w:t>Zoom in and out</w:t>
+      </w:r>
+    </w:p>
+    <w:p>
+      <w:pPr>
+        <w:pStyle w:val="ListParagraph"/>
+        <w:numPr>
+          <w:ilvl w:val="0"/>
+          <w:numId w:val="27"/>
+        </w:numPr>
+        <w:pBdr>
+          <w:top w:val="single" w:sz="4" w:space="1" w:color="auto"/>
+          <w:left w:val="single" w:sz="4" w:space="4" w:color="auto"/>
+          <w:bottom w:val="single" w:sz="4" w:space="1" w:color="auto"/>
+          <w:right w:val="single" w:sz="4" w:space="4" w:color="auto"/>
+        </w:pBdr>
+      </w:pPr>
+      <w:r>
+        <w:t>Panel up/down/left/right</w:t>
+      </w:r>
+    </w:p>
+    <w:p>
+      <w:pPr>
+        <w:pBdr>
+          <w:top w:val="single" w:sz="4" w:space="1" w:color="auto"/>
+          <w:left w:val="single" w:sz="4" w:space="4" w:color="auto"/>
+          <w:bottom w:val="single" w:sz="4" w:space="1" w:color="auto"/>
+          <w:right w:val="single" w:sz="4" w:space="4" w:color="auto"/>
+        </w:pBdr>
+        <w:ind w:left="1134"/>
+      </w:pPr>
+    </w:p>
+    <w:p>
+      <w:pPr>
+        <w:pStyle w:val="Heading2"/>
+        <w:keepNext w:val="0"/>
+      </w:pPr>
+      <w:r>
+        <w:t xml:space="preserve">Double click a </w:t>
+      </w:r>
+      <w:proofErr w:type="spellStart"/>
+      <w:r>
+        <w:t>gameObject</w:t>
+      </w:r>
+      <w:proofErr w:type="spellEnd"/>
+      <w:r>
+        <w:t xml:space="preserve"> in the Hierarchy to make the Scene panel centre and zoom</w:t>
+      </w:r>
+    </w:p>
+    <w:p>
+      <w:r>
+        <w:t xml:space="preserve">Once you have lots of </w:t>
+      </w:r>
+      <w:proofErr w:type="spellStart"/>
+      <w:r>
+        <w:t>gameObjects</w:t>
+      </w:r>
+      <w:proofErr w:type="spellEnd"/>
+      <w:r>
+        <w:t xml:space="preserve"> in the scene, you will want to change which one you are viewing from time to time. Double clicking the name of the </w:t>
+      </w:r>
+      <w:proofErr w:type="spellStart"/>
+      <w:r>
+        <w:t>gameObject</w:t>
+      </w:r>
+      <w:proofErr w:type="spellEnd"/>
+      <w:r>
+        <w:t xml:space="preserve"> in the </w:t>
+      </w:r>
+      <w:proofErr w:type="spellStart"/>
+      <w:r>
+        <w:t>Hiearchy</w:t>
+      </w:r>
+      <w:proofErr w:type="spellEnd"/>
+      <w:r>
+        <w:t xml:space="preserve"> will make the view in the Scene window panel zoom to view the </w:t>
+      </w:r>
+      <w:proofErr w:type="spellStart"/>
+      <w:r>
+        <w:t>gameObject</w:t>
+      </w:r>
+      <w:proofErr w:type="spellEnd"/>
+      <w:r>
+        <w:t xml:space="preserve">, and arrange the </w:t>
+      </w:r>
+      <w:proofErr w:type="spellStart"/>
+      <w:r>
+        <w:t>center</w:t>
+      </w:r>
+      <w:proofErr w:type="spellEnd"/>
+      <w:r>
+        <w:t xml:space="preserve"> of the selected object to be the </w:t>
+      </w:r>
+      <w:proofErr w:type="spellStart"/>
+      <w:r>
+        <w:t>center</w:t>
+      </w:r>
+      <w:proofErr w:type="spellEnd"/>
+      <w:r>
+        <w:t xml:space="preserve"> of the Scene Panel.</w:t>
+      </w:r>
+    </w:p>
+    <w:p/>
+    <w:p>
+      <w:r>
+        <w:t xml:space="preserve">Zoom and centre on the </w:t>
+      </w:r>
+      <w:r>
+        <w:rPr>
+          <w:b/>
+        </w:rPr>
+        <w:t>hero</w:t>
+      </w:r>
+      <w:r>
+        <w:t xml:space="preserve"> </w:t>
+      </w:r>
+      <w:proofErr w:type="spellStart"/>
+      <w:r>
+        <w:t>gameObject</w:t>
+      </w:r>
+      <w:proofErr w:type="spellEnd"/>
+      <w:r>
+        <w:t>:</w:t>
+      </w:r>
+    </w:p>
+    <w:p>
+      <w:pPr>
+        <w:numPr>
+          <w:ilvl w:val="1"/>
+          <w:numId w:val="7"/>
+        </w:numPr>
+      </w:pPr>
+      <w:r>
+        <w:t xml:space="preserve">In the </w:t>
+      </w:r>
+      <w:r>
+        <w:rPr>
+          <w:b/>
+        </w:rPr>
+        <w:t>Hierarchy</w:t>
+      </w:r>
+      <w:r>
+        <w:rPr>
+          <w:b/>
+        </w:rPr>
+        <w:t xml:space="preserve"> Panel</w:t>
+      </w:r>
+      <w:r>
+        <w:rPr>
+          <w:b/>
+        </w:rPr>
+        <w:t xml:space="preserve"> </w:t>
+      </w:r>
+      <w:r>
+        <w:t xml:space="preserve">double click </w:t>
+      </w:r>
+      <w:proofErr w:type="spellStart"/>
+      <w:r>
+        <w:t>gameObject</w:t>
+      </w:r>
+      <w:proofErr w:type="spellEnd"/>
+      <w:r>
+        <w:t xml:space="preserve"> </w:t>
+      </w:r>
+      <w:r>
+        <w:rPr>
+          <w:b/>
+        </w:rPr>
+        <w:t>hero</w:t>
+      </w:r>
+    </w:p>
+    <w:p>
+      <w:pPr>
+        <w:numPr>
+          <w:ilvl w:val="1"/>
+          <w:numId w:val="7"/>
+        </w:numPr>
+      </w:pPr>
+      <w:r>
+        <w:t>The Scene panel should look as follows:</w:t>
+      </w:r>
+    </w:p>
+    <w:p>
+      <w:pPr>
+        <w:jc w:val="center"/>
+      </w:pPr>
+      <w:r>
+        <w:rPr>
+          <w:noProof/>
+          <w:lang w:val="en-US"/>
+        </w:rPr>
+        <w:drawing>
+          <wp:inline distT="0" distB="0" distL="0" distR="0" wp14:anchorId="749545F3" wp14:editId="4722A262">
+            <wp:extent cx="5501171" cy="4375381"/>
+            <wp:effectExtent l="0" t="0" r="10795" b="0"/>
+            <wp:docPr id="15" name="Picture 15" descr="Macintosh HD:Users:matt:Copy:2014_TEACHING:comp2_IMMedia:gravity-guy2D:images:gg8_scene_zoom_hero.png"/>
+            <wp:cNvGraphicFramePr>
+              <a:graphicFrameLocks xmlns:a="http://schemas.openxmlformats.org/drawingml/2006/main" noChangeAspect="1"/>
+            </wp:cNvGraphicFramePr>
+            <a:graphic xmlns:a="http://schemas.openxmlformats.org/drawingml/2006/main">
+              <a:graphicData uri="http://schemas.openxmlformats.org/drawingml/2006/picture">
+                <pic:pic xmlns:pic="http://schemas.openxmlformats.org/drawingml/2006/picture">
+                  <pic:nvPicPr>
+                    <pic:cNvPr id="0" name="Picture 2" descr="Macintosh HD:Users:matt:Copy:2014_TEACHING:comp2_IMMedia:gravity-guy2D:images:gg8_scene_zoom_hero.png"/>
+                    <pic:cNvPicPr>
+                      <a:picLocks noChangeAspect="1" noChangeArrowheads="1"/>
+                    </pic:cNvPicPr>
+                  </pic:nvPicPr>
+                  <pic:blipFill>
+                    <a:blip r:embed="rId18">
+                      <a:extLst>
+                        <a:ext uri="{28A0092B-C50C-407E-A947-70E740481C1C}">
+                          <a14:useLocalDpi xmlns:a14="http://schemas.microsoft.com/office/drawing/2010/main" val="0"/>
+                        </a:ext>
+                      </a:extLst>
+                    </a:blip>
+                    <a:srcRect/>
+                    <a:stretch>
+                      <a:fillRect/>
+                    </a:stretch>
+                  </pic:blipFill>
+                  <pic:spPr bwMode="auto">
+                    <a:xfrm>
+                      <a:off x="0" y="0"/>
+                      <a:ext cx="5501853" cy="4375923"/>
+                    </a:xfrm>
+                    <a:prstGeom prst="rect">
+                      <a:avLst/>
+                    </a:prstGeom>
+                    <a:noFill/>
+                    <a:ln>
+                      <a:noFill/>
+                    </a:ln>
+                  </pic:spPr>
+                </pic:pic>
+              </a:graphicData>
+            </a:graphic>
+          </wp:inline>
+        </w:drawing>
+      </w:r>
+    </w:p>
+    <w:p/>
+    <w:p>
+      <w:pPr>
+        <w:keepNext/>
+      </w:pPr>
+      <w:r>
+        <w:lastRenderedPageBreak/>
+        <w:t xml:space="preserve">Zoom and centre on the </w:t>
+      </w:r>
+      <w:r>
+        <w:rPr>
+          <w:b/>
+        </w:rPr>
+        <w:t>Main Camera</w:t>
+      </w:r>
+      <w:r>
+        <w:t xml:space="preserve"> </w:t>
+      </w:r>
+      <w:proofErr w:type="spellStart"/>
+      <w:r>
+        <w:t>gameObject</w:t>
+      </w:r>
+      <w:proofErr w:type="spellEnd"/>
+      <w:r>
+        <w:t>:</w:t>
+      </w:r>
+    </w:p>
+    <w:p>
+      <w:pPr>
+        <w:keepNext/>
+        <w:numPr>
+          <w:ilvl w:val="1"/>
+          <w:numId w:val="7"/>
+        </w:numPr>
+      </w:pPr>
+      <w:r>
+        <w:t xml:space="preserve">In the </w:t>
+      </w:r>
+      <w:r>
+        <w:rPr>
+          <w:b/>
+        </w:rPr>
+        <w:t>Hierarchy</w:t>
+      </w:r>
+      <w:r>
+        <w:rPr>
+          <w:b/>
+        </w:rPr>
+        <w:t xml:space="preserve"> Panel</w:t>
+      </w:r>
+      <w:r>
+        <w:rPr>
+          <w:b/>
+        </w:rPr>
+        <w:t xml:space="preserve"> </w:t>
+      </w:r>
+      <w:r>
+        <w:t xml:space="preserve">double click </w:t>
+      </w:r>
+      <w:proofErr w:type="spellStart"/>
+      <w:r>
+        <w:t>gameObject</w:t>
+      </w:r>
+      <w:proofErr w:type="spellEnd"/>
+      <w:r>
+        <w:t xml:space="preserve"> </w:t>
+      </w:r>
+      <w:r>
+        <w:rPr>
+          <w:b/>
+        </w:rPr>
+        <w:t>Main Camera</w:t>
+      </w:r>
+    </w:p>
+    <w:p>
+      <w:pPr>
+        <w:keepNext/>
+        <w:numPr>
+          <w:ilvl w:val="1"/>
+          <w:numId w:val="7"/>
+        </w:numPr>
+      </w:pPr>
+      <w:r>
+        <w:t>The Scene panel should look as follows:</w:t>
+      </w:r>
+    </w:p>
+    <w:p>
+      <w:pPr>
+        <w:jc w:val="center"/>
+      </w:pPr>
+      <w:r>
+        <w:rPr>
+          <w:noProof/>
+          <w:lang w:val="en-US"/>
+        </w:rPr>
+        <w:drawing>
+          <wp:inline distT="0" distB="0" distL="0" distR="0" wp14:anchorId="4EA8D4E9" wp14:editId="199F5A62">
+            <wp:extent cx="5408403" cy="4353618"/>
+            <wp:effectExtent l="0" t="0" r="1905" b="0"/>
+            <wp:docPr id="29" name="Picture 29" descr="Macintosh HD:Users:matt:Copy:2014_TEACHING:comp2_IMMedia:gravity-guy2D:images:gg9_scene_zoom_camera.png"/>
+            <wp:cNvGraphicFramePr>
+              <a:graphicFrameLocks xmlns:a="http://schemas.openxmlformats.org/drawingml/2006/main" noChangeAspect="1"/>
+            </wp:cNvGraphicFramePr>
+            <a:graphic xmlns:a="http://schemas.openxmlformats.org/drawingml/2006/main">
+              <a:graphicData uri="http://schemas.openxmlformats.org/drawingml/2006/picture">
+                <pic:pic xmlns:pic="http://schemas.openxmlformats.org/drawingml/2006/picture">
+                  <pic:nvPicPr>
+                    <pic:cNvPr id="0" name="Picture 3" descr="Macintosh HD:Users:matt:Copy:2014_TEACHING:comp2_IMMedia:gravity-guy2D:images:gg9_scene_zoom_camera.png"/>
+                    <pic:cNvPicPr>
+                      <a:picLocks noChangeAspect="1" noChangeArrowheads="1"/>
+                    </pic:cNvPicPr>
+                  </pic:nvPicPr>
+                  <pic:blipFill>
+                    <a:blip r:embed="rId19">
+                      <a:extLst>
+                        <a:ext uri="{28A0092B-C50C-407E-A947-70E740481C1C}">
+                          <a14:useLocalDpi xmlns:a14="http://schemas.microsoft.com/office/drawing/2010/main" val="0"/>
+                        </a:ext>
+                      </a:extLst>
+                    </a:blip>
+                    <a:srcRect/>
+                    <a:stretch>
+                      <a:fillRect/>
+                    </a:stretch>
+                  </pic:blipFill>
+                  <pic:spPr bwMode="auto">
+                    <a:xfrm>
+                      <a:off x="0" y="0"/>
+                      <a:ext cx="5408698" cy="4353855"/>
+                    </a:xfrm>
+                    <a:prstGeom prst="rect">
+                      <a:avLst/>
+                    </a:prstGeom>
+                    <a:noFill/>
+                    <a:ln>
+                      <a:noFill/>
+                    </a:ln>
+                  </pic:spPr>
+                </pic:pic>
+              </a:graphicData>
+            </a:graphic>
+          </wp:inline>
+        </w:drawing>
+      </w:r>
+    </w:p>
+    <w:p>
+      <w:pPr>
+        <w:pStyle w:val="Heading2"/>
+        <w:keepNext w:val="0"/>
+      </w:pPr>
+      <w:r>
+        <w:t xml:space="preserve"> ‘</w:t>
+      </w:r>
+      <w:proofErr w:type="gramStart"/>
+      <w:r>
+        <w:t>hand’</w:t>
+      </w:r>
+      <w:proofErr w:type="gramEnd"/>
+      <w:r>
+        <w:t xml:space="preserve"> tool – to pan left/right/up/down</w:t>
+      </w:r>
+    </w:p>
+    <w:p>
+      <w:r>
+        <w:t>Being about to change what we see in the Scene window panel left/right/up/down is called ‘panning’. To do this we simply select the ‘hand’ tool (top left of Unity application window) and then mouse-drag with our ‘hand’ cursor in the Scene window panel.</w:t>
+      </w:r>
+    </w:p>
+    <w:p/>
+    <w:p>
+      <w:pPr>
+        <w:jc w:val="center"/>
+      </w:pPr>
+      <w:r>
+        <w:rPr>
+          <w:noProof/>
+          <w:lang w:val="en-US"/>
+        </w:rPr>
+        <w:drawing>
+          <wp:inline distT="0" distB="0" distL="0" distR="0" wp14:anchorId="4FDE86F4" wp14:editId="1460FF6D">
+            <wp:extent cx="4885055" cy="2049145"/>
+            <wp:effectExtent l="0" t="0" r="0" b="8255"/>
+            <wp:docPr id="32" name="Picture 32" descr="Macintosh HD:Users:matt:Copy:2014_TEACHING:comp2_IMMedia:gravity-guy2D:images:gg10_pan_hand_tool.png"/>
+            <wp:cNvGraphicFramePr>
+              <a:graphicFrameLocks xmlns:a="http://schemas.openxmlformats.org/drawingml/2006/main" noChangeAspect="1"/>
+            </wp:cNvGraphicFramePr>
+            <a:graphic xmlns:a="http://schemas.openxmlformats.org/drawingml/2006/main">
+              <a:graphicData uri="http://schemas.openxmlformats.org/drawingml/2006/picture">
+                <pic:pic xmlns:pic="http://schemas.openxmlformats.org/drawingml/2006/picture">
+                  <pic:nvPicPr>
+                    <pic:cNvPr id="0" name="Picture 4" descr="Macintosh HD:Users:matt:Copy:2014_TEACHING:comp2_IMMedia:gravity-guy2D:images:gg10_pan_hand_tool.png"/>
+                    <pic:cNvPicPr>
+                      <a:picLocks noChangeAspect="1" noChangeArrowheads="1"/>
+                    </pic:cNvPicPr>
+                  </pic:nvPicPr>
+                  <pic:blipFill>
+                    <a:blip r:embed="rId20">
+                      <a:extLst>
+                        <a:ext uri="{28A0092B-C50C-407E-A947-70E740481C1C}">
+                          <a14:useLocalDpi xmlns:a14="http://schemas.microsoft.com/office/drawing/2010/main" val="0"/>
+                        </a:ext>
+                      </a:extLst>
+                    </a:blip>
+                    <a:srcRect/>
+                    <a:stretch>
+                      <a:fillRect/>
+                    </a:stretch>
+                  </pic:blipFill>
+                  <pic:spPr bwMode="auto">
+                    <a:xfrm>
+                      <a:off x="0" y="0"/>
+                      <a:ext cx="4885055" cy="2049145"/>
+                    </a:xfrm>
+                    <a:prstGeom prst="rect">
+                      <a:avLst/>
+                    </a:prstGeom>
+                    <a:noFill/>
+                    <a:ln>
+                      <a:noFill/>
+                    </a:ln>
+                  </pic:spPr>
+                </pic:pic>
+              </a:graphicData>
+            </a:graphic>
+          </wp:inline>
+        </w:drawing>
+      </w:r>
+    </w:p>
+    <w:p>
+      <w:pPr>
+        <w:jc w:val="center"/>
+      </w:pPr>
+      <w:r>
+        <w:t xml:space="preserve"> </w:t>
+      </w:r>
+      <w:r>
+        <w:t>(</w:t>
+      </w:r>
+      <w:proofErr w:type="gramStart"/>
+      <w:r>
+        <w:t>we’ll</w:t>
+      </w:r>
+      <w:proofErr w:type="gramEnd"/>
+      <w:r>
+        <w:t xml:space="preserve"> learn about the other tools later in this tutorial …)</w:t>
+      </w:r>
+    </w:p>
+    <w:p>
+      <w:pPr>
+        <w:pStyle w:val="Heading2"/>
+        <w:keepNext w:val="0"/>
+      </w:pPr>
+      <w:r>
+        <w:t xml:space="preserve">Mouse wheel / </w:t>
+      </w:r>
+      <w:proofErr w:type="spellStart"/>
+      <w:r>
+        <w:t>trackpad</w:t>
+      </w:r>
+      <w:proofErr w:type="spellEnd"/>
+      <w:r>
+        <w:t xml:space="preserve"> zoom – zoom in and out of Scene panel contents</w:t>
+      </w:r>
+    </w:p>
+    <w:p>
+      <w:r>
+        <w:t>To zoom in or out of what is currently being view</w:t>
+      </w:r>
+      <w:r>
+        <w:t>ed</w:t>
+      </w:r>
+      <w:r>
+        <w:t xml:space="preserve"> in the Scene panel, use either the mouse-wheel, or your </w:t>
+      </w:r>
+      <w:proofErr w:type="spellStart"/>
+      <w:r>
+        <w:t>trackpad</w:t>
+      </w:r>
+      <w:proofErr w:type="spellEnd"/>
+      <w:r>
+        <w:t xml:space="preserve"> zoom method (e.g. on my laptop I use the 2-finger open-close method to zoom).</w:t>
+      </w:r>
+    </w:p>
+    <w:p>
+      <w:pPr>
+        <w:pStyle w:val="ListParagraph"/>
+        <w:numPr>
+          <w:ilvl w:val="0"/>
+          <w:numId w:val="28"/>
+        </w:numPr>
+      </w:pPr>
+      <w:r>
+        <w:t>NOTE:</w:t>
+      </w:r>
+      <w:r>
+        <w:t xml:space="preserve"> An alternative method to ZOOM is as follows:</w:t>
+      </w:r>
+    </w:p>
+    <w:p>
+      <w:pPr>
+        <w:pStyle w:val="ListParagraph"/>
+        <w:numPr>
+          <w:ilvl w:val="1"/>
+          <w:numId w:val="28"/>
+        </w:numPr>
+      </w:pPr>
+      <w:r>
+        <w:t>Hold down the CTRL-key</w:t>
+      </w:r>
+    </w:p>
+    <w:p>
+      <w:pPr>
+        <w:pStyle w:val="ListParagraph"/>
+        <w:numPr>
+          <w:ilvl w:val="1"/>
+          <w:numId w:val="28"/>
+        </w:numPr>
+      </w:pPr>
+      <w:r>
+        <w:t>Mouse click AND drag</w:t>
+      </w:r>
+    </w:p>
+    <w:p>
+      <w:pPr>
+        <w:pStyle w:val="ListParagraph"/>
+        <w:numPr>
+          <w:ilvl w:val="2"/>
+          <w:numId w:val="28"/>
+        </w:numPr>
+      </w:pPr>
+      <w:r>
+        <w:t>Up/right zooms in</w:t>
+      </w:r>
+    </w:p>
+    <w:p>
+      <w:pPr>
+        <w:pStyle w:val="ListParagraph"/>
+        <w:numPr>
+          <w:ilvl w:val="2"/>
+          <w:numId w:val="28"/>
+        </w:numPr>
+      </w:pPr>
+      <w:r>
+        <w:t>Down/left zooms out</w:t>
+      </w:r>
+      <w:r>
+        <w:t xml:space="preserve"> </w:t>
+      </w:r>
+      <w:r>
+        <w:t xml:space="preserve">(you’ll also see that while doing this the ‘hand’ tool changes to a magnifying </w:t>
+      </w:r>
+      <w:proofErr w:type="gramStart"/>
+      <w:r>
+        <w:t>glass !</w:t>
+      </w:r>
+      <w:proofErr w:type="gramEnd"/>
+      <w:r>
+        <w:t>)</w:t>
+      </w:r>
+    </w:p>
+    <w:p>
+      <w:pPr>
+        <w:pStyle w:val="StyleHeading1ChapterheadingAfter6pt"/>
+      </w:pPr>
+      <w:r>
+        <w:lastRenderedPageBreak/>
+        <w:t>Add some blue ‘platforms’ to o</w:t>
+      </w:r>
+      <w:r>
+        <w:t>ur game</w:t>
+      </w:r>
+    </w:p>
+    <w:p/>
+    <w:p>
+      <w:pPr>
+        <w:pBdr>
+          <w:top w:val="single" w:sz="4" w:space="1" w:color="auto"/>
+          <w:left w:val="single" w:sz="4" w:space="4" w:color="auto"/>
+          <w:bottom w:val="single" w:sz="4" w:space="1" w:color="auto"/>
+          <w:right w:val="single" w:sz="4" w:space="4" w:color="auto"/>
+        </w:pBdr>
+        <w:ind w:left="1134"/>
+      </w:pPr>
+    </w:p>
+    <w:p>
+      <w:pPr>
+        <w:pBdr>
+          <w:top w:val="single" w:sz="4" w:space="1" w:color="auto"/>
+          <w:left w:val="single" w:sz="4" w:space="4" w:color="auto"/>
+          <w:bottom w:val="single" w:sz="4" w:space="1" w:color="auto"/>
+          <w:right w:val="single" w:sz="4" w:space="4" w:color="auto"/>
+        </w:pBdr>
+        <w:ind w:left="1134"/>
+        <w:jc w:val="center"/>
+        <w:rPr>
+          <w:b/>
+        </w:rPr>
+      </w:pPr>
+      <w:r>
+        <w:rPr>
+          <w:b/>
+        </w:rPr>
+        <w:t xml:space="preserve">We’re almost </w:t>
+      </w:r>
+      <w:r>
+        <w:rPr>
+          <w:b/>
+        </w:rPr>
+        <w:t xml:space="preserve">ready to play the first version of our Gravity Guy </w:t>
+      </w:r>
+      <w:proofErr w:type="gramStart"/>
+      <w:r>
+        <w:rPr>
+          <w:b/>
+        </w:rPr>
+        <w:t>game !</w:t>
+      </w:r>
+      <w:proofErr w:type="gramEnd"/>
+    </w:p>
+    <w:p>
+      <w:pPr>
+        <w:pBdr>
+          <w:top w:val="single" w:sz="4" w:space="1" w:color="auto"/>
+          <w:left w:val="single" w:sz="4" w:space="4" w:color="auto"/>
+          <w:bottom w:val="single" w:sz="4" w:space="1" w:color="auto"/>
+          <w:right w:val="single" w:sz="4" w:space="4" w:color="auto"/>
+        </w:pBdr>
+        <w:ind w:left="1134"/>
+        <w:jc w:val="center"/>
+        <w:rPr>
+          <w:b/>
+        </w:rPr>
+      </w:pPr>
+    </w:p>
+    <w:p>
+      <w:pPr>
+        <w:pBdr>
+          <w:top w:val="single" w:sz="4" w:space="1" w:color="auto"/>
+          <w:left w:val="single" w:sz="4" w:space="4" w:color="auto"/>
+          <w:bottom w:val="single" w:sz="4" w:space="1" w:color="auto"/>
+          <w:right w:val="single" w:sz="4" w:space="4" w:color="auto"/>
+        </w:pBdr>
+        <w:ind w:left="1134"/>
+        <w:jc w:val="center"/>
+        <w:rPr>
+          <w:b/>
+        </w:rPr>
+      </w:pPr>
+      <w:r>
+        <w:rPr>
+          <w:b/>
+        </w:rPr>
+        <w:t xml:space="preserve">We just need to give our ‘hero’ something to land / </w:t>
+      </w:r>
+      <w:r>
+        <w:rPr>
+          <w:b/>
+        </w:rPr>
+        <w:t>walk / jump on …</w:t>
+      </w:r>
+    </w:p>
+    <w:p>
+      <w:pPr>
+        <w:pBdr>
+          <w:top w:val="single" w:sz="4" w:space="1" w:color="auto"/>
+          <w:left w:val="single" w:sz="4" w:space="4" w:color="auto"/>
+          <w:bottom w:val="single" w:sz="4" w:space="1" w:color="auto"/>
+          <w:right w:val="single" w:sz="4" w:space="4" w:color="auto"/>
+        </w:pBdr>
+        <w:ind w:left="1134"/>
+        <w:jc w:val="center"/>
+        <w:rPr>
+          <w:b/>
+        </w:rPr>
+      </w:pPr>
+    </w:p>
+    <w:p>
+      <w:pPr>
+        <w:pStyle w:val="Heading2"/>
+        <w:keepNext w:val="0"/>
+      </w:pPr>
+      <w:r>
+        <w:t>Drag copies</w:t>
+      </w:r>
+      <w:r>
+        <w:t xml:space="preserve"> of </w:t>
+      </w:r>
+      <w:r>
+        <w:t>a</w:t>
+      </w:r>
+      <w:r>
+        <w:t xml:space="preserve"> ‘</w:t>
+      </w:r>
+      <w:r>
+        <w:t>blue platform’</w:t>
+      </w:r>
+      <w:r>
+        <w:t xml:space="preserve"> into our scene</w:t>
+      </w:r>
+    </w:p>
+    <w:p>
+      <w:r>
+        <w:t>Add a copy of the pre-made blue ‘platform’</w:t>
+      </w:r>
+      <w:r>
+        <w:t xml:space="preserve"> game object (prefab) to the current scene:</w:t>
+      </w:r>
+    </w:p>
+    <w:p>
+      <w:pPr>
+        <w:numPr>
+          <w:ilvl w:val="1"/>
+          <w:numId w:val="7"/>
+        </w:numPr>
+      </w:pPr>
+      <w:r>
+        <w:t xml:space="preserve">In the </w:t>
+      </w:r>
+      <w:r>
+        <w:rPr>
+          <w:b/>
+        </w:rPr>
+        <w:t>Project</w:t>
+      </w:r>
+      <w:r>
+        <w:rPr>
+          <w:b/>
+        </w:rPr>
+        <w:t xml:space="preserve"> Panel</w:t>
+      </w:r>
+      <w:r>
+        <w:rPr>
+          <w:b/>
+        </w:rPr>
+        <w:t xml:space="preserve"> (</w:t>
+      </w:r>
+      <w:r>
+        <w:t xml:space="preserve">left side, lower section ‘Assets’), </w:t>
+      </w:r>
+      <w:r>
+        <w:t xml:space="preserve">select folder </w:t>
+      </w:r>
+      <w:r>
+        <w:rPr>
+          <w:b/>
+        </w:rPr>
+        <w:t>Prefabs</w:t>
+      </w:r>
+    </w:p>
+    <w:p>
+      <w:pPr>
+        <w:numPr>
+          <w:ilvl w:val="1"/>
+          <w:numId w:val="7"/>
+        </w:numPr>
+      </w:pPr>
+      <w:r>
+        <w:t xml:space="preserve">In the right-hand-side of the </w:t>
+      </w:r>
+      <w:r>
+        <w:rPr>
+          <w:b/>
+        </w:rPr>
+        <w:t>Project Panel</w:t>
+      </w:r>
+      <w:r>
+        <w:t>, you should now see a small blue cube labelled ‘</w:t>
+      </w:r>
+      <w:proofErr w:type="spellStart"/>
+      <w:r>
+        <w:rPr>
+          <w:b/>
+        </w:rPr>
+        <w:t>platformBlue</w:t>
+      </w:r>
+      <w:proofErr w:type="spellEnd"/>
+      <w:r>
+        <w:rPr>
+          <w:b/>
+        </w:rPr>
+        <w:t>’;</w:t>
+      </w:r>
+    </w:p>
+    <w:p>
+      <w:pPr>
+        <w:numPr>
+          <w:ilvl w:val="1"/>
+          <w:numId w:val="7"/>
+        </w:numPr>
+      </w:pPr>
+      <w:r>
+        <w:t>Drag the ‘</w:t>
+      </w:r>
+      <w:proofErr w:type="spellStart"/>
+      <w:r>
+        <w:rPr>
+          <w:b/>
+        </w:rPr>
+        <w:t>platformBlue</w:t>
+      </w:r>
+      <w:proofErr w:type="spellEnd"/>
+      <w:r>
+        <w:rPr>
+          <w:b/>
+        </w:rPr>
+        <w:t xml:space="preserve">’ </w:t>
+      </w:r>
+      <w:r>
+        <w:t xml:space="preserve">game object prefab from the </w:t>
+      </w:r>
+      <w:r>
+        <w:rPr>
+          <w:b/>
+        </w:rPr>
+        <w:t>Project Panel</w:t>
+      </w:r>
+      <w:r>
+        <w:t xml:space="preserve"> into the </w:t>
+      </w:r>
+      <w:r>
+        <w:rPr>
+          <w:b/>
+        </w:rPr>
+        <w:t>Scene Panel</w:t>
+      </w:r>
+      <w:r>
+        <w:rPr>
+          <w:b/>
+        </w:rPr>
+        <w:t xml:space="preserve"> </w:t>
+      </w:r>
+      <w:r>
+        <w:t>somewhere BELOW the ‘hero’ (so with gravity he’ll fall down onto this platform)</w:t>
+      </w:r>
+    </w:p>
+    <w:p>
+      <w:pPr>
+        <w:numPr>
+          <w:ilvl w:val="1"/>
+          <w:numId w:val="7"/>
+        </w:numPr>
+      </w:pPr>
+      <w:r>
+        <w:t xml:space="preserve">NOTE – each time you add a </w:t>
+      </w:r>
+      <w:proofErr w:type="spellStart"/>
+      <w:r>
+        <w:t>gameObject</w:t>
+      </w:r>
+      <w:proofErr w:type="spellEnd"/>
+      <w:r>
+        <w:t xml:space="preserve"> to the scene, you should see a corresponding new entry appear in your </w:t>
+      </w:r>
+      <w:r>
+        <w:rPr>
+          <w:b/>
+        </w:rPr>
+        <w:t xml:space="preserve">Hierarchy </w:t>
+      </w:r>
+      <w:r>
+        <w:t>window panel too …</w:t>
+      </w:r>
+    </w:p>
+    <w:p/>
+    <w:p>
+      <w:r>
+        <w:t xml:space="preserve">Drag a few more copies of </w:t>
+      </w:r>
+      <w:proofErr w:type="spellStart"/>
+      <w:r>
+        <w:rPr>
+          <w:b/>
+        </w:rPr>
+        <w:t>platformBlue</w:t>
+      </w:r>
+      <w:proofErr w:type="spellEnd"/>
+      <w:r>
+        <w:rPr>
+          <w:b/>
+        </w:rPr>
+        <w:t xml:space="preserve"> </w:t>
+      </w:r>
+      <w:r>
+        <w:t>into our scene, in a stair-like arrangement, so your Scene should look something like the following:</w:t>
+      </w:r>
+    </w:p>
+    <w:p>
+      <w:pPr>
+        <w:jc w:val="center"/>
+      </w:pPr>
+      <w:r>
+        <w:rPr>
+          <w:noProof/>
+          <w:lang w:val="en-US"/>
+        </w:rPr>
+        <w:drawing>
+          <wp:inline distT="0" distB="0" distL="0" distR="0" wp14:anchorId="0AE33AD8" wp14:editId="76BF2EA3">
+            <wp:extent cx="6205855" cy="3640455"/>
+            <wp:effectExtent l="0" t="0" r="0" b="0"/>
+            <wp:docPr id="33" name="Picture 33" descr="Macintosh HD:Users:matt:Copy:2014_TEACHING:comp2_IMMedia:gravity-guy2D:images:gg12_lots_of_platforms.png"/>
+            <wp:cNvGraphicFramePr>
+              <a:graphicFrameLocks xmlns:a="http://schemas.openxmlformats.org/drawingml/2006/main" noChangeAspect="1"/>
+            </wp:cNvGraphicFramePr>
+            <a:graphic xmlns:a="http://schemas.openxmlformats.org/drawingml/2006/main">
+              <a:graphicData uri="http://schemas.openxmlformats.org/drawingml/2006/picture">
+                <pic:pic xmlns:pic="http://schemas.openxmlformats.org/drawingml/2006/picture">
+                  <pic:nvPicPr>
+                    <pic:cNvPr id="0" name="Picture 5" descr="Macintosh HD:Users:matt:Copy:2014_TEACHING:comp2_IMMedia:gravity-guy2D:images:gg12_lots_of_platforms.png"/>
+                    <pic:cNvPicPr>
+                      <a:picLocks noChangeAspect="1" noChangeArrowheads="1"/>
+                    </pic:cNvPicPr>
+                  </pic:nvPicPr>
+                  <pic:blipFill>
+                    <a:blip r:embed="rId21">
+                      <a:extLst>
+                        <a:ext uri="{28A0092B-C50C-407E-A947-70E740481C1C}">
+                          <a14:useLocalDpi xmlns:a14="http://schemas.microsoft.com/office/drawing/2010/main" val="0"/>
+                        </a:ext>
+                      </a:extLst>
+                    </a:blip>
+                    <a:srcRect/>
+                    <a:stretch>
+                      <a:fillRect/>
+                    </a:stretch>
+                  </pic:blipFill>
+                  <pic:spPr bwMode="auto">
+                    <a:xfrm>
+                      <a:off x="0" y="0"/>
+                      <a:ext cx="6205855" cy="3640455"/>
+                    </a:xfrm>
+                    <a:prstGeom prst="rect">
+                      <a:avLst/>
+                    </a:prstGeom>
+                    <a:noFill/>
+                    <a:ln>
+                      <a:noFill/>
+                    </a:ln>
+                  </pic:spPr>
+                </pic:pic>
+              </a:graphicData>
+            </a:graphic>
+          </wp:inline>
+        </w:drawing>
+      </w:r>
+    </w:p>
+    <w:p/>
+    <w:p>
+      <w:pPr>
+        <w:pStyle w:val="StyleHeading1ChapterheadingAfter6pt"/>
+      </w:pPr>
+      <w:r>
+        <w:lastRenderedPageBreak/>
+        <w:t>Run the game!</w:t>
+      </w:r>
+    </w:p>
+    <w:p>
+      <w:pPr>
+        <w:pStyle w:val="Heading2"/>
+        <w:keepNext w:val="0"/>
+      </w:pPr>
+      <w:r>
+        <w:t xml:space="preserve">Run the game by pressing the triangle PLAY GAME button </w:t>
+      </w:r>
+    </w:p>
+    <w:p>
+      <w:r>
+        <w:t xml:space="preserve">You may have notices the music </w:t>
+      </w:r>
+      <w:proofErr w:type="spellStart"/>
+      <w:r>
+        <w:t>playhead</w:t>
+      </w:r>
+      <w:proofErr w:type="spellEnd"/>
+      <w:r>
+        <w:t xml:space="preserve"> style buttons (play / pause / fast forward) buttons at the </w:t>
+      </w:r>
+      <w:proofErr w:type="spellStart"/>
+      <w:r>
+        <w:t>center</w:t>
+      </w:r>
+      <w:proofErr w:type="spellEnd"/>
+      <w:r>
+        <w:t xml:space="preserve"> top of the Unity application window – now it’s time to make use of them …</w:t>
+      </w:r>
+    </w:p>
+    <w:p>
+      <w:pPr>
+        <w:jc w:val="center"/>
+      </w:pPr>
+      <w:r>
+        <w:rPr>
+          <w:noProof/>
+          <w:lang w:val="en-US"/>
+        </w:rPr>
+        <w:drawing>
+          <wp:inline distT="0" distB="0" distL="0" distR="0" wp14:anchorId="0C3599E2" wp14:editId="6DD4BE90">
+            <wp:extent cx="6214745" cy="1803400"/>
+            <wp:effectExtent l="0" t="0" r="8255" b="0"/>
+            <wp:docPr id="34" name="Picture 34" descr="Macintosh HD:Users:matt:Copy:2014_TEACHING:comp2_IMMedia:gravity-guy2D:images:gg13_play_game_button.png"/>
+            <wp:cNvGraphicFramePr>
+              <a:graphicFrameLocks xmlns:a="http://schemas.openxmlformats.org/drawingml/2006/main" noChangeAspect="1"/>
+            </wp:cNvGraphicFramePr>
+            <a:graphic xmlns:a="http://schemas.openxmlformats.org/drawingml/2006/main">
+              <a:graphicData uri="http://schemas.openxmlformats.org/drawingml/2006/picture">
+                <pic:pic xmlns:pic="http://schemas.openxmlformats.org/drawingml/2006/picture">
+                  <pic:nvPicPr>
+                    <pic:cNvPr id="0" name="Picture 6" descr="Macintosh HD:Users:matt:Copy:2014_TEACHING:comp2_IMMedia:gravity-guy2D:images:gg13_play_game_button.png"/>
+                    <pic:cNvPicPr>
+                      <a:picLocks noChangeAspect="1" noChangeArrowheads="1"/>
+                    </pic:cNvPicPr>
+                  </pic:nvPicPr>
+                  <pic:blipFill>
+                    <a:blip r:embed="rId22">
+                      <a:extLst>
+                        <a:ext uri="{28A0092B-C50C-407E-A947-70E740481C1C}">
+                          <a14:useLocalDpi xmlns:a14="http://schemas.microsoft.com/office/drawing/2010/main" val="0"/>
+                        </a:ext>
+                      </a:extLst>
+                    </a:blip>
+                    <a:srcRect/>
+                    <a:stretch>
+                      <a:fillRect/>
+                    </a:stretch>
+                  </pic:blipFill>
+                  <pic:spPr bwMode="auto">
+                    <a:xfrm>
+                      <a:off x="0" y="0"/>
+                      <a:ext cx="6214745" cy="1803400"/>
+                    </a:xfrm>
+                    <a:prstGeom prst="rect">
+                      <a:avLst/>
+                    </a:prstGeom>
+                    <a:noFill/>
+                    <a:ln>
+                      <a:noFill/>
+                    </a:ln>
+                  </pic:spPr>
+                </pic:pic>
+              </a:graphicData>
+            </a:graphic>
+          </wp:inline>
+        </w:drawing>
       </w:r>
       <w:bookmarkStart w:id="0" w:name="_GoBack"/>
       <w:bookmarkEnd w:id="0"/>
-      <w:r>
-        <w:rPr>
-          <w:b/>
-        </w:rPr>
-        <w:t>bject</w:t>
-      </w:r>
-      <w:proofErr w:type="spellEnd"/>
-      <w:r>
-        <w:rPr>
-          <w:b/>
-        </w:rPr>
-        <w:t xml:space="preserve"> has been added to the scene:</w:t>
-      </w:r>
     </w:p>
     <w:p/>
+    <w:p>
+      <w:r>
+        <w:t>Click the triangle ‘PLAY’ button, and the hero character should come to life:</w:t>
+      </w:r>
+    </w:p>
+    <w:p>
+      <w:pPr>
+        <w:pStyle w:val="ListParagraph"/>
+        <w:numPr>
+          <w:ilvl w:val="0"/>
+          <w:numId w:val="29"/>
+        </w:numPr>
+      </w:pPr>
+      <w:r>
+        <w:t>He’ll fall due to gravity down the screen</w:t>
+      </w:r>
+    </w:p>
+    <w:p>
+      <w:pPr>
+        <w:pStyle w:val="ListParagraph"/>
+        <w:numPr>
+          <w:ilvl w:val="0"/>
+          <w:numId w:val="29"/>
+        </w:numPr>
+      </w:pPr>
+      <w:r>
+        <w:t>He will (hopefully) land on a blue platform</w:t>
+      </w:r>
+    </w:p>
+    <w:p>
+      <w:pPr>
+        <w:pStyle w:val="ListParagraph"/>
+        <w:numPr>
+          <w:ilvl w:val="0"/>
+          <w:numId w:val="29"/>
+        </w:numPr>
+      </w:pPr>
+      <w:r>
+        <w:t>You can move him left/right with the arrow keys</w:t>
+      </w:r>
+    </w:p>
+    <w:p>
+      <w:pPr>
+        <w:pStyle w:val="ListParagraph"/>
+        <w:numPr>
+          <w:ilvl w:val="0"/>
+          <w:numId w:val="29"/>
+        </w:numPr>
+      </w:pPr>
+      <w:r>
+        <w:t>Press SPACE to jump</w:t>
+      </w:r>
+    </w:p>
+    <w:p>
+      <w:pPr>
+        <w:pStyle w:val="ListParagraph"/>
+        <w:numPr>
+          <w:ilvl w:val="0"/>
+          <w:numId w:val="29"/>
+        </w:numPr>
+      </w:pPr>
+      <w:r>
+        <w:t>If he fall’s off all the platforms then just click the PLAY button a second time to STOP the game</w:t>
+      </w:r>
+    </w:p>
+    <w:p/>
+    <w:p>
+      <w:pPr>
+        <w:spacing w:before="0"/>
+        <w:jc w:val="left"/>
+      </w:pPr>
+      <w:r>
+        <w:br w:type="page"/>
+      </w:r>
+    </w:p>
     <w:p/>
     <w:p>
       <w:pPr>
@@ -4269,7 +5719,7 @@
                     <pic:cNvPicPr/>
                   </pic:nvPicPr>
                   <pic:blipFill>
-                    <a:blip r:embed="rId17"/>
+                    <a:blip r:embed="rId23"/>
                     <a:stretch>
                       <a:fillRect/>
                     </a:stretch>
@@ -4388,7 +5838,7 @@
                     <pic:cNvPicPr/>
                   </pic:nvPicPr>
                   <pic:blipFill>
-                    <a:blip r:embed="rId18"/>
+                    <a:blip r:embed="rId24"/>
                     <a:stretch>
                       <a:fillRect/>
                     </a:stretch>
@@ -4515,7 +5965,7 @@
                     <pic:cNvPicPr/>
                   </pic:nvPicPr>
                   <pic:blipFill>
-                    <a:blip r:embed="rId19"/>
+                    <a:blip r:embed="rId25"/>
                     <a:stretch>
                       <a:fillRect/>
                     </a:stretch>
@@ -4682,7 +6132,7 @@
                     <pic:cNvPicPr/>
                   </pic:nvPicPr>
                   <pic:blipFill>
-                    <a:blip r:embed="rId20"/>
+                    <a:blip r:embed="rId26"/>
                     <a:stretch>
                       <a:fillRect/>
                     </a:stretch>
@@ -4997,7 +6447,7 @@
                     <pic:cNvPicPr/>
                   </pic:nvPicPr>
                   <pic:blipFill>
-                    <a:blip r:embed="rId21"/>
+                    <a:blip r:embed="rId27"/>
                     <a:stretch>
                       <a:fillRect/>
                     </a:stretch>
@@ -6279,7 +7729,7 @@
                     <pic:cNvPicPr/>
                   </pic:nvPicPr>
                   <pic:blipFill>
-                    <a:blip r:embed="rId21"/>
+                    <a:blip r:embed="rId27"/>
                     <a:stretch>
                       <a:fillRect/>
                     </a:stretch>
@@ -6465,7 +7915,7 @@
                     </pic:cNvPicPr>
                   </pic:nvPicPr>
                   <pic:blipFill>
-                    <a:blip r:embed="rId22"/>
+                    <a:blip r:embed="rId28"/>
                     <a:srcRect/>
                     <a:stretch>
                       <a:fillRect/>
@@ -8340,7 +9790,7 @@
                     </pic:cNvPicPr>
                   </pic:nvPicPr>
                   <pic:blipFill>
-                    <a:blip r:embed="rId23"/>
+                    <a:blip r:embed="rId29"/>
                     <a:srcRect/>
                     <a:stretch>
                       <a:fillRect/>
@@ -13627,7 +15077,7 @@
                     </pic:cNvPicPr>
                   </pic:nvPicPr>
                   <pic:blipFill>
-                    <a:blip r:embed="rId24"/>
+                    <a:blip r:embed="rId30"/>
                     <a:srcRect/>
                     <a:stretch>
                       <a:fillRect/>
@@ -13747,7 +15197,7 @@
                     </pic:cNvPicPr>
                   </pic:nvPicPr>
                   <pic:blipFill>
-                    <a:blip r:embed="rId25"/>
+                    <a:blip r:embed="rId31"/>
                     <a:srcRect/>
                     <a:stretch>
                       <a:fillRect/>
@@ -13818,7 +15268,7 @@
                     </pic:cNvPicPr>
                   </pic:nvPicPr>
                   <pic:blipFill>
-                    <a:blip r:embed="rId26"/>
+                    <a:blip r:embed="rId32"/>
                     <a:srcRect/>
                     <a:stretch>
                       <a:fillRect/>
@@ -13937,7 +15387,7 @@
                     </pic:cNvPicPr>
                   </pic:nvPicPr>
                   <pic:blipFill>
-                    <a:blip r:embed="rId27"/>
+                    <a:blip r:embed="rId33"/>
                     <a:srcRect/>
                     <a:stretch>
                       <a:fillRect/>
@@ -14838,7 +16288,7 @@
                     <pic:cNvPicPr/>
                   </pic:nvPicPr>
                   <pic:blipFill>
-                    <a:blip r:embed="rId28"/>
+                    <a:blip r:embed="rId34"/>
                     <a:stretch>
                       <a:fillRect/>
                     </a:stretch>
@@ -32930,7 +34380,7 @@
                     <pic:cNvPicPr/>
                   </pic:nvPicPr>
                   <pic:blipFill>
-                    <a:blip r:embed="rId29"/>
+                    <a:blip r:embed="rId35"/>
                     <a:stretch>
                       <a:fillRect/>
                     </a:stretch>
@@ -34261,7 +35711,7 @@
                     </pic:cNvPicPr>
                   </pic:nvPicPr>
                   <pic:blipFill>
-                    <a:blip r:embed="rId30"/>
+                    <a:blip r:embed="rId36"/>
                     <a:srcRect/>
                     <a:stretch>
                       <a:fillRect/>
@@ -35818,7 +37268,7 @@
                     </pic:cNvPicPr>
                   </pic:nvPicPr>
                   <pic:blipFill>
-                    <a:blip r:embed="rId31"/>
+                    <a:blip r:embed="rId37"/>
                     <a:srcRect/>
                     <a:stretch>
                       <a:fillRect/>
@@ -36833,7 +38283,7 @@
                     </pic:cNvPicPr>
                   </pic:nvPicPr>
                   <pic:blipFill>
-                    <a:blip r:embed="rId32"/>
+                    <a:blip r:embed="rId38"/>
                     <a:srcRect/>
                     <a:stretch>
                       <a:fillRect/>
@@ -37446,7 +38896,7 @@
                     </pic:cNvPicPr>
                   </pic:nvPicPr>
                   <pic:blipFill>
-                    <a:blip r:embed="rId33"/>
+                    <a:blip r:embed="rId39"/>
                     <a:srcRect/>
                     <a:stretch>
                       <a:fillRect/>
@@ -37603,7 +39053,7 @@
                     </pic:cNvPicPr>
                   </pic:nvPicPr>
                   <pic:blipFill>
-                    <a:blip r:embed="rId34"/>
+                    <a:blip r:embed="rId40"/>
                     <a:srcRect/>
                     <a:stretch>
                       <a:fillRect/>
@@ -38351,7 +39801,7 @@
                     </pic:cNvPicPr>
                   </pic:nvPicPr>
                   <pic:blipFill>
-                    <a:blip r:embed="rId35"/>
+                    <a:blip r:embed="rId41"/>
                     <a:srcRect/>
                     <a:stretch>
                       <a:fillRect/>
@@ -40012,7 +41462,7 @@
       </w:pPr>
     </w:p>
     <w:sectPr>
-      <w:footerReference w:type="default" r:id="rId36"/>
+      <w:footerReference w:type="default" r:id="rId42"/>
       <w:type w:val="continuous"/>
       <w:pgSz w:w="11906" w:h="16838"/>
       <w:pgMar w:top="426" w:right="991" w:bottom="568" w:left="1134" w:header="720" w:footer="377" w:gutter="0"/>
@@ -40129,7 +41579,7 @@
         <w:noProof/>
         <w:snapToGrid w:val="0"/>
       </w:rPr>
-      <w:t>8</w:t>
+      <w:t>12</w:t>
     </w:r>
     <w:r>
       <w:rPr>
@@ -40152,7 +41602,7 @@
           <w:noProof/>
           <w:snapToGrid w:val="0"/>
         </w:rPr>
-        <w:t>57</w:t>
+        <w:t>62</w:t>
       </w:r>
     </w:fldSimple>
   </w:p>
@@ -40363,6 +41813,232 @@
     </w:lvl>
   </w:abstractNum>
   <w:abstractNum w:abstractNumId="3">
+    <w:nsid w:val="11B03759"/>
+    <w:multiLevelType w:val="hybridMultilevel"/>
+    <w:tmpl w:val="33B64C5A"/>
+    <w:lvl w:ilvl="0" w:tplc="04090001">
+      <w:start w:val="1"/>
+      <w:numFmt w:val="bullet"/>
+      <w:lvlText w:val=""/>
+      <w:lvlJc w:val="left"/>
+      <w:pPr>
+        <w:ind w:left="720" w:hanging="360"/>
+      </w:pPr>
+      <w:rPr>
+        <w:rFonts w:ascii="Symbol" w:hAnsi="Symbol" w:hint="default"/>
+      </w:rPr>
+    </w:lvl>
+    <w:lvl w:ilvl="1" w:tplc="04090003">
+      <w:start w:val="1"/>
+      <w:numFmt w:val="bullet"/>
+      <w:lvlText w:val="o"/>
+      <w:lvlJc w:val="left"/>
+      <w:pPr>
+        <w:ind w:left="1440" w:hanging="360"/>
+      </w:pPr>
+      <w:rPr>
+        <w:rFonts w:ascii="Courier New" w:hAnsi="Courier New" w:hint="default"/>
+      </w:rPr>
+    </w:lvl>
+    <w:lvl w:ilvl="2" w:tplc="04090005">
+      <w:start w:val="1"/>
+      <w:numFmt w:val="bullet"/>
+      <w:lvlText w:val=""/>
+      <w:lvlJc w:val="left"/>
+      <w:pPr>
+        <w:ind w:left="2160" w:hanging="360"/>
+      </w:pPr>
+      <w:rPr>
+        <w:rFonts w:ascii="Wingdings" w:hAnsi="Wingdings" w:hint="default"/>
+      </w:rPr>
+    </w:lvl>
+    <w:lvl w:ilvl="3" w:tplc="04090001" w:tentative="1">
+      <w:start w:val="1"/>
+      <w:numFmt w:val="bullet"/>
+      <w:lvlText w:val=""/>
+      <w:lvlJc w:val="left"/>
+      <w:pPr>
+        <w:ind w:left="2880" w:hanging="360"/>
+      </w:pPr>
+      <w:rPr>
+        <w:rFonts w:ascii="Symbol" w:hAnsi="Symbol" w:hint="default"/>
+      </w:rPr>
+    </w:lvl>
+    <w:lvl w:ilvl="4" w:tplc="04090003" w:tentative="1">
+      <w:start w:val="1"/>
+      <w:numFmt w:val="bullet"/>
+      <w:lvlText w:val="o"/>
+      <w:lvlJc w:val="left"/>
+      <w:pPr>
+        <w:ind w:left="3600" w:hanging="360"/>
+      </w:pPr>
+      <w:rPr>
+        <w:rFonts w:ascii="Courier New" w:hAnsi="Courier New" w:hint="default"/>
+      </w:rPr>
+    </w:lvl>
+    <w:lvl w:ilvl="5" w:tplc="04090005" w:tentative="1">
+      <w:start w:val="1"/>
+      <w:numFmt w:val="bullet"/>
+      <w:lvlText w:val=""/>
+      <w:lvlJc w:val="left"/>
+      <w:pPr>
+        <w:ind w:left="4320" w:hanging="360"/>
+      </w:pPr>
+      <w:rPr>
+        <w:rFonts w:ascii="Wingdings" w:hAnsi="Wingdings" w:hint="default"/>
+      </w:rPr>
+    </w:lvl>
+    <w:lvl w:ilvl="6" w:tplc="04090001" w:tentative="1">
+      <w:start w:val="1"/>
+      <w:numFmt w:val="bullet"/>
+      <w:lvlText w:val=""/>
+      <w:lvlJc w:val="left"/>
+      <w:pPr>
+        <w:ind w:left="5040" w:hanging="360"/>
+      </w:pPr>
+      <w:rPr>
+        <w:rFonts w:ascii="Symbol" w:hAnsi="Symbol" w:hint="default"/>
+      </w:rPr>
+    </w:lvl>
+    <w:lvl w:ilvl="7" w:tplc="04090003" w:tentative="1">
+      <w:start w:val="1"/>
+      <w:numFmt w:val="bullet"/>
+      <w:lvlText w:val="o"/>
+      <w:lvlJc w:val="left"/>
+      <w:pPr>
+        <w:ind w:left="5760" w:hanging="360"/>
+      </w:pPr>
+      <w:rPr>
+        <w:rFonts w:ascii="Courier New" w:hAnsi="Courier New" w:hint="default"/>
+      </w:rPr>
+    </w:lvl>
+    <w:lvl w:ilvl="8" w:tplc="04090005" w:tentative="1">
+      <w:start w:val="1"/>
+      <w:numFmt w:val="bullet"/>
+      <w:lvlText w:val=""/>
+      <w:lvlJc w:val="left"/>
+      <w:pPr>
+        <w:ind w:left="6480" w:hanging="360"/>
+      </w:pPr>
+      <w:rPr>
+        <w:rFonts w:ascii="Wingdings" w:hAnsi="Wingdings" w:hint="default"/>
+      </w:rPr>
+    </w:lvl>
+  </w:abstractNum>
+  <w:abstractNum w:abstractNumId="4">
+    <w:nsid w:val="15A1698E"/>
+    <w:multiLevelType w:val="hybridMultilevel"/>
+    <w:tmpl w:val="4FC6B35E"/>
+    <w:lvl w:ilvl="0" w:tplc="04090001">
+      <w:start w:val="1"/>
+      <w:numFmt w:val="bullet"/>
+      <w:lvlText w:val=""/>
+      <w:lvlJc w:val="left"/>
+      <w:pPr>
+        <w:ind w:left="720" w:hanging="360"/>
+      </w:pPr>
+      <w:rPr>
+        <w:rFonts w:ascii="Symbol" w:hAnsi="Symbol" w:hint="default"/>
+      </w:rPr>
+    </w:lvl>
+    <w:lvl w:ilvl="1" w:tplc="04090003" w:tentative="1">
+      <w:start w:val="1"/>
+      <w:numFmt w:val="bullet"/>
+      <w:lvlText w:val="o"/>
+      <w:lvlJc w:val="left"/>
+      <w:pPr>
+        <w:ind w:left="1440" w:hanging="360"/>
+      </w:pPr>
+      <w:rPr>
+        <w:rFonts w:ascii="Courier New" w:hAnsi="Courier New" w:hint="default"/>
+      </w:rPr>
+    </w:lvl>
+    <w:lvl w:ilvl="2" w:tplc="04090005" w:tentative="1">
+      <w:start w:val="1"/>
+      <w:numFmt w:val="bullet"/>
+      <w:lvlText w:val=""/>
+      <w:lvlJc w:val="left"/>
+      <w:pPr>
+        <w:ind w:left="2160" w:hanging="360"/>
+      </w:pPr>
+      <w:rPr>
+        <w:rFonts w:ascii="Wingdings" w:hAnsi="Wingdings" w:hint="default"/>
+      </w:rPr>
+    </w:lvl>
+    <w:lvl w:ilvl="3" w:tplc="04090001" w:tentative="1">
+      <w:start w:val="1"/>
+      <w:numFmt w:val="bullet"/>
+      <w:lvlText w:val=""/>
+      <w:lvlJc w:val="left"/>
+      <w:pPr>
+        <w:ind w:left="2880" w:hanging="360"/>
+      </w:pPr>
+      <w:rPr>
+        <w:rFonts w:ascii="Symbol" w:hAnsi="Symbol" w:hint="default"/>
+      </w:rPr>
+    </w:lvl>
+    <w:lvl w:ilvl="4" w:tplc="04090003" w:tentative="1">
+      <w:start w:val="1"/>
+      <w:numFmt w:val="bullet"/>
+      <w:lvlText w:val="o"/>
+      <w:lvlJc w:val="left"/>
+      <w:pPr>
+        <w:ind w:left="3600" w:hanging="360"/>
+      </w:pPr>
+      <w:rPr>
+        <w:rFonts w:ascii="Courier New" w:hAnsi="Courier New" w:hint="default"/>
+      </w:rPr>
+    </w:lvl>
+    <w:lvl w:ilvl="5" w:tplc="04090005" w:tentative="1">
+      <w:start w:val="1"/>
+      <w:numFmt w:val="bullet"/>
+      <w:lvlText w:val=""/>
+      <w:lvlJc w:val="left"/>
+      <w:pPr>
+        <w:ind w:left="4320" w:hanging="360"/>
+      </w:pPr>
+      <w:rPr>
+        <w:rFonts w:ascii="Wingdings" w:hAnsi="Wingdings" w:hint="default"/>
+      </w:rPr>
+    </w:lvl>
+    <w:lvl w:ilvl="6" w:tplc="04090001" w:tentative="1">
+      <w:start w:val="1"/>
+      <w:numFmt w:val="bullet"/>
+      <w:lvlText w:val=""/>
+      <w:lvlJc w:val="left"/>
+      <w:pPr>
+        <w:ind w:left="5040" w:hanging="360"/>
+      </w:pPr>
+      <w:rPr>
+        <w:rFonts w:ascii="Symbol" w:hAnsi="Symbol" w:hint="default"/>
+      </w:rPr>
+    </w:lvl>
+    <w:lvl w:ilvl="7" w:tplc="04090003" w:tentative="1">
+      <w:start w:val="1"/>
+      <w:numFmt w:val="bullet"/>
+      <w:lvlText w:val="o"/>
+      <w:lvlJc w:val="left"/>
+      <w:pPr>
+        <w:ind w:left="5760" w:hanging="360"/>
+      </w:pPr>
+      <w:rPr>
+        <w:rFonts w:ascii="Courier New" w:hAnsi="Courier New" w:hint="default"/>
+      </w:rPr>
+    </w:lvl>
+    <w:lvl w:ilvl="8" w:tplc="04090005" w:tentative="1">
+      <w:start w:val="1"/>
+      <w:numFmt w:val="bullet"/>
+      <w:lvlText w:val=""/>
+      <w:lvlJc w:val="left"/>
+      <w:pPr>
+        <w:ind w:left="6480" w:hanging="360"/>
+      </w:pPr>
+      <w:rPr>
+        <w:rFonts w:ascii="Wingdings" w:hAnsi="Wingdings" w:hint="default"/>
+      </w:rPr>
+    </w:lvl>
+  </w:abstractNum>
+  <w:abstractNum w:abstractNumId="5">
     <w:nsid w:val="1DE87574"/>
     <w:multiLevelType w:val="singleLevel"/>
     <w:tmpl w:val="5C7C7FDA"/>
@@ -40384,7 +42060,7 @@
       </w:rPr>
     </w:lvl>
   </w:abstractNum>
-  <w:abstractNum w:abstractNumId="4">
+  <w:abstractNum w:abstractNumId="6">
     <w:nsid w:val="20BD2952"/>
     <w:multiLevelType w:val="hybridMultilevel"/>
     <w:tmpl w:val="DC3CA50A"/>
@@ -40473,7 +42149,7 @@
       </w:pPr>
     </w:lvl>
   </w:abstractNum>
-  <w:abstractNum w:abstractNumId="5">
+  <w:abstractNum w:abstractNumId="7">
     <w:nsid w:val="28B72868"/>
     <w:multiLevelType w:val="multilevel"/>
     <w:tmpl w:val="C49C43B8"/>
@@ -40622,7 +42298,7 @@
       </w:rPr>
     </w:lvl>
   </w:abstractNum>
-  <w:abstractNum w:abstractNumId="6">
+  <w:abstractNum w:abstractNumId="8">
     <w:nsid w:val="28D82154"/>
     <w:multiLevelType w:val="hybridMultilevel"/>
     <w:tmpl w:val="DFA42228"/>
@@ -40735,7 +42411,7 @@
       </w:rPr>
     </w:lvl>
   </w:abstractNum>
-  <w:abstractNum w:abstractNumId="7">
+  <w:abstractNum w:abstractNumId="9">
     <w:nsid w:val="2A1945C9"/>
     <w:multiLevelType w:val="hybridMultilevel"/>
     <w:tmpl w:val="D388BE96"/>
@@ -40848,7 +42524,7 @@
       </w:rPr>
     </w:lvl>
   </w:abstractNum>
-  <w:abstractNum w:abstractNumId="8">
+  <w:abstractNum w:abstractNumId="10">
     <w:nsid w:val="2B133B7B"/>
     <w:multiLevelType w:val="hybridMultilevel"/>
     <w:tmpl w:val="180CE428"/>
@@ -40934,7 +42610,7 @@
       </w:pPr>
     </w:lvl>
   </w:abstractNum>
-  <w:abstractNum w:abstractNumId="9">
+  <w:abstractNum w:abstractNumId="11">
     <w:nsid w:val="2C9A46C5"/>
     <w:multiLevelType w:val="multilevel"/>
     <w:tmpl w:val="A9C43588"/>
@@ -41047,7 +42723,7 @@
       </w:pPr>
     </w:lvl>
   </w:abstractNum>
-  <w:abstractNum w:abstractNumId="10">
+  <w:abstractNum w:abstractNumId="12">
     <w:nsid w:val="30393947"/>
     <w:multiLevelType w:val="hybridMultilevel"/>
     <w:tmpl w:val="456E1B90"/>
@@ -41160,7 +42836,7 @@
       </w:rPr>
     </w:lvl>
   </w:abstractNum>
-  <w:abstractNum w:abstractNumId="11">
+  <w:abstractNum w:abstractNumId="13">
     <w:nsid w:val="353A339B"/>
     <w:multiLevelType w:val="singleLevel"/>
     <w:tmpl w:val="51767B24"/>
@@ -41178,7 +42854,7 @@
       </w:pPr>
     </w:lvl>
   </w:abstractNum>
-  <w:abstractNum w:abstractNumId="12">
+  <w:abstractNum w:abstractNumId="14">
     <w:nsid w:val="397E557A"/>
     <w:multiLevelType w:val="singleLevel"/>
     <w:tmpl w:val="C56A2D14"/>
@@ -41199,7 +42875,7 @@
       </w:rPr>
     </w:lvl>
   </w:abstractNum>
-  <w:abstractNum w:abstractNumId="13">
+  <w:abstractNum w:abstractNumId="15">
     <w:nsid w:val="3D6C08CF"/>
     <w:multiLevelType w:val="hybridMultilevel"/>
     <w:tmpl w:val="C964A156"/>
@@ -41288,7 +42964,7 @@
       </w:pPr>
     </w:lvl>
   </w:abstractNum>
-  <w:abstractNum w:abstractNumId="14">
+  <w:abstractNum w:abstractNumId="16">
     <w:nsid w:val="458D6D41"/>
     <w:multiLevelType w:val="hybridMultilevel"/>
     <w:tmpl w:val="445AC4D2"/>
@@ -41374,7 +43050,7 @@
       </w:pPr>
     </w:lvl>
   </w:abstractNum>
-  <w:abstractNum w:abstractNumId="15">
+  <w:abstractNum w:abstractNumId="17">
     <w:nsid w:val="4D8D60AA"/>
     <w:multiLevelType w:val="hybridMultilevel"/>
     <w:tmpl w:val="2B0E040A"/>
@@ -41460,7 +43136,7 @@
       </w:pPr>
     </w:lvl>
   </w:abstractNum>
-  <w:abstractNum w:abstractNumId="16">
+  <w:abstractNum w:abstractNumId="18">
     <w:nsid w:val="54A87273"/>
     <w:multiLevelType w:val="hybridMultilevel"/>
     <w:tmpl w:val="70D2CA28"/>
@@ -41573,7 +43249,7 @@
       </w:rPr>
     </w:lvl>
   </w:abstractNum>
-  <w:abstractNum w:abstractNumId="17">
+  <w:abstractNum w:abstractNumId="19">
     <w:nsid w:val="5E84414A"/>
     <w:multiLevelType w:val="hybridMultilevel"/>
     <w:tmpl w:val="C70CC5E4"/>
@@ -41686,7 +43362,7 @@
       </w:rPr>
     </w:lvl>
   </w:abstractNum>
-  <w:abstractNum w:abstractNumId="18">
+  <w:abstractNum w:abstractNumId="20">
     <w:nsid w:val="60F72636"/>
     <w:multiLevelType w:val="hybridMultilevel"/>
     <w:tmpl w:val="AE4AECFA"/>
@@ -41799,7 +43475,7 @@
       </w:rPr>
     </w:lvl>
   </w:abstractNum>
-  <w:abstractNum w:abstractNumId="19">
+  <w:abstractNum w:abstractNumId="21">
     <w:nsid w:val="6854227A"/>
     <w:multiLevelType w:val="hybridMultilevel"/>
     <w:tmpl w:val="445AC4D2"/>
@@ -41885,7 +43561,7 @@
       </w:pPr>
     </w:lvl>
   </w:abstractNum>
-  <w:abstractNum w:abstractNumId="20">
+  <w:abstractNum w:abstractNumId="22">
     <w:nsid w:val="6BDD4ACB"/>
     <w:multiLevelType w:val="hybridMultilevel"/>
     <w:tmpl w:val="2F146B30"/>
@@ -41971,7 +43647,7 @@
       </w:pPr>
     </w:lvl>
   </w:abstractNum>
-  <w:abstractNum w:abstractNumId="21">
+  <w:abstractNum w:abstractNumId="23">
     <w:nsid w:val="6CD16CF8"/>
     <w:multiLevelType w:val="hybridMultilevel"/>
     <w:tmpl w:val="5A3ACCFA"/>
@@ -42084,7 +43760,7 @@
       </w:rPr>
     </w:lvl>
   </w:abstractNum>
-  <w:abstractNum w:abstractNumId="22">
+  <w:abstractNum w:abstractNumId="24">
     <w:nsid w:val="6E1B5682"/>
     <w:multiLevelType w:val="hybridMultilevel"/>
     <w:tmpl w:val="01A2F65C"/>
@@ -42221,7 +43897,7 @@
       </w:rPr>
     </w:lvl>
   </w:abstractNum>
-  <w:abstractNum w:abstractNumId="23">
+  <w:abstractNum w:abstractNumId="25">
     <w:nsid w:val="6E2A1790"/>
     <w:multiLevelType w:val="hybridMultilevel"/>
     <w:tmpl w:val="83ACF4C2"/>
@@ -42307,7 +43983,7 @@
       </w:pPr>
     </w:lvl>
   </w:abstractNum>
-  <w:abstractNum w:abstractNumId="24">
+  <w:abstractNum w:abstractNumId="26">
     <w:nsid w:val="6F0432C5"/>
     <w:multiLevelType w:val="hybridMultilevel"/>
     <w:tmpl w:val="E6E8E0BC"/>
@@ -42444,7 +44120,7 @@
       </w:rPr>
     </w:lvl>
   </w:abstractNum>
-  <w:abstractNum w:abstractNumId="25">
+  <w:abstractNum w:abstractNumId="27">
     <w:nsid w:val="740129EB"/>
     <w:multiLevelType w:val="hybridMultilevel"/>
     <w:tmpl w:val="C66215FC"/>
@@ -42557,7 +44233,7 @@
       </w:rPr>
     </w:lvl>
   </w:abstractNum>
-  <w:abstractNum w:abstractNumId="26">
+  <w:abstractNum w:abstractNumId="28">
     <w:nsid w:val="76986E6B"/>
     <w:multiLevelType w:val="hybridMultilevel"/>
     <w:tmpl w:val="754C6C34"/>
@@ -42677,79 +44353,85 @@
     <w:abstractNumId w:val="1"/>
   </w:num>
   <w:num w:numId="3">
-    <w:abstractNumId w:val="12"/>
+    <w:abstractNumId w:val="14"/>
   </w:num>
   <w:num w:numId="4">
-    <w:abstractNumId w:val="11"/>
+    <w:abstractNumId w:val="13"/>
   </w:num>
   <w:num w:numId="5">
-    <w:abstractNumId w:val="3"/>
+    <w:abstractNumId w:val="5"/>
   </w:num>
   <w:num w:numId="6">
-    <w:abstractNumId w:val="9"/>
+    <w:abstractNumId w:val="11"/>
   </w:num>
   <w:num w:numId="7">
     <w:abstractNumId w:val="2"/>
   </w:num>
   <w:num w:numId="8">
+    <w:abstractNumId w:val="19"/>
+  </w:num>
+  <w:num w:numId="9">
+    <w:abstractNumId w:val="24"/>
+  </w:num>
+  <w:num w:numId="10">
+    <w:abstractNumId w:val="26"/>
+  </w:num>
+  <w:num w:numId="11">
     <w:abstractNumId w:val="17"/>
   </w:num>
-  <w:num w:numId="9">
+  <w:num w:numId="12">
+    <w:abstractNumId w:val="6"/>
+  </w:num>
+  <w:num w:numId="13">
+    <w:abstractNumId w:val="28"/>
+  </w:num>
+  <w:num w:numId="14">
+    <w:abstractNumId w:val="23"/>
+  </w:num>
+  <w:num w:numId="15">
+    <w:abstractNumId w:val="18"/>
+  </w:num>
+  <w:num w:numId="16">
     <w:abstractNumId w:val="22"/>
   </w:num>
-  <w:num w:numId="10">
-    <w:abstractNumId w:val="24"/>
+  <w:num w:numId="17">
+    <w:abstractNumId w:val="8"/>
   </w:num>
-  <w:num w:numId="11">
+  <w:num w:numId="18">
+    <w:abstractNumId w:val="21"/>
+  </w:num>
+  <w:num w:numId="19">
+    <w:abstractNumId w:val="16"/>
+  </w:num>
+  <w:num w:numId="20">
+    <w:abstractNumId w:val="25"/>
+  </w:num>
+  <w:num w:numId="21">
+    <w:abstractNumId w:val="20"/>
+  </w:num>
+  <w:num w:numId="22">
     <w:abstractNumId w:val="15"/>
   </w:num>
-  <w:num w:numId="12">
-    <w:abstractNumId w:val="4"/>
+  <w:num w:numId="23">
+    <w:abstractNumId w:val="9"/>
   </w:num>
-  <w:num w:numId="13">
-    <w:abstractNumId w:val="26"/>
+  <w:num w:numId="24">
+    <w:abstractNumId w:val="10"/>
   </w:num>
-  <w:num w:numId="14">
-    <w:abstractNumId w:val="21"/>
+  <w:num w:numId="25">
+    <w:abstractNumId w:val="12"/>
   </w:num>
-  <w:num w:numId="15">
-    <w:abstractNumId w:val="16"/>
-  </w:num>
-  <w:num w:numId="16">
-    <w:abstractNumId w:val="20"/>
-  </w:num>
-  <w:num w:numId="17">
-    <w:abstractNumId w:val="6"/>
-  </w:num>
-  <w:num w:numId="18">
-    <w:abstractNumId w:val="19"/>
-  </w:num>
-  <w:num w:numId="19">
-    <w:abstractNumId w:val="14"/>
-  </w:num>
-  <w:num w:numId="20">
-    <w:abstractNumId w:val="23"/>
-  </w:num>
-  <w:num w:numId="21">
-    <w:abstractNumId w:val="18"/>
-  </w:num>
-  <w:num w:numId="22">
-    <w:abstractNumId w:val="13"/>
-  </w:num>
-  <w:num w:numId="23">
+  <w:num w:numId="26">
     <w:abstractNumId w:val="7"/>
   </w:num>
-  <w:num w:numId="24">
-    <w:abstractNumId w:val="8"/>
+  <w:num w:numId="27">
+    <w:abstractNumId w:val="27"/>
   </w:num>
-  <w:num w:numId="25">
-    <w:abstractNumId w:val="10"/>
+  <w:num w:numId="28">
+    <w:abstractNumId w:val="3"/>
   </w:num>
-  <w:num w:numId="26">
-    <w:abstractNumId w:val="5"/>
-  </w:num>
-  <w:num w:numId="27">
-    <w:abstractNumId w:val="25"/>
+  <w:num w:numId="29">
+    <w:abstractNumId w:val="4"/>
   </w:num>
   <w:numIdMacAtCleanup w:val="26"/>
 </w:numbering>
@@ -42915,7 +44597,7 @@
   <w:style w:type="paragraph" w:default="1" w:styleId="Normal">
     <w:name w:val="Normal"/>
     <w:qFormat/>
-    <w:rsid w:val="00934183"/>
+    <w:rsid w:val="007B5192"/>
     <w:pPr>
       <w:spacing w:before="45"/>
       <w:jc w:val="both"/>
@@ -42954,6 +44636,7 @@
     <w:aliases w:val="- Chapter sub-heading"/>
     <w:basedOn w:val="Normal"/>
     <w:next w:val="Normal"/>
+    <w:link w:val="Heading2Char"/>
     <w:qFormat/>
     <w:rsid w:val="00C46FFC"/>
     <w:pPr>
@@ -43709,6 +45392,18 @@
       <w:lang w:val="en-GB"/>
     </w:rPr>
   </w:style>
+  <w:style w:type="character" w:customStyle="1" w:styleId="Heading2Char">
+    <w:name w:val="Heading 2 Char"/>
+    <w:basedOn w:val="DefaultParagraphFont"/>
+    <w:link w:val="Heading2"/>
+    <w:rsid w:val="007B5192"/>
+    <w:rPr>
+      <w:rFonts w:ascii="Arial" w:hAnsi="Arial"/>
+      <w:b/>
+      <w:sz w:val="24"/>
+      <w:lang w:val="en-GB"/>
+    </w:rPr>
+  </w:style>
 </w:styles>
 </file>
 
@@ -43872,7 +45567,7 @@
   <w:style w:type="paragraph" w:default="1" w:styleId="Normal">
     <w:name w:val="Normal"/>
     <w:qFormat/>
-    <w:rsid w:val="00934183"/>
+    <w:rsid w:val="007B5192"/>
     <w:pPr>
       <w:spacing w:before="45"/>
       <w:jc w:val="both"/>
@@ -43911,6 +45606,7 @@
     <w:aliases w:val="- Chapter sub-heading"/>
     <w:basedOn w:val="Normal"/>
     <w:next w:val="Normal"/>
+    <w:link w:val="Heading2Char"/>
     <w:qFormat/>
     <w:rsid w:val="00C46FFC"/>
     <w:pPr>
@@ -44666,6 +46362,18 @@
       <w:lang w:val="en-GB"/>
     </w:rPr>
   </w:style>
+  <w:style w:type="character" w:customStyle="1" w:styleId="Heading2Char">
+    <w:name w:val="Heading 2 Char"/>
+    <w:basedOn w:val="DefaultParagraphFont"/>
+    <w:link w:val="Heading2"/>
+    <w:rsid w:val="007B5192"/>
+    <w:rPr>
+      <w:rFonts w:ascii="Arial" w:hAnsi="Arial"/>
+      <w:b/>
+      <w:sz w:val="24"/>
+      <w:lang w:val="en-GB"/>
+    </w:rPr>
+  </w:style>
 </w:styles>
 </file>
 
@@ -44992,7 +46700,7 @@
 </file>
 
 <file path=customXml/itemProps1.xml><?xml version="1.0" encoding="utf-8"?>
-<ds:datastoreItem xmlns:ds="http://schemas.openxmlformats.org/officeDocument/2006/customXml" ds:itemID="{2281AF93-BFCB-2B41-9588-61BB11DFF64F}">
+<ds:datastoreItem xmlns:ds="http://schemas.openxmlformats.org/officeDocument/2006/customXml" ds:itemID="{FA3E972F-E922-8842-8073-64A8EAD89B77}">
   <ds:schemaRefs>
     <ds:schemaRef ds:uri="http://schemas.openxmlformats.org/officeDocument/2006/bibliography"/>
   </ds:schemaRefs>

</xml_diff>

<commit_message>
v1.0 - first full drat
</commit_message>
<xml_diff>
--- a/gravity_guy_2D.docx
+++ b/gravity_guy_2D.docx
@@ -335,8 +335,6 @@
         </w:rPr>
         <w:fldChar w:fldCharType="separate"/>
       </w:r>
-      <w:bookmarkStart w:id="0" w:name="_GoBack"/>
-      <w:bookmarkEnd w:id="0"/>
       <w:r>
         <w:rPr>
           <w:noProof/>
@@ -1251,11 +1249,11 @@
       <w:pPr>
         <w:pStyle w:val="Heading1"/>
       </w:pPr>
-      <w:bookmarkStart w:id="1" w:name="_Toc252400930"/>
+      <w:bookmarkStart w:id="0" w:name="_Toc252400930"/>
       <w:r>
         <w:t>Getting started</w:t>
       </w:r>
-      <w:bookmarkEnd w:id="1"/>
+      <w:bookmarkEnd w:id="0"/>
     </w:p>
     <w:p>
       <w:pPr>
@@ -2134,12 +2132,12 @@
         <w:pageBreakBefore/>
         <w:ind w:left="431" w:hanging="431"/>
       </w:pPr>
-      <w:bookmarkStart w:id="2" w:name="_Toc252400931"/>
+      <w:bookmarkStart w:id="1" w:name="_Toc252400931"/>
       <w:r>
         <w:lastRenderedPageBreak/>
         <w:t>Getting to know the 5 Unity window ‘Panels’</w:t>
       </w:r>
-      <w:bookmarkEnd w:id="2"/>
+      <w:bookmarkEnd w:id="1"/>
     </w:p>
     <w:p>
       <w:pPr>
@@ -2644,12 +2642,12 @@
       <w:pPr>
         <w:pStyle w:val="StyleHeading1ChapterheadingAfter6pt"/>
       </w:pPr>
-      <w:bookmarkStart w:id="3" w:name="_Toc252400932"/>
+      <w:bookmarkStart w:id="2" w:name="_Toc252400932"/>
       <w:r>
         <w:lastRenderedPageBreak/>
         <w:t>Changing a ‘property’</w:t>
       </w:r>
-      <w:bookmarkEnd w:id="3"/>
+      <w:bookmarkEnd w:id="2"/>
     </w:p>
     <w:p/>
     <w:p>
@@ -3170,7 +3168,7 @@
       <w:pPr>
         <w:pStyle w:val="StyleHeading1ChapterheadingAfter6pt"/>
       </w:pPr>
-      <w:bookmarkStart w:id="4" w:name="_Toc252400933"/>
+      <w:bookmarkStart w:id="3" w:name="_Toc252400933"/>
       <w:r>
         <w:lastRenderedPageBreak/>
         <w:t>Add</w:t>
@@ -3181,7 +3179,7 @@
       <w:r>
         <w:t xml:space="preserve"> to our scene</w:t>
       </w:r>
-      <w:bookmarkEnd w:id="4"/>
+      <w:bookmarkEnd w:id="3"/>
     </w:p>
     <w:p/>
     <w:p>
@@ -3918,12 +3916,12 @@
       <w:pPr>
         <w:pStyle w:val="StyleHeading1ChapterheadingAfter6pt"/>
       </w:pPr>
-      <w:bookmarkStart w:id="5" w:name="_Toc252400934"/>
+      <w:bookmarkStart w:id="4" w:name="_Toc252400934"/>
       <w:r>
         <w:lastRenderedPageBreak/>
         <w:t>Panning and Zooming your ‘scene’ window panel</w:t>
       </w:r>
-      <w:bookmarkEnd w:id="5"/>
+      <w:bookmarkEnd w:id="4"/>
     </w:p>
     <w:p/>
     <w:p>
@@ -4648,7 +4646,7 @@
       <w:pPr>
         <w:pStyle w:val="StyleHeading1ChapterheadingAfter6pt"/>
       </w:pPr>
-      <w:bookmarkStart w:id="6" w:name="_Toc252400935"/>
+      <w:bookmarkStart w:id="5" w:name="_Toc252400935"/>
       <w:r>
         <w:lastRenderedPageBreak/>
         <w:t>Add some blue ‘platforms’ to o</w:t>
@@ -4656,7 +4654,7 @@
       <w:r>
         <w:t>ur game</w:t>
       </w:r>
-      <w:bookmarkEnd w:id="6"/>
+      <w:bookmarkEnd w:id="5"/>
     </w:p>
     <w:p/>
     <w:p>
@@ -5095,12 +5093,12 @@
       <w:pPr>
         <w:pStyle w:val="StyleHeading1ChapterheadingAfter6pt"/>
       </w:pPr>
-      <w:bookmarkStart w:id="7" w:name="_Toc252400936"/>
+      <w:bookmarkStart w:id="6" w:name="_Toc252400936"/>
       <w:r>
         <w:lastRenderedPageBreak/>
         <w:t>Run the game!</w:t>
       </w:r>
-      <w:bookmarkEnd w:id="7"/>
+      <w:bookmarkEnd w:id="6"/>
     </w:p>
     <w:p>
       <w:pPr>
@@ -5614,12 +5612,12 @@
       <w:pPr>
         <w:pStyle w:val="StyleHeading1ChapterheadingAfter6pt"/>
       </w:pPr>
-      <w:bookmarkStart w:id="8" w:name="_Toc252400937"/>
+      <w:bookmarkStart w:id="7" w:name="_Toc252400937"/>
       <w:r>
         <w:lastRenderedPageBreak/>
         <w:t>Adding a ‘red’ platform – learning to create solid ‘ground’</w:t>
       </w:r>
-      <w:bookmarkEnd w:id="8"/>
+      <w:bookmarkEnd w:id="7"/>
     </w:p>
     <w:p>
       <w:pPr>
@@ -5802,7 +5800,10 @@
         <w:t xml:space="preserve">’ </w:t>
       </w:r>
       <w:r>
-        <w:t xml:space="preserve">game object prefab from the </w:t>
+        <w:t>sprite</w:t>
+      </w:r>
+      <w:r>
+        <w:t xml:space="preserve"> from the </w:t>
       </w:r>
       <w:r>
         <w:rPr>
@@ -6994,7 +6995,7 @@
       <w:pPr>
         <w:pStyle w:val="StyleHeading1ChapterheadingAfter6pt"/>
       </w:pPr>
-      <w:bookmarkStart w:id="9" w:name="_Toc252400938"/>
+      <w:bookmarkStart w:id="8" w:name="_Toc252400938"/>
       <w:r>
         <w:lastRenderedPageBreak/>
         <w:t xml:space="preserve">Making a re-usable ‘prefab’ from a </w:t>
@@ -7007,7 +7008,7 @@
       <w:r>
         <w:t xml:space="preserve"> in the scene</w:t>
       </w:r>
-      <w:bookmarkEnd w:id="9"/>
+      <w:bookmarkEnd w:id="8"/>
     </w:p>
     <w:p>
       <w:pPr>
@@ -8165,12 +8166,12 @@
       <w:pPr>
         <w:pStyle w:val="StyleHeading1ChapterheadingAfter6pt"/>
       </w:pPr>
-      <w:bookmarkStart w:id="10" w:name="_Toc252400939"/>
+      <w:bookmarkStart w:id="9" w:name="_Toc252400939"/>
       <w:r>
         <w:lastRenderedPageBreak/>
         <w:t>Adding a script to make red platforms move up and down</w:t>
       </w:r>
-      <w:bookmarkEnd w:id="10"/>
+      <w:bookmarkEnd w:id="9"/>
     </w:p>
     <w:p>
       <w:pPr>
@@ -8864,12 +8865,12 @@
       <w:pPr>
         <w:pStyle w:val="StyleHeading1ChapterheadingAfter6pt"/>
       </w:pPr>
-      <w:bookmarkStart w:id="11" w:name="_Toc252400940"/>
+      <w:bookmarkStart w:id="10" w:name="_Toc252400940"/>
       <w:r>
         <w:lastRenderedPageBreak/>
         <w:t>Storing and display the player’s game ‘score’</w:t>
       </w:r>
-      <w:bookmarkEnd w:id="11"/>
+      <w:bookmarkEnd w:id="10"/>
     </w:p>
     <w:p>
       <w:pPr>
@@ -10372,13 +10373,2391 @@
     </w:p>
     <w:p>
       <w:pPr>
+        <w:pStyle w:val="StyleHeading1ChapterheadingAfter6pt"/>
+      </w:pPr>
+      <w:r>
+        <w:lastRenderedPageBreak/>
+        <w:t>Create a piece of cheese tagged ‘Food’</w:t>
+      </w:r>
+    </w:p>
+    <w:p>
+      <w:pPr>
+        <w:pStyle w:val="Heading2"/>
+        <w:keepNext w:val="0"/>
+      </w:pPr>
+      <w:r>
+        <w:t xml:space="preserve">Add a pie of cheese </w:t>
+      </w:r>
+      <w:proofErr w:type="spellStart"/>
+      <w:r>
+        <w:t>gameObject</w:t>
+      </w:r>
+      <w:proofErr w:type="spellEnd"/>
+      <w:r>
+        <w:t xml:space="preserve"> to the scene</w:t>
+      </w:r>
+    </w:p>
+    <w:p>
+      <w:r>
+        <w:t>You’ll find an image of a piece of che</w:t>
+      </w:r>
+      <w:r>
+        <w:t>e</w:t>
+      </w:r>
+      <w:r>
+        <w:t xml:space="preserve">se in folder </w:t>
+      </w:r>
+      <w:r>
+        <w:rPr>
+          <w:b/>
+        </w:rPr>
+        <w:t>Sprites</w:t>
+      </w:r>
+      <w:r>
+        <w:t xml:space="preserve"> in the </w:t>
+      </w:r>
+      <w:r>
+        <w:rPr>
+          <w:b/>
+        </w:rPr>
+        <w:t>Project panel</w:t>
+      </w:r>
+      <w:r>
+        <w:t>.</w:t>
+      </w:r>
+    </w:p>
+    <w:p>
+      <w:r>
+        <w:t>Let’s add this as a game object to the scene:</w:t>
+      </w:r>
+    </w:p>
+    <w:p>
+      <w:pPr>
+        <w:numPr>
+          <w:ilvl w:val="1"/>
+          <w:numId w:val="7"/>
+        </w:numPr>
+      </w:pPr>
+      <w:r>
+        <w:t xml:space="preserve">In the </w:t>
+      </w:r>
+      <w:r>
+        <w:rPr>
+          <w:b/>
+        </w:rPr>
+        <w:t>Project</w:t>
+      </w:r>
+      <w:r>
+        <w:rPr>
+          <w:b/>
+        </w:rPr>
+        <w:t xml:space="preserve"> Panel</w:t>
+      </w:r>
+      <w:r>
+        <w:rPr>
+          <w:b/>
+        </w:rPr>
+        <w:t xml:space="preserve"> (</w:t>
+      </w:r>
+      <w:r>
+        <w:t xml:space="preserve">left side, lower section ‘Assets’), </w:t>
+      </w:r>
+      <w:r>
+        <w:t xml:space="preserve">select folder </w:t>
+      </w:r>
+      <w:r>
+        <w:rPr>
+          <w:b/>
+        </w:rPr>
+        <w:t>Sprites</w:t>
+      </w:r>
+    </w:p>
+    <w:p>
+      <w:pPr>
+        <w:numPr>
+          <w:ilvl w:val="1"/>
+          <w:numId w:val="7"/>
+        </w:numPr>
+      </w:pPr>
+      <w:r>
+        <w:t xml:space="preserve">In the right-hand-side of the </w:t>
+      </w:r>
+      <w:r>
+        <w:rPr>
+          <w:b/>
+        </w:rPr>
+        <w:t>Project Panel</w:t>
+      </w:r>
+      <w:r>
+        <w:t>, you should now see a small blue cube labelled ‘</w:t>
+      </w:r>
+      <w:r>
+        <w:rPr>
+          <w:b/>
+        </w:rPr>
+        <w:t>cheese:</w:t>
+      </w:r>
+    </w:p>
+    <w:p>
+      <w:pPr>
+        <w:jc w:val="center"/>
+      </w:pPr>
+      <w:r>
+        <w:rPr>
+          <w:noProof/>
+          <w:lang w:val="en-US"/>
+        </w:rPr>
+        <w:drawing>
+          <wp:inline distT="0" distB="0" distL="0" distR="0" wp14:anchorId="1074B062" wp14:editId="75189ECF">
+            <wp:extent cx="4351232" cy="3704313"/>
+            <wp:effectExtent l="0" t="0" r="0" b="4445"/>
+            <wp:docPr id="8" name="Picture 8" descr="Macintosh HD:Users:matt:Copy:2014_TEACHING:comp2_IMMedia:gravity-guy2D:images:gg060_add_cheese.png"/>
+            <wp:cNvGraphicFramePr>
+              <a:graphicFrameLocks xmlns:a="http://schemas.openxmlformats.org/drawingml/2006/main" noChangeAspect="1"/>
+            </wp:cNvGraphicFramePr>
+            <a:graphic xmlns:a="http://schemas.openxmlformats.org/drawingml/2006/main">
+              <a:graphicData uri="http://schemas.openxmlformats.org/drawingml/2006/picture">
+                <pic:pic xmlns:pic="http://schemas.openxmlformats.org/drawingml/2006/picture">
+                  <pic:nvPicPr>
+                    <pic:cNvPr id="0" name="Picture 1" descr="Macintosh HD:Users:matt:Copy:2014_TEACHING:comp2_IMMedia:gravity-guy2D:images:gg060_add_cheese.png"/>
+                    <pic:cNvPicPr>
+                      <a:picLocks noChangeAspect="1" noChangeArrowheads="1"/>
+                    </pic:cNvPicPr>
+                  </pic:nvPicPr>
+                  <pic:blipFill>
+                    <a:blip r:embed="rId52">
+                      <a:extLst>
+                        <a:ext uri="{28A0092B-C50C-407E-A947-70E740481C1C}">
+                          <a14:useLocalDpi xmlns:a14="http://schemas.microsoft.com/office/drawing/2010/main" val="0"/>
+                        </a:ext>
+                      </a:extLst>
+                    </a:blip>
+                    <a:srcRect/>
+                    <a:stretch>
+                      <a:fillRect/>
+                    </a:stretch>
+                  </pic:blipFill>
+                  <pic:spPr bwMode="auto">
+                    <a:xfrm>
+                      <a:off x="0" y="0"/>
+                      <a:ext cx="4351232" cy="3704313"/>
+                    </a:xfrm>
+                    <a:prstGeom prst="rect">
+                      <a:avLst/>
+                    </a:prstGeom>
+                    <a:noFill/>
+                    <a:ln>
+                      <a:noFill/>
+                    </a:ln>
+                  </pic:spPr>
+                </pic:pic>
+              </a:graphicData>
+            </a:graphic>
+          </wp:inline>
+        </w:drawing>
+      </w:r>
+    </w:p>
+    <w:p>
+      <w:pPr>
+        <w:numPr>
+          <w:ilvl w:val="1"/>
+          <w:numId w:val="7"/>
+        </w:numPr>
+      </w:pPr>
+      <w:r>
+        <w:t xml:space="preserve">Drag the </w:t>
+      </w:r>
+      <w:r>
+        <w:rPr>
+          <w:b/>
+        </w:rPr>
+        <w:t xml:space="preserve">cheese </w:t>
+      </w:r>
+      <w:r>
+        <w:t xml:space="preserve">sprite from the </w:t>
+      </w:r>
+      <w:r>
+        <w:rPr>
+          <w:b/>
+        </w:rPr>
+        <w:t>Project Panel</w:t>
+      </w:r>
+      <w:r>
+        <w:t xml:space="preserve"> into the </w:t>
+      </w:r>
+      <w:r>
+        <w:rPr>
+          <w:b/>
+        </w:rPr>
+        <w:t>Scene Panel</w:t>
+      </w:r>
+      <w:r>
+        <w:rPr>
+          <w:b/>
+        </w:rPr>
+        <w:t xml:space="preserve"> </w:t>
+      </w:r>
+      <w:r>
+        <w:t xml:space="preserve">somewhere above the red platform </w:t>
+      </w:r>
+    </w:p>
+    <w:p>
+      <w:pPr>
+        <w:numPr>
+          <w:ilvl w:val="1"/>
+          <w:numId w:val="7"/>
+        </w:numPr>
+      </w:pPr>
+      <w:r>
+        <w:t>You may need to make the piece of cheese smaller</w:t>
+      </w:r>
+    </w:p>
+    <w:p>
+      <w:pPr>
+        <w:numPr>
+          <w:ilvl w:val="2"/>
+          <w:numId w:val="7"/>
+        </w:numPr>
+      </w:pPr>
+      <w:r>
+        <w:t xml:space="preserve">Do this with the blue circle ‘drag handles’ of the rectangle around the </w:t>
+      </w:r>
+      <w:r>
+        <w:rPr>
+          <w:b/>
+        </w:rPr>
+        <w:t>cheese</w:t>
+      </w:r>
+      <w:r>
+        <w:t xml:space="preserve"> </w:t>
+      </w:r>
+      <w:proofErr w:type="spellStart"/>
+      <w:r>
+        <w:t>gameObject</w:t>
+      </w:r>
+      <w:proofErr w:type="spellEnd"/>
+      <w:r>
+        <w:t xml:space="preserve"> in the </w:t>
+      </w:r>
+      <w:r>
+        <w:rPr>
+          <w:b/>
+        </w:rPr>
+        <w:t>Scene</w:t>
+      </w:r>
+      <w:r>
+        <w:t xml:space="preserve"> panel</w:t>
+      </w:r>
+    </w:p>
+    <w:p>
+      <w:pPr>
+        <w:pStyle w:val="Heading2"/>
+        <w:pageBreakBefore/>
+        <w:ind w:left="578" w:hanging="578"/>
+      </w:pPr>
+      <w:r>
+        <w:lastRenderedPageBreak/>
+        <w:t xml:space="preserve">FIX IT: </w:t>
+      </w:r>
+      <w:r>
+        <w:t xml:space="preserve">Enable </w:t>
+      </w:r>
+      <w:proofErr w:type="spellStart"/>
+      <w:r>
+        <w:t>gameObject</w:t>
+      </w:r>
+      <w:proofErr w:type="spellEnd"/>
+      <w:r>
+        <w:t xml:space="preserve"> resizing – switch to HAND tool then back</w:t>
+      </w:r>
+      <w:r>
+        <w:t xml:space="preserve"> </w:t>
+      </w:r>
+      <w:r>
+        <w:t>to MOVE tool</w:t>
+      </w:r>
+    </w:p>
+    <w:p>
+      <w:r>
+        <w:t xml:space="preserve">Sometimes (not sure </w:t>
+      </w:r>
+      <w:proofErr w:type="gramStart"/>
+      <w:r>
+        <w:t>why :-</w:t>
+      </w:r>
+      <w:proofErr w:type="gramEnd"/>
+      <w:r>
+        <w:t xml:space="preserve">[) when you create a new </w:t>
+      </w:r>
+      <w:proofErr w:type="spellStart"/>
+      <w:r>
+        <w:t>gameObject</w:t>
+      </w:r>
+      <w:proofErr w:type="spellEnd"/>
+      <w:r>
+        <w:t xml:space="preserve"> by dragging a sprite into the Scene window panel, you are not able to move / resize the object. </w:t>
+      </w:r>
+    </w:p>
+    <w:p/>
+    <w:p>
+      <w:r>
+        <w:t>If this happens, just do the following:</w:t>
+      </w:r>
+    </w:p>
+    <w:p>
+      <w:pPr>
+        <w:pStyle w:val="ListParagraph"/>
+        <w:numPr>
+          <w:ilvl w:val="1"/>
+          <w:numId w:val="7"/>
+        </w:numPr>
+      </w:pPr>
+      <w:r>
+        <w:t>Change to the HAND (pan) tool</w:t>
+      </w:r>
+    </w:p>
+    <w:p>
+      <w:pPr>
+        <w:pStyle w:val="ListParagraph"/>
+        <w:numPr>
+          <w:ilvl w:val="1"/>
+          <w:numId w:val="7"/>
+        </w:numPr>
+      </w:pPr>
+      <w:r>
+        <w:t>Then change back to the ARROW (move) tool</w:t>
+      </w:r>
+    </w:p>
+    <w:p/>
+    <w:p>
+      <w:r>
+        <w:t xml:space="preserve">You should now be able to </w:t>
+      </w:r>
+      <w:r>
+        <w:t xml:space="preserve">move / resize the newly added </w:t>
+      </w:r>
+      <w:proofErr w:type="spellStart"/>
+      <w:r>
+        <w:t>gameObject</w:t>
+      </w:r>
+      <w:proofErr w:type="spellEnd"/>
+    </w:p>
+    <w:p/>
+    <w:p/>
+    <w:p>
+      <w:pPr>
+        <w:jc w:val="center"/>
+      </w:pPr>
+      <w:r>
+        <w:rPr>
+          <w:noProof/>
+          <w:lang w:val="en-US"/>
+        </w:rPr>
+        <w:drawing>
+          <wp:inline distT="0" distB="0" distL="0" distR="0" wp14:anchorId="3E227E10" wp14:editId="4C4B098C">
+            <wp:extent cx="4885055" cy="2049145"/>
+            <wp:effectExtent l="0" t="0" r="0" b="8255"/>
+            <wp:docPr id="7" name="Picture 7" descr="Macintosh HD:Users:matt:Copy:2014_TEACHING:comp2_IMMedia:gravity-guy2D:images:gg10_pan_hand_tool.png"/>
+            <wp:cNvGraphicFramePr>
+              <a:graphicFrameLocks xmlns:a="http://schemas.openxmlformats.org/drawingml/2006/main" noChangeAspect="1"/>
+            </wp:cNvGraphicFramePr>
+            <a:graphic xmlns:a="http://schemas.openxmlformats.org/drawingml/2006/main">
+              <a:graphicData uri="http://schemas.openxmlformats.org/drawingml/2006/picture">
+                <pic:pic xmlns:pic="http://schemas.openxmlformats.org/drawingml/2006/picture">
+                  <pic:nvPicPr>
+                    <pic:cNvPr id="0" name="Picture 4" descr="Macintosh HD:Users:matt:Copy:2014_TEACHING:comp2_IMMedia:gravity-guy2D:images:gg10_pan_hand_tool.png"/>
+                    <pic:cNvPicPr>
+                      <a:picLocks noChangeAspect="1" noChangeArrowheads="1"/>
+                    </pic:cNvPicPr>
+                  </pic:nvPicPr>
+                  <pic:blipFill>
+                    <a:blip r:embed="rId21">
+                      <a:extLst>
+                        <a:ext uri="{28A0092B-C50C-407E-A947-70E740481C1C}">
+                          <a14:useLocalDpi xmlns:a14="http://schemas.microsoft.com/office/drawing/2010/main" val="0"/>
+                        </a:ext>
+                      </a:extLst>
+                    </a:blip>
+                    <a:srcRect/>
+                    <a:stretch>
+                      <a:fillRect/>
+                    </a:stretch>
+                  </pic:blipFill>
+                  <pic:spPr bwMode="auto">
+                    <a:xfrm>
+                      <a:off x="0" y="0"/>
+                      <a:ext cx="4885055" cy="2049145"/>
+                    </a:xfrm>
+                    <a:prstGeom prst="rect">
+                      <a:avLst/>
+                    </a:prstGeom>
+                    <a:noFill/>
+                    <a:ln>
+                      <a:noFill/>
+                    </a:ln>
+                  </pic:spPr>
+                </pic:pic>
+              </a:graphicData>
+            </a:graphic>
+          </wp:inline>
+        </w:drawing>
+      </w:r>
+    </w:p>
+    <w:p/>
+    <w:p>
+      <w:pPr>
+        <w:pStyle w:val="Heading2"/>
+      </w:pPr>
+      <w:r>
+        <w:lastRenderedPageBreak/>
+        <w:t>Adding a ‘Box Collider 2D’ physics component to our piece of cheese</w:t>
+      </w:r>
+    </w:p>
+    <w:p>
+      <w:pPr>
         <w:keepNext/>
       </w:pPr>
+      <w:r>
+        <w:t xml:space="preserve">We want our game to detect collisions between the hero character and this cheese </w:t>
+      </w:r>
+      <w:proofErr w:type="spellStart"/>
+      <w:r>
+        <w:t>gameObject</w:t>
+      </w:r>
+      <w:proofErr w:type="spellEnd"/>
+      <w:r>
+        <w:t>, so we need to add a ‘collider’ to it.</w:t>
+      </w:r>
     </w:p>
     <w:p>
       <w:pPr>
         <w:keepNext/>
       </w:pPr>
+    </w:p>
+    <w:p>
+      <w:pPr>
+        <w:keepNext/>
+      </w:pPr>
+      <w:r>
+        <w:t xml:space="preserve">Now add </w:t>
+      </w:r>
+      <w:proofErr w:type="gramStart"/>
+      <w:r>
+        <w:t>a 2D</w:t>
+      </w:r>
+      <w:proofErr w:type="gramEnd"/>
+      <w:r>
+        <w:t xml:space="preserve"> Box Collider to the </w:t>
+      </w:r>
+      <w:r>
+        <w:rPr>
+          <w:b/>
+        </w:rPr>
+        <w:t>cheese</w:t>
+      </w:r>
+      <w:r>
+        <w:t xml:space="preserve"> </w:t>
+      </w:r>
+      <w:proofErr w:type="spellStart"/>
+      <w:r>
+        <w:t>gameObject</w:t>
+      </w:r>
+      <w:proofErr w:type="spellEnd"/>
+      <w:r>
+        <w:t xml:space="preserve"> in the Hierarchy:</w:t>
+      </w:r>
+    </w:p>
+    <w:p>
+      <w:pPr>
+        <w:keepNext/>
+        <w:numPr>
+          <w:ilvl w:val="1"/>
+          <w:numId w:val="7"/>
+        </w:numPr>
+      </w:pPr>
+      <w:r>
+        <w:t xml:space="preserve">In the </w:t>
+      </w:r>
+      <w:r>
+        <w:rPr>
+          <w:b/>
+        </w:rPr>
+        <w:t xml:space="preserve">Hierarchy </w:t>
+      </w:r>
+      <w:r>
+        <w:t xml:space="preserve">select </w:t>
+      </w:r>
+      <w:proofErr w:type="spellStart"/>
+      <w:r>
+        <w:t>gameObject</w:t>
+      </w:r>
+      <w:proofErr w:type="spellEnd"/>
+      <w:r>
+        <w:t xml:space="preserve"> </w:t>
+      </w:r>
+      <w:r>
+        <w:rPr>
+          <w:b/>
+        </w:rPr>
+        <w:t>cheese</w:t>
+      </w:r>
+    </w:p>
+    <w:p>
+      <w:pPr>
+        <w:keepNext/>
+        <w:numPr>
+          <w:ilvl w:val="1"/>
+          <w:numId w:val="7"/>
+        </w:numPr>
+      </w:pPr>
+      <w:r>
+        <w:t>At the bottom of the Inspector click the ‘Add Component’ button:</w:t>
+      </w:r>
+    </w:p>
+    <w:p>
+      <w:pPr>
+        <w:keepNext/>
+        <w:numPr>
+          <w:ilvl w:val="1"/>
+          <w:numId w:val="7"/>
+        </w:numPr>
+      </w:pPr>
+      <w:r>
+        <w:t xml:space="preserve">From the </w:t>
+      </w:r>
+      <w:r>
+        <w:rPr>
+          <w:b/>
+        </w:rPr>
+        <w:t xml:space="preserve">Component </w:t>
+      </w:r>
+      <w:r>
+        <w:t>menu choose ‘Physics 2D’:</w:t>
+      </w:r>
+    </w:p>
+    <w:p>
+      <w:pPr>
+        <w:keepNext/>
+        <w:numPr>
+          <w:ilvl w:val="1"/>
+          <w:numId w:val="7"/>
+        </w:numPr>
+      </w:pPr>
+      <w:r>
+        <w:t xml:space="preserve">From the </w:t>
+      </w:r>
+      <w:r>
+        <w:rPr>
+          <w:b/>
+        </w:rPr>
+        <w:t xml:space="preserve">Physics 2D </w:t>
+      </w:r>
+      <w:r>
+        <w:t>menu choose ‘Box Collider 2D’:</w:t>
+      </w:r>
+    </w:p>
+    <w:p>
+      <w:pPr>
+        <w:keepNext/>
+      </w:pPr>
+    </w:p>
+    <w:p>
+      <w:pPr>
+        <w:pStyle w:val="Heading2"/>
+      </w:pPr>
+      <w:r>
+        <w:t>Playtest your game</w:t>
+      </w:r>
+    </w:p>
+    <w:p>
+      <w:pPr>
+        <w:keepNext/>
+      </w:pPr>
+      <w:r>
+        <w:t>Play the game … the player bumps into the piece of cheese</w:t>
+      </w:r>
+    </w:p>
+    <w:p>
+      <w:pPr>
+        <w:keepNext/>
+      </w:pPr>
+    </w:p>
+    <w:p>
+      <w:pPr>
+        <w:keepNext/>
+      </w:pPr>
+      <w:r>
+        <w:t>When the hero guy character hits a piece of cheese we want:</w:t>
+      </w:r>
+    </w:p>
+    <w:p>
+      <w:pPr>
+        <w:pStyle w:val="ListParagraph"/>
+        <w:keepNext/>
+        <w:numPr>
+          <w:ilvl w:val="0"/>
+          <w:numId w:val="33"/>
+        </w:numPr>
+      </w:pPr>
+      <w:r>
+        <w:t>To add 1 to the player’s score</w:t>
+      </w:r>
+    </w:p>
+    <w:p>
+      <w:pPr>
+        <w:pStyle w:val="ListParagraph"/>
+        <w:keepNext/>
+        <w:numPr>
+          <w:ilvl w:val="0"/>
+          <w:numId w:val="33"/>
+        </w:numPr>
+      </w:pPr>
+      <w:r>
+        <w:t xml:space="preserve">For the piece of cheese to disappear (or perhaps re-appear somewhere random </w:t>
+      </w:r>
+      <w:r>
+        <w:sym w:font="Wingdings" w:char="F04A"/>
+      </w:r>
+    </w:p>
+    <w:p>
+      <w:pPr>
+        <w:pStyle w:val="Heading2"/>
+      </w:pPr>
+      <w:r>
+        <w:t>Using a ‘trigger’ and a ‘tag’ to create logic for collisions with objects</w:t>
+      </w:r>
+    </w:p>
+    <w:p>
+      <w:pPr>
+        <w:keepNext/>
+      </w:pPr>
+      <w:r>
+        <w:t>Generally games have logic where DIFFERENT actions are taken depending on what KIND of object the player’s character has collided with, e.g.:</w:t>
+      </w:r>
+    </w:p>
+    <w:p>
+      <w:pPr>
+        <w:pStyle w:val="ListParagraph"/>
+        <w:keepNext/>
+        <w:numPr>
+          <w:ilvl w:val="0"/>
+          <w:numId w:val="34"/>
+        </w:numPr>
+      </w:pPr>
+      <w:r>
+        <w:t>Hit small piece of cheese, add 1 to score</w:t>
+      </w:r>
+    </w:p>
+    <w:p>
+      <w:pPr>
+        <w:pStyle w:val="ListParagraph"/>
+        <w:keepNext/>
+        <w:numPr>
+          <w:ilvl w:val="0"/>
+          <w:numId w:val="34"/>
+        </w:numPr>
+      </w:pPr>
+      <w:r>
+        <w:t>Hit large piece of cheese, add 2 to score</w:t>
+      </w:r>
+    </w:p>
+    <w:p>
+      <w:pPr>
+        <w:pStyle w:val="ListParagraph"/>
+        <w:keepNext/>
+        <w:numPr>
+          <w:ilvl w:val="1"/>
+          <w:numId w:val="34"/>
+        </w:numPr>
+      </w:pPr>
+      <w:r>
+        <w:t>Or perhaps add 1 to score, and replace big piece of cheese with a little piece of cheese</w:t>
+      </w:r>
+    </w:p>
+    <w:p>
+      <w:pPr>
+        <w:pStyle w:val="ListParagraph"/>
+        <w:keepNext/>
+        <w:numPr>
+          <w:ilvl w:val="0"/>
+          <w:numId w:val="34"/>
+        </w:numPr>
+      </w:pPr>
+      <w:r>
+        <w:t>Hit a door</w:t>
+      </w:r>
+    </w:p>
+    <w:p>
+      <w:pPr>
+        <w:pStyle w:val="ListParagraph"/>
+        <w:keepNext/>
+        <w:numPr>
+          <w:ilvl w:val="1"/>
+          <w:numId w:val="34"/>
+        </w:numPr>
+      </w:pPr>
+      <w:r>
+        <w:t>If carrying a key, door opens, and no longer carrying a key</w:t>
+      </w:r>
+    </w:p>
+    <w:p>
+      <w:pPr>
+        <w:pStyle w:val="ListParagraph"/>
+        <w:keepNext/>
+        <w:numPr>
+          <w:ilvl w:val="1"/>
+          <w:numId w:val="34"/>
+        </w:numPr>
+      </w:pPr>
+      <w:r>
+        <w:t>If not carrying a key, a message / sound is played to indicate player cannot open door at this time</w:t>
+      </w:r>
+    </w:p>
+    <w:p>
+      <w:pPr>
+        <w:keepNext/>
+      </w:pPr>
+    </w:p>
+    <w:p>
+      <w:pPr>
+        <w:keepNext/>
+      </w:pPr>
+      <w:r>
+        <w:t>The two parts of this aspect of game logic are:</w:t>
+      </w:r>
+    </w:p>
+    <w:p>
+      <w:pPr>
+        <w:pStyle w:val="ListParagraph"/>
+        <w:keepNext/>
+        <w:numPr>
+          <w:ilvl w:val="0"/>
+          <w:numId w:val="35"/>
+        </w:numPr>
+      </w:pPr>
+      <w:r>
+        <w:t>The scripted on the player needs to know each time a collision has occurred</w:t>
+      </w:r>
+    </w:p>
+    <w:p>
+      <w:pPr>
+        <w:pStyle w:val="ListParagraph"/>
+        <w:keepNext/>
+        <w:numPr>
+          <w:ilvl w:val="0"/>
+          <w:numId w:val="35"/>
+        </w:numPr>
+      </w:pPr>
+      <w:r>
+        <w:t>When a collision occurs, the script needs to know what KIND of object (or WHICH object) the player has collided with</w:t>
+      </w:r>
+    </w:p>
+    <w:p>
+      <w:pPr>
+        <w:keepNext/>
+      </w:pPr>
+    </w:p>
+    <w:p>
+      <w:pPr>
+        <w:keepNext/>
+      </w:pPr>
+      <w:r>
+        <w:t>A collider by itself, by default, just prevents the player from moving into the same space as the object surrounded by the collider.</w:t>
+      </w:r>
+    </w:p>
+    <w:p>
+      <w:pPr>
+        <w:keepNext/>
+      </w:pPr>
+    </w:p>
+    <w:p>
+      <w:pPr>
+        <w:keepNext/>
+      </w:pPr>
+      <w:r>
+        <w:t>We need to do 3 things to the Cheese object:</w:t>
+      </w:r>
+    </w:p>
+    <w:p>
+      <w:pPr>
+        <w:pStyle w:val="ListParagraph"/>
+        <w:keepNext/>
+        <w:numPr>
+          <w:ilvl w:val="0"/>
+          <w:numId w:val="36"/>
+        </w:numPr>
+      </w:pPr>
+      <w:r>
+        <w:t xml:space="preserve">Tag the cheese </w:t>
+      </w:r>
+      <w:proofErr w:type="spellStart"/>
+      <w:r>
+        <w:t>gameObject</w:t>
+      </w:r>
+      <w:proofErr w:type="spellEnd"/>
+      <w:r>
+        <w:t xml:space="preserve"> with the string tag ‘Food’</w:t>
+      </w:r>
+    </w:p>
+    <w:p>
+      <w:pPr>
+        <w:pStyle w:val="ListParagraph"/>
+        <w:keepNext/>
+        <w:numPr>
+          <w:ilvl w:val="0"/>
+          <w:numId w:val="36"/>
+        </w:numPr>
+      </w:pPr>
+      <w:r>
+        <w:t xml:space="preserve">Enable the ‘Trigger’ on the cheese </w:t>
+      </w:r>
+      <w:proofErr w:type="spellStart"/>
+      <w:r>
+        <w:t>gameObject’s</w:t>
+      </w:r>
+      <w:proofErr w:type="spellEnd"/>
+      <w:r>
+        <w:t xml:space="preserve"> collider</w:t>
+      </w:r>
+    </w:p>
+    <w:p>
+      <w:pPr>
+        <w:pStyle w:val="ListParagraph"/>
+        <w:keepNext/>
+        <w:numPr>
+          <w:ilvl w:val="1"/>
+          <w:numId w:val="36"/>
+        </w:numPr>
+      </w:pPr>
+      <w:r>
+        <w:t>So rather than defaulting to solid object physics when a collision occurs, and ‘event’ message is sent to each object involved in the collision</w:t>
+      </w:r>
+    </w:p>
+    <w:p>
+      <w:pPr>
+        <w:pStyle w:val="ListParagraph"/>
+        <w:keepNext/>
+        <w:numPr>
+          <w:ilvl w:val="2"/>
+          <w:numId w:val="36"/>
+        </w:numPr>
+      </w:pPr>
+      <w:r>
+        <w:t>The piece of cheese (so it knows to delete itself when hit)</w:t>
+      </w:r>
+    </w:p>
+    <w:p>
+      <w:pPr>
+        <w:pStyle w:val="ListParagraph"/>
+        <w:keepNext/>
+        <w:numPr>
+          <w:ilvl w:val="2"/>
+          <w:numId w:val="36"/>
+        </w:numPr>
+      </w:pPr>
+      <w:r>
+        <w:t>The player’s character, so we can run logic to add to score when food item hit</w:t>
+      </w:r>
+    </w:p>
+    <w:p>
+      <w:pPr>
+        <w:pStyle w:val="ListParagraph"/>
+        <w:keepNext/>
+        <w:numPr>
+          <w:ilvl w:val="0"/>
+          <w:numId w:val="36"/>
+        </w:numPr>
+      </w:pPr>
+      <w:r>
+        <w:t>Add a simple script to our Cheese object</w:t>
+      </w:r>
+    </w:p>
+    <w:p>
+      <w:pPr>
+        <w:pStyle w:val="ListParagraph"/>
+        <w:keepNext/>
+        <w:numPr>
+          <w:ilvl w:val="1"/>
+          <w:numId w:val="36"/>
+        </w:numPr>
+      </w:pPr>
+      <w:proofErr w:type="gramStart"/>
+      <w:r>
+        <w:t>delete</w:t>
+      </w:r>
+      <w:proofErr w:type="gramEnd"/>
+      <w:r>
+        <w:t xml:space="preserve"> itself when hit</w:t>
+      </w:r>
+    </w:p>
+    <w:p>
+      <w:pPr>
+        <w:pStyle w:val="ListParagraph"/>
+        <w:keepNext/>
+        <w:numPr>
+          <w:ilvl w:val="1"/>
+          <w:numId w:val="36"/>
+        </w:numPr>
+      </w:pPr>
+      <w:r>
+        <w:t>(</w:t>
+      </w:r>
+      <w:proofErr w:type="gramStart"/>
+      <w:r>
+        <w:t>this</w:t>
+      </w:r>
+      <w:proofErr w:type="gramEnd"/>
+      <w:r>
+        <w:t xml:space="preserve"> is already written for you in the Scripts folder in the Project panel)</w:t>
+      </w:r>
+    </w:p>
+    <w:p>
+      <w:pPr>
+        <w:keepNext/>
+      </w:pPr>
+    </w:p>
+    <w:p>
+      <w:pPr>
+        <w:keepNext/>
+      </w:pPr>
+      <w:r>
+        <w:t>We need to add logic (script code) to the Player script class:</w:t>
+      </w:r>
+    </w:p>
+    <w:p>
+      <w:pPr>
+        <w:pStyle w:val="ListParagraph"/>
+        <w:numPr>
+          <w:ilvl w:val="0"/>
+          <w:numId w:val="37"/>
+        </w:numPr>
+        <w:ind w:left="714" w:hanging="357"/>
+      </w:pPr>
+      <w:proofErr w:type="gramStart"/>
+      <w:r>
+        <w:t>add</w:t>
+      </w:r>
+      <w:proofErr w:type="gramEnd"/>
+      <w:r>
+        <w:t xml:space="preserve"> 1 to score when item hit that has the string tag equal to ‘Food’</w:t>
+      </w:r>
+    </w:p>
+    <w:p>
+      <w:pPr>
+        <w:pStyle w:val="Heading2"/>
+      </w:pPr>
+      <w:r>
+        <w:lastRenderedPageBreak/>
+        <w:t xml:space="preserve">Enable collider ‘trigger’ to Cheese </w:t>
+      </w:r>
+      <w:proofErr w:type="spellStart"/>
+      <w:r>
+        <w:t>gameObject</w:t>
+      </w:r>
+      <w:proofErr w:type="spellEnd"/>
+    </w:p>
+    <w:p>
+      <w:pPr>
+        <w:keepNext/>
+      </w:pPr>
+      <w:r>
+        <w:t xml:space="preserve">Enable the Cheese </w:t>
+      </w:r>
+      <w:proofErr w:type="spellStart"/>
+      <w:r>
+        <w:t>gameObject’s</w:t>
+      </w:r>
+      <w:proofErr w:type="spellEnd"/>
+      <w:r>
+        <w:t xml:space="preserve"> trigger in its collider:</w:t>
+      </w:r>
+    </w:p>
+    <w:p>
+      <w:pPr>
+        <w:keepNext/>
+        <w:numPr>
+          <w:ilvl w:val="1"/>
+          <w:numId w:val="7"/>
+        </w:numPr>
+      </w:pPr>
+      <w:r>
+        <w:t xml:space="preserve">In the </w:t>
+      </w:r>
+      <w:r>
+        <w:rPr>
+          <w:b/>
+        </w:rPr>
+        <w:t xml:space="preserve">Hierarchy </w:t>
+      </w:r>
+      <w:r>
+        <w:t xml:space="preserve">select </w:t>
+      </w:r>
+      <w:proofErr w:type="spellStart"/>
+      <w:r>
+        <w:t>gameObject</w:t>
+      </w:r>
+      <w:proofErr w:type="spellEnd"/>
+      <w:r>
+        <w:t xml:space="preserve"> </w:t>
+      </w:r>
+      <w:r>
+        <w:rPr>
+          <w:b/>
+        </w:rPr>
+        <w:t>cheese</w:t>
+      </w:r>
+    </w:p>
+    <w:p>
+      <w:pPr>
+        <w:keepNext/>
+        <w:numPr>
+          <w:ilvl w:val="1"/>
+          <w:numId w:val="7"/>
+        </w:numPr>
+      </w:pPr>
+      <w:r>
+        <w:t>In the details for component ‘Box Collider 2D’ tick the ‘Trigger’ checkbox</w:t>
+      </w:r>
+    </w:p>
+    <w:p>
+      <w:pPr>
+        <w:keepNext/>
+        <w:jc w:val="center"/>
+      </w:pPr>
+      <w:r>
+        <w:rPr>
+          <w:noProof/>
+          <w:lang w:val="en-US"/>
+        </w:rPr>
+        <w:drawing>
+          <wp:inline distT="0" distB="0" distL="0" distR="0" wp14:anchorId="5A442480" wp14:editId="7C7E24F3">
+            <wp:extent cx="4383193" cy="1471081"/>
+            <wp:effectExtent l="0" t="0" r="11430" b="2540"/>
+            <wp:docPr id="10" name="Picture 10" descr="Macintosh HD:Users:matt:Copy:2014_TEACHING:comp2_IMMedia:gravity-guy2D:images:gg061_enable_trigger.png"/>
+            <wp:cNvGraphicFramePr>
+              <a:graphicFrameLocks xmlns:a="http://schemas.openxmlformats.org/drawingml/2006/main" noChangeAspect="1"/>
+            </wp:cNvGraphicFramePr>
+            <a:graphic xmlns:a="http://schemas.openxmlformats.org/drawingml/2006/main">
+              <a:graphicData uri="http://schemas.openxmlformats.org/drawingml/2006/picture">
+                <pic:pic xmlns:pic="http://schemas.openxmlformats.org/drawingml/2006/picture">
+                  <pic:nvPicPr>
+                    <pic:cNvPr id="0" name="Picture 3" descr="Macintosh HD:Users:matt:Copy:2014_TEACHING:comp2_IMMedia:gravity-guy2D:images:gg061_enable_trigger.png"/>
+                    <pic:cNvPicPr>
+                      <a:picLocks noChangeAspect="1" noChangeArrowheads="1"/>
+                    </pic:cNvPicPr>
+                  </pic:nvPicPr>
+                  <pic:blipFill>
+                    <a:blip r:embed="rId53">
+                      <a:extLst>
+                        <a:ext uri="{28A0092B-C50C-407E-A947-70E740481C1C}">
+                          <a14:useLocalDpi xmlns:a14="http://schemas.microsoft.com/office/drawing/2010/main" val="0"/>
+                        </a:ext>
+                      </a:extLst>
+                    </a:blip>
+                    <a:srcRect/>
+                    <a:stretch>
+                      <a:fillRect/>
+                    </a:stretch>
+                  </pic:blipFill>
+                  <pic:spPr bwMode="auto">
+                    <a:xfrm>
+                      <a:off x="0" y="0"/>
+                      <a:ext cx="4383193" cy="1471081"/>
+                    </a:xfrm>
+                    <a:prstGeom prst="rect">
+                      <a:avLst/>
+                    </a:prstGeom>
+                    <a:noFill/>
+                    <a:ln>
+                      <a:noFill/>
+                    </a:ln>
+                  </pic:spPr>
+                </pic:pic>
+              </a:graphicData>
+            </a:graphic>
+          </wp:inline>
+        </w:drawing>
+      </w:r>
+    </w:p>
+    <w:p>
+      <w:pPr>
+        <w:keepNext/>
+      </w:pPr>
+    </w:p>
+    <w:p>
+      <w:r>
+        <w:t>Trigger collision events will now be generated when something hits our piece of cheese…</w:t>
+      </w:r>
+    </w:p>
+    <w:p>
+      <w:pPr>
+        <w:pStyle w:val="Heading2"/>
+      </w:pPr>
+      <w:r>
+        <w:t>Create a new tag ‘Food’</w:t>
+      </w:r>
+    </w:p>
+    <w:p>
+      <w:pPr>
+        <w:keepNext/>
+      </w:pPr>
+      <w:r>
+        <w:t>Before we can add tag ‘Food’ to the cheese object, first we have to add this word to the list of available tags in our Unity project.</w:t>
+      </w:r>
+    </w:p>
+    <w:p>
+      <w:pPr>
+        <w:keepNext/>
+      </w:pPr>
+    </w:p>
+    <w:p>
+      <w:pPr>
+        <w:keepNext/>
+      </w:pPr>
+      <w:r>
+        <w:t>Add ‘Food’ to the list of tags available:</w:t>
+      </w:r>
+    </w:p>
+    <w:p>
+      <w:pPr>
+        <w:keepNext/>
+        <w:numPr>
+          <w:ilvl w:val="1"/>
+          <w:numId w:val="7"/>
+        </w:numPr>
+      </w:pPr>
+      <w:r>
+        <w:t xml:space="preserve">In the </w:t>
+      </w:r>
+      <w:r>
+        <w:rPr>
+          <w:b/>
+        </w:rPr>
+        <w:t xml:space="preserve">Hierarchy </w:t>
+      </w:r>
+      <w:r>
+        <w:t xml:space="preserve">select </w:t>
+      </w:r>
+      <w:proofErr w:type="spellStart"/>
+      <w:r>
+        <w:t>gameObject</w:t>
+      </w:r>
+      <w:proofErr w:type="spellEnd"/>
+      <w:r>
+        <w:t xml:space="preserve"> </w:t>
+      </w:r>
+      <w:r>
+        <w:rPr>
+          <w:b/>
+        </w:rPr>
+        <w:t>cheese</w:t>
+      </w:r>
+    </w:p>
+    <w:p>
+      <w:pPr>
+        <w:keepNext/>
+        <w:numPr>
+          <w:ilvl w:val="1"/>
+          <w:numId w:val="7"/>
+        </w:numPr>
+      </w:pPr>
+      <w:r>
+        <w:t xml:space="preserve">In the </w:t>
+      </w:r>
+      <w:r>
+        <w:rPr>
+          <w:b/>
+        </w:rPr>
+        <w:t xml:space="preserve">Inspector Tag </w:t>
+      </w:r>
+      <w:r>
+        <w:t xml:space="preserve">drop-down menu select </w:t>
+      </w:r>
+      <w:proofErr w:type="spellStart"/>
+      <w:r>
+        <w:t>select</w:t>
+      </w:r>
+      <w:proofErr w:type="spellEnd"/>
+      <w:r>
+        <w:t xml:space="preserve"> ‘Add </w:t>
+      </w:r>
+    </w:p>
+    <w:p>
+      <w:pPr>
+        <w:keepNext/>
+        <w:jc w:val="center"/>
+      </w:pPr>
+      <w:r>
+        <w:rPr>
+          <w:noProof/>
+          <w:lang w:val="en-US"/>
+        </w:rPr>
+        <w:drawing>
+          <wp:inline distT="0" distB="0" distL="0" distR="0" wp14:anchorId="489731F3" wp14:editId="29FC04F4">
+            <wp:extent cx="4312841" cy="1606338"/>
+            <wp:effectExtent l="0" t="0" r="5715" b="0"/>
+            <wp:docPr id="11" name="Picture 11" descr="Macintosh HD:Users:matt:Copy:2014_TEACHING:comp2_IMMedia:gravity-guy2D:images:gg062_tag_menu.png"/>
+            <wp:cNvGraphicFramePr>
+              <a:graphicFrameLocks xmlns:a="http://schemas.openxmlformats.org/drawingml/2006/main" noChangeAspect="1"/>
+            </wp:cNvGraphicFramePr>
+            <a:graphic xmlns:a="http://schemas.openxmlformats.org/drawingml/2006/main">
+              <a:graphicData uri="http://schemas.openxmlformats.org/drawingml/2006/picture">
+                <pic:pic xmlns:pic="http://schemas.openxmlformats.org/drawingml/2006/picture">
+                  <pic:nvPicPr>
+                    <pic:cNvPr id="0" name="Picture 4" descr="Macintosh HD:Users:matt:Copy:2014_TEACHING:comp2_IMMedia:gravity-guy2D:images:gg062_tag_menu.png"/>
+                    <pic:cNvPicPr>
+                      <a:picLocks noChangeAspect="1" noChangeArrowheads="1"/>
+                    </pic:cNvPicPr>
+                  </pic:nvPicPr>
+                  <pic:blipFill>
+                    <a:blip r:embed="rId54">
+                      <a:extLst>
+                        <a:ext uri="{28A0092B-C50C-407E-A947-70E740481C1C}">
+                          <a14:useLocalDpi xmlns:a14="http://schemas.microsoft.com/office/drawing/2010/main" val="0"/>
+                        </a:ext>
+                      </a:extLst>
+                    </a:blip>
+                    <a:srcRect/>
+                    <a:stretch>
+                      <a:fillRect/>
+                    </a:stretch>
+                  </pic:blipFill>
+                  <pic:spPr bwMode="auto">
+                    <a:xfrm>
+                      <a:off x="0" y="0"/>
+                      <a:ext cx="4312841" cy="1606338"/>
+                    </a:xfrm>
+                    <a:prstGeom prst="rect">
+                      <a:avLst/>
+                    </a:prstGeom>
+                    <a:noFill/>
+                    <a:ln>
+                      <a:noFill/>
+                    </a:ln>
+                  </pic:spPr>
+                </pic:pic>
+              </a:graphicData>
+            </a:graphic>
+          </wp:inline>
+        </w:drawing>
+      </w:r>
+    </w:p>
+    <w:p>
+      <w:pPr>
+        <w:keepNext/>
+        <w:numPr>
+          <w:ilvl w:val="1"/>
+          <w:numId w:val="7"/>
+        </w:numPr>
+      </w:pPr>
+      <w:r>
+        <w:t>In the first available space, type ‘Food’</w:t>
+      </w:r>
+    </w:p>
+    <w:p>
+      <w:pPr>
+        <w:keepNext/>
+        <w:numPr>
+          <w:ilvl w:val="2"/>
+          <w:numId w:val="7"/>
+        </w:numPr>
+      </w:pPr>
+      <w:r>
+        <w:t xml:space="preserve">NOTE – the convention (which we’ll follow) is </w:t>
+      </w:r>
+      <w:proofErr w:type="spellStart"/>
+      <w:r>
+        <w:t>UpperCamelCase</w:t>
+      </w:r>
+      <w:proofErr w:type="spellEnd"/>
+      <w:r>
+        <w:t xml:space="preserve"> – the </w:t>
+      </w:r>
+      <w:proofErr w:type="spellStart"/>
+      <w:r>
+        <w:t>frist</w:t>
+      </w:r>
+      <w:proofErr w:type="spellEnd"/>
+      <w:r>
+        <w:t xml:space="preserve"> letter of each word is capitalised, and there are NO SPACES in tag strings</w:t>
+      </w:r>
+    </w:p>
+    <w:p>
+      <w:pPr>
+        <w:jc w:val="center"/>
+      </w:pPr>
+      <w:r>
+        <w:rPr>
+          <w:noProof/>
+          <w:lang w:val="en-US"/>
+        </w:rPr>
+        <w:drawing>
+          <wp:inline distT="0" distB="0" distL="0" distR="0" wp14:anchorId="3468DEB1" wp14:editId="5CC02DAD">
+            <wp:extent cx="4236297" cy="1127021"/>
+            <wp:effectExtent l="0" t="0" r="5715" b="0"/>
+            <wp:docPr id="12" name="Picture 12" descr="Macintosh HD:Users:matt:Copy:2014_TEACHING:comp2_IMMedia:gravity-guy2D:images:gg063_create_tag_food.png"/>
+            <wp:cNvGraphicFramePr>
+              <a:graphicFrameLocks xmlns:a="http://schemas.openxmlformats.org/drawingml/2006/main" noChangeAspect="1"/>
+            </wp:cNvGraphicFramePr>
+            <a:graphic xmlns:a="http://schemas.openxmlformats.org/drawingml/2006/main">
+              <a:graphicData uri="http://schemas.openxmlformats.org/drawingml/2006/picture">
+                <pic:pic xmlns:pic="http://schemas.openxmlformats.org/drawingml/2006/picture">
+                  <pic:nvPicPr>
+                    <pic:cNvPr id="0" name="Picture 5" descr="Macintosh HD:Users:matt:Copy:2014_TEACHING:comp2_IMMedia:gravity-guy2D:images:gg063_create_tag_food.png"/>
+                    <pic:cNvPicPr>
+                      <a:picLocks noChangeAspect="1" noChangeArrowheads="1"/>
+                    </pic:cNvPicPr>
+                  </pic:nvPicPr>
+                  <pic:blipFill>
+                    <a:blip r:embed="rId55">
+                      <a:extLst>
+                        <a:ext uri="{28A0092B-C50C-407E-A947-70E740481C1C}">
+                          <a14:useLocalDpi xmlns:a14="http://schemas.microsoft.com/office/drawing/2010/main" val="0"/>
+                        </a:ext>
+                      </a:extLst>
+                    </a:blip>
+                    <a:srcRect/>
+                    <a:stretch>
+                      <a:fillRect/>
+                    </a:stretch>
+                  </pic:blipFill>
+                  <pic:spPr bwMode="auto">
+                    <a:xfrm>
+                      <a:off x="0" y="0"/>
+                      <a:ext cx="4236297" cy="1127021"/>
+                    </a:xfrm>
+                    <a:prstGeom prst="rect">
+                      <a:avLst/>
+                    </a:prstGeom>
+                    <a:noFill/>
+                    <a:ln>
+                      <a:noFill/>
+                    </a:ln>
+                  </pic:spPr>
+                </pic:pic>
+              </a:graphicData>
+            </a:graphic>
+          </wp:inline>
+        </w:drawing>
+      </w:r>
+    </w:p>
+    <w:p>
+      <w:pPr>
+        <w:pStyle w:val="Heading2"/>
+      </w:pPr>
+      <w:r>
+        <w:lastRenderedPageBreak/>
+        <w:t xml:space="preserve">Add tag ‘Food’ to the cheese </w:t>
+      </w:r>
+      <w:proofErr w:type="spellStart"/>
+      <w:r>
+        <w:t>gameObject</w:t>
+      </w:r>
+      <w:proofErr w:type="spellEnd"/>
+      <w:r>
+        <w:t xml:space="preserve"> in the </w:t>
+      </w:r>
+      <w:r>
+        <w:t>Hierarchy</w:t>
+      </w:r>
+    </w:p>
+    <w:p>
+      <w:pPr>
+        <w:keepNext/>
+      </w:pPr>
+      <w:r>
+        <w:t xml:space="preserve">Enable the Cheese </w:t>
+      </w:r>
+      <w:proofErr w:type="spellStart"/>
+      <w:r>
+        <w:t>gameObject’s</w:t>
+      </w:r>
+      <w:proofErr w:type="spellEnd"/>
+      <w:r>
+        <w:t xml:space="preserve"> trigger in its collider:</w:t>
+      </w:r>
+    </w:p>
+    <w:p>
+      <w:pPr>
+        <w:keepNext/>
+        <w:numPr>
+          <w:ilvl w:val="1"/>
+          <w:numId w:val="7"/>
+        </w:numPr>
+      </w:pPr>
+      <w:r>
+        <w:t xml:space="preserve">In the </w:t>
+      </w:r>
+      <w:r>
+        <w:rPr>
+          <w:b/>
+        </w:rPr>
+        <w:t xml:space="preserve">Hierarchy </w:t>
+      </w:r>
+      <w:r>
+        <w:t xml:space="preserve">select </w:t>
+      </w:r>
+      <w:proofErr w:type="spellStart"/>
+      <w:r>
+        <w:t>gameObject</w:t>
+      </w:r>
+      <w:proofErr w:type="spellEnd"/>
+      <w:r>
+        <w:t xml:space="preserve"> </w:t>
+      </w:r>
+      <w:r>
+        <w:rPr>
+          <w:b/>
+        </w:rPr>
+        <w:t>cheese</w:t>
+      </w:r>
+    </w:p>
+    <w:p>
+      <w:pPr>
+        <w:keepNext/>
+        <w:numPr>
+          <w:ilvl w:val="1"/>
+          <w:numId w:val="7"/>
+        </w:numPr>
+      </w:pPr>
+      <w:r>
+        <w:t xml:space="preserve">In the </w:t>
+      </w:r>
+      <w:r>
+        <w:rPr>
+          <w:b/>
+        </w:rPr>
+        <w:t xml:space="preserve">Inspector Tag </w:t>
+      </w:r>
+      <w:r>
+        <w:t>drop-down menu select ‘Food’</w:t>
+      </w:r>
+    </w:p>
+    <w:p>
+      <w:pPr>
+        <w:keepNext/>
+        <w:jc w:val="center"/>
+      </w:pPr>
+      <w:r>
+        <w:rPr>
+          <w:noProof/>
+          <w:lang w:val="en-US"/>
+        </w:rPr>
+        <w:drawing>
+          <wp:inline distT="0" distB="0" distL="0" distR="0" wp14:anchorId="1A4C4B63" wp14:editId="2A9A786C">
+            <wp:extent cx="4236297" cy="1860884"/>
+            <wp:effectExtent l="0" t="0" r="5715" b="0"/>
+            <wp:docPr id="13" name="Picture 13" descr="Macintosh HD:Users:matt:Copy:2014_TEACHING:comp2_IMMedia:gravity-guy2D:images:gg064_select_tag_Food.png"/>
+            <wp:cNvGraphicFramePr>
+              <a:graphicFrameLocks xmlns:a="http://schemas.openxmlformats.org/drawingml/2006/main" noChangeAspect="1"/>
+            </wp:cNvGraphicFramePr>
+            <a:graphic xmlns:a="http://schemas.openxmlformats.org/drawingml/2006/main">
+              <a:graphicData uri="http://schemas.openxmlformats.org/drawingml/2006/picture">
+                <pic:pic xmlns:pic="http://schemas.openxmlformats.org/drawingml/2006/picture">
+                  <pic:nvPicPr>
+                    <pic:cNvPr id="0" name="Picture 6" descr="Macintosh HD:Users:matt:Copy:2014_TEACHING:comp2_IMMedia:gravity-guy2D:images:gg064_select_tag_Food.png"/>
+                    <pic:cNvPicPr>
+                      <a:picLocks noChangeAspect="1" noChangeArrowheads="1"/>
+                    </pic:cNvPicPr>
+                  </pic:nvPicPr>
+                  <pic:blipFill>
+                    <a:blip r:embed="rId56">
+                      <a:extLst>
+                        <a:ext uri="{28A0092B-C50C-407E-A947-70E740481C1C}">
+                          <a14:useLocalDpi xmlns:a14="http://schemas.microsoft.com/office/drawing/2010/main" val="0"/>
+                        </a:ext>
+                      </a:extLst>
+                    </a:blip>
+                    <a:srcRect/>
+                    <a:stretch>
+                      <a:fillRect/>
+                    </a:stretch>
+                  </pic:blipFill>
+                  <pic:spPr bwMode="auto">
+                    <a:xfrm>
+                      <a:off x="0" y="0"/>
+                      <a:ext cx="4236297" cy="1860884"/>
+                    </a:xfrm>
+                    <a:prstGeom prst="rect">
+                      <a:avLst/>
+                    </a:prstGeom>
+                    <a:noFill/>
+                    <a:ln>
+                      <a:noFill/>
+                    </a:ln>
+                  </pic:spPr>
+                </pic:pic>
+              </a:graphicData>
+            </a:graphic>
+          </wp:inline>
+        </w:drawing>
+      </w:r>
+    </w:p>
+    <w:p>
+      <w:pPr>
+        <w:keepNext/>
+      </w:pPr>
+    </w:p>
+    <w:p>
+      <w:pPr>
+        <w:keepNext/>
+      </w:pPr>
+      <w:r>
+        <w:t xml:space="preserve">You should now see that </w:t>
+      </w:r>
+      <w:proofErr w:type="spellStart"/>
+      <w:r>
+        <w:t>gameObject</w:t>
+      </w:r>
+      <w:proofErr w:type="spellEnd"/>
+      <w:r>
+        <w:t xml:space="preserve"> </w:t>
+      </w:r>
+      <w:r>
+        <w:rPr>
+          <w:b/>
+        </w:rPr>
+        <w:t>cheese</w:t>
+      </w:r>
+      <w:r>
+        <w:t xml:space="preserve"> has been tagged with string ‘Food’:</w:t>
+      </w:r>
+    </w:p>
+    <w:p>
+      <w:pPr>
+        <w:keepNext/>
+        <w:jc w:val="center"/>
+      </w:pPr>
+      <w:r>
+        <w:rPr>
+          <w:noProof/>
+          <w:lang w:val="en-US"/>
+        </w:rPr>
+        <w:drawing>
+          <wp:inline distT="0" distB="0" distL="0" distR="0" wp14:anchorId="39522735" wp14:editId="3A1DE2B9">
+            <wp:extent cx="4696037" cy="1403093"/>
+            <wp:effectExtent l="0" t="0" r="3175" b="0"/>
+            <wp:docPr id="22" name="Picture 22" descr="Macintosh HD:Users:matt:Copy:2014_TEACHING:comp2_IMMedia:gravity-guy2D:images:gg065_cheese_tagged_Food.png"/>
+            <wp:cNvGraphicFramePr>
+              <a:graphicFrameLocks xmlns:a="http://schemas.openxmlformats.org/drawingml/2006/main" noChangeAspect="1"/>
+            </wp:cNvGraphicFramePr>
+            <a:graphic xmlns:a="http://schemas.openxmlformats.org/drawingml/2006/main">
+              <a:graphicData uri="http://schemas.openxmlformats.org/drawingml/2006/picture">
+                <pic:pic xmlns:pic="http://schemas.openxmlformats.org/drawingml/2006/picture">
+                  <pic:nvPicPr>
+                    <pic:cNvPr id="0" name="Picture 8" descr="Macintosh HD:Users:matt:Copy:2014_TEACHING:comp2_IMMedia:gravity-guy2D:images:gg065_cheese_tagged_Food.png"/>
+                    <pic:cNvPicPr>
+                      <a:picLocks noChangeAspect="1" noChangeArrowheads="1"/>
+                    </pic:cNvPicPr>
+                  </pic:nvPicPr>
+                  <pic:blipFill>
+                    <a:blip r:embed="rId57">
+                      <a:extLst>
+                        <a:ext uri="{28A0092B-C50C-407E-A947-70E740481C1C}">
+                          <a14:useLocalDpi xmlns:a14="http://schemas.microsoft.com/office/drawing/2010/main" val="0"/>
+                        </a:ext>
+                      </a:extLst>
+                    </a:blip>
+                    <a:srcRect/>
+                    <a:stretch>
+                      <a:fillRect/>
+                    </a:stretch>
+                  </pic:blipFill>
+                  <pic:spPr bwMode="auto">
+                    <a:xfrm>
+                      <a:off x="0" y="0"/>
+                      <a:ext cx="4696037" cy="1403093"/>
+                    </a:xfrm>
+                    <a:prstGeom prst="rect">
+                      <a:avLst/>
+                    </a:prstGeom>
+                    <a:noFill/>
+                    <a:ln>
+                      <a:noFill/>
+                    </a:ln>
+                  </pic:spPr>
+                </pic:pic>
+              </a:graphicData>
+            </a:graphic>
+          </wp:inline>
+        </w:drawing>
+      </w:r>
+    </w:p>
+    <w:p>
+      <w:pPr>
+        <w:pStyle w:val="Heading2"/>
+        <w:keepNext w:val="0"/>
+      </w:pPr>
+      <w:r>
+        <w:t xml:space="preserve">Add a script component to cheese </w:t>
+      </w:r>
+      <w:proofErr w:type="spellStart"/>
+      <w:r>
+        <w:t>gameObject</w:t>
+      </w:r>
+      <w:proofErr w:type="spellEnd"/>
+      <w:r>
+        <w:t>, so it is removed when hit</w:t>
+      </w:r>
+    </w:p>
+    <w:p>
+      <w:r>
+        <w:t>A script has been written named ‘</w:t>
+      </w:r>
+      <w:proofErr w:type="spellStart"/>
+      <w:r>
+        <w:t>DestroyWhenHit</w:t>
+      </w:r>
+      <w:proofErr w:type="spellEnd"/>
+      <w:r>
+        <w:t xml:space="preserve">’. Let’s add this script to our cheese </w:t>
+      </w:r>
+      <w:proofErr w:type="spellStart"/>
+      <w:r>
+        <w:t>gameObject</w:t>
+      </w:r>
+      <w:proofErr w:type="spellEnd"/>
+      <w:r>
+        <w:t xml:space="preserve"> in the scene:</w:t>
+      </w:r>
+    </w:p>
+    <w:p>
+      <w:pPr>
+        <w:numPr>
+          <w:ilvl w:val="1"/>
+          <w:numId w:val="7"/>
+        </w:numPr>
+      </w:pPr>
+      <w:r>
+        <w:t xml:space="preserve">In the </w:t>
+      </w:r>
+      <w:r>
+        <w:rPr>
+          <w:b/>
+        </w:rPr>
+        <w:t xml:space="preserve">Hierarchy </w:t>
+      </w:r>
+      <w:r>
+        <w:t xml:space="preserve">select </w:t>
+      </w:r>
+      <w:proofErr w:type="spellStart"/>
+      <w:r>
+        <w:t>gameObject</w:t>
+      </w:r>
+      <w:proofErr w:type="spellEnd"/>
+      <w:r>
+        <w:t xml:space="preserve"> </w:t>
+      </w:r>
+      <w:r>
+        <w:rPr>
+          <w:b/>
+        </w:rPr>
+        <w:t>cheese</w:t>
+      </w:r>
+      <w:r>
+        <w:t xml:space="preserve"> </w:t>
+      </w:r>
+    </w:p>
+    <w:p>
+      <w:pPr>
+        <w:numPr>
+          <w:ilvl w:val="1"/>
+          <w:numId w:val="7"/>
+        </w:numPr>
+      </w:pPr>
+      <w:r>
+        <w:t xml:space="preserve">In the </w:t>
+      </w:r>
+      <w:r>
+        <w:rPr>
+          <w:b/>
+        </w:rPr>
+        <w:t>Project</w:t>
+      </w:r>
+      <w:r>
+        <w:rPr>
+          <w:b/>
+        </w:rPr>
+        <w:t xml:space="preserve"> Panel</w:t>
+      </w:r>
+      <w:r>
+        <w:rPr>
+          <w:b/>
+        </w:rPr>
+        <w:t xml:space="preserve"> (</w:t>
+      </w:r>
+      <w:r>
+        <w:t xml:space="preserve">left side, lower section ‘Assets’), </w:t>
+      </w:r>
+      <w:r>
+        <w:t xml:space="preserve">select folder </w:t>
+      </w:r>
+      <w:r>
+        <w:rPr>
+          <w:b/>
+        </w:rPr>
+        <w:t>Scripts:</w:t>
+      </w:r>
+    </w:p>
+    <w:p>
+      <w:pPr>
+        <w:keepNext/>
+        <w:numPr>
+          <w:ilvl w:val="1"/>
+          <w:numId w:val="7"/>
+        </w:numPr>
+      </w:pPr>
+      <w:r>
+        <w:t xml:space="preserve">Drag script </w:t>
+      </w:r>
+      <w:proofErr w:type="spellStart"/>
+      <w:r>
+        <w:rPr>
+          <w:b/>
+        </w:rPr>
+        <w:t>DestroyWhenHit</w:t>
+      </w:r>
+      <w:proofErr w:type="spellEnd"/>
+      <w:r>
+        <w:rPr>
+          <w:b/>
+        </w:rPr>
+        <w:t xml:space="preserve"> </w:t>
+      </w:r>
+      <w:r>
+        <w:t xml:space="preserve">from the </w:t>
+      </w:r>
+      <w:r>
+        <w:rPr>
+          <w:b/>
+        </w:rPr>
+        <w:t xml:space="preserve">Project panel </w:t>
+      </w:r>
+      <w:r>
+        <w:t xml:space="preserve">onto the </w:t>
+      </w:r>
+      <w:r>
+        <w:rPr>
+          <w:b/>
+        </w:rPr>
+        <w:t xml:space="preserve">cheese </w:t>
+      </w:r>
+      <w:proofErr w:type="spellStart"/>
+      <w:r>
+        <w:t>gameObject</w:t>
+      </w:r>
+      <w:proofErr w:type="spellEnd"/>
+      <w:r>
+        <w:t xml:space="preserve"> in the Hierarchy</w:t>
+      </w:r>
+    </w:p>
+    <w:p>
+      <w:pPr>
+        <w:keepNext/>
+        <w:numPr>
+          <w:ilvl w:val="1"/>
+          <w:numId w:val="7"/>
+        </w:numPr>
+      </w:pPr>
+      <w:r>
+        <w:t xml:space="preserve">With </w:t>
+      </w:r>
+      <w:proofErr w:type="spellStart"/>
+      <w:r>
+        <w:rPr>
+          <w:b/>
+        </w:rPr>
+        <w:t>platformRed</w:t>
+      </w:r>
+      <w:proofErr w:type="spellEnd"/>
+      <w:r>
+        <w:t xml:space="preserve"> selected in the </w:t>
+      </w:r>
+      <w:r>
+        <w:rPr>
+          <w:b/>
+        </w:rPr>
+        <w:t>Hierarchy</w:t>
+      </w:r>
+      <w:r>
+        <w:t xml:space="preserve">, we can now see in the </w:t>
+      </w:r>
+      <w:r>
+        <w:rPr>
+          <w:b/>
+        </w:rPr>
+        <w:t>Inspector</w:t>
+      </w:r>
+      <w:r>
+        <w:t xml:space="preserve"> that it has a new component named ‘Moving Platform (Script)’:</w:t>
+      </w:r>
+    </w:p>
+    <w:p>
+      <w:pPr>
+        <w:jc w:val="center"/>
+      </w:pPr>
+      <w:r>
+        <w:rPr>
+          <w:noProof/>
+          <w:lang w:val="en-US"/>
+        </w:rPr>
+        <w:drawing>
+          <wp:inline distT="0" distB="0" distL="0" distR="0" wp14:anchorId="62DC30B7" wp14:editId="65AC1CA2">
+            <wp:extent cx="4759803" cy="1474258"/>
+            <wp:effectExtent l="0" t="0" r="0" b="0"/>
+            <wp:docPr id="25" name="Picture 25" descr="Macintosh HD:Users:matt:Copy:2014_TEACHING:comp2_IMMedia:gravity-guy2D:images:gg066_destry_script_added.png"/>
+            <wp:cNvGraphicFramePr>
+              <a:graphicFrameLocks xmlns:a="http://schemas.openxmlformats.org/drawingml/2006/main" noChangeAspect="1"/>
+            </wp:cNvGraphicFramePr>
+            <a:graphic xmlns:a="http://schemas.openxmlformats.org/drawingml/2006/main">
+              <a:graphicData uri="http://schemas.openxmlformats.org/drawingml/2006/picture">
+                <pic:pic xmlns:pic="http://schemas.openxmlformats.org/drawingml/2006/picture">
+                  <pic:nvPicPr>
+                    <pic:cNvPr id="0" name="Picture 9" descr="Macintosh HD:Users:matt:Copy:2014_TEACHING:comp2_IMMedia:gravity-guy2D:images:gg066_destry_script_added.png"/>
+                    <pic:cNvPicPr>
+                      <a:picLocks noChangeAspect="1" noChangeArrowheads="1"/>
+                    </pic:cNvPicPr>
+                  </pic:nvPicPr>
+                  <pic:blipFill>
+                    <a:blip r:embed="rId58">
+                      <a:extLst>
+                        <a:ext uri="{28A0092B-C50C-407E-A947-70E740481C1C}">
+                          <a14:useLocalDpi xmlns:a14="http://schemas.microsoft.com/office/drawing/2010/main" val="0"/>
+                        </a:ext>
+                      </a:extLst>
+                    </a:blip>
+                    <a:srcRect/>
+                    <a:stretch>
+                      <a:fillRect/>
+                    </a:stretch>
+                  </pic:blipFill>
+                  <pic:spPr bwMode="auto">
+                    <a:xfrm>
+                      <a:off x="0" y="0"/>
+                      <a:ext cx="4759803" cy="1474258"/>
+                    </a:xfrm>
+                    <a:prstGeom prst="rect">
+                      <a:avLst/>
+                    </a:prstGeom>
+                    <a:noFill/>
+                    <a:ln>
+                      <a:noFill/>
+                    </a:ln>
+                  </pic:spPr>
+                </pic:pic>
+              </a:graphicData>
+            </a:graphic>
+          </wp:inline>
+        </w:drawing>
+      </w:r>
+    </w:p>
+    <w:p>
+      <w:pPr>
+        <w:pStyle w:val="Heading2"/>
+      </w:pPr>
+      <w:r>
+        <w:t>Playtest your game</w:t>
+      </w:r>
+    </w:p>
+    <w:p>
+      <w:pPr>
+        <w:keepNext/>
+      </w:pPr>
+      <w:proofErr w:type="gramStart"/>
+      <w:r>
+        <w:t>Play the game … when the player hits the piece of cheese</w:t>
+      </w:r>
+      <w:proofErr w:type="gramEnd"/>
+      <w:r>
+        <w:t xml:space="preserve">, </w:t>
+      </w:r>
+      <w:proofErr w:type="gramStart"/>
+      <w:r>
+        <w:t>the piece of cheese disappears</w:t>
+      </w:r>
+      <w:proofErr w:type="gramEnd"/>
+      <w:r>
+        <w:t>!</w:t>
+      </w:r>
+    </w:p>
+    <w:p>
+      <w:pPr>
+        <w:keepNext/>
+      </w:pPr>
+    </w:p>
+    <w:p>
+      <w:pPr>
+        <w:keepNext/>
+      </w:pPr>
+      <w:r>
+        <w:t xml:space="preserve">NOTE – </w:t>
+      </w:r>
+      <w:r>
+        <w:t xml:space="preserve">if you deselect the </w:t>
+      </w:r>
+      <w:r>
+        <w:rPr>
+          <w:b/>
+        </w:rPr>
+        <w:t>Game</w:t>
+      </w:r>
+      <w:r>
+        <w:t xml:space="preserve"> window</w:t>
+      </w:r>
+      <w:r>
+        <w:t xml:space="preserve"> panel “Maximise on play”, then you can actually SEE the cheese </w:t>
+      </w:r>
+      <w:proofErr w:type="spellStart"/>
+      <w:r>
+        <w:t>gameObject</w:t>
+      </w:r>
+      <w:proofErr w:type="spellEnd"/>
+      <w:r>
+        <w:t xml:space="preserve"> be removed from the </w:t>
+      </w:r>
+      <w:r>
+        <w:rPr>
+          <w:b/>
+        </w:rPr>
+        <w:t>Hierarchy</w:t>
+      </w:r>
+      <w:r>
+        <w:t xml:space="preserve"> panel when the game is running</w:t>
+      </w:r>
+    </w:p>
+    <w:p>
+      <w:pPr>
+        <w:pStyle w:val="ListParagraph"/>
+        <w:keepNext/>
+        <w:numPr>
+          <w:ilvl w:val="0"/>
+          <w:numId w:val="38"/>
+        </w:numPr>
+      </w:pPr>
+      <w:r>
+        <w:t xml:space="preserve">Being able to see the Inspector and Hierarchy panels while the game is running is a very useful run-time debugging </w:t>
+      </w:r>
+      <w:r>
+        <w:t>approach …</w:t>
+      </w:r>
+    </w:p>
+    <w:p>
+      <w:pPr>
+        <w:pStyle w:val="StyleHeading1ChapterheadingAfter6pt"/>
+      </w:pPr>
+      <w:r>
+        <w:lastRenderedPageBreak/>
+        <w:t>Add game logic to add to score when hero guy hits a piece of food</w:t>
+      </w:r>
+    </w:p>
+    <w:p>
+      <w:pPr>
+        <w:pStyle w:val="Heading2"/>
+        <w:keepNext w:val="0"/>
+      </w:pPr>
+      <w:r>
+        <w:t>Add new method to detect collision with food and add to score</w:t>
+      </w:r>
+    </w:p>
+    <w:p>
+      <w:r>
+        <w:t xml:space="preserve">Let’s add </w:t>
+      </w:r>
+      <w:r>
+        <w:t>to the logic code for our Player script class:</w:t>
+      </w:r>
+    </w:p>
+    <w:p>
+      <w:pPr>
+        <w:numPr>
+          <w:ilvl w:val="1"/>
+          <w:numId w:val="7"/>
+        </w:numPr>
+      </w:pPr>
+      <w:r>
+        <w:t xml:space="preserve">In the </w:t>
+      </w:r>
+      <w:r>
+        <w:rPr>
+          <w:b/>
+        </w:rPr>
+        <w:t>Project</w:t>
+      </w:r>
+      <w:r>
+        <w:rPr>
+          <w:b/>
+        </w:rPr>
+        <w:t xml:space="preserve"> Panel</w:t>
+      </w:r>
+      <w:r>
+        <w:rPr>
+          <w:b/>
+        </w:rPr>
+        <w:t xml:space="preserve"> (</w:t>
+      </w:r>
+      <w:r>
+        <w:t xml:space="preserve">left side, lower section ‘Assets’), </w:t>
+      </w:r>
+      <w:r>
+        <w:t xml:space="preserve">select folder </w:t>
+      </w:r>
+      <w:r>
+        <w:rPr>
+          <w:b/>
+        </w:rPr>
+        <w:t>Scripts</w:t>
+      </w:r>
+    </w:p>
+    <w:p>
+      <w:pPr>
+        <w:numPr>
+          <w:ilvl w:val="1"/>
+          <w:numId w:val="7"/>
+        </w:numPr>
+      </w:pPr>
+      <w:r>
+        <w:t xml:space="preserve">Double-mouse click the </w:t>
+      </w:r>
+      <w:r>
+        <w:rPr>
+          <w:b/>
+        </w:rPr>
+        <w:t>Player</w:t>
+      </w:r>
+      <w:r>
+        <w:t xml:space="preserve"> script, to open it up in the </w:t>
+      </w:r>
+      <w:proofErr w:type="spellStart"/>
+      <w:r>
+        <w:t>Monodevelop</w:t>
+      </w:r>
+      <w:proofErr w:type="spellEnd"/>
+      <w:r>
+        <w:t xml:space="preserve"> editor</w:t>
+      </w:r>
+    </w:p>
+    <w:p>
+      <w:pPr>
+        <w:numPr>
+          <w:ilvl w:val="2"/>
+          <w:numId w:val="7"/>
+        </w:numPr>
+      </w:pPr>
+      <w:r>
+        <w:t xml:space="preserve">On Windows you may now need to manually bring to the front the </w:t>
+      </w:r>
+      <w:proofErr w:type="spellStart"/>
+      <w:r>
+        <w:t>Monodevelop</w:t>
+      </w:r>
+      <w:proofErr w:type="spellEnd"/>
+      <w:r>
+        <w:t xml:space="preserve"> editor</w:t>
+      </w:r>
+    </w:p>
+    <w:p>
+      <w:pPr>
+        <w:keepNext/>
+      </w:pPr>
+    </w:p>
+    <w:p>
+      <w:pPr>
+        <w:keepNext/>
+      </w:pPr>
+      <w:r>
+        <w:t xml:space="preserve">Add a new method to the script classed, named </w:t>
+      </w:r>
+      <w:proofErr w:type="gramStart"/>
+      <w:r>
+        <w:t>OnTriggerEnter2D(</w:t>
+      </w:r>
+      <w:proofErr w:type="gramEnd"/>
+      <w:r>
+        <w:t>):</w:t>
+      </w:r>
+    </w:p>
+    <w:p>
+      <w:pPr>
+        <w:pStyle w:val="aacode"/>
+        <w:ind w:left="0" w:right="135"/>
+        <w:rPr>
+          <w:b w:val="0"/>
+          <w:i/>
+        </w:rPr>
+      </w:pPr>
+      <w:r>
+        <w:rPr>
+          <w:b w:val="0"/>
+          <w:i/>
+        </w:rPr>
+        <w:t>using </w:t>
+      </w:r>
+      <w:proofErr w:type="spellStart"/>
+      <w:r>
+        <w:rPr>
+          <w:b w:val="0"/>
+          <w:i/>
+        </w:rPr>
+        <w:t>UnityEngine</w:t>
+      </w:r>
+      <w:proofErr w:type="spellEnd"/>
+      <w:r>
+        <w:rPr>
+          <w:b w:val="0"/>
+          <w:i/>
+        </w:rPr>
+        <w:t>;</w:t>
+      </w:r>
+      <w:r>
+        <w:rPr>
+          <w:b w:val="0"/>
+          <w:i/>
+        </w:rPr>
+        <w:br/>
+        <w:t>using </w:t>
+      </w:r>
+      <w:proofErr w:type="spellStart"/>
+      <w:r>
+        <w:rPr>
+          <w:b w:val="0"/>
+          <w:i/>
+        </w:rPr>
+        <w:t>System.Collections</w:t>
+      </w:r>
+      <w:proofErr w:type="spellEnd"/>
+      <w:r>
+        <w:rPr>
+          <w:b w:val="0"/>
+          <w:i/>
+        </w:rPr>
+        <w:t>;</w:t>
+      </w:r>
+      <w:r>
+        <w:rPr>
+          <w:b w:val="0"/>
+          <w:i/>
+        </w:rPr>
+        <w:br/>
+      </w:r>
+      <w:r>
+        <w:rPr>
+          <w:b w:val="0"/>
+          <w:i/>
+        </w:rPr>
+        <w:br/>
+        <w:t>public class Player : </w:t>
+      </w:r>
+      <w:proofErr w:type="spellStart"/>
+      <w:r>
+        <w:rPr>
+          <w:b w:val="0"/>
+          <w:i/>
+        </w:rPr>
+        <w:t>MonoBehaviour</w:t>
+      </w:r>
+      <w:proofErr w:type="spellEnd"/>
+      <w:r>
+        <w:rPr>
+          <w:b w:val="0"/>
+          <w:i/>
+        </w:rPr>
+        <w:t> {</w:t>
+      </w:r>
+      <w:bookmarkStart w:id="11" w:name="_GoBack"/>
+      <w:bookmarkEnd w:id="11"/>
+      <w:r>
+        <w:rPr>
+          <w:b w:val="0"/>
+          <w:i/>
+        </w:rPr>
+        <w:t>    private </w:t>
+      </w:r>
+      <w:proofErr w:type="spellStart"/>
+      <w:r>
+        <w:rPr>
+          <w:b w:val="0"/>
+          <w:i/>
+        </w:rPr>
+        <w:t>int</w:t>
+      </w:r>
+      <w:proofErr w:type="spellEnd"/>
+      <w:r>
+        <w:rPr>
+          <w:b w:val="0"/>
+          <w:i/>
+        </w:rPr>
+        <w:t> score = 0;</w:t>
+      </w:r>
+      <w:r>
+        <w:rPr>
+          <w:b w:val="0"/>
+          <w:i/>
+        </w:rPr>
+        <w:br/>
+        <w:t>    </w:t>
+      </w:r>
+      <w:r>
+        <w:rPr>
+          <w:b w:val="0"/>
+          <w:i/>
+        </w:rPr>
+        <w:br/>
+        <w:t>    private void </w:t>
+      </w:r>
+      <w:proofErr w:type="spellStart"/>
+      <w:r>
+        <w:rPr>
+          <w:b w:val="0"/>
+          <w:i/>
+        </w:rPr>
+        <w:t>OnGUI</w:t>
+      </w:r>
+      <w:proofErr w:type="spellEnd"/>
+      <w:r>
+        <w:rPr>
+          <w:b w:val="0"/>
+          <w:i/>
+        </w:rPr>
+        <w:t>(){</w:t>
+      </w:r>
+      <w:r>
+        <w:rPr>
+          <w:b w:val="0"/>
+          <w:i/>
+        </w:rPr>
+        <w:br/>
+        <w:t>        string </w:t>
+      </w:r>
+      <w:proofErr w:type="spellStart"/>
+      <w:r>
+        <w:rPr>
+          <w:b w:val="0"/>
+          <w:i/>
+        </w:rPr>
+        <w:t>scoreMessage</w:t>
+      </w:r>
+      <w:proofErr w:type="spellEnd"/>
+      <w:r>
+        <w:rPr>
+          <w:b w:val="0"/>
+          <w:i/>
+        </w:rPr>
+        <w:t> = "Score = " + score;</w:t>
+      </w:r>
+      <w:r>
+        <w:rPr>
+          <w:b w:val="0"/>
+          <w:i/>
+        </w:rPr>
+        <w:br/>
+        <w:t>        </w:t>
+      </w:r>
+      <w:proofErr w:type="spellStart"/>
+      <w:r>
+        <w:rPr>
+          <w:b w:val="0"/>
+          <w:i/>
+        </w:rPr>
+        <w:t>GUILayout.Label</w:t>
+      </w:r>
+      <w:proofErr w:type="spellEnd"/>
+      <w:r>
+        <w:rPr>
+          <w:b w:val="0"/>
+          <w:i/>
+        </w:rPr>
+        <w:t>(</w:t>
+      </w:r>
+      <w:proofErr w:type="spellStart"/>
+      <w:r>
+        <w:rPr>
+          <w:b w:val="0"/>
+          <w:i/>
+        </w:rPr>
+        <w:t>scoreMessage</w:t>
+      </w:r>
+      <w:proofErr w:type="spellEnd"/>
+      <w:r>
+        <w:rPr>
+          <w:b w:val="0"/>
+          <w:i/>
+        </w:rPr>
+        <w:t>);</w:t>
+      </w:r>
+      <w:r>
+        <w:rPr>
+          <w:b w:val="0"/>
+          <w:i/>
+        </w:rPr>
+        <w:br/>
+        <w:t>    }</w:t>
+      </w:r>
+      <w:r>
+        <w:rPr>
+          <w:b w:val="0"/>
+          <w:i/>
+        </w:rPr>
+        <w:br/>
+      </w:r>
+      <w:r>
+        <w:br/>
+        <w:t>    private void OnTriggerEnter2D(Collider2D c){</w:t>
+      </w:r>
+      <w:r>
+        <w:br/>
+        <w:t>        string tag = </w:t>
+      </w:r>
+      <w:proofErr w:type="spellStart"/>
+      <w:r>
+        <w:t>c.tag</w:t>
+      </w:r>
+      <w:proofErr w:type="spellEnd"/>
+      <w:r>
+        <w:t>;</w:t>
+      </w:r>
+      <w:r>
+        <w:br/>
+      </w:r>
+      <w:r>
+        <w:br/>
+        <w:t>        if('Food' == tag){</w:t>
+      </w:r>
+      <w:r>
+        <w:br/>
+        <w:t>            score++;</w:t>
+      </w:r>
+      <w:r>
+        <w:br/>
+        <w:t>        }</w:t>
+      </w:r>
+      <w:r>
+        <w:br/>
+        <w:t>    }</w:t>
+      </w:r>
+      <w:r>
+        <w:br/>
+      </w:r>
+      <w:r>
+        <w:br/>
+      </w:r>
+      <w:r>
+        <w:rPr>
+          <w:b w:val="0"/>
+          <w:i/>
+        </w:rPr>
+        <w:t>}</w:t>
+      </w:r>
+    </w:p>
+    <w:p/>
+    <w:p>
+      <w:r>
+        <w:t>Save these changes (CTRL-S / COMMAND-S), and run your game.</w:t>
+      </w:r>
+    </w:p>
+    <w:p>
+      <w:r>
+        <w:t>Now the score should increase to 1 when you hit a piece of cheese …</w:t>
+      </w:r>
     </w:p>
     <w:p>
       <w:pPr>
@@ -10424,7 +12803,7 @@
                     </pic:cNvPicPr>
                   </pic:nvPicPr>
                   <pic:blipFill>
-                    <a:blip r:embed="rId52"/>
+                    <a:blip r:embed="rId59"/>
                     <a:srcRect/>
                     <a:stretch>
                       <a:fillRect/>
@@ -10505,7 +12884,7 @@
       </w:pPr>
     </w:p>
     <w:sectPr>
-      <w:footerReference w:type="default" r:id="rId53"/>
+      <w:footerReference w:type="default" r:id="rId60"/>
       <w:type w:val="continuous"/>
       <w:pgSz w:w="11906" w:h="16838"/>
       <w:pgMar w:top="426" w:right="991" w:bottom="568" w:left="1134" w:header="720" w:footer="377" w:gutter="0"/>
@@ -10622,7 +13001,7 @@
         <w:noProof/>
         <w:snapToGrid w:val="0"/>
       </w:rPr>
-      <w:t>2</w:t>
+      <w:t>30</w:t>
     </w:r>
     <w:r>
       <w:rPr>
@@ -10638,31 +13017,16 @@
       </w:rPr>
       <w:t xml:space="preserve"> of </w:t>
     </w:r>
-    <w:r>
-      <w:fldChar w:fldCharType="begin"/>
-    </w:r>
-    <w:r>
-      <w:instrText xml:space="preserve"> NUMPAGES  \* MERGEFORMAT </w:instrText>
-    </w:r>
-    <w:r>
-      <w:fldChar w:fldCharType="separate"/>
-    </w:r>
-    <w:r>
-      <w:rPr>
-        <w:b/>
-        <w:noProof/>
-        <w:snapToGrid w:val="0"/>
-      </w:rPr>
-      <w:t>25</w:t>
-    </w:r>
-    <w:r>
-      <w:rPr>
-        <w:b/>
-        <w:noProof/>
-        <w:snapToGrid w:val="0"/>
-      </w:rPr>
-      <w:fldChar w:fldCharType="end"/>
-    </w:r>
+    <w:fldSimple w:instr=" NUMPAGES  \* MERGEFORMAT ">
+      <w:r>
+        <w:rPr>
+          <w:b/>
+          <w:noProof/>
+          <w:snapToGrid w:val="0"/>
+        </w:rPr>
+        <w:t>31</w:t>
+      </w:r>
+    </w:fldSimple>
   </w:p>
 </w:ftr>
 </file>
@@ -10819,7 +13183,7 @@
   <w:abstractNum w:abstractNumId="3">
     <w:nsid w:val="06FC25AE"/>
     <w:multiLevelType w:val="hybridMultilevel"/>
-    <w:tmpl w:val="CB0629C4"/>
+    <w:tmpl w:val="DB5CFAC2"/>
     <w:lvl w:ilvl="0" w:tplc="04090001">
       <w:start w:val="1"/>
       <w:numFmt w:val="bullet"/>
@@ -11290,6 +13654,119 @@
     </w:lvl>
   </w:abstractNum>
   <w:abstractNum w:abstractNumId="8">
+    <w:nsid w:val="28935802"/>
+    <w:multiLevelType w:val="hybridMultilevel"/>
+    <w:tmpl w:val="26BA1686"/>
+    <w:lvl w:ilvl="0" w:tplc="04090001">
+      <w:start w:val="1"/>
+      <w:numFmt w:val="bullet"/>
+      <w:lvlText w:val=""/>
+      <w:lvlJc w:val="left"/>
+      <w:pPr>
+        <w:ind w:left="720" w:hanging="360"/>
+      </w:pPr>
+      <w:rPr>
+        <w:rFonts w:ascii="Symbol" w:hAnsi="Symbol" w:hint="default"/>
+      </w:rPr>
+    </w:lvl>
+    <w:lvl w:ilvl="1" w:tplc="04090003">
+      <w:start w:val="1"/>
+      <w:numFmt w:val="bullet"/>
+      <w:lvlText w:val="o"/>
+      <w:lvlJc w:val="left"/>
+      <w:pPr>
+        <w:ind w:left="1440" w:hanging="360"/>
+      </w:pPr>
+      <w:rPr>
+        <w:rFonts w:ascii="Courier New" w:hAnsi="Courier New" w:hint="default"/>
+      </w:rPr>
+    </w:lvl>
+    <w:lvl w:ilvl="2" w:tplc="04090005" w:tentative="1">
+      <w:start w:val="1"/>
+      <w:numFmt w:val="bullet"/>
+      <w:lvlText w:val=""/>
+      <w:lvlJc w:val="left"/>
+      <w:pPr>
+        <w:ind w:left="2160" w:hanging="360"/>
+      </w:pPr>
+      <w:rPr>
+        <w:rFonts w:ascii="Wingdings" w:hAnsi="Wingdings" w:hint="default"/>
+      </w:rPr>
+    </w:lvl>
+    <w:lvl w:ilvl="3" w:tplc="04090001" w:tentative="1">
+      <w:start w:val="1"/>
+      <w:numFmt w:val="bullet"/>
+      <w:lvlText w:val=""/>
+      <w:lvlJc w:val="left"/>
+      <w:pPr>
+        <w:ind w:left="2880" w:hanging="360"/>
+      </w:pPr>
+      <w:rPr>
+        <w:rFonts w:ascii="Symbol" w:hAnsi="Symbol" w:hint="default"/>
+      </w:rPr>
+    </w:lvl>
+    <w:lvl w:ilvl="4" w:tplc="04090003" w:tentative="1">
+      <w:start w:val="1"/>
+      <w:numFmt w:val="bullet"/>
+      <w:lvlText w:val="o"/>
+      <w:lvlJc w:val="left"/>
+      <w:pPr>
+        <w:ind w:left="3600" w:hanging="360"/>
+      </w:pPr>
+      <w:rPr>
+        <w:rFonts w:ascii="Courier New" w:hAnsi="Courier New" w:hint="default"/>
+      </w:rPr>
+    </w:lvl>
+    <w:lvl w:ilvl="5" w:tplc="04090005" w:tentative="1">
+      <w:start w:val="1"/>
+      <w:numFmt w:val="bullet"/>
+      <w:lvlText w:val=""/>
+      <w:lvlJc w:val="left"/>
+      <w:pPr>
+        <w:ind w:left="4320" w:hanging="360"/>
+      </w:pPr>
+      <w:rPr>
+        <w:rFonts w:ascii="Wingdings" w:hAnsi="Wingdings" w:hint="default"/>
+      </w:rPr>
+    </w:lvl>
+    <w:lvl w:ilvl="6" w:tplc="04090001" w:tentative="1">
+      <w:start w:val="1"/>
+      <w:numFmt w:val="bullet"/>
+      <w:lvlText w:val=""/>
+      <w:lvlJc w:val="left"/>
+      <w:pPr>
+        <w:ind w:left="5040" w:hanging="360"/>
+      </w:pPr>
+      <w:rPr>
+        <w:rFonts w:ascii="Symbol" w:hAnsi="Symbol" w:hint="default"/>
+      </w:rPr>
+    </w:lvl>
+    <w:lvl w:ilvl="7" w:tplc="04090003" w:tentative="1">
+      <w:start w:val="1"/>
+      <w:numFmt w:val="bullet"/>
+      <w:lvlText w:val="o"/>
+      <w:lvlJc w:val="left"/>
+      <w:pPr>
+        <w:ind w:left="5760" w:hanging="360"/>
+      </w:pPr>
+      <w:rPr>
+        <w:rFonts w:ascii="Courier New" w:hAnsi="Courier New" w:hint="default"/>
+      </w:rPr>
+    </w:lvl>
+    <w:lvl w:ilvl="8" w:tplc="04090005" w:tentative="1">
+      <w:start w:val="1"/>
+      <w:numFmt w:val="bullet"/>
+      <w:lvlText w:val=""/>
+      <w:lvlJc w:val="left"/>
+      <w:pPr>
+        <w:ind w:left="6480" w:hanging="360"/>
+      </w:pPr>
+      <w:rPr>
+        <w:rFonts w:ascii="Wingdings" w:hAnsi="Wingdings" w:hint="default"/>
+      </w:rPr>
+    </w:lvl>
+  </w:abstractNum>
+  <w:abstractNum w:abstractNumId="9">
     <w:nsid w:val="28B72868"/>
     <w:multiLevelType w:val="multilevel"/>
     <w:tmpl w:val="C49C43B8"/>
@@ -11438,7 +13915,7 @@
       </w:rPr>
     </w:lvl>
   </w:abstractNum>
-  <w:abstractNum w:abstractNumId="9">
+  <w:abstractNum w:abstractNumId="10">
     <w:nsid w:val="28D82154"/>
     <w:multiLevelType w:val="hybridMultilevel"/>
     <w:tmpl w:val="DFA42228"/>
@@ -11551,7 +14028,7 @@
       </w:rPr>
     </w:lvl>
   </w:abstractNum>
-  <w:abstractNum w:abstractNumId="10">
+  <w:abstractNum w:abstractNumId="11">
     <w:nsid w:val="2A1945C9"/>
     <w:multiLevelType w:val="hybridMultilevel"/>
     <w:tmpl w:val="D388BE96"/>
@@ -11664,7 +14141,7 @@
       </w:rPr>
     </w:lvl>
   </w:abstractNum>
-  <w:abstractNum w:abstractNumId="11">
+  <w:abstractNum w:abstractNumId="12">
     <w:nsid w:val="2B133B7B"/>
     <w:multiLevelType w:val="hybridMultilevel"/>
     <w:tmpl w:val="180CE428"/>
@@ -11750,7 +14227,7 @@
       </w:pPr>
     </w:lvl>
   </w:abstractNum>
-  <w:abstractNum w:abstractNumId="12">
+  <w:abstractNum w:abstractNumId="13">
     <w:nsid w:val="2C9A46C5"/>
     <w:multiLevelType w:val="multilevel"/>
     <w:tmpl w:val="A9C43588"/>
@@ -11863,7 +14340,7 @@
       </w:pPr>
     </w:lvl>
   </w:abstractNum>
-  <w:abstractNum w:abstractNumId="13">
+  <w:abstractNum w:abstractNumId="14">
     <w:nsid w:val="30393947"/>
     <w:multiLevelType w:val="hybridMultilevel"/>
     <w:tmpl w:val="456E1B90"/>
@@ -11976,7 +14453,7 @@
       </w:rPr>
     </w:lvl>
   </w:abstractNum>
-  <w:abstractNum w:abstractNumId="14">
+  <w:abstractNum w:abstractNumId="15">
     <w:nsid w:val="353A339B"/>
     <w:multiLevelType w:val="singleLevel"/>
     <w:tmpl w:val="51767B24"/>
@@ -11994,7 +14471,7 @@
       </w:pPr>
     </w:lvl>
   </w:abstractNum>
-  <w:abstractNum w:abstractNumId="15">
+  <w:abstractNum w:abstractNumId="16">
     <w:nsid w:val="397E557A"/>
     <w:multiLevelType w:val="singleLevel"/>
     <w:tmpl w:val="C56A2D14"/>
@@ -12015,7 +14492,7 @@
       </w:rPr>
     </w:lvl>
   </w:abstractNum>
-  <w:abstractNum w:abstractNumId="16">
+  <w:abstractNum w:abstractNumId="17">
     <w:nsid w:val="3D6C08CF"/>
     <w:multiLevelType w:val="hybridMultilevel"/>
     <w:tmpl w:val="C964A156"/>
@@ -12104,7 +14581,7 @@
       </w:pPr>
     </w:lvl>
   </w:abstractNum>
-  <w:abstractNum w:abstractNumId="17">
+  <w:abstractNum w:abstractNumId="18">
     <w:nsid w:val="458D6D41"/>
     <w:multiLevelType w:val="hybridMultilevel"/>
     <w:tmpl w:val="445AC4D2"/>
@@ -12190,7 +14667,120 @@
       </w:pPr>
     </w:lvl>
   </w:abstractNum>
-  <w:abstractNum w:abstractNumId="18">
+  <w:abstractNum w:abstractNumId="19">
+    <w:nsid w:val="48470C50"/>
+    <w:multiLevelType w:val="hybridMultilevel"/>
+    <w:tmpl w:val="F77E214E"/>
+    <w:lvl w:ilvl="0" w:tplc="04090001">
+      <w:start w:val="1"/>
+      <w:numFmt w:val="bullet"/>
+      <w:lvlText w:val=""/>
+      <w:lvlJc w:val="left"/>
+      <w:pPr>
+        <w:ind w:left="720" w:hanging="360"/>
+      </w:pPr>
+      <w:rPr>
+        <w:rFonts w:ascii="Symbol" w:hAnsi="Symbol" w:hint="default"/>
+      </w:rPr>
+    </w:lvl>
+    <w:lvl w:ilvl="1" w:tplc="04090003" w:tentative="1">
+      <w:start w:val="1"/>
+      <w:numFmt w:val="bullet"/>
+      <w:lvlText w:val="o"/>
+      <w:lvlJc w:val="left"/>
+      <w:pPr>
+        <w:ind w:left="1440" w:hanging="360"/>
+      </w:pPr>
+      <w:rPr>
+        <w:rFonts w:ascii="Courier New" w:hAnsi="Courier New" w:hint="default"/>
+      </w:rPr>
+    </w:lvl>
+    <w:lvl w:ilvl="2" w:tplc="04090005" w:tentative="1">
+      <w:start w:val="1"/>
+      <w:numFmt w:val="bullet"/>
+      <w:lvlText w:val=""/>
+      <w:lvlJc w:val="left"/>
+      <w:pPr>
+        <w:ind w:left="2160" w:hanging="360"/>
+      </w:pPr>
+      <w:rPr>
+        <w:rFonts w:ascii="Wingdings" w:hAnsi="Wingdings" w:hint="default"/>
+      </w:rPr>
+    </w:lvl>
+    <w:lvl w:ilvl="3" w:tplc="04090001" w:tentative="1">
+      <w:start w:val="1"/>
+      <w:numFmt w:val="bullet"/>
+      <w:lvlText w:val=""/>
+      <w:lvlJc w:val="left"/>
+      <w:pPr>
+        <w:ind w:left="2880" w:hanging="360"/>
+      </w:pPr>
+      <w:rPr>
+        <w:rFonts w:ascii="Symbol" w:hAnsi="Symbol" w:hint="default"/>
+      </w:rPr>
+    </w:lvl>
+    <w:lvl w:ilvl="4" w:tplc="04090003" w:tentative="1">
+      <w:start w:val="1"/>
+      <w:numFmt w:val="bullet"/>
+      <w:lvlText w:val="o"/>
+      <w:lvlJc w:val="left"/>
+      <w:pPr>
+        <w:ind w:left="3600" w:hanging="360"/>
+      </w:pPr>
+      <w:rPr>
+        <w:rFonts w:ascii="Courier New" w:hAnsi="Courier New" w:hint="default"/>
+      </w:rPr>
+    </w:lvl>
+    <w:lvl w:ilvl="5" w:tplc="04090005" w:tentative="1">
+      <w:start w:val="1"/>
+      <w:numFmt w:val="bullet"/>
+      <w:lvlText w:val=""/>
+      <w:lvlJc w:val="left"/>
+      <w:pPr>
+        <w:ind w:left="4320" w:hanging="360"/>
+      </w:pPr>
+      <w:rPr>
+        <w:rFonts w:ascii="Wingdings" w:hAnsi="Wingdings" w:hint="default"/>
+      </w:rPr>
+    </w:lvl>
+    <w:lvl w:ilvl="6" w:tplc="04090001" w:tentative="1">
+      <w:start w:val="1"/>
+      <w:numFmt w:val="bullet"/>
+      <w:lvlText w:val=""/>
+      <w:lvlJc w:val="left"/>
+      <w:pPr>
+        <w:ind w:left="5040" w:hanging="360"/>
+      </w:pPr>
+      <w:rPr>
+        <w:rFonts w:ascii="Symbol" w:hAnsi="Symbol" w:hint="default"/>
+      </w:rPr>
+    </w:lvl>
+    <w:lvl w:ilvl="7" w:tplc="04090003" w:tentative="1">
+      <w:start w:val="1"/>
+      <w:numFmt w:val="bullet"/>
+      <w:lvlText w:val="o"/>
+      <w:lvlJc w:val="left"/>
+      <w:pPr>
+        <w:ind w:left="5760" w:hanging="360"/>
+      </w:pPr>
+      <w:rPr>
+        <w:rFonts w:ascii="Courier New" w:hAnsi="Courier New" w:hint="default"/>
+      </w:rPr>
+    </w:lvl>
+    <w:lvl w:ilvl="8" w:tplc="04090005" w:tentative="1">
+      <w:start w:val="1"/>
+      <w:numFmt w:val="bullet"/>
+      <w:lvlText w:val=""/>
+      <w:lvlJc w:val="left"/>
+      <w:pPr>
+        <w:ind w:left="6480" w:hanging="360"/>
+      </w:pPr>
+      <w:rPr>
+        <w:rFonts w:ascii="Wingdings" w:hAnsi="Wingdings" w:hint="default"/>
+      </w:rPr>
+    </w:lvl>
+  </w:abstractNum>
+  <w:abstractNum w:abstractNumId="20">
     <w:nsid w:val="4D8D60AA"/>
     <w:multiLevelType w:val="hybridMultilevel"/>
     <w:tmpl w:val="2B0E040A"/>
@@ -12276,7 +14866,7 @@
       </w:pPr>
     </w:lvl>
   </w:abstractNum>
-  <w:abstractNum w:abstractNumId="19">
+  <w:abstractNum w:abstractNumId="21">
     <w:nsid w:val="54A87273"/>
     <w:multiLevelType w:val="hybridMultilevel"/>
     <w:tmpl w:val="70D2CA28"/>
@@ -12389,7 +14979,7 @@
       </w:rPr>
     </w:lvl>
   </w:abstractNum>
-  <w:abstractNum w:abstractNumId="20">
+  <w:abstractNum w:abstractNumId="22">
     <w:nsid w:val="5D5302B9"/>
     <w:multiLevelType w:val="hybridMultilevel"/>
     <w:tmpl w:val="508C6C3C"/>
@@ -12502,7 +15092,120 @@
       </w:rPr>
     </w:lvl>
   </w:abstractNum>
-  <w:abstractNum w:abstractNumId="21">
+  <w:abstractNum w:abstractNumId="23">
+    <w:nsid w:val="5DBD6198"/>
+    <w:multiLevelType w:val="hybridMultilevel"/>
+    <w:tmpl w:val="92E256E2"/>
+    <w:lvl w:ilvl="0" w:tplc="04090001">
+      <w:start w:val="1"/>
+      <w:numFmt w:val="bullet"/>
+      <w:lvlText w:val=""/>
+      <w:lvlJc w:val="left"/>
+      <w:pPr>
+        <w:ind w:left="720" w:hanging="360"/>
+      </w:pPr>
+      <w:rPr>
+        <w:rFonts w:ascii="Symbol" w:hAnsi="Symbol" w:hint="default"/>
+      </w:rPr>
+    </w:lvl>
+    <w:lvl w:ilvl="1" w:tplc="04090003">
+      <w:start w:val="1"/>
+      <w:numFmt w:val="bullet"/>
+      <w:lvlText w:val="o"/>
+      <w:lvlJc w:val="left"/>
+      <w:pPr>
+        <w:ind w:left="1440" w:hanging="360"/>
+      </w:pPr>
+      <w:rPr>
+        <w:rFonts w:ascii="Courier New" w:hAnsi="Courier New" w:hint="default"/>
+      </w:rPr>
+    </w:lvl>
+    <w:lvl w:ilvl="2" w:tplc="04090005">
+      <w:start w:val="1"/>
+      <w:numFmt w:val="bullet"/>
+      <w:lvlText w:val=""/>
+      <w:lvlJc w:val="left"/>
+      <w:pPr>
+        <w:ind w:left="2160" w:hanging="360"/>
+      </w:pPr>
+      <w:rPr>
+        <w:rFonts w:ascii="Wingdings" w:hAnsi="Wingdings" w:hint="default"/>
+      </w:rPr>
+    </w:lvl>
+    <w:lvl w:ilvl="3" w:tplc="04090001" w:tentative="1">
+      <w:start w:val="1"/>
+      <w:numFmt w:val="bullet"/>
+      <w:lvlText w:val=""/>
+      <w:lvlJc w:val="left"/>
+      <w:pPr>
+        <w:ind w:left="2880" w:hanging="360"/>
+      </w:pPr>
+      <w:rPr>
+        <w:rFonts w:ascii="Symbol" w:hAnsi="Symbol" w:hint="default"/>
+      </w:rPr>
+    </w:lvl>
+    <w:lvl w:ilvl="4" w:tplc="04090003" w:tentative="1">
+      <w:start w:val="1"/>
+      <w:numFmt w:val="bullet"/>
+      <w:lvlText w:val="o"/>
+      <w:lvlJc w:val="left"/>
+      <w:pPr>
+        <w:ind w:left="3600" w:hanging="360"/>
+      </w:pPr>
+      <w:rPr>
+        <w:rFonts w:ascii="Courier New" w:hAnsi="Courier New" w:hint="default"/>
+      </w:rPr>
+    </w:lvl>
+    <w:lvl w:ilvl="5" w:tplc="04090005" w:tentative="1">
+      <w:start w:val="1"/>
+      <w:numFmt w:val="bullet"/>
+      <w:lvlText w:val=""/>
+      <w:lvlJc w:val="left"/>
+      <w:pPr>
+        <w:ind w:left="4320" w:hanging="360"/>
+      </w:pPr>
+      <w:rPr>
+        <w:rFonts w:ascii="Wingdings" w:hAnsi="Wingdings" w:hint="default"/>
+      </w:rPr>
+    </w:lvl>
+    <w:lvl w:ilvl="6" w:tplc="04090001" w:tentative="1">
+      <w:start w:val="1"/>
+      <w:numFmt w:val="bullet"/>
+      <w:lvlText w:val=""/>
+      <w:lvlJc w:val="left"/>
+      <w:pPr>
+        <w:ind w:left="5040" w:hanging="360"/>
+      </w:pPr>
+      <w:rPr>
+        <w:rFonts w:ascii="Symbol" w:hAnsi="Symbol" w:hint="default"/>
+      </w:rPr>
+    </w:lvl>
+    <w:lvl w:ilvl="7" w:tplc="04090003" w:tentative="1">
+      <w:start w:val="1"/>
+      <w:numFmt w:val="bullet"/>
+      <w:lvlText w:val="o"/>
+      <w:lvlJc w:val="left"/>
+      <w:pPr>
+        <w:ind w:left="5760" w:hanging="360"/>
+      </w:pPr>
+      <w:rPr>
+        <w:rFonts w:ascii="Courier New" w:hAnsi="Courier New" w:hint="default"/>
+      </w:rPr>
+    </w:lvl>
+    <w:lvl w:ilvl="8" w:tplc="04090005" w:tentative="1">
+      <w:start w:val="1"/>
+      <w:numFmt w:val="bullet"/>
+      <w:lvlText w:val=""/>
+      <w:lvlJc w:val="left"/>
+      <w:pPr>
+        <w:ind w:left="6480" w:hanging="360"/>
+      </w:pPr>
+      <w:rPr>
+        <w:rFonts w:ascii="Wingdings" w:hAnsi="Wingdings" w:hint="default"/>
+      </w:rPr>
+    </w:lvl>
+  </w:abstractNum>
+  <w:abstractNum w:abstractNumId="24">
     <w:nsid w:val="5E84414A"/>
     <w:multiLevelType w:val="hybridMultilevel"/>
     <w:tmpl w:val="C70CC5E4"/>
@@ -12615,7 +15318,7 @@
       </w:rPr>
     </w:lvl>
   </w:abstractNum>
-  <w:abstractNum w:abstractNumId="22">
+  <w:abstractNum w:abstractNumId="25">
     <w:nsid w:val="60F72636"/>
     <w:multiLevelType w:val="hybridMultilevel"/>
     <w:tmpl w:val="AE4AECFA"/>
@@ -12728,7 +15431,7 @@
       </w:rPr>
     </w:lvl>
   </w:abstractNum>
-  <w:abstractNum w:abstractNumId="23">
+  <w:abstractNum w:abstractNumId="26">
     <w:nsid w:val="6854227A"/>
     <w:multiLevelType w:val="hybridMultilevel"/>
     <w:tmpl w:val="445AC4D2"/>
@@ -12814,7 +15517,7 @@
       </w:pPr>
     </w:lvl>
   </w:abstractNum>
-  <w:abstractNum w:abstractNumId="24">
+  <w:abstractNum w:abstractNumId="27">
     <w:nsid w:val="6BDD4ACB"/>
     <w:multiLevelType w:val="hybridMultilevel"/>
     <w:tmpl w:val="2F146B30"/>
@@ -12900,7 +15603,120 @@
       </w:pPr>
     </w:lvl>
   </w:abstractNum>
-  <w:abstractNum w:abstractNumId="25">
+  <w:abstractNum w:abstractNumId="28">
+    <w:nsid w:val="6C856CC4"/>
+    <w:multiLevelType w:val="hybridMultilevel"/>
+    <w:tmpl w:val="B14C40FE"/>
+    <w:lvl w:ilvl="0" w:tplc="04090001">
+      <w:start w:val="1"/>
+      <w:numFmt w:val="bullet"/>
+      <w:lvlText w:val=""/>
+      <w:lvlJc w:val="left"/>
+      <w:pPr>
+        <w:ind w:left="720" w:hanging="360"/>
+      </w:pPr>
+      <w:rPr>
+        <w:rFonts w:ascii="Symbol" w:hAnsi="Symbol" w:hint="default"/>
+      </w:rPr>
+    </w:lvl>
+    <w:lvl w:ilvl="1" w:tplc="04090003" w:tentative="1">
+      <w:start w:val="1"/>
+      <w:numFmt w:val="bullet"/>
+      <w:lvlText w:val="o"/>
+      <w:lvlJc w:val="left"/>
+      <w:pPr>
+        <w:ind w:left="1440" w:hanging="360"/>
+      </w:pPr>
+      <w:rPr>
+        <w:rFonts w:ascii="Courier New" w:hAnsi="Courier New" w:hint="default"/>
+      </w:rPr>
+    </w:lvl>
+    <w:lvl w:ilvl="2" w:tplc="04090005" w:tentative="1">
+      <w:start w:val="1"/>
+      <w:numFmt w:val="bullet"/>
+      <w:lvlText w:val=""/>
+      <w:lvlJc w:val="left"/>
+      <w:pPr>
+        <w:ind w:left="2160" w:hanging="360"/>
+      </w:pPr>
+      <w:rPr>
+        <w:rFonts w:ascii="Wingdings" w:hAnsi="Wingdings" w:hint="default"/>
+      </w:rPr>
+    </w:lvl>
+    <w:lvl w:ilvl="3" w:tplc="04090001" w:tentative="1">
+      <w:start w:val="1"/>
+      <w:numFmt w:val="bullet"/>
+      <w:lvlText w:val=""/>
+      <w:lvlJc w:val="left"/>
+      <w:pPr>
+        <w:ind w:left="2880" w:hanging="360"/>
+      </w:pPr>
+      <w:rPr>
+        <w:rFonts w:ascii="Symbol" w:hAnsi="Symbol" w:hint="default"/>
+      </w:rPr>
+    </w:lvl>
+    <w:lvl w:ilvl="4" w:tplc="04090003" w:tentative="1">
+      <w:start w:val="1"/>
+      <w:numFmt w:val="bullet"/>
+      <w:lvlText w:val="o"/>
+      <w:lvlJc w:val="left"/>
+      <w:pPr>
+        <w:ind w:left="3600" w:hanging="360"/>
+      </w:pPr>
+      <w:rPr>
+        <w:rFonts w:ascii="Courier New" w:hAnsi="Courier New" w:hint="default"/>
+      </w:rPr>
+    </w:lvl>
+    <w:lvl w:ilvl="5" w:tplc="04090005" w:tentative="1">
+      <w:start w:val="1"/>
+      <w:numFmt w:val="bullet"/>
+      <w:lvlText w:val=""/>
+      <w:lvlJc w:val="left"/>
+      <w:pPr>
+        <w:ind w:left="4320" w:hanging="360"/>
+      </w:pPr>
+      <w:rPr>
+        <w:rFonts w:ascii="Wingdings" w:hAnsi="Wingdings" w:hint="default"/>
+      </w:rPr>
+    </w:lvl>
+    <w:lvl w:ilvl="6" w:tplc="04090001" w:tentative="1">
+      <w:start w:val="1"/>
+      <w:numFmt w:val="bullet"/>
+      <w:lvlText w:val=""/>
+      <w:lvlJc w:val="left"/>
+      <w:pPr>
+        <w:ind w:left="5040" w:hanging="360"/>
+      </w:pPr>
+      <w:rPr>
+        <w:rFonts w:ascii="Symbol" w:hAnsi="Symbol" w:hint="default"/>
+      </w:rPr>
+    </w:lvl>
+    <w:lvl w:ilvl="7" w:tplc="04090003" w:tentative="1">
+      <w:start w:val="1"/>
+      <w:numFmt w:val="bullet"/>
+      <w:lvlText w:val="o"/>
+      <w:lvlJc w:val="left"/>
+      <w:pPr>
+        <w:ind w:left="5760" w:hanging="360"/>
+      </w:pPr>
+      <w:rPr>
+        <w:rFonts w:ascii="Courier New" w:hAnsi="Courier New" w:hint="default"/>
+      </w:rPr>
+    </w:lvl>
+    <w:lvl w:ilvl="8" w:tplc="04090005" w:tentative="1">
+      <w:start w:val="1"/>
+      <w:numFmt w:val="bullet"/>
+      <w:lvlText w:val=""/>
+      <w:lvlJc w:val="left"/>
+      <w:pPr>
+        <w:ind w:left="6480" w:hanging="360"/>
+      </w:pPr>
+      <w:rPr>
+        <w:rFonts w:ascii="Wingdings" w:hAnsi="Wingdings" w:hint="default"/>
+      </w:rPr>
+    </w:lvl>
+  </w:abstractNum>
+  <w:abstractNum w:abstractNumId="29">
     <w:nsid w:val="6CD16CF8"/>
     <w:multiLevelType w:val="hybridMultilevel"/>
     <w:tmpl w:val="5A3ACCFA"/>
@@ -13013,7 +15829,7 @@
       </w:rPr>
     </w:lvl>
   </w:abstractNum>
-  <w:abstractNum w:abstractNumId="26">
+  <w:abstractNum w:abstractNumId="30">
     <w:nsid w:val="6E1B5682"/>
     <w:multiLevelType w:val="hybridMultilevel"/>
     <w:tmpl w:val="01A2F65C"/>
@@ -13150,7 +15966,7 @@
       </w:rPr>
     </w:lvl>
   </w:abstractNum>
-  <w:abstractNum w:abstractNumId="27">
+  <w:abstractNum w:abstractNumId="31">
     <w:nsid w:val="6E2A1790"/>
     <w:multiLevelType w:val="hybridMultilevel"/>
     <w:tmpl w:val="83ACF4C2"/>
@@ -13236,7 +16052,120 @@
       </w:pPr>
     </w:lvl>
   </w:abstractNum>
-  <w:abstractNum w:abstractNumId="28">
+  <w:abstractNum w:abstractNumId="32">
+    <w:nsid w:val="6E4A6966"/>
+    <w:multiLevelType w:val="hybridMultilevel"/>
+    <w:tmpl w:val="56C0990E"/>
+    <w:lvl w:ilvl="0" w:tplc="04090001">
+      <w:start w:val="1"/>
+      <w:numFmt w:val="bullet"/>
+      <w:lvlText w:val=""/>
+      <w:lvlJc w:val="left"/>
+      <w:pPr>
+        <w:ind w:left="720" w:hanging="360"/>
+      </w:pPr>
+      <w:rPr>
+        <w:rFonts w:ascii="Symbol" w:hAnsi="Symbol" w:hint="default"/>
+      </w:rPr>
+    </w:lvl>
+    <w:lvl w:ilvl="1" w:tplc="04090003" w:tentative="1">
+      <w:start w:val="1"/>
+      <w:numFmt w:val="bullet"/>
+      <w:lvlText w:val="o"/>
+      <w:lvlJc w:val="left"/>
+      <w:pPr>
+        <w:ind w:left="1440" w:hanging="360"/>
+      </w:pPr>
+      <w:rPr>
+        <w:rFonts w:ascii="Courier New" w:hAnsi="Courier New" w:hint="default"/>
+      </w:rPr>
+    </w:lvl>
+    <w:lvl w:ilvl="2" w:tplc="04090005" w:tentative="1">
+      <w:start w:val="1"/>
+      <w:numFmt w:val="bullet"/>
+      <w:lvlText w:val=""/>
+      <w:lvlJc w:val="left"/>
+      <w:pPr>
+        <w:ind w:left="2160" w:hanging="360"/>
+      </w:pPr>
+      <w:rPr>
+        <w:rFonts w:ascii="Wingdings" w:hAnsi="Wingdings" w:hint="default"/>
+      </w:rPr>
+    </w:lvl>
+    <w:lvl w:ilvl="3" w:tplc="04090001" w:tentative="1">
+      <w:start w:val="1"/>
+      <w:numFmt w:val="bullet"/>
+      <w:lvlText w:val=""/>
+      <w:lvlJc w:val="left"/>
+      <w:pPr>
+        <w:ind w:left="2880" w:hanging="360"/>
+      </w:pPr>
+      <w:rPr>
+        <w:rFonts w:ascii="Symbol" w:hAnsi="Symbol" w:hint="default"/>
+      </w:rPr>
+    </w:lvl>
+    <w:lvl w:ilvl="4" w:tplc="04090003" w:tentative="1">
+      <w:start w:val="1"/>
+      <w:numFmt w:val="bullet"/>
+      <w:lvlText w:val="o"/>
+      <w:lvlJc w:val="left"/>
+      <w:pPr>
+        <w:ind w:left="3600" w:hanging="360"/>
+      </w:pPr>
+      <w:rPr>
+        <w:rFonts w:ascii="Courier New" w:hAnsi="Courier New" w:hint="default"/>
+      </w:rPr>
+    </w:lvl>
+    <w:lvl w:ilvl="5" w:tplc="04090005" w:tentative="1">
+      <w:start w:val="1"/>
+      <w:numFmt w:val="bullet"/>
+      <w:lvlText w:val=""/>
+      <w:lvlJc w:val="left"/>
+      <w:pPr>
+        <w:ind w:left="4320" w:hanging="360"/>
+      </w:pPr>
+      <w:rPr>
+        <w:rFonts w:ascii="Wingdings" w:hAnsi="Wingdings" w:hint="default"/>
+      </w:rPr>
+    </w:lvl>
+    <w:lvl w:ilvl="6" w:tplc="04090001" w:tentative="1">
+      <w:start w:val="1"/>
+      <w:numFmt w:val="bullet"/>
+      <w:lvlText w:val=""/>
+      <w:lvlJc w:val="left"/>
+      <w:pPr>
+        <w:ind w:left="5040" w:hanging="360"/>
+      </w:pPr>
+      <w:rPr>
+        <w:rFonts w:ascii="Symbol" w:hAnsi="Symbol" w:hint="default"/>
+      </w:rPr>
+    </w:lvl>
+    <w:lvl w:ilvl="7" w:tplc="04090003" w:tentative="1">
+      <w:start w:val="1"/>
+      <w:numFmt w:val="bullet"/>
+      <w:lvlText w:val="o"/>
+      <w:lvlJc w:val="left"/>
+      <w:pPr>
+        <w:ind w:left="5760" w:hanging="360"/>
+      </w:pPr>
+      <w:rPr>
+        <w:rFonts w:ascii="Courier New" w:hAnsi="Courier New" w:hint="default"/>
+      </w:rPr>
+    </w:lvl>
+    <w:lvl w:ilvl="8" w:tplc="04090005" w:tentative="1">
+      <w:start w:val="1"/>
+      <w:numFmt w:val="bullet"/>
+      <w:lvlText w:val=""/>
+      <w:lvlJc w:val="left"/>
+      <w:pPr>
+        <w:ind w:left="6480" w:hanging="360"/>
+      </w:pPr>
+      <w:rPr>
+        <w:rFonts w:ascii="Wingdings" w:hAnsi="Wingdings" w:hint="default"/>
+      </w:rPr>
+    </w:lvl>
+  </w:abstractNum>
+  <w:abstractNum w:abstractNumId="33">
     <w:nsid w:val="6EB27E13"/>
     <w:multiLevelType w:val="hybridMultilevel"/>
     <w:tmpl w:val="D590B61C"/>
@@ -13349,7 +16278,7 @@
       </w:rPr>
     </w:lvl>
   </w:abstractNum>
-  <w:abstractNum w:abstractNumId="29">
+  <w:abstractNum w:abstractNumId="34">
     <w:nsid w:val="6F0432C5"/>
     <w:multiLevelType w:val="hybridMultilevel"/>
     <w:tmpl w:val="E6E8E0BC"/>
@@ -13486,7 +16415,7 @@
       </w:rPr>
     </w:lvl>
   </w:abstractNum>
-  <w:abstractNum w:abstractNumId="30">
+  <w:abstractNum w:abstractNumId="35">
     <w:nsid w:val="740129EB"/>
     <w:multiLevelType w:val="hybridMultilevel"/>
     <w:tmpl w:val="C66215FC"/>
@@ -13599,7 +16528,120 @@
       </w:rPr>
     </w:lvl>
   </w:abstractNum>
-  <w:abstractNum w:abstractNumId="31">
+  <w:abstractNum w:abstractNumId="36">
+    <w:nsid w:val="75FA52DA"/>
+    <w:multiLevelType w:val="hybridMultilevel"/>
+    <w:tmpl w:val="9BBE424A"/>
+    <w:lvl w:ilvl="0" w:tplc="04090001">
+      <w:start w:val="1"/>
+      <w:numFmt w:val="bullet"/>
+      <w:lvlText w:val=""/>
+      <w:lvlJc w:val="left"/>
+      <w:pPr>
+        <w:ind w:left="720" w:hanging="360"/>
+      </w:pPr>
+      <w:rPr>
+        <w:rFonts w:ascii="Symbol" w:hAnsi="Symbol" w:hint="default"/>
+      </w:rPr>
+    </w:lvl>
+    <w:lvl w:ilvl="1" w:tplc="04090003">
+      <w:start w:val="1"/>
+      <w:numFmt w:val="bullet"/>
+      <w:lvlText w:val="o"/>
+      <w:lvlJc w:val="left"/>
+      <w:pPr>
+        <w:ind w:left="1440" w:hanging="360"/>
+      </w:pPr>
+      <w:rPr>
+        <w:rFonts w:ascii="Courier New" w:hAnsi="Courier New" w:hint="default"/>
+      </w:rPr>
+    </w:lvl>
+    <w:lvl w:ilvl="2" w:tplc="04090005">
+      <w:start w:val="1"/>
+      <w:numFmt w:val="bullet"/>
+      <w:lvlText w:val=""/>
+      <w:lvlJc w:val="left"/>
+      <w:pPr>
+        <w:ind w:left="2160" w:hanging="360"/>
+      </w:pPr>
+      <w:rPr>
+        <w:rFonts w:ascii="Wingdings" w:hAnsi="Wingdings" w:hint="default"/>
+      </w:rPr>
+    </w:lvl>
+    <w:lvl w:ilvl="3" w:tplc="04090001" w:tentative="1">
+      <w:start w:val="1"/>
+      <w:numFmt w:val="bullet"/>
+      <w:lvlText w:val=""/>
+      <w:lvlJc w:val="left"/>
+      <w:pPr>
+        <w:ind w:left="2880" w:hanging="360"/>
+      </w:pPr>
+      <w:rPr>
+        <w:rFonts w:ascii="Symbol" w:hAnsi="Symbol" w:hint="default"/>
+      </w:rPr>
+    </w:lvl>
+    <w:lvl w:ilvl="4" w:tplc="04090003" w:tentative="1">
+      <w:start w:val="1"/>
+      <w:numFmt w:val="bullet"/>
+      <w:lvlText w:val="o"/>
+      <w:lvlJc w:val="left"/>
+      <w:pPr>
+        <w:ind w:left="3600" w:hanging="360"/>
+      </w:pPr>
+      <w:rPr>
+        <w:rFonts w:ascii="Courier New" w:hAnsi="Courier New" w:hint="default"/>
+      </w:rPr>
+    </w:lvl>
+    <w:lvl w:ilvl="5" w:tplc="04090005" w:tentative="1">
+      <w:start w:val="1"/>
+      <w:numFmt w:val="bullet"/>
+      <w:lvlText w:val=""/>
+      <w:lvlJc w:val="left"/>
+      <w:pPr>
+        <w:ind w:left="4320" w:hanging="360"/>
+      </w:pPr>
+      <w:rPr>
+        <w:rFonts w:ascii="Wingdings" w:hAnsi="Wingdings" w:hint="default"/>
+      </w:rPr>
+    </w:lvl>
+    <w:lvl w:ilvl="6" w:tplc="04090001" w:tentative="1">
+      <w:start w:val="1"/>
+      <w:numFmt w:val="bullet"/>
+      <w:lvlText w:val=""/>
+      <w:lvlJc w:val="left"/>
+      <w:pPr>
+        <w:ind w:left="5040" w:hanging="360"/>
+      </w:pPr>
+      <w:rPr>
+        <w:rFonts w:ascii="Symbol" w:hAnsi="Symbol" w:hint="default"/>
+      </w:rPr>
+    </w:lvl>
+    <w:lvl w:ilvl="7" w:tplc="04090003" w:tentative="1">
+      <w:start w:val="1"/>
+      <w:numFmt w:val="bullet"/>
+      <w:lvlText w:val="o"/>
+      <w:lvlJc w:val="left"/>
+      <w:pPr>
+        <w:ind w:left="5760" w:hanging="360"/>
+      </w:pPr>
+      <w:rPr>
+        <w:rFonts w:ascii="Courier New" w:hAnsi="Courier New" w:hint="default"/>
+      </w:rPr>
+    </w:lvl>
+    <w:lvl w:ilvl="8" w:tplc="04090005" w:tentative="1">
+      <w:start w:val="1"/>
+      <w:numFmt w:val="bullet"/>
+      <w:lvlText w:val=""/>
+      <w:lvlJc w:val="left"/>
+      <w:pPr>
+        <w:ind w:left="6480" w:hanging="360"/>
+      </w:pPr>
+      <w:rPr>
+        <w:rFonts w:ascii="Wingdings" w:hAnsi="Wingdings" w:hint="default"/>
+      </w:rPr>
+    </w:lvl>
+  </w:abstractNum>
+  <w:abstractNum w:abstractNumId="37">
     <w:nsid w:val="76986E6B"/>
     <w:multiLevelType w:val="hybridMultilevel"/>
     <w:tmpl w:val="754C6C34"/>
@@ -13719,79 +16761,79 @@
     <w:abstractNumId w:val="1"/>
   </w:num>
   <w:num w:numId="3">
-    <w:abstractNumId w:val="15"/>
+    <w:abstractNumId w:val="16"/>
   </w:num>
   <w:num w:numId="4">
-    <w:abstractNumId w:val="14"/>
+    <w:abstractNumId w:val="15"/>
   </w:num>
   <w:num w:numId="5">
     <w:abstractNumId w:val="6"/>
   </w:num>
   <w:num w:numId="6">
-    <w:abstractNumId w:val="12"/>
+    <w:abstractNumId w:val="13"/>
   </w:num>
   <w:num w:numId="7">
     <w:abstractNumId w:val="3"/>
   </w:num>
   <w:num w:numId="8">
-    <w:abstractNumId w:val="21"/>
+    <w:abstractNumId w:val="24"/>
   </w:num>
   <w:num w:numId="9">
-    <w:abstractNumId w:val="26"/>
+    <w:abstractNumId w:val="30"/>
   </w:num>
   <w:num w:numId="10">
-    <w:abstractNumId w:val="29"/>
+    <w:abstractNumId w:val="34"/>
   </w:num>
   <w:num w:numId="11">
-    <w:abstractNumId w:val="18"/>
+    <w:abstractNumId w:val="20"/>
   </w:num>
   <w:num w:numId="12">
     <w:abstractNumId w:val="7"/>
   </w:num>
   <w:num w:numId="13">
+    <w:abstractNumId w:val="37"/>
+  </w:num>
+  <w:num w:numId="14">
+    <w:abstractNumId w:val="29"/>
+  </w:num>
+  <w:num w:numId="15">
+    <w:abstractNumId w:val="21"/>
+  </w:num>
+  <w:num w:numId="16">
+    <w:abstractNumId w:val="27"/>
+  </w:num>
+  <w:num w:numId="17">
+    <w:abstractNumId w:val="10"/>
+  </w:num>
+  <w:num w:numId="18">
+    <w:abstractNumId w:val="26"/>
+  </w:num>
+  <w:num w:numId="19">
+    <w:abstractNumId w:val="18"/>
+  </w:num>
+  <w:num w:numId="20">
     <w:abstractNumId w:val="31"/>
   </w:num>
-  <w:num w:numId="14">
+  <w:num w:numId="21">
     <w:abstractNumId w:val="25"/>
   </w:num>
-  <w:num w:numId="15">
-    <w:abstractNumId w:val="19"/>
+  <w:num w:numId="22">
+    <w:abstractNumId w:val="17"/>
   </w:num>
-  <w:num w:numId="16">
-    <w:abstractNumId w:val="24"/>
+  <w:num w:numId="23">
+    <w:abstractNumId w:val="11"/>
   </w:num>
-  <w:num w:numId="17">
+  <w:num w:numId="24">
+    <w:abstractNumId w:val="12"/>
+  </w:num>
+  <w:num w:numId="25">
+    <w:abstractNumId w:val="14"/>
+  </w:num>
+  <w:num w:numId="26">
     <w:abstractNumId w:val="9"/>
   </w:num>
-  <w:num w:numId="18">
-    <w:abstractNumId w:val="23"/>
-  </w:num>
-  <w:num w:numId="19">
-    <w:abstractNumId w:val="17"/>
-  </w:num>
-  <w:num w:numId="20">
-    <w:abstractNumId w:val="27"/>
-  </w:num>
-  <w:num w:numId="21">
-    <w:abstractNumId w:val="22"/>
-  </w:num>
-  <w:num w:numId="22">
-    <w:abstractNumId w:val="16"/>
-  </w:num>
-  <w:num w:numId="23">
-    <w:abstractNumId w:val="10"/>
-  </w:num>
-  <w:num w:numId="24">
-    <w:abstractNumId w:val="11"/>
-  </w:num>
-  <w:num w:numId="25">
-    <w:abstractNumId w:val="13"/>
-  </w:num>
-  <w:num w:numId="26">
-    <w:abstractNumId w:val="8"/>
-  </w:num>
   <w:num w:numId="27">
-    <w:abstractNumId w:val="30"/>
+    <w:abstractNumId w:val="35"/>
   </w:num>
   <w:num w:numId="28">
     <w:abstractNumId w:val="4"/>
@@ -13803,10 +16845,28 @@
     <w:abstractNumId w:val="2"/>
   </w:num>
   <w:num w:numId="31">
-    <w:abstractNumId w:val="28"/>
+    <w:abstractNumId w:val="33"/>
   </w:num>
   <w:num w:numId="32">
-    <w:abstractNumId w:val="20"/>
+    <w:abstractNumId w:val="22"/>
+  </w:num>
+  <w:num w:numId="33">
+    <w:abstractNumId w:val="19"/>
+  </w:num>
+  <w:num w:numId="34">
+    <w:abstractNumId w:val="8"/>
+  </w:num>
+  <w:num w:numId="35">
+    <w:abstractNumId w:val="32"/>
+  </w:num>
+  <w:num w:numId="36">
+    <w:abstractNumId w:val="23"/>
+  </w:num>
+  <w:num w:numId="37">
+    <w:abstractNumId w:val="36"/>
+  </w:num>
+  <w:num w:numId="38">
+    <w:abstractNumId w:val="28"/>
   </w:num>
   <w:numIdMacAtCleanup w:val="26"/>
 </w:numbering>
@@ -16075,7 +19135,7 @@
 </file>
 
 <file path=customXml/itemProps1.xml><?xml version="1.0" encoding="utf-8"?>
-<ds:datastoreItem xmlns:ds="http://schemas.openxmlformats.org/officeDocument/2006/customXml" ds:itemID="{1297E148-DA87-C640-AFF5-02F6EEBC71EA}">
+<ds:datastoreItem xmlns:ds="http://schemas.openxmlformats.org/officeDocument/2006/customXml" ds:itemID="{A1D9ACF6-EA1B-AE44-BB0C-A94EC9EF19D3}">
   <ds:schemaRefs>
     <ds:schemaRef ds:uri="http://schemas.openxmlformats.org/officeDocument/2006/bibliography"/>
   </ds:schemaRefs>

</xml_diff>

<commit_message>
v1.1 - now includes Unity project ZIP
</commit_message>
<xml_diff>
--- a/gravity_guy_2D.docx
+++ b/gravity_guy_2D.docx
@@ -335,6 +335,8 @@
         </w:rPr>
         <w:fldChar w:fldCharType="separate"/>
       </w:r>
+      <w:bookmarkStart w:id="0" w:name="_GoBack"/>
+      <w:bookmarkEnd w:id="0"/>
       <w:r>
         <w:rPr>
           <w:noProof/>
@@ -374,7 +376,7 @@
         <w:rPr>
           <w:noProof/>
         </w:rPr>
-        <w:instrText xml:space="preserve"> PAGEREF _Toc252400930 \h </w:instrText>
+        <w:instrText xml:space="preserve"> PAGEREF _Toc252446575 \h </w:instrText>
       </w:r>
       <w:r>
         <w:rPr>
@@ -455,7 +457,7 @@
         <w:rPr>
           <w:noProof/>
         </w:rPr>
-        <w:instrText xml:space="preserve"> PAGEREF _Toc252400931 \h </w:instrText>
+        <w:instrText xml:space="preserve"> PAGEREF _Toc252446576 \h </w:instrText>
       </w:r>
       <w:r>
         <w:rPr>
@@ -536,7 +538,7 @@
         <w:rPr>
           <w:noProof/>
         </w:rPr>
-        <w:instrText xml:space="preserve"> PAGEREF _Toc252400932 \h </w:instrText>
+        <w:instrText xml:space="preserve"> PAGEREF _Toc252446577 \h </w:instrText>
       </w:r>
       <w:r>
         <w:rPr>
@@ -617,7 +619,7 @@
         <w:rPr>
           <w:noProof/>
         </w:rPr>
-        <w:instrText xml:space="preserve"> PAGEREF _Toc252400933 \h </w:instrText>
+        <w:instrText xml:space="preserve"> PAGEREF _Toc252446578 \h </w:instrText>
       </w:r>
       <w:r>
         <w:rPr>
@@ -698,7 +700,7 @@
         <w:rPr>
           <w:noProof/>
         </w:rPr>
-        <w:instrText xml:space="preserve"> PAGEREF _Toc252400934 \h </w:instrText>
+        <w:instrText xml:space="preserve"> PAGEREF _Toc252446579 \h </w:instrText>
       </w:r>
       <w:r>
         <w:rPr>
@@ -779,7 +781,7 @@
         <w:rPr>
           <w:noProof/>
         </w:rPr>
-        <w:instrText xml:space="preserve"> PAGEREF _Toc252400935 \h </w:instrText>
+        <w:instrText xml:space="preserve"> PAGEREF _Toc252446580 \h </w:instrText>
       </w:r>
       <w:r>
         <w:rPr>
@@ -860,7 +862,7 @@
         <w:rPr>
           <w:noProof/>
         </w:rPr>
-        <w:instrText xml:space="preserve"> PAGEREF _Toc252400936 \h </w:instrText>
+        <w:instrText xml:space="preserve"> PAGEREF _Toc252446581 \h </w:instrText>
       </w:r>
       <w:r>
         <w:rPr>
@@ -941,7 +943,7 @@
         <w:rPr>
           <w:noProof/>
         </w:rPr>
-        <w:instrText xml:space="preserve"> PAGEREF _Toc252400937 \h </w:instrText>
+        <w:instrText xml:space="preserve"> PAGEREF _Toc252446582 \h </w:instrText>
       </w:r>
       <w:r>
         <w:rPr>
@@ -1022,7 +1024,7 @@
         <w:rPr>
           <w:noProof/>
         </w:rPr>
-        <w:instrText xml:space="preserve"> PAGEREF _Toc252400938 \h </w:instrText>
+        <w:instrText xml:space="preserve"> PAGEREF _Toc252446583 \h </w:instrText>
       </w:r>
       <w:r>
         <w:rPr>
@@ -1103,7 +1105,7 @@
         <w:rPr>
           <w:noProof/>
         </w:rPr>
-        <w:instrText xml:space="preserve"> PAGEREF _Toc252400939 \h </w:instrText>
+        <w:instrText xml:space="preserve"> PAGEREF _Toc252446584 \h </w:instrText>
       </w:r>
       <w:r>
         <w:rPr>
@@ -1184,7 +1186,7 @@
         <w:rPr>
           <w:noProof/>
         </w:rPr>
-        <w:instrText xml:space="preserve"> PAGEREF _Toc252400940 \h </w:instrText>
+        <w:instrText xml:space="preserve"> PAGEREF _Toc252446585 \h </w:instrText>
       </w:r>
       <w:r>
         <w:rPr>
@@ -1202,6 +1204,168 @@
           <w:noProof/>
         </w:rPr>
         <w:t>22</w:t>
+      </w:r>
+      <w:r>
+        <w:rPr>
+          <w:noProof/>
+        </w:rPr>
+        <w:fldChar w:fldCharType="end"/>
+      </w:r>
+    </w:p>
+    <w:p>
+      <w:pPr>
+        <w:pStyle w:val="TOC1"/>
+        <w:tabs>
+          <w:tab w:val="left" w:pos="507"/>
+          <w:tab w:val="right" w:leader="dot" w:pos="9771"/>
+        </w:tabs>
+        <w:rPr>
+          <w:rFonts w:asciiTheme="minorHAnsi" w:eastAsiaTheme="minorEastAsia" w:hAnsiTheme="minorHAnsi" w:cstheme="minorBidi"/>
+          <w:b w:val="0"/>
+          <w:bCs w:val="0"/>
+          <w:caps w:val="0"/>
+          <w:noProof/>
+          <w:lang w:val="en-US" w:eastAsia="ja-JP"/>
+        </w:rPr>
+      </w:pPr>
+      <w:r>
+        <w:rPr>
+          <w:noProof/>
+        </w:rPr>
+        <w:t>12</w:t>
+      </w:r>
+      <w:r>
+        <w:rPr>
+          <w:rFonts w:asciiTheme="minorHAnsi" w:eastAsiaTheme="minorEastAsia" w:hAnsiTheme="minorHAnsi" w:cstheme="minorBidi"/>
+          <w:b w:val="0"/>
+          <w:bCs w:val="0"/>
+          <w:caps w:val="0"/>
+          <w:noProof/>
+          <w:lang w:val="en-US" w:eastAsia="ja-JP"/>
+        </w:rPr>
+        <w:tab/>
+      </w:r>
+      <w:r>
+        <w:rPr>
+          <w:noProof/>
+        </w:rPr>
+        <w:t>Create a piece of cheese tagged ‘Food’</w:t>
+      </w:r>
+      <w:r>
+        <w:rPr>
+          <w:noProof/>
+        </w:rPr>
+        <w:tab/>
+      </w:r>
+      <w:r>
+        <w:rPr>
+          <w:noProof/>
+        </w:rPr>
+        <w:fldChar w:fldCharType="begin"/>
+      </w:r>
+      <w:r>
+        <w:rPr>
+          <w:noProof/>
+        </w:rPr>
+        <w:instrText xml:space="preserve"> PAGEREF _Toc252446586 \h </w:instrText>
+      </w:r>
+      <w:r>
+        <w:rPr>
+          <w:noProof/>
+        </w:rPr>
+      </w:r>
+      <w:r>
+        <w:rPr>
+          <w:noProof/>
+        </w:rPr>
+        <w:fldChar w:fldCharType="separate"/>
+      </w:r>
+      <w:r>
+        <w:rPr>
+          <w:noProof/>
+        </w:rPr>
+        <w:t>25</w:t>
+      </w:r>
+      <w:r>
+        <w:rPr>
+          <w:noProof/>
+        </w:rPr>
+        <w:fldChar w:fldCharType="end"/>
+      </w:r>
+    </w:p>
+    <w:p>
+      <w:pPr>
+        <w:pStyle w:val="TOC1"/>
+        <w:tabs>
+          <w:tab w:val="left" w:pos="507"/>
+          <w:tab w:val="right" w:leader="dot" w:pos="9771"/>
+        </w:tabs>
+        <w:rPr>
+          <w:rFonts w:asciiTheme="minorHAnsi" w:eastAsiaTheme="minorEastAsia" w:hAnsiTheme="minorHAnsi" w:cstheme="minorBidi"/>
+          <w:b w:val="0"/>
+          <w:bCs w:val="0"/>
+          <w:caps w:val="0"/>
+          <w:noProof/>
+          <w:lang w:val="en-US" w:eastAsia="ja-JP"/>
+        </w:rPr>
+      </w:pPr>
+      <w:r>
+        <w:rPr>
+          <w:noProof/>
+        </w:rPr>
+        <w:t>13</w:t>
+      </w:r>
+      <w:r>
+        <w:rPr>
+          <w:rFonts w:asciiTheme="minorHAnsi" w:eastAsiaTheme="minorEastAsia" w:hAnsiTheme="minorHAnsi" w:cstheme="minorBidi"/>
+          <w:b w:val="0"/>
+          <w:bCs w:val="0"/>
+          <w:caps w:val="0"/>
+          <w:noProof/>
+          <w:lang w:val="en-US" w:eastAsia="ja-JP"/>
+        </w:rPr>
+        <w:tab/>
+      </w:r>
+      <w:r>
+        <w:rPr>
+          <w:noProof/>
+        </w:rPr>
+        <w:t>Add game logic to add to score when hero guy hits a piece of food</w:t>
+      </w:r>
+      <w:r>
+        <w:rPr>
+          <w:noProof/>
+        </w:rPr>
+        <w:tab/>
+      </w:r>
+      <w:r>
+        <w:rPr>
+          <w:noProof/>
+        </w:rPr>
+        <w:fldChar w:fldCharType="begin"/>
+      </w:r>
+      <w:r>
+        <w:rPr>
+          <w:noProof/>
+        </w:rPr>
+        <w:instrText xml:space="preserve"> PAGEREF _Toc252446587 \h </w:instrText>
+      </w:r>
+      <w:r>
+        <w:rPr>
+          <w:noProof/>
+        </w:rPr>
+      </w:r>
+      <w:r>
+        <w:rPr>
+          <w:noProof/>
+        </w:rPr>
+        <w:fldChar w:fldCharType="separate"/>
+      </w:r>
+      <w:r>
+        <w:rPr>
+          <w:noProof/>
+        </w:rPr>
+        <w:t>30</w:t>
       </w:r>
       <w:r>
         <w:rPr>
@@ -1249,11 +1413,11 @@
       <w:pPr>
         <w:pStyle w:val="Heading1"/>
       </w:pPr>
-      <w:bookmarkStart w:id="0" w:name="_Toc252400930"/>
+      <w:bookmarkStart w:id="1" w:name="_Toc252446575"/>
       <w:r>
         <w:t>Getting started</w:t>
       </w:r>
-      <w:bookmarkEnd w:id="0"/>
+      <w:bookmarkEnd w:id="1"/>
     </w:p>
     <w:p>
       <w:pPr>
@@ -1266,7 +1430,10 @@
     </w:p>
     <w:p>
       <w:r>
-        <w:t>Unzip the contents of folder “gravity_guy2D_QUICKSTART</w:t>
+        <w:t xml:space="preserve">Unzip the contents of folder </w:t>
+      </w:r>
+      <w:r>
+        <w:t>“gravity_guy2D</w:t>
       </w:r>
       <w:r>
         <w:t>.zip</w:t>
@@ -1466,79 +1633,6 @@
           <w:b/>
         </w:rPr>
         <w:t>/</w:t>
-      </w:r>
-    </w:p>
-    <w:p>
-      <w:pPr>
-        <w:rPr>
-          <w:rFonts w:ascii="Courier" w:hAnsi="Courier"/>
-          <w:b/>
-        </w:rPr>
-      </w:pPr>
-    </w:p>
-    <w:p>
-      <w:pPr>
-        <w:ind w:left="720" w:firstLine="720"/>
-        <w:rPr>
-          <w:rFonts w:ascii="Courier" w:hAnsi="Courier"/>
-          <w:b/>
-        </w:rPr>
-      </w:pPr>
-      <w:proofErr w:type="gramStart"/>
-      <w:r>
-        <w:rPr>
-          <w:rFonts w:ascii="Courier" w:hAnsi="Courier"/>
-          <w:b/>
-        </w:rPr>
-        <w:t>gravity</w:t>
-      </w:r>
-      <w:proofErr w:type="gramEnd"/>
-      <w:r>
-        <w:rPr>
-          <w:rFonts w:ascii="Courier" w:hAnsi="Courier"/>
-          <w:b/>
-        </w:rPr>
-        <w:t>_guy2D_assets</w:t>
-      </w:r>
-      <w:r>
-        <w:rPr>
-          <w:rFonts w:ascii="Courier" w:hAnsi="Courier"/>
-          <w:b/>
-        </w:rPr>
-        <w:t>/</w:t>
-      </w:r>
-    </w:p>
-    <w:p>
-      <w:pPr>
-        <w:ind w:left="720" w:firstLine="720"/>
-        <w:rPr>
-          <w:rFonts w:ascii="Courier" w:hAnsi="Courier"/>
-          <w:i/>
-        </w:rPr>
-      </w:pPr>
-      <w:r>
-        <w:rPr>
-          <w:rFonts w:ascii="Courier" w:hAnsi="Courier"/>
-          <w:i/>
-        </w:rPr>
-        <w:tab/>
-        <w:t>(</w:t>
-      </w:r>
-      <w:proofErr w:type="gramStart"/>
-      <w:r>
-        <w:rPr>
-          <w:rFonts w:ascii="Courier" w:hAnsi="Courier"/>
-          <w:i/>
-        </w:rPr>
-        <w:t>we’ll</w:t>
-      </w:r>
-      <w:proofErr w:type="gramEnd"/>
-      <w:r>
-        <w:rPr>
-          <w:rFonts w:ascii="Courier" w:hAnsi="Courier"/>
-          <w:i/>
-        </w:rPr>
-        <w:t xml:space="preserve"> learn about what’s in here later ...)</w:t>
       </w:r>
     </w:p>
     <w:p>
@@ -2132,12 +2226,12 @@
         <w:pageBreakBefore/>
         <w:ind w:left="431" w:hanging="431"/>
       </w:pPr>
-      <w:bookmarkStart w:id="1" w:name="_Toc252400931"/>
+      <w:bookmarkStart w:id="2" w:name="_Toc252446576"/>
       <w:r>
         <w:lastRenderedPageBreak/>
         <w:t>Getting to know the 5 Unity window ‘Panels’</w:t>
       </w:r>
-      <w:bookmarkEnd w:id="1"/>
+      <w:bookmarkEnd w:id="2"/>
     </w:p>
     <w:p>
       <w:pPr>
@@ -2642,12 +2736,12 @@
       <w:pPr>
         <w:pStyle w:val="StyleHeading1ChapterheadingAfter6pt"/>
       </w:pPr>
-      <w:bookmarkStart w:id="2" w:name="_Toc252400932"/>
+      <w:bookmarkStart w:id="3" w:name="_Toc252446577"/>
       <w:r>
         <w:lastRenderedPageBreak/>
         <w:t>Changing a ‘property’</w:t>
       </w:r>
-      <w:bookmarkEnd w:id="2"/>
+      <w:bookmarkEnd w:id="3"/>
     </w:p>
     <w:p/>
     <w:p>
@@ -3168,7 +3262,7 @@
       <w:pPr>
         <w:pStyle w:val="StyleHeading1ChapterheadingAfter6pt"/>
       </w:pPr>
-      <w:bookmarkStart w:id="3" w:name="_Toc252400933"/>
+      <w:bookmarkStart w:id="4" w:name="_Toc252446578"/>
       <w:r>
         <w:lastRenderedPageBreak/>
         <w:t>Add</w:t>
@@ -3179,7 +3273,7 @@
       <w:r>
         <w:t xml:space="preserve"> to our scene</w:t>
       </w:r>
-      <w:bookmarkEnd w:id="3"/>
+      <w:bookmarkEnd w:id="4"/>
     </w:p>
     <w:p/>
     <w:p>
@@ -3916,12 +4010,12 @@
       <w:pPr>
         <w:pStyle w:val="StyleHeading1ChapterheadingAfter6pt"/>
       </w:pPr>
-      <w:bookmarkStart w:id="4" w:name="_Toc252400934"/>
+      <w:bookmarkStart w:id="5" w:name="_Toc252446579"/>
       <w:r>
         <w:lastRenderedPageBreak/>
         <w:t>Panning and Zooming your ‘scene’ window panel</w:t>
       </w:r>
-      <w:bookmarkEnd w:id="4"/>
+      <w:bookmarkEnd w:id="5"/>
     </w:p>
     <w:p/>
     <w:p>
@@ -4646,7 +4740,7 @@
       <w:pPr>
         <w:pStyle w:val="StyleHeading1ChapterheadingAfter6pt"/>
       </w:pPr>
-      <w:bookmarkStart w:id="5" w:name="_Toc252400935"/>
+      <w:bookmarkStart w:id="6" w:name="_Toc252446580"/>
       <w:r>
         <w:lastRenderedPageBreak/>
         <w:t>Add some blue ‘platforms’ to o</w:t>
@@ -4654,7 +4748,7 @@
       <w:r>
         <w:t>ur game</w:t>
       </w:r>
-      <w:bookmarkEnd w:id="5"/>
+      <w:bookmarkEnd w:id="6"/>
     </w:p>
     <w:p/>
     <w:p>
@@ -5093,12 +5187,12 @@
       <w:pPr>
         <w:pStyle w:val="StyleHeading1ChapterheadingAfter6pt"/>
       </w:pPr>
-      <w:bookmarkStart w:id="6" w:name="_Toc252400936"/>
+      <w:bookmarkStart w:id="7" w:name="_Toc252446581"/>
       <w:r>
         <w:lastRenderedPageBreak/>
         <w:t>Run the game!</w:t>
       </w:r>
-      <w:bookmarkEnd w:id="6"/>
+      <w:bookmarkEnd w:id="7"/>
     </w:p>
     <w:p>
       <w:pPr>
@@ -5612,12 +5706,12 @@
       <w:pPr>
         <w:pStyle w:val="StyleHeading1ChapterheadingAfter6pt"/>
       </w:pPr>
-      <w:bookmarkStart w:id="7" w:name="_Toc252400937"/>
+      <w:bookmarkStart w:id="8" w:name="_Toc252446582"/>
       <w:r>
         <w:lastRenderedPageBreak/>
         <w:t>Adding a ‘red’ platform – learning to create solid ‘ground’</w:t>
       </w:r>
-      <w:bookmarkEnd w:id="7"/>
+      <w:bookmarkEnd w:id="8"/>
     </w:p>
     <w:p>
       <w:pPr>
@@ -6995,7 +7089,7 @@
       <w:pPr>
         <w:pStyle w:val="StyleHeading1ChapterheadingAfter6pt"/>
       </w:pPr>
-      <w:bookmarkStart w:id="8" w:name="_Toc252400938"/>
+      <w:bookmarkStart w:id="9" w:name="_Toc252446583"/>
       <w:r>
         <w:lastRenderedPageBreak/>
         <w:t xml:space="preserve">Making a re-usable ‘prefab’ from a </w:t>
@@ -7008,7 +7102,7 @@
       <w:r>
         <w:t xml:space="preserve"> in the scene</w:t>
       </w:r>
-      <w:bookmarkEnd w:id="8"/>
+      <w:bookmarkEnd w:id="9"/>
     </w:p>
     <w:p>
       <w:pPr>
@@ -8166,12 +8260,12 @@
       <w:pPr>
         <w:pStyle w:val="StyleHeading1ChapterheadingAfter6pt"/>
       </w:pPr>
-      <w:bookmarkStart w:id="9" w:name="_Toc252400939"/>
+      <w:bookmarkStart w:id="10" w:name="_Toc252446584"/>
       <w:r>
         <w:lastRenderedPageBreak/>
         <w:t>Adding a script to make red platforms move up and down</w:t>
       </w:r>
-      <w:bookmarkEnd w:id="9"/>
+      <w:bookmarkEnd w:id="10"/>
     </w:p>
     <w:p>
       <w:pPr>
@@ -8865,12 +8959,12 @@
       <w:pPr>
         <w:pStyle w:val="StyleHeading1ChapterheadingAfter6pt"/>
       </w:pPr>
-      <w:bookmarkStart w:id="10" w:name="_Toc252400940"/>
+      <w:bookmarkStart w:id="11" w:name="_Toc252446585"/>
       <w:r>
         <w:lastRenderedPageBreak/>
         <w:t>Storing and display the player’s game ‘score’</w:t>
       </w:r>
-      <w:bookmarkEnd w:id="10"/>
+      <w:bookmarkEnd w:id="11"/>
     </w:p>
     <w:p>
       <w:pPr>
@@ -10375,10 +10469,12 @@
       <w:pPr>
         <w:pStyle w:val="StyleHeading1ChapterheadingAfter6pt"/>
       </w:pPr>
+      <w:bookmarkStart w:id="12" w:name="_Toc252446586"/>
       <w:r>
         <w:lastRenderedPageBreak/>
         <w:t>Create a piece of cheese tagged ‘Food’</w:t>
       </w:r>
+      <w:bookmarkEnd w:id="12"/>
     </w:p>
     <w:p>
       <w:pPr>
@@ -12345,10 +12441,12 @@
       <w:pPr>
         <w:pStyle w:val="StyleHeading1ChapterheadingAfter6pt"/>
       </w:pPr>
+      <w:bookmarkStart w:id="13" w:name="_Toc252446587"/>
       <w:r>
         <w:lastRenderedPageBreak/>
         <w:t>Add game logic to add to score when hero guy hits a piece of food</w:t>
       </w:r>
+      <w:bookmarkEnd w:id="13"/>
     </w:p>
     <w:p>
       <w:pPr>
@@ -12561,16 +12659,7 @@
           <w:b w:val="0"/>
           <w:i/>
         </w:rPr>
-        <w:t> {</w:t>
-      </w:r>
-      <w:bookmarkStart w:id="11" w:name="_GoBack"/>
-      <w:bookmarkEnd w:id="11"/>
-      <w:r>
-        <w:rPr>
-          <w:b w:val="0"/>
-          <w:i/>
-        </w:rPr>
-        <w:t>    private </w:t>
+        <w:t> {    private </w:t>
       </w:r>
       <w:proofErr w:type="spellStart"/>
       <w:r>
@@ -13001,32 +13090,47 @@
         <w:noProof/>
         <w:snapToGrid w:val="0"/>
       </w:rPr>
+      <w:t>2</w:t>
+    </w:r>
+    <w:r>
+      <w:rPr>
+        <w:b/>
+        <w:snapToGrid w:val="0"/>
+      </w:rPr>
+      <w:fldChar w:fldCharType="end"/>
+    </w:r>
+    <w:r>
+      <w:rPr>
+        <w:b/>
+        <w:snapToGrid w:val="0"/>
+      </w:rPr>
+      <w:t xml:space="preserve"> of </w:t>
+    </w:r>
+    <w:r>
+      <w:fldChar w:fldCharType="begin"/>
+    </w:r>
+    <w:r>
+      <w:instrText xml:space="preserve"> NUMPAGES  \* MERGEFORMAT </w:instrText>
+    </w:r>
+    <w:r>
+      <w:fldChar w:fldCharType="separate"/>
+    </w:r>
+    <w:r>
+      <w:rPr>
+        <w:b/>
+        <w:noProof/>
+        <w:snapToGrid w:val="0"/>
+      </w:rPr>
       <w:t>30</w:t>
     </w:r>
     <w:r>
       <w:rPr>
         <w:b/>
+        <w:noProof/>
         <w:snapToGrid w:val="0"/>
       </w:rPr>
       <w:fldChar w:fldCharType="end"/>
     </w:r>
-    <w:r>
-      <w:rPr>
-        <w:b/>
-        <w:snapToGrid w:val="0"/>
-      </w:rPr>
-      <w:t xml:space="preserve"> of </w:t>
-    </w:r>
-    <w:fldSimple w:instr=" NUMPAGES  \* MERGEFORMAT ">
-      <w:r>
-        <w:rPr>
-          <w:b/>
-          <w:noProof/>
-          <w:snapToGrid w:val="0"/>
-        </w:rPr>
-        <w:t>31</w:t>
-      </w:r>
-    </w:fldSimple>
   </w:p>
 </w:ftr>
 </file>
@@ -19135,7 +19239,7 @@
 </file>
 
 <file path=customXml/itemProps1.xml><?xml version="1.0" encoding="utf-8"?>
-<ds:datastoreItem xmlns:ds="http://schemas.openxmlformats.org/officeDocument/2006/customXml" ds:itemID="{A1D9ACF6-EA1B-AE44-BB0C-A94EC9EF19D3}">
+<ds:datastoreItem xmlns:ds="http://schemas.openxmlformats.org/officeDocument/2006/customXml" ds:itemID="{595C0813-BEAB-9749-B065-873ED41CDD4C}">
   <ds:schemaRefs>
     <ds:schemaRef ds:uri="http://schemas.openxmlformats.org/officeDocument/2006/bibliography"/>
   </ds:schemaRefs>

</xml_diff>

<commit_message>
v1.2 - now with screencast videos
</commit_message>
<xml_diff>
--- a/gravity_guy_2D.docx
+++ b/gravity_guy_2D.docx
@@ -335,8 +335,6 @@
         </w:rPr>
         <w:fldChar w:fldCharType="separate"/>
       </w:r>
-      <w:bookmarkStart w:id="0" w:name="_GoBack"/>
-      <w:bookmarkEnd w:id="0"/>
       <w:r>
         <w:rPr>
           <w:noProof/>
@@ -1413,11 +1411,11 @@
       <w:pPr>
         <w:pStyle w:val="Heading1"/>
       </w:pPr>
-      <w:bookmarkStart w:id="1" w:name="_Toc252446575"/>
+      <w:bookmarkStart w:id="0" w:name="_Toc252446575"/>
       <w:r>
         <w:t>Getting started</w:t>
       </w:r>
-      <w:bookmarkEnd w:id="1"/>
+      <w:bookmarkEnd w:id="0"/>
     </w:p>
     <w:p>
       <w:pPr>
@@ -1433,7 +1431,10 @@
         <w:t xml:space="preserve">Unzip the contents of folder </w:t>
       </w:r>
       <w:r>
-        <w:t>“gravity_guy2D</w:t>
+        <w:t>“</w:t>
+      </w:r>
+      <w:r>
+        <w:t>gg2D_unity_project</w:t>
       </w:r>
       <w:r>
         <w:t>.zip</w:t>
@@ -1459,174 +1460,136 @@
     </w:p>
     <w:p>
       <w:pPr>
+        <w:ind w:left="720" w:firstLine="720"/>
+        <w:rPr>
+          <w:rFonts w:ascii="Courier" w:hAnsi="Courier"/>
+          <w:b/>
+        </w:rPr>
+      </w:pPr>
+      <w:r>
+        <w:rPr>
+          <w:rFonts w:ascii="Courier" w:hAnsi="Courier"/>
+          <w:b/>
+        </w:rPr>
+        <w:t>gg2D_</w:t>
+      </w:r>
+      <w:r>
+        <w:rPr>
+          <w:rFonts w:ascii="Courier" w:hAnsi="Courier"/>
+          <w:b/>
+        </w:rPr>
+        <w:t>unity_project</w:t>
+      </w:r>
+      <w:r>
+        <w:rPr>
+          <w:rFonts w:ascii="Courier" w:hAnsi="Courier"/>
+          <w:b/>
+        </w:rPr>
+        <w:t>/</w:t>
+      </w:r>
+    </w:p>
+    <w:p>
+      <w:pPr>
+        <w:ind w:left="720" w:firstLine="720"/>
+        <w:rPr>
+          <w:rFonts w:ascii="Courier" w:hAnsi="Courier"/>
+          <w:b/>
+        </w:rPr>
+      </w:pPr>
+      <w:r>
+        <w:rPr>
+          <w:rFonts w:ascii="Courier" w:hAnsi="Courier"/>
+          <w:b/>
+        </w:rPr>
+        <w:tab/>
+      </w:r>
+      <w:r>
+        <w:rPr>
+          <w:rFonts w:ascii="Courier" w:hAnsi="Courier"/>
+          <w:b/>
+        </w:rPr>
+        <w:t>Assets</w:t>
+      </w:r>
+      <w:r>
+        <w:rPr>
+          <w:rFonts w:ascii="Courier" w:hAnsi="Courier"/>
+          <w:b/>
+        </w:rPr>
+        <w:t>/</w:t>
+      </w:r>
+    </w:p>
+    <w:p>
+      <w:pPr>
         <w:ind w:firstLine="720"/>
         <w:rPr>
           <w:rFonts w:ascii="Courier" w:hAnsi="Courier"/>
           <w:b/>
         </w:rPr>
       </w:pPr>
-      <w:proofErr w:type="gramStart"/>
       <w:r>
         <w:rPr>
           <w:rFonts w:ascii="Courier" w:hAnsi="Courier"/>
           <w:b/>
         </w:rPr>
-        <w:t>gravity</w:t>
-      </w:r>
-      <w:proofErr w:type="gramEnd"/>
+        <w:tab/>
+      </w:r>
       <w:r>
         <w:rPr>
           <w:rFonts w:ascii="Courier" w:hAnsi="Courier"/>
           <w:b/>
         </w:rPr>
-        <w:t>_guy2D</w:t>
+        <w:tab/>
       </w:r>
       <w:r>
         <w:rPr>
           <w:rFonts w:ascii="Courier" w:hAnsi="Courier"/>
           <w:b/>
         </w:rPr>
+        <w:t>Library</w:t>
+      </w:r>
+      <w:r>
+        <w:rPr>
+          <w:rFonts w:ascii="Courier" w:hAnsi="Courier"/>
+          <w:b/>
+        </w:rPr>
         <w:t>/</w:t>
       </w:r>
     </w:p>
     <w:p>
       <w:pPr>
-        <w:ind w:left="720" w:firstLine="720"/>
         <w:rPr>
           <w:rFonts w:ascii="Courier" w:hAnsi="Courier"/>
           <w:b/>
         </w:rPr>
       </w:pPr>
-      <w:proofErr w:type="spellStart"/>
-      <w:proofErr w:type="gramStart"/>
       <w:r>
         <w:rPr>
           <w:rFonts w:ascii="Courier" w:hAnsi="Courier"/>
           <w:b/>
         </w:rPr>
-        <w:t>unity</w:t>
-      </w:r>
-      <w:proofErr w:type="gramEnd"/>
+        <w:tab/>
+      </w:r>
       <w:r>
         <w:rPr>
           <w:rFonts w:ascii="Courier" w:hAnsi="Courier"/>
           <w:b/>
         </w:rPr>
-        <w:t>_project</w:t>
-      </w:r>
-      <w:proofErr w:type="spellEnd"/>
+        <w:tab/>
+      </w:r>
       <w:r>
         <w:rPr>
           <w:rFonts w:ascii="Courier" w:hAnsi="Courier"/>
           <w:b/>
         </w:rPr>
-        <w:t>/</w:t>
-      </w:r>
-    </w:p>
-    <w:p>
-      <w:pPr>
-        <w:ind w:left="720" w:firstLine="720"/>
+        <w:tab/>
+      </w:r>
+      <w:r>
         <w:rPr>
           <w:rFonts w:ascii="Courier" w:hAnsi="Courier"/>
           <w:b/>
         </w:rPr>
-      </w:pPr>
-      <w:r>
-        <w:rPr>
-          <w:rFonts w:ascii="Courier" w:hAnsi="Courier"/>
-          <w:b/>
-        </w:rPr>
-        <w:tab/>
-      </w:r>
-      <w:r>
-        <w:rPr>
-          <w:rFonts w:ascii="Courier" w:hAnsi="Courier"/>
-          <w:b/>
-        </w:rPr>
-        <w:t>Assets</w:t>
-      </w:r>
-      <w:r>
-        <w:rPr>
-          <w:rFonts w:ascii="Courier" w:hAnsi="Courier"/>
-          <w:b/>
-        </w:rPr>
-        <w:t>/</w:t>
-      </w:r>
-    </w:p>
-    <w:p>
-      <w:pPr>
-        <w:ind w:firstLine="720"/>
-        <w:rPr>
-          <w:rFonts w:ascii="Courier" w:hAnsi="Courier"/>
-          <w:b/>
-        </w:rPr>
-      </w:pPr>
-      <w:r>
-        <w:rPr>
-          <w:rFonts w:ascii="Courier" w:hAnsi="Courier"/>
-          <w:b/>
-        </w:rPr>
-        <w:tab/>
-      </w:r>
-      <w:r>
-        <w:rPr>
-          <w:rFonts w:ascii="Courier" w:hAnsi="Courier"/>
-          <w:b/>
-        </w:rPr>
-        <w:tab/>
-      </w:r>
-      <w:r>
-        <w:rPr>
-          <w:rFonts w:ascii="Courier" w:hAnsi="Courier"/>
-          <w:b/>
-        </w:rPr>
-        <w:t>Library</w:t>
-      </w:r>
-      <w:r>
-        <w:rPr>
-          <w:rFonts w:ascii="Courier" w:hAnsi="Courier"/>
-          <w:b/>
-        </w:rPr>
-        <w:t>/</w:t>
-      </w:r>
-    </w:p>
-    <w:p>
-      <w:pPr>
-        <w:rPr>
-          <w:rFonts w:ascii="Courier" w:hAnsi="Courier"/>
-          <w:b/>
-        </w:rPr>
-      </w:pPr>
-      <w:r>
-        <w:rPr>
-          <w:rFonts w:ascii="Courier" w:hAnsi="Courier"/>
-          <w:b/>
-        </w:rPr>
-        <w:tab/>
-      </w:r>
-      <w:r>
-        <w:rPr>
-          <w:rFonts w:ascii="Courier" w:hAnsi="Courier"/>
-          <w:b/>
-        </w:rPr>
-        <w:tab/>
-      </w:r>
-      <w:r>
-        <w:rPr>
-          <w:rFonts w:ascii="Courier" w:hAnsi="Courier"/>
-          <w:b/>
-        </w:rPr>
-        <w:tab/>
-      </w:r>
-      <w:proofErr w:type="spellStart"/>
-      <w:r>
-        <w:rPr>
-          <w:rFonts w:ascii="Courier" w:hAnsi="Courier"/>
-          <w:b/>
-        </w:rPr>
         <w:t>ProjectSettings</w:t>
       </w:r>
-      <w:proofErr w:type="spellEnd"/>
       <w:r>
         <w:rPr>
           <w:rFonts w:ascii="Courier" w:hAnsi="Courier"/>
@@ -1724,24 +1687,15 @@
           <w:b/>
         </w:rPr>
       </w:pPr>
-      <w:proofErr w:type="spellStart"/>
-      <w:proofErr w:type="gramStart"/>
       <w:r>
         <w:rPr>
           <w:rFonts w:ascii="Courier" w:hAnsi="Courier"/>
           <w:b/>
         </w:rPr>
-        <w:t>unity</w:t>
-      </w:r>
-      <w:proofErr w:type="gramEnd"/>
-      <w:r>
-        <w:rPr>
-          <w:rFonts w:ascii="Courier" w:hAnsi="Courier"/>
-          <w:b/>
-        </w:rPr>
-        <w:t>_project</w:t>
-      </w:r>
-      <w:proofErr w:type="spellEnd"/>
+        <w:t>gg2D_unity_project</w:t>
+      </w:r>
+      <w:bookmarkStart w:id="1" w:name="_GoBack"/>
+      <w:bookmarkEnd w:id="1"/>
       <w:r>
         <w:rPr>
           <w:rFonts w:ascii="Courier" w:hAnsi="Courier"/>
@@ -1789,7 +1743,6 @@
         </w:rPr>
         <w:tab/>
       </w:r>
-      <w:proofErr w:type="gramStart"/>
       <w:r>
         <w:rPr>
           <w:b/>
@@ -1802,7 +1755,6 @@
         </w:rPr>
         <w:t>.unity</w:t>
       </w:r>
-      <w:proofErr w:type="gramEnd"/>
     </w:p>
     <w:p>
       <w:pPr>
@@ -1817,21 +1769,7 @@
           <w:i/>
         </w:rPr>
         <w:tab/>
-        <w:t>(</w:t>
-      </w:r>
-      <w:proofErr w:type="gramStart"/>
-      <w:r>
-        <w:rPr>
-          <w:i/>
-        </w:rPr>
-        <w:t>and</w:t>
-      </w:r>
-      <w:proofErr w:type="gramEnd"/>
-      <w:r>
-        <w:rPr>
-          <w:i/>
-        </w:rPr>
-        <w:t xml:space="preserve"> some other files/folders – ignore those for now)</w:t>
+        <w:t>(and some other files/folders – ignore those for now)</w:t>
       </w:r>
     </w:p>
     <w:p>
@@ -1882,13 +1820,8 @@
           <w:numId w:val="22"/>
         </w:numPr>
       </w:pPr>
-      <w:proofErr w:type="gramStart"/>
-      <w:r>
-        <w:t>double</w:t>
-      </w:r>
-      <w:proofErr w:type="gramEnd"/>
-      <w:r>
-        <w:t xml:space="preserve">-click </w:t>
+      <w:r>
+        <w:t xml:space="preserve">double-click </w:t>
       </w:r>
       <w:r>
         <w:t xml:space="preserve">file </w:t>
@@ -2206,15 +2139,7 @@
     <w:p/>
     <w:p>
       <w:r>
-        <w:t>Note – this arrangement is just a personal preference of mine (</w:t>
-      </w:r>
-      <w:proofErr w:type="gramStart"/>
-      <w:r>
-        <w:t>..</w:t>
-      </w:r>
-      <w:proofErr w:type="gramEnd"/>
-      <w:r>
-        <w:t xml:space="preserve"> matt ..) – you should fine out how you work best and arrange the Unity window panels however works best for you </w:t>
+        <w:t xml:space="preserve">Note – this arrangement is just a personal preference of mine (.. matt ..) – you should fine out how you work best and arrange the Unity window panels however works best for you </w:t>
       </w:r>
       <w:r>
         <w:sym w:font="Wingdings" w:char="F04A"/>
@@ -2341,13 +2266,8 @@
           <w:numId w:val="25"/>
         </w:numPr>
       </w:pPr>
-      <w:proofErr w:type="gramStart"/>
-      <w:r>
-        <w:t>[ 1</w:t>
-      </w:r>
-      <w:proofErr w:type="gramEnd"/>
-      <w:r>
-        <w:t xml:space="preserve"> ] </w:t>
+      <w:r>
+        <w:t xml:space="preserve">[ 1 ] </w:t>
       </w:r>
       <w:r>
         <w:t xml:space="preserve">The window Panel on the RIGHT of the screen (panel 1 above) is the </w:t>
@@ -2400,13 +2320,8 @@
           <w:numId w:val="25"/>
         </w:numPr>
       </w:pPr>
-      <w:proofErr w:type="gramStart"/>
-      <w:r>
-        <w:t>[ 2</w:t>
-      </w:r>
-      <w:proofErr w:type="gramEnd"/>
-      <w:r>
-        <w:t xml:space="preserve"> ] </w:t>
+      <w:r>
+        <w:t xml:space="preserve">[ 2 ] </w:t>
       </w:r>
       <w:r>
         <w:t xml:space="preserve">The window Panel CENTER BOTTOM of the screen (panel 2 above) is the </w:t>
@@ -2459,13 +2374,8 @@
           <w:numId w:val="25"/>
         </w:numPr>
       </w:pPr>
-      <w:proofErr w:type="gramStart"/>
-      <w:r>
-        <w:t>[ 3a</w:t>
-      </w:r>
-      <w:proofErr w:type="gramEnd"/>
-      <w:r>
-        <w:t xml:space="preserve"> ] </w:t>
+      <w:r>
+        <w:t xml:space="preserve">[ 3a ] </w:t>
       </w:r>
       <w:r>
         <w:t xml:space="preserve">The window Panel CENTER TOP of the screen (panel 3a above) is the </w:t>
@@ -2489,18 +2399,10 @@
         <w:t>This shows text l</w:t>
       </w:r>
       <w:r>
-        <w:t xml:space="preserve">ist of the objects (called </w:t>
-      </w:r>
-      <w:proofErr w:type="spellStart"/>
-      <w:r>
-        <w:t>gameO</w:t>
-      </w:r>
-      <w:r>
-        <w:t>bjects</w:t>
-      </w:r>
-      <w:proofErr w:type="spellEnd"/>
-      <w:r>
-        <w:t>) in the current ‘scene’</w:t>
+        <w:t>ist of the objects (called gameO</w:t>
+      </w:r>
+      <w:r>
+        <w:t>bjects) in the current ‘scene’</w:t>
       </w:r>
     </w:p>
     <w:p>
@@ -2532,13 +2434,8 @@
           <w:numId w:val="25"/>
         </w:numPr>
       </w:pPr>
-      <w:proofErr w:type="gramStart"/>
-      <w:r>
-        <w:t>[ 3b</w:t>
-      </w:r>
-      <w:proofErr w:type="gramEnd"/>
-      <w:r>
-        <w:t xml:space="preserve"> ] </w:t>
+      <w:r>
+        <w:t xml:space="preserve">[ 3b ] </w:t>
       </w:r>
       <w:r>
         <w:t>The window Panel CENT</w:t>
@@ -2790,19 +2687,11 @@
           <w:b/>
         </w:rPr>
       </w:pPr>
-      <w:proofErr w:type="gramStart"/>
-      <w:r>
-        <w:rPr>
-          <w:b/>
-        </w:rPr>
-        <w:t>cameras</w:t>
-      </w:r>
-      <w:proofErr w:type="gramEnd"/>
-      <w:r>
-        <w:rPr>
-          <w:b/>
-        </w:rPr>
-        <w:t xml:space="preserve"> and scenes</w:t>
+      <w:r>
+        <w:rPr>
+          <w:b/>
+        </w:rPr>
+        <w:t>cameras and scenes</w:t>
       </w:r>
     </w:p>
     <w:p>
@@ -3089,15 +2978,7 @@
     <w:p/>
     <w:p>
       <w:r>
-        <w:t>Once you have completed more of this tutorial, try changing the size of the camera, this will allow you to ‘zoom’ the players view closer / further away from the action. (</w:t>
-      </w:r>
-      <w:proofErr w:type="gramStart"/>
-      <w:r>
-        <w:t>of</w:t>
-      </w:r>
-      <w:proofErr w:type="gramEnd"/>
-      <w:r>
-        <w:t xml:space="preserve"> course you’ll also have to change the maximum up/down-left-right settings for when the camera scrolls – this kind of ‘tweaking’ of game parameters once you have something playable is an important part of the testing and improving of a game BEFORE it gets released into the real world – alpha and beta testing with game players helps you find settings that maximise the gaming experience for the player … but all that is for another day …</w:t>
+        <w:t>Once you have completed more of this tutorial, try changing the size of the camera, this will allow you to ‘zoom’ the players view closer / further away from the action. (of course you’ll also have to change the maximum up/down-left-right settings for when the camera scrolls – this kind of ‘tweaking’ of game parameters once you have something playable is an important part of the testing and improving of a game BEFORE it gets released into the real world – alpha and beta testing with game players helps you find settings that maximise the gaming experience for the player … but all that is for another day …</w:t>
       </w:r>
     </w:p>
     <w:p/>
@@ -3130,21 +3011,7 @@
         <w:rPr>
           <w:b/>
         </w:rPr>
-        <w:t xml:space="preserve">5 </w:t>
-      </w:r>
-      <w:proofErr w:type="gramStart"/>
-      <w:r>
-        <w:rPr>
-          <w:b/>
-        </w:rPr>
-        <w:t>what ?</w:t>
-      </w:r>
-      <w:proofErr w:type="gramEnd"/>
-      <w:r>
-        <w:rPr>
-          <w:b/>
-        </w:rPr>
-        <w:t xml:space="preserve"> 11 what? </w:t>
+        <w:t xml:space="preserve">5 what ? 11 what? </w:t>
       </w:r>
     </w:p>
     <w:p>
@@ -3239,13 +3106,8 @@
         <w:ind w:left="1134"/>
       </w:pPr>
       <w:r>
-        <w:t xml:space="preserve">When you create game characters, they will be around 2 units tall (like a human adult – around 2 meters </w:t>
-      </w:r>
-      <w:proofErr w:type="gramStart"/>
-      <w:r>
-        <w:t>tall …)</w:t>
-      </w:r>
-      <w:proofErr w:type="gramEnd"/>
+        <w:t>When you create game characters, they will be around 2 units tall (like a human adult – around 2 meters tall …)</w:t>
+      </w:r>
     </w:p>
     <w:p>
       <w:pPr>
@@ -3351,15 +3213,7 @@
         <w:ind w:left="1134"/>
       </w:pPr>
       <w:r>
-        <w:t xml:space="preserve">A core ‘workflow’ in Unity is to add a new </w:t>
-      </w:r>
-      <w:proofErr w:type="spellStart"/>
-      <w:r>
-        <w:t>gameobject</w:t>
-      </w:r>
-      <w:proofErr w:type="spellEnd"/>
-      <w:r>
-        <w:t xml:space="preserve"> to the current scene.</w:t>
+        <w:t>A core ‘workflow’ in Unity is to add a new gameobject to the current scene.</w:t>
       </w:r>
     </w:p>
     <w:p>
@@ -3373,15 +3227,7 @@
         <w:ind w:left="1134"/>
       </w:pPr>
       <w:r>
-        <w:t xml:space="preserve">There are 2 ways we usually add a </w:t>
-      </w:r>
-      <w:proofErr w:type="spellStart"/>
-      <w:r>
-        <w:t>gameobject</w:t>
-      </w:r>
-      <w:proofErr w:type="spellEnd"/>
-      <w:r>
-        <w:t xml:space="preserve"> to the scene:</w:t>
+        <w:t>There are 2 ways we usually add a gameobject to the scene:</w:t>
       </w:r>
     </w:p>
     <w:p>
@@ -3416,13 +3262,8 @@
           <w:right w:val="single" w:sz="4" w:space="4" w:color="auto"/>
         </w:pBdr>
       </w:pPr>
-      <w:proofErr w:type="gramStart"/>
-      <w:r>
-        <w:t>copy</w:t>
-      </w:r>
-      <w:proofErr w:type="gramEnd"/>
-      <w:r>
-        <w:t xml:space="preserve"> of a ‘resource’ object from the </w:t>
+      <w:r>
+        <w:t xml:space="preserve">copy of a ‘resource’ object from the </w:t>
       </w:r>
       <w:r>
         <w:rPr>
@@ -3597,15 +3438,7 @@
         <w:t>Project Panel</w:t>
       </w:r>
       <w:r>
-        <w:t xml:space="preserve"> into the </w:t>
-      </w:r>
-      <w:proofErr w:type="spellStart"/>
-      <w:r>
-        <w:t>center</w:t>
-      </w:r>
-      <w:proofErr w:type="spellEnd"/>
-      <w:r>
-        <w:t xml:space="preserve"> of the </w:t>
+        <w:t xml:space="preserve"> into the center of the </w:t>
       </w:r>
       <w:r>
         <w:rPr>
@@ -3761,27 +3594,13 @@
         <w:rPr>
           <w:b/>
         </w:rPr>
-        <w:t xml:space="preserve"> ‘hero’ </w:t>
-      </w:r>
-      <w:proofErr w:type="spellStart"/>
-      <w:r>
-        <w:rPr>
-          <w:b/>
-        </w:rPr>
-        <w:t>gameO</w:t>
-      </w:r>
-      <w:r>
-        <w:rPr>
-          <w:b/>
-        </w:rPr>
-        <w:t>bject</w:t>
-      </w:r>
-      <w:proofErr w:type="spellEnd"/>
-      <w:r>
-        <w:rPr>
-          <w:b/>
-        </w:rPr>
-        <w:t xml:space="preserve"> has been added to the scene:</w:t>
+        <w:t xml:space="preserve"> ‘hero’ gameO</w:t>
+      </w:r>
+      <w:r>
+        <w:rPr>
+          <w:b/>
+        </w:rPr>
+        <w:t>bject has been added to the scene:</w:t>
       </w:r>
     </w:p>
     <w:p>
@@ -3937,13 +3756,8 @@
         </w:numPr>
       </w:pPr>
       <w:r>
-        <w:t xml:space="preserve">(HINT – you can use the TAB key to move to the next text entry box once you’ve set X to </w:t>
-      </w:r>
-      <w:proofErr w:type="gramStart"/>
-      <w:r>
-        <w:t>zero …)</w:t>
-      </w:r>
-      <w:proofErr w:type="gramEnd"/>
+        <w:t>(HINT – you can use the TAB key to move to the next text entry box once you’ve set X to zero …)</w:t>
+      </w:r>
     </w:p>
     <w:p/>
     <w:p>
@@ -4115,13 +3929,8 @@
         </w:pBdr>
       </w:pPr>
       <w:r>
-        <w:t xml:space="preserve">Zoom into a specific </w:t>
-      </w:r>
-      <w:proofErr w:type="spellStart"/>
-      <w:r>
-        <w:t>gameObject</w:t>
-      </w:r>
-      <w:proofErr w:type="spellEnd"/>
+        <w:t>Zoom into a specific gameObject</w:t>
+      </w:r>
     </w:p>
     <w:p>
       <w:pPr>
@@ -4176,68 +3985,12 @@
         <w:keepNext w:val="0"/>
       </w:pPr>
       <w:r>
-        <w:t xml:space="preserve">Double click a </w:t>
-      </w:r>
-      <w:proofErr w:type="spellStart"/>
-      <w:r>
-        <w:t>gameObject</w:t>
-      </w:r>
-      <w:proofErr w:type="spellEnd"/>
-      <w:r>
-        <w:t xml:space="preserve"> in the Hierarchy to make the Scene panel centre and zoom</w:t>
-      </w:r>
-    </w:p>
-    <w:p>
-      <w:r>
-        <w:t xml:space="preserve">Once you have lots of </w:t>
-      </w:r>
-      <w:proofErr w:type="spellStart"/>
-      <w:r>
-        <w:t>gameObjects</w:t>
-      </w:r>
-      <w:proofErr w:type="spellEnd"/>
-      <w:r>
-        <w:t xml:space="preserve"> in the scene, you will want to change which one you are viewing from time to time. Double clicking the name of the </w:t>
-      </w:r>
-      <w:proofErr w:type="spellStart"/>
-      <w:r>
-        <w:t>gameObject</w:t>
-      </w:r>
-      <w:proofErr w:type="spellEnd"/>
-      <w:r>
-        <w:t xml:space="preserve"> in the </w:t>
-      </w:r>
-      <w:proofErr w:type="spellStart"/>
-      <w:r>
-        <w:t>Hiearchy</w:t>
-      </w:r>
-      <w:proofErr w:type="spellEnd"/>
-      <w:r>
-        <w:t xml:space="preserve"> will make the view in the Scene window panel zoom to view the </w:t>
-      </w:r>
-      <w:proofErr w:type="spellStart"/>
-      <w:r>
-        <w:t>gameObject</w:t>
-      </w:r>
-      <w:proofErr w:type="spellEnd"/>
-      <w:r>
-        <w:t xml:space="preserve">, and arrange the </w:t>
-      </w:r>
-      <w:proofErr w:type="spellStart"/>
-      <w:r>
-        <w:t>center</w:t>
-      </w:r>
-      <w:proofErr w:type="spellEnd"/>
-      <w:r>
-        <w:t xml:space="preserve"> of the selected object to be the </w:t>
-      </w:r>
-      <w:proofErr w:type="spellStart"/>
-      <w:r>
-        <w:t>center</w:t>
-      </w:r>
-      <w:proofErr w:type="spellEnd"/>
-      <w:r>
-        <w:t xml:space="preserve"> of the Scene Panel.</w:t>
+        <w:t>Double click a gameObject in the Hierarchy to make the Scene panel centre and zoom</w:t>
+      </w:r>
+    </w:p>
+    <w:p>
+      <w:r>
+        <w:t>Once you have lots of gameObjects in the scene, you will want to change which one you are viewing from time to time. Double clicking the name of the gameObject in the Hiearchy will make the view in the Scene window panel zoom to view the gameObject, and arrange the center of the selected object to be the center of the Scene Panel.</w:t>
       </w:r>
     </w:p>
     <w:p/>
@@ -4252,15 +4005,7 @@
         <w:t>hero</w:t>
       </w:r>
       <w:r>
-        <w:t xml:space="preserve"> </w:t>
-      </w:r>
-      <w:proofErr w:type="spellStart"/>
-      <w:r>
-        <w:t>gameObject</w:t>
-      </w:r>
-      <w:proofErr w:type="spellEnd"/>
-      <w:r>
-        <w:t>:</w:t>
+        <w:t xml:space="preserve"> gameObject:</w:t>
       </w:r>
     </w:p>
     <w:p>
@@ -4292,15 +4037,7 @@
         <w:t xml:space="preserve"> </w:t>
       </w:r>
       <w:r>
-        <w:t xml:space="preserve">double click </w:t>
-      </w:r>
-      <w:proofErr w:type="spellStart"/>
-      <w:r>
-        <w:t>gameObject</w:t>
-      </w:r>
-      <w:proofErr w:type="spellEnd"/>
-      <w:r>
-        <w:t xml:space="preserve"> </w:t>
+        <w:t xml:space="preserve">double click gameObject </w:t>
       </w:r>
       <w:r>
         <w:rPr>
@@ -4395,15 +4132,7 @@
         <w:t>Main Camera</w:t>
       </w:r>
       <w:r>
-        <w:t xml:space="preserve"> </w:t>
-      </w:r>
-      <w:proofErr w:type="spellStart"/>
-      <w:r>
-        <w:t>gameObject</w:t>
-      </w:r>
-      <w:proofErr w:type="spellEnd"/>
-      <w:r>
-        <w:t>:</w:t>
+        <w:t xml:space="preserve"> gameObject:</w:t>
       </w:r>
     </w:p>
     <w:p>
@@ -4436,15 +4165,7 @@
         <w:t xml:space="preserve"> </w:t>
       </w:r>
       <w:r>
-        <w:t xml:space="preserve">double click </w:t>
-      </w:r>
-      <w:proofErr w:type="spellStart"/>
-      <w:r>
-        <w:t>gameObject</w:t>
-      </w:r>
-      <w:proofErr w:type="spellEnd"/>
-      <w:r>
-        <w:t xml:space="preserve"> </w:t>
+        <w:t xml:space="preserve">double click gameObject </w:t>
       </w:r>
       <w:r>
         <w:rPr>
@@ -4530,15 +4251,7 @@
         <w:keepNext w:val="0"/>
       </w:pPr>
       <w:r>
-        <w:t xml:space="preserve"> ‘</w:t>
-      </w:r>
-      <w:proofErr w:type="gramStart"/>
-      <w:r>
-        <w:t>hand’</w:t>
-      </w:r>
-      <w:proofErr w:type="gramEnd"/>
-      <w:r>
-        <w:t xml:space="preserve"> tool – to pan left/right/up/down</w:t>
+        <w:t xml:space="preserve"> ‘hand’ tool – to pan left/right/up/down</w:t>
       </w:r>
     </w:p>
     <w:p>
@@ -4614,15 +4327,7 @@
         <w:t xml:space="preserve"> </w:t>
       </w:r>
       <w:r>
-        <w:t>(</w:t>
-      </w:r>
-      <w:proofErr w:type="gramStart"/>
-      <w:r>
-        <w:t>we’ll</w:t>
-      </w:r>
-      <w:proofErr w:type="gramEnd"/>
-      <w:r>
-        <w:t xml:space="preserve"> learn about the other tools later in this tutorial …)</w:t>
+        <w:t>(we’ll learn about the other tools later in this tutorial …)</w:t>
       </w:r>
     </w:p>
     <w:p>
@@ -4631,15 +4336,7 @@
         <w:keepNext w:val="0"/>
       </w:pPr>
       <w:r>
-        <w:t xml:space="preserve">Mouse wheel / </w:t>
-      </w:r>
-      <w:proofErr w:type="spellStart"/>
-      <w:r>
-        <w:t>trackpad</w:t>
-      </w:r>
-      <w:proofErr w:type="spellEnd"/>
-      <w:r>
-        <w:t xml:space="preserve"> zoom – zoom in and out of Scene panel contents</w:t>
+        <w:t>Mouse wheel / trackpad zoom – zoom in and out of Scene panel contents</w:t>
       </w:r>
     </w:p>
     <w:p>
@@ -4725,15 +4422,7 @@
         <w:t xml:space="preserve"> </w:t>
       </w:r>
       <w:r>
-        <w:t xml:space="preserve">(you’ll also see that while doing this the ‘hand’ tool changes to a magnifying </w:t>
-      </w:r>
-      <w:proofErr w:type="gramStart"/>
-      <w:r>
-        <w:t>glass !</w:t>
-      </w:r>
-      <w:proofErr w:type="gramEnd"/>
-      <w:r>
-        <w:t>)</w:t>
+        <w:t>(you’ll also see that while doing this the ‘hand’ tool changes to a magnifying glass !)</w:t>
       </w:r>
     </w:p>
     <w:p>
@@ -4786,16 +4475,8 @@
         <w:rPr>
           <w:b/>
         </w:rPr>
-        <w:t xml:space="preserve">ready to play the first version of our Gravity Guy </w:t>
-      </w:r>
-      <w:proofErr w:type="gramStart"/>
-      <w:r>
-        <w:rPr>
-          <w:b/>
-        </w:rPr>
-        <w:t>game !</w:t>
-      </w:r>
-      <w:proofErr w:type="gramEnd"/>
+        <w:t>ready to play the first version of our Gravity Guy game !</w:t>
+      </w:r>
     </w:p>
     <w:p>
       <w:pPr>
@@ -4946,19 +4627,11 @@
       <w:r>
         <w:t>, you should now see a small blue cube labelled ‘</w:t>
       </w:r>
-      <w:proofErr w:type="spellStart"/>
-      <w:r>
-        <w:rPr>
-          <w:b/>
-        </w:rPr>
-        <w:t>platformBlue</w:t>
-      </w:r>
-      <w:proofErr w:type="spellEnd"/>
-      <w:r>
-        <w:rPr>
-          <w:b/>
-        </w:rPr>
-        <w:t>’;</w:t>
+      <w:r>
+        <w:rPr>
+          <w:b/>
+        </w:rPr>
+        <w:t>platformBlue’;</w:t>
       </w:r>
     </w:p>
     <w:p>
@@ -5030,19 +4703,11 @@
       <w:r>
         <w:t>Drag the ‘</w:t>
       </w:r>
-      <w:proofErr w:type="spellStart"/>
-      <w:r>
-        <w:rPr>
-          <w:b/>
-        </w:rPr>
-        <w:t>platformBlue</w:t>
-      </w:r>
-      <w:proofErr w:type="spellEnd"/>
-      <w:r>
-        <w:rPr>
-          <w:b/>
-        </w:rPr>
-        <w:t xml:space="preserve">’ </w:t>
+      <w:r>
+        <w:rPr>
+          <w:b/>
+        </w:rPr>
+        <w:t xml:space="preserve">platformBlue’ </w:t>
       </w:r>
       <w:r>
         <w:t xml:space="preserve">game object prefab from the </w:t>
@@ -5080,15 +4745,7 @@
         </w:numPr>
       </w:pPr>
       <w:r>
-        <w:t xml:space="preserve">NOTE – each time you add a </w:t>
-      </w:r>
-      <w:proofErr w:type="spellStart"/>
-      <w:r>
-        <w:t>gameObject</w:t>
-      </w:r>
-      <w:proofErr w:type="spellEnd"/>
-      <w:r>
-        <w:t xml:space="preserve"> to the scene, you should see a corresponding new entry appear in your </w:t>
+        <w:t xml:space="preserve">NOTE – each time you add a gameObject to the scene, you should see a corresponding new entry appear in your </w:t>
       </w:r>
       <w:r>
         <w:rPr>
@@ -5105,19 +4762,11 @@
       <w:r>
         <w:t xml:space="preserve">Drag a few more copies of </w:t>
       </w:r>
-      <w:proofErr w:type="spellStart"/>
-      <w:r>
-        <w:rPr>
-          <w:b/>
-        </w:rPr>
-        <w:t>platformBlue</w:t>
-      </w:r>
-      <w:proofErr w:type="spellEnd"/>
-      <w:r>
-        <w:rPr>
-          <w:b/>
-        </w:rPr>
-        <w:t xml:space="preserve"> </w:t>
+      <w:r>
+        <w:rPr>
+          <w:b/>
+        </w:rPr>
+        <w:t xml:space="preserve">platformBlue </w:t>
       </w:r>
       <w:r>
         <w:t>into our scene, in a stair-like arrangement, so your Scene should look something like the following:</w:t>
@@ -5205,23 +4854,7 @@
     </w:p>
     <w:p>
       <w:r>
-        <w:t xml:space="preserve">You may have notices the music </w:t>
-      </w:r>
-      <w:proofErr w:type="spellStart"/>
-      <w:r>
-        <w:t>playhead</w:t>
-      </w:r>
-      <w:proofErr w:type="spellEnd"/>
-      <w:r>
-        <w:t xml:space="preserve"> style buttons (play / pause / fast forward) buttons at the </w:t>
-      </w:r>
-      <w:proofErr w:type="spellStart"/>
-      <w:r>
-        <w:t>center</w:t>
-      </w:r>
-      <w:proofErr w:type="spellEnd"/>
-      <w:r>
-        <w:t xml:space="preserve"> top of the Unity application window – now it’s time to make use of them …</w:t>
+        <w:t>You may have notices the music playhead style buttons (play / pause / fast forward) buttons at the center top of the Unity application window – now it’s time to make use of them …</w:t>
       </w:r>
     </w:p>
     <w:p>
@@ -5496,15 +5129,7 @@
         <w:jc w:val="center"/>
       </w:pPr>
       <w:r>
-        <w:t xml:space="preserve">Since the default </w:t>
-      </w:r>
-      <w:proofErr w:type="spellStart"/>
-      <w:r>
-        <w:t>color</w:t>
-      </w:r>
-      <w:proofErr w:type="spellEnd"/>
-      <w:r>
-        <w:t xml:space="preserve"> for the background of what the camera shows is BLUE, </w:t>
+        <w:t xml:space="preserve">Since the default color for the background of what the camera shows is BLUE, </w:t>
       </w:r>
       <w:r>
         <w:br/>
@@ -5719,15 +5344,7 @@
         <w:keepNext w:val="0"/>
       </w:pPr>
       <w:r>
-        <w:t>Drag the ‘</w:t>
-      </w:r>
-      <w:proofErr w:type="spellStart"/>
-      <w:r>
-        <w:t>platformRed</w:t>
-      </w:r>
-      <w:proofErr w:type="spellEnd"/>
-      <w:r>
-        <w:t>’ image ‘sprite’ onto the stage</w:t>
+        <w:t>Drag the ‘platformRed’ image ‘sprite’ onto the stage</w:t>
       </w:r>
     </w:p>
     <w:p>
@@ -5795,19 +5412,11 @@
       <w:r>
         <w:t>, you should now see a small blue cube labelled ‘</w:t>
       </w:r>
-      <w:proofErr w:type="spellStart"/>
-      <w:r>
-        <w:rPr>
-          <w:b/>
-        </w:rPr>
-        <w:t>platformRed</w:t>
-      </w:r>
-      <w:proofErr w:type="spellEnd"/>
-      <w:r>
-        <w:rPr>
-          <w:b/>
-        </w:rPr>
-        <w:t>’:</w:t>
+      <w:r>
+        <w:rPr>
+          <w:b/>
+        </w:rPr>
+        <w:t>platformRed’:</w:t>
       </w:r>
     </w:p>
     <w:p>
@@ -5879,19 +5488,11 @@
       <w:r>
         <w:t>Drag the ‘</w:t>
       </w:r>
-      <w:proofErr w:type="spellStart"/>
-      <w:r>
-        <w:rPr>
-          <w:b/>
-        </w:rPr>
-        <w:t>platformRed</w:t>
-      </w:r>
-      <w:proofErr w:type="spellEnd"/>
-      <w:r>
-        <w:rPr>
-          <w:b/>
-        </w:rPr>
-        <w:t xml:space="preserve">’ </w:t>
+      <w:r>
+        <w:rPr>
+          <w:b/>
+        </w:rPr>
+        <w:t xml:space="preserve">platformRed’ </w:t>
       </w:r>
       <w:r>
         <w:t>sprite</w:t>
@@ -5921,13 +5522,8 @@
         <w:t xml:space="preserve"> </w:t>
       </w:r>
       <w:r>
-        <w:t xml:space="preserve">somewhere near the blue platform </w:t>
-      </w:r>
-      <w:proofErr w:type="spellStart"/>
-      <w:r>
-        <w:t>gameObjects</w:t>
-      </w:r>
-      <w:proofErr w:type="spellEnd"/>
+        <w:t>somewhere near the blue platform gameObjects</w:t>
+      </w:r>
     </w:p>
     <w:p>
       <w:pPr>
@@ -5935,13 +5531,8 @@
         <w:keepNext w:val="0"/>
       </w:pPr>
       <w:r>
-        <w:t xml:space="preserve">Play-test your new scene </w:t>
-      </w:r>
-      <w:proofErr w:type="spellStart"/>
-      <w:r>
-        <w:t>gameObject</w:t>
-      </w:r>
-      <w:proofErr w:type="spellEnd"/>
+        <w:t>Play-test your new scene gameObject</w:t>
+      </w:r>
     </w:p>
     <w:p>
       <w:r>
@@ -5959,26 +5550,10 @@
     </w:p>
     <w:p>
       <w:r>
-        <w:t xml:space="preserve">There is a </w:t>
-      </w:r>
-      <w:proofErr w:type="spellStart"/>
-      <w:r>
-        <w:t>Csharp</w:t>
-      </w:r>
-      <w:proofErr w:type="spellEnd"/>
-      <w:r>
-        <w:t xml:space="preserve"> script attached to our ‘hero’ character</w:t>
-      </w:r>
-      <w:r>
-        <w:t xml:space="preserve"> named ‘</w:t>
-      </w:r>
-      <w:proofErr w:type="spellStart"/>
-      <w:r>
-        <w:t>PlayerControl</w:t>
-      </w:r>
-      <w:proofErr w:type="spellEnd"/>
-      <w:r>
-        <w:t xml:space="preserve">’. </w:t>
+        <w:t>There is a Csharp script attached to our ‘hero’ character</w:t>
+      </w:r>
+      <w:r>
+        <w:t xml:space="preserve"> named ‘PlayerControl’. </w:t>
       </w:r>
     </w:p>
     <w:p>
@@ -6043,15 +5618,7 @@
     <w:p/>
     <w:p>
       <w:r>
-        <w:t xml:space="preserve">This script needs </w:t>
-      </w:r>
-      <w:proofErr w:type="spellStart"/>
-      <w:r>
-        <w:t>gameObjects</w:t>
-      </w:r>
-      <w:proofErr w:type="spellEnd"/>
-      <w:r>
-        <w:t xml:space="preserve"> to have 2 special characteristics to consider something as solid ‘ground’:</w:t>
+        <w:t>This script needs gameObjects to have 2 special characteristics to consider something as solid ‘ground’:</w:t>
       </w:r>
     </w:p>
     <w:p>
@@ -6063,15 +5630,7 @@
         </w:numPr>
       </w:pPr>
       <w:r>
-        <w:t xml:space="preserve">The </w:t>
-      </w:r>
-      <w:proofErr w:type="spellStart"/>
-      <w:r>
-        <w:t>gameObject</w:t>
-      </w:r>
-      <w:proofErr w:type="spellEnd"/>
-      <w:r>
-        <w:t xml:space="preserve"> must be on ‘Layer’ named ‘Ground’</w:t>
+        <w:t>The gameObject must be on ‘Layer’ named ‘Ground’</w:t>
       </w:r>
     </w:p>
     <w:p>
@@ -6083,15 +5642,7 @@
         </w:numPr>
       </w:pPr>
       <w:r>
-        <w:t xml:space="preserve">The </w:t>
-      </w:r>
-      <w:proofErr w:type="spellStart"/>
-      <w:r>
-        <w:t>gameObject</w:t>
-      </w:r>
-      <w:proofErr w:type="spellEnd"/>
-      <w:r>
-        <w:t xml:space="preserve"> must have a 2D-collider physics component</w:t>
+        <w:t>The gameObject must have a 2D-collider physics component</w:t>
       </w:r>
     </w:p>
     <w:p/>
@@ -6106,23 +5657,7 @@
       </w:pPr>
       <w:r>
         <w:lastRenderedPageBreak/>
-        <w:t xml:space="preserve">Setting </w:t>
-      </w:r>
-      <w:proofErr w:type="spellStart"/>
-      <w:r>
-        <w:t>gameObject</w:t>
-      </w:r>
-      <w:proofErr w:type="spellEnd"/>
-      <w:r>
-        <w:t xml:space="preserve"> </w:t>
-      </w:r>
-      <w:proofErr w:type="spellStart"/>
-      <w:r>
-        <w:t>platformRed’s</w:t>
-      </w:r>
-      <w:proofErr w:type="spellEnd"/>
-      <w:r>
-        <w:t xml:space="preserve"> layer to ‘Ground’</w:t>
+        <w:t>Setting gameObject platformRed’s layer to ‘Ground’</w:t>
       </w:r>
     </w:p>
     <w:p>
@@ -6130,24 +5665,14 @@
         <w:keepNext/>
       </w:pPr>
       <w:r>
-        <w:t xml:space="preserve">Set the Layer of </w:t>
-      </w:r>
-      <w:proofErr w:type="spellStart"/>
-      <w:r>
-        <w:t>gameObject</w:t>
-      </w:r>
-      <w:proofErr w:type="spellEnd"/>
-      <w:r>
-        <w:t xml:space="preserve"> </w:t>
-      </w:r>
-      <w:proofErr w:type="spellStart"/>
+        <w:t xml:space="preserve">Set the Layer of gameObject </w:t>
+      </w:r>
       <w:r>
         <w:rPr>
           <w:b/>
         </w:rPr>
         <w:t>platformRed</w:t>
       </w:r>
-      <w:proofErr w:type="spellEnd"/>
       <w:r>
         <w:t xml:space="preserve"> to ‘Ground’:</w:t>
       </w:r>
@@ -6170,24 +5695,14 @@
         <w:t xml:space="preserve">Hierarchy </w:t>
       </w:r>
       <w:r>
-        <w:t xml:space="preserve">select </w:t>
-      </w:r>
-      <w:proofErr w:type="spellStart"/>
-      <w:r>
-        <w:t>gameObject</w:t>
-      </w:r>
-      <w:proofErr w:type="spellEnd"/>
-      <w:r>
-        <w:t xml:space="preserve"> </w:t>
-      </w:r>
-      <w:proofErr w:type="spellStart"/>
+        <w:t xml:space="preserve">select gameObject </w:t>
+      </w:r>
       <w:r>
         <w:rPr>
           <w:b/>
         </w:rPr>
         <w:t>platformRed</w:t>
       </w:r>
-      <w:proofErr w:type="spellEnd"/>
     </w:p>
     <w:p>
       <w:pPr>
@@ -6272,15 +5787,7 @@
     <w:p/>
     <w:p>
       <w:r>
-        <w:t xml:space="preserve">The layer of </w:t>
-      </w:r>
-      <w:proofErr w:type="spellStart"/>
-      <w:r>
-        <w:t>platformRed</w:t>
-      </w:r>
-      <w:proofErr w:type="spellEnd"/>
-      <w:r>
-        <w:t xml:space="preserve"> should now be ‘Ground’:</w:t>
+        <w:t>The layer of platformRed should now be ‘Ground’:</w:t>
       </w:r>
     </w:p>
     <w:p>
@@ -6349,29 +5856,22 @@
       </w:pPr>
       <w:r>
         <w:lastRenderedPageBreak/>
-        <w:t xml:space="preserve">Adding a ‘Box Collider 2D’ physics component to </w:t>
-      </w:r>
-      <w:proofErr w:type="spellStart"/>
-      <w:r>
+        <w:t>Adding a ‘Box Collider 2D’ physics component to platformRed</w:t>
+      </w:r>
+    </w:p>
+    <w:p>
+      <w:pPr>
+        <w:keepNext/>
+      </w:pPr>
+      <w:r>
+        <w:t xml:space="preserve">Now add a collider to </w:t>
+      </w:r>
+      <w:r>
+        <w:rPr>
+          <w:b/>
+        </w:rPr>
         <w:t>platformRed</w:t>
       </w:r>
-      <w:proofErr w:type="spellEnd"/>
-    </w:p>
-    <w:p>
-      <w:pPr>
-        <w:keepNext/>
-      </w:pPr>
-      <w:r>
-        <w:t xml:space="preserve">Now add a collider to </w:t>
-      </w:r>
-      <w:proofErr w:type="spellStart"/>
-      <w:r>
-        <w:rPr>
-          <w:b/>
-        </w:rPr>
-        <w:t>platformRed</w:t>
-      </w:r>
-      <w:proofErr w:type="spellEnd"/>
       <w:r>
         <w:t>:</w:t>
       </w:r>
@@ -6394,24 +5894,14 @@
         <w:t xml:space="preserve">Hierarchy </w:t>
       </w:r>
       <w:r>
-        <w:t xml:space="preserve">select </w:t>
-      </w:r>
-      <w:proofErr w:type="spellStart"/>
-      <w:r>
-        <w:t>gameObject</w:t>
-      </w:r>
-      <w:proofErr w:type="spellEnd"/>
-      <w:r>
-        <w:t xml:space="preserve"> </w:t>
-      </w:r>
-      <w:proofErr w:type="spellStart"/>
+        <w:t xml:space="preserve">select gameObject </w:t>
+      </w:r>
       <w:r>
         <w:rPr>
           <w:b/>
         </w:rPr>
         <w:t>platformRed</w:t>
       </w:r>
-      <w:proofErr w:type="spellEnd"/>
     </w:p>
     <w:p>
       <w:pPr>
@@ -6932,15 +6422,7 @@
         </w:numPr>
       </w:pPr>
       <w:r>
-        <w:t xml:space="preserve">Try collapsing every component of a </w:t>
-      </w:r>
-      <w:proofErr w:type="spellStart"/>
-      <w:r>
-        <w:t>gameObject</w:t>
-      </w:r>
-      <w:proofErr w:type="spellEnd"/>
-      <w:r>
-        <w:t>:</w:t>
+        <w:t>Try collapsing every component of a gameObject:</w:t>
       </w:r>
     </w:p>
     <w:p>
@@ -7092,15 +6574,7 @@
       <w:bookmarkStart w:id="9" w:name="_Toc252446583"/>
       <w:r>
         <w:lastRenderedPageBreak/>
-        <w:t xml:space="preserve">Making a re-usable ‘prefab’ from a </w:t>
-      </w:r>
-      <w:proofErr w:type="spellStart"/>
-      <w:r>
-        <w:t>gameObject</w:t>
-      </w:r>
-      <w:proofErr w:type="spellEnd"/>
-      <w:r>
-        <w:t xml:space="preserve"> in the scene</w:t>
+        <w:t>Making a re-usable ‘prefab’ from a gameObject in the scene</w:t>
       </w:r>
       <w:bookmarkEnd w:id="9"/>
     </w:p>
@@ -7206,15 +6680,7 @@
         <w:jc w:val="center"/>
       </w:pPr>
       <w:r>
-        <w:t xml:space="preserve">A Unity </w:t>
-      </w:r>
-      <w:proofErr w:type="spellStart"/>
-      <w:r>
-        <w:t>gameObject</w:t>
-      </w:r>
-      <w:proofErr w:type="spellEnd"/>
-      <w:r>
-        <w:t xml:space="preserve"> prefab is a COPY of all the components and properties</w:t>
+        <w:t>A Unity gameObject prefab is a COPY of all the components and properties</w:t>
       </w:r>
     </w:p>
     <w:p>
@@ -7228,13 +6694,8 @@
         <w:ind w:left="1134"/>
         <w:jc w:val="center"/>
       </w:pPr>
-      <w:proofErr w:type="gramStart"/>
-      <w:r>
-        <w:t>once</w:t>
-      </w:r>
-      <w:proofErr w:type="gramEnd"/>
-      <w:r>
-        <w:t xml:space="preserve"> you have a prefab (stored in your Project panel) copies can be added to the scene,</w:t>
+      <w:r>
+        <w:t>once you have a prefab (stored in your Project panel) copies can be added to the scene,</w:t>
       </w:r>
     </w:p>
     <w:p>
@@ -7251,14 +6712,12 @@
           <w:b/>
         </w:rPr>
       </w:pPr>
-      <w:proofErr w:type="gramStart"/>
       <w:r>
         <w:rPr>
           <w:b/>
         </w:rPr>
         <w:t>manually</w:t>
       </w:r>
-      <w:proofErr w:type="gramEnd"/>
       <w:r>
         <w:t xml:space="preserve"> as we have been doing, or through </w:t>
       </w:r>
@@ -7299,35 +6758,7 @@
         <w:rPr>
           <w:b/>
         </w:rPr>
-        <w:t xml:space="preserve">IN A NUTSHELL – do not move on until you understand and can perform this exercise of creating a PREFAB of the </w:t>
-      </w:r>
-      <w:proofErr w:type="spellStart"/>
-      <w:r>
-        <w:rPr>
-          <w:b/>
-        </w:rPr>
-        <w:t>platformRed</w:t>
-      </w:r>
-      <w:proofErr w:type="spellEnd"/>
-      <w:r>
-        <w:rPr>
-          <w:b/>
-        </w:rPr>
-        <w:t xml:space="preserve"> </w:t>
-      </w:r>
-      <w:proofErr w:type="spellStart"/>
-      <w:r>
-        <w:rPr>
-          <w:b/>
-        </w:rPr>
-        <w:t>gameObject</w:t>
-      </w:r>
-      <w:proofErr w:type="spellEnd"/>
-      <w:r>
-        <w:rPr>
-          <w:b/>
-        </w:rPr>
-        <w:t xml:space="preserve"> in the scene</w:t>
+        <w:t>IN A NUTSHELL – do not move on until you understand and can perform this exercise of creating a PREFAB of the platformRed gameObject in the scene</w:t>
       </w:r>
     </w:p>
     <w:p>
@@ -7348,15 +6779,7 @@
         <w:keepNext w:val="0"/>
       </w:pPr>
       <w:r>
-        <w:t>Create a new, empty ‘prefab’ named ‘</w:t>
-      </w:r>
-      <w:proofErr w:type="spellStart"/>
-      <w:r>
-        <w:t>platformRed</w:t>
-      </w:r>
-      <w:proofErr w:type="spellEnd"/>
-      <w:r>
-        <w:t>’</w:t>
+        <w:t>Create a new, empty ‘prefab’ named ‘platformRed’</w:t>
       </w:r>
     </w:p>
     <w:p>
@@ -7571,15 +6994,7 @@
         </w:numPr>
       </w:pPr>
       <w:r>
-        <w:t>Rename this ‘</w:t>
-      </w:r>
-      <w:proofErr w:type="spellStart"/>
-      <w:r>
-        <w:t>platformRed</w:t>
-      </w:r>
-      <w:proofErr w:type="spellEnd"/>
-      <w:r>
-        <w:t>’:</w:t>
+        <w:t>Rename this ‘platformRed’:</w:t>
       </w:r>
     </w:p>
     <w:p>
@@ -7718,23 +7133,7 @@
     </w:p>
     <w:p>
       <w:r>
-        <w:t xml:space="preserve">Empty prefabs are WHITE, prefabs containing a copy </w:t>
-      </w:r>
-      <w:proofErr w:type="gramStart"/>
-      <w:r>
-        <w:t xml:space="preserve">of a </w:t>
-      </w:r>
-      <w:proofErr w:type="spellStart"/>
-      <w:r>
-        <w:t>gameObjects</w:t>
-      </w:r>
-      <w:proofErr w:type="spellEnd"/>
-      <w:r>
-        <w:t xml:space="preserve"> components</w:t>
-      </w:r>
-      <w:proofErr w:type="gramEnd"/>
-      <w:r>
-        <w:t xml:space="preserve"> and properties are BLUE.</w:t>
+        <w:t>Empty prefabs are WHITE, prefabs containing a copy of a gameObjects components and properties are BLUE.</w:t>
       </w:r>
     </w:p>
     <w:p>
@@ -7744,52 +7143,12 @@
       </w:pPr>
       <w:r>
         <w:lastRenderedPageBreak/>
-        <w:t xml:space="preserve">Copy into the prefab all the components of scene </w:t>
-      </w:r>
-      <w:proofErr w:type="spellStart"/>
-      <w:r>
-        <w:t>gameObject</w:t>
-      </w:r>
-      <w:proofErr w:type="spellEnd"/>
-      <w:r>
-        <w:t xml:space="preserve"> ‘</w:t>
-      </w:r>
-      <w:proofErr w:type="spellStart"/>
-      <w:r>
-        <w:t>platformRed</w:t>
-      </w:r>
-      <w:proofErr w:type="spellEnd"/>
-      <w:r>
-        <w:t>’</w:t>
-      </w:r>
-    </w:p>
-    <w:p>
-      <w:r>
-        <w:t xml:space="preserve">We will now ‘populate’ the contents of this </w:t>
-      </w:r>
-      <w:proofErr w:type="spellStart"/>
-      <w:r>
-        <w:t>empt</w:t>
-      </w:r>
-      <w:proofErr w:type="spellEnd"/>
-      <w:r>
-        <w:t xml:space="preserve"> prefab with all the details from our </w:t>
-      </w:r>
-      <w:proofErr w:type="spellStart"/>
-      <w:r>
-        <w:t>platformRed</w:t>
-      </w:r>
-      <w:proofErr w:type="spellEnd"/>
-      <w:r>
-        <w:t xml:space="preserve"> </w:t>
-      </w:r>
-      <w:proofErr w:type="spellStart"/>
-      <w:r>
-        <w:t>gameObject</w:t>
-      </w:r>
-      <w:proofErr w:type="spellEnd"/>
-      <w:r>
-        <w:t xml:space="preserve"> in our scene</w:t>
+        <w:t>Copy into the prefab all the components of scene gameObject ‘platformRed’</w:t>
+      </w:r>
+    </w:p>
+    <w:p>
+      <w:r>
+        <w:t>We will now ‘populate’ the contents of this empt prefab with all the details from our platformRed gameObject in our scene</w:t>
       </w:r>
     </w:p>
     <w:p>
@@ -7854,29 +7213,13 @@
         </w:numPr>
       </w:pPr>
       <w:r>
-        <w:t xml:space="preserve">Drag </w:t>
-      </w:r>
-      <w:proofErr w:type="spellStart"/>
-      <w:r>
-        <w:t>gameObject</w:t>
-      </w:r>
-      <w:proofErr w:type="spellEnd"/>
-      <w:r>
-        <w:t xml:space="preserve"> </w:t>
-      </w:r>
-      <w:proofErr w:type="spellStart"/>
-      <w:r>
-        <w:rPr>
-          <w:b/>
-        </w:rPr>
-        <w:t>platformRed</w:t>
-      </w:r>
-      <w:proofErr w:type="spellEnd"/>
-      <w:r>
-        <w:rPr>
-          <w:b/>
-        </w:rPr>
-        <w:t xml:space="preserve"> </w:t>
+        <w:t xml:space="preserve">Drag gameObject </w:t>
+      </w:r>
+      <w:r>
+        <w:rPr>
+          <w:b/>
+        </w:rPr>
+        <w:t xml:space="preserve">platformRed </w:t>
       </w:r>
       <w:r>
         <w:t xml:space="preserve">from the </w:t>
@@ -7893,19 +7236,11 @@
       <w:r>
         <w:t xml:space="preserve"> white cube empty prefab ‘</w:t>
       </w:r>
-      <w:proofErr w:type="spellStart"/>
-      <w:r>
-        <w:rPr>
-          <w:b/>
-        </w:rPr>
-        <w:t>platformRed</w:t>
-      </w:r>
-      <w:proofErr w:type="spellEnd"/>
-      <w:r>
-        <w:rPr>
-          <w:b/>
-        </w:rPr>
-        <w:t>’</w:t>
+      <w:r>
+        <w:rPr>
+          <w:b/>
+        </w:rPr>
+        <w:t>platformRed’</w:t>
       </w:r>
     </w:p>
     <w:p>
@@ -7994,15 +7329,7 @@
         </w:numPr>
       </w:pPr>
       <w:r>
-        <w:t xml:space="preserve">And when selected should have a copy of all the components and properties of the </w:t>
-      </w:r>
-      <w:proofErr w:type="spellStart"/>
-      <w:r>
-        <w:t>gameObject</w:t>
-      </w:r>
-      <w:proofErr w:type="spellEnd"/>
-      <w:r>
-        <w:t xml:space="preserve"> from the scene</w:t>
+        <w:t>And when selected should have a copy of all the components and properties of the gameObject from the scene</w:t>
       </w:r>
     </w:p>
     <w:p>
@@ -8072,15 +7399,7 @@
     </w:p>
     <w:p>
       <w:r>
-        <w:t xml:space="preserve">NOTE – </w:t>
-      </w:r>
-      <w:proofErr w:type="spellStart"/>
-      <w:r>
-        <w:t>gameObjects</w:t>
-      </w:r>
-      <w:proofErr w:type="spellEnd"/>
-      <w:r>
-        <w:t xml:space="preserve"> in the scene (in Hierarchy/Scene window panels) that are based on prefabs have their names coloured BLUE in the </w:t>
+        <w:t xml:space="preserve">NOTE – gameObjects in the scene (in Hierarchy/Scene window panels) that are based on prefabs have their names coloured BLUE in the </w:t>
       </w:r>
       <w:r>
         <w:rPr>
@@ -8167,75 +7486,33 @@
       </w:pPr>
       <w:r>
         <w:lastRenderedPageBreak/>
-        <w:t xml:space="preserve">Create new (ground) </w:t>
-      </w:r>
-      <w:proofErr w:type="spellStart"/>
-      <w:r>
+        <w:t>Create new (ground) platformRed in the scene by dragging from new prefab</w:t>
+      </w:r>
+    </w:p>
+    <w:p>
+      <w:r>
+        <w:t>To add a new platformRed gameObejct to our scene, with layer set to ‘Ground’ and with a Box Collider 2D component, all we have to do now is make a copy of our new prefab – so we don’t need to refer to our sprite again.</w:t>
+      </w:r>
+    </w:p>
+    <w:p/>
+    <w:p>
+      <w:r>
+        <w:t xml:space="preserve">Drag a couple more </w:t>
+      </w:r>
+      <w:r>
+        <w:rPr>
+          <w:b/>
+        </w:rPr>
         <w:t>platformRed</w:t>
       </w:r>
-      <w:proofErr w:type="spellEnd"/>
-      <w:r>
-        <w:t xml:space="preserve"> in the scene by dragging from new prefab</w:t>
-      </w:r>
-    </w:p>
-    <w:p>
-      <w:r>
-        <w:t xml:space="preserve">To add a new </w:t>
-      </w:r>
-      <w:proofErr w:type="spellStart"/>
-      <w:r>
-        <w:t>platformRed</w:t>
-      </w:r>
-      <w:proofErr w:type="spellEnd"/>
-      <w:r>
-        <w:t xml:space="preserve"> </w:t>
-      </w:r>
-      <w:proofErr w:type="spellStart"/>
-      <w:r>
-        <w:t>gameObejct</w:t>
-      </w:r>
-      <w:proofErr w:type="spellEnd"/>
-      <w:r>
-        <w:t xml:space="preserve"> to our scene, with layer set to ‘Ground’ and with a Box Collider 2D component, all we have to do now is make a copy of our new prefab – so we don’t need to refer to our sprite again.</w:t>
-      </w:r>
-    </w:p>
-    <w:p/>
-    <w:p>
-      <w:r>
-        <w:t xml:space="preserve">Drag a couple more </w:t>
-      </w:r>
-      <w:proofErr w:type="spellStart"/>
-      <w:r>
-        <w:rPr>
-          <w:b/>
-        </w:rPr>
-        <w:t>platformRed</w:t>
-      </w:r>
-      <w:proofErr w:type="spellEnd"/>
-      <w:r>
-        <w:t xml:space="preserve"> </w:t>
-      </w:r>
-      <w:proofErr w:type="spellStart"/>
-      <w:r>
-        <w:t>gameObjects</w:t>
-      </w:r>
-      <w:proofErr w:type="spellEnd"/>
-      <w:r>
-        <w:t xml:space="preserve"> into the scene by dragging the </w:t>
-      </w:r>
-      <w:proofErr w:type="spellStart"/>
-      <w:r>
-        <w:rPr>
-          <w:b/>
-        </w:rPr>
-        <w:t>platformRed</w:t>
-      </w:r>
-      <w:proofErr w:type="spellEnd"/>
-      <w:r>
-        <w:rPr>
-          <w:b/>
-        </w:rPr>
-        <w:t xml:space="preserve"> prefab</w:t>
+      <w:r>
+        <w:t xml:space="preserve"> gameObjects into the scene by dragging the </w:t>
+      </w:r>
+      <w:r>
+        <w:rPr>
+          <w:b/>
+        </w:rPr>
+        <w:t>platformRed prefab</w:t>
       </w:r>
       <w:r>
         <w:t xml:space="preserve"> into the </w:t>
@@ -8278,45 +7555,13 @@
     </w:p>
     <w:p>
       <w:r>
-        <w:t xml:space="preserve">Ensure you have more than one </w:t>
-      </w:r>
-      <w:proofErr w:type="spellStart"/>
-      <w:r>
-        <w:t>platformRed</w:t>
-      </w:r>
-      <w:proofErr w:type="spellEnd"/>
-      <w:r>
-        <w:t xml:space="preserve"> </w:t>
-      </w:r>
-      <w:proofErr w:type="spellStart"/>
-      <w:r>
-        <w:t>gameObject</w:t>
-      </w:r>
-      <w:proofErr w:type="spellEnd"/>
-      <w:r>
-        <w:t xml:space="preserve"> in the scene.</w:t>
+        <w:t>Ensure you have more than one platformRed gameObject in the scene.</w:t>
       </w:r>
     </w:p>
     <w:p/>
     <w:p>
       <w:r>
-        <w:t xml:space="preserve">Now delete one of the </w:t>
-      </w:r>
-      <w:proofErr w:type="spellStart"/>
-      <w:r>
-        <w:t>platformRed</w:t>
-      </w:r>
-      <w:proofErr w:type="spellEnd"/>
-      <w:r>
-        <w:t xml:space="preserve"> </w:t>
-      </w:r>
-      <w:proofErr w:type="spellStart"/>
-      <w:r>
-        <w:t>gameObjects</w:t>
-      </w:r>
-      <w:proofErr w:type="spellEnd"/>
-      <w:r>
-        <w:t xml:space="preserve"> from the scene:</w:t>
+        <w:t>Now delete one of the platformRed gameObjects from the scene:</w:t>
       </w:r>
     </w:p>
     <w:p>
@@ -8336,21 +7581,8 @@
         <w:t xml:space="preserve">Hierarchy </w:t>
       </w:r>
       <w:r>
-        <w:t xml:space="preserve">select a </w:t>
-      </w:r>
-      <w:proofErr w:type="spellStart"/>
-      <w:r>
-        <w:t>platformRed</w:t>
-      </w:r>
-      <w:proofErr w:type="spellEnd"/>
-      <w:r>
-        <w:t xml:space="preserve"> </w:t>
-      </w:r>
-      <w:proofErr w:type="spellStart"/>
-      <w:r>
-        <w:t>gameObject</w:t>
-      </w:r>
-      <w:proofErr w:type="spellEnd"/>
+        <w:t>select a platformRed gameObject</w:t>
+      </w:r>
     </w:p>
     <w:p>
       <w:pPr>
@@ -8360,15 +7592,7 @@
         </w:numPr>
       </w:pPr>
       <w:r>
-        <w:t xml:space="preserve">Click CTRL-BACKSPACE to permanently delete the </w:t>
-      </w:r>
-      <w:proofErr w:type="spellStart"/>
-      <w:r>
-        <w:t>gameObject</w:t>
-      </w:r>
-      <w:proofErr w:type="spellEnd"/>
-      <w:r>
-        <w:t xml:space="preserve"> from the Scene</w:t>
+        <w:t>Click CTRL-BACKSPACE to permanently delete the gameObject from the Scene</w:t>
       </w:r>
     </w:p>
     <w:p>
@@ -8419,23 +7643,7 @@
         </w:numPr>
       </w:pPr>
       <w:r>
-        <w:t xml:space="preserve">Continue doing this until there is only a single </w:t>
-      </w:r>
-      <w:proofErr w:type="spellStart"/>
-      <w:r>
-        <w:t>platformRed</w:t>
-      </w:r>
-      <w:proofErr w:type="spellEnd"/>
-      <w:r>
-        <w:t xml:space="preserve"> </w:t>
-      </w:r>
-      <w:proofErr w:type="spellStart"/>
-      <w:r>
-        <w:t>gameObject</w:t>
-      </w:r>
-      <w:proofErr w:type="spellEnd"/>
-      <w:r>
-        <w:t xml:space="preserve"> remaining</w:t>
+        <w:t>Continue doing this until there is only a single platformRed gameObject remaining</w:t>
       </w:r>
     </w:p>
     <w:p>
@@ -8455,25 +7663,12 @@
         <w:keepNext w:val="0"/>
       </w:pPr>
       <w:r>
-        <w:t xml:space="preserve">Add a script component to a </w:t>
-      </w:r>
-      <w:proofErr w:type="spellStart"/>
-      <w:r>
-        <w:t>gameObject</w:t>
-      </w:r>
-      <w:proofErr w:type="spellEnd"/>
-    </w:p>
-    <w:p>
-      <w:r>
-        <w:t>A script has been written named ‘</w:t>
-      </w:r>
-      <w:proofErr w:type="spellStart"/>
-      <w:r>
-        <w:t>MovingPlatform</w:t>
-      </w:r>
-      <w:proofErr w:type="spellEnd"/>
-      <w:r>
-        <w:t>’. Let’s add this script to our red platform in the scene:</w:t>
+        <w:t>Add a script component to a gameObject</w:t>
+      </w:r>
+    </w:p>
+    <w:p>
+      <w:r>
+        <w:t>A script has been written named ‘MovingPlatform’. Let’s add this script to our red platform in the scene:</w:t>
       </w:r>
     </w:p>
     <w:p>
@@ -8493,24 +7688,14 @@
         <w:t xml:space="preserve">Hierarchy </w:t>
       </w:r>
       <w:r>
-        <w:t xml:space="preserve">select </w:t>
-      </w:r>
-      <w:proofErr w:type="spellStart"/>
-      <w:r>
-        <w:t>gameObject</w:t>
-      </w:r>
-      <w:proofErr w:type="spellEnd"/>
-      <w:r>
-        <w:t xml:space="preserve"> </w:t>
-      </w:r>
-      <w:proofErr w:type="spellStart"/>
+        <w:t xml:space="preserve">select gameObject </w:t>
+      </w:r>
       <w:r>
         <w:rPr>
           <w:b/>
         </w:rPr>
         <w:t>platformRed</w:t>
       </w:r>
-      <w:proofErr w:type="spellEnd"/>
       <w:r>
         <w:t xml:space="preserve"> </w:t>
       </w:r>
@@ -8637,14 +7822,30 @@
       <w:r>
         <w:t xml:space="preserve">Drag script </w:t>
       </w:r>
-      <w:proofErr w:type="spellStart"/>
-      <w:r>
-        <w:rPr>
-          <w:b/>
-        </w:rPr>
-        <w:t>MovingPlatform</w:t>
-      </w:r>
-      <w:proofErr w:type="spellEnd"/>
+      <w:r>
+        <w:rPr>
+          <w:b/>
+        </w:rPr>
+        <w:t xml:space="preserve">MovingPlatform </w:t>
+      </w:r>
+      <w:r>
+        <w:t xml:space="preserve">from the </w:t>
+      </w:r>
+      <w:r>
+        <w:rPr>
+          <w:b/>
+        </w:rPr>
+        <w:t xml:space="preserve">Project panel </w:t>
+      </w:r>
+      <w:r>
+        <w:t xml:space="preserve">onto the </w:t>
+      </w:r>
+      <w:r>
+        <w:rPr>
+          <w:b/>
+        </w:rPr>
+        <w:t>platformRed</w:t>
+      </w:r>
       <w:r>
         <w:rPr>
           <w:b/>
@@ -8652,38 +7853,7 @@
         <w:t xml:space="preserve"> </w:t>
       </w:r>
       <w:r>
-        <w:t xml:space="preserve">from the </w:t>
-      </w:r>
-      <w:r>
-        <w:rPr>
-          <w:b/>
-        </w:rPr>
-        <w:t xml:space="preserve">Project panel </w:t>
-      </w:r>
-      <w:r>
-        <w:t xml:space="preserve">onto the </w:t>
-      </w:r>
-      <w:proofErr w:type="spellStart"/>
-      <w:r>
-        <w:rPr>
-          <w:b/>
-        </w:rPr>
-        <w:t>platformRed</w:t>
-      </w:r>
-      <w:proofErr w:type="spellEnd"/>
-      <w:r>
-        <w:rPr>
-          <w:b/>
-        </w:rPr>
-        <w:t xml:space="preserve"> </w:t>
-      </w:r>
-      <w:proofErr w:type="spellStart"/>
-      <w:r>
-        <w:t>gameObject</w:t>
-      </w:r>
-      <w:proofErr w:type="spellEnd"/>
-      <w:r>
-        <w:t xml:space="preserve"> in the Hierarchy</w:t>
+        <w:t>gameObject in the Hierarchy</w:t>
       </w:r>
     </w:p>
     <w:p>
@@ -8695,15 +7865,7 @@
         </w:numPr>
       </w:pPr>
       <w:r>
-        <w:t xml:space="preserve">There are 2 ways to add a script component to a game object – dragging the script over the </w:t>
-      </w:r>
-      <w:proofErr w:type="spellStart"/>
-      <w:r>
-        <w:t>gameObject’s</w:t>
-      </w:r>
-      <w:proofErr w:type="spellEnd"/>
-      <w:r>
-        <w:t xml:space="preserve"> name in the Hierarchy</w:t>
+        <w:t>There are 2 ways to add a script component to a game object – dragging the script over the gameObject’s name in the Hierarchy</w:t>
       </w:r>
     </w:p>
     <w:p>
@@ -8715,15 +7877,7 @@
         </w:numPr>
       </w:pPr>
       <w:r>
-        <w:t xml:space="preserve">The second method is to drag the script INTO the Inspector (ensuring the </w:t>
-      </w:r>
-      <w:proofErr w:type="spellStart"/>
-      <w:r>
-        <w:t>gameObject</w:t>
-      </w:r>
-      <w:proofErr w:type="spellEnd"/>
-      <w:r>
-        <w:t xml:space="preserve"> is selected in the Hierarchy already)</w:t>
+        <w:t>The second method is to drag the script INTO the Inspector (ensuring the gameObject is selected in the Hierarchy already)</w:t>
       </w:r>
     </w:p>
     <w:p>
@@ -8749,14 +7903,12 @@
       <w:r>
         <w:t xml:space="preserve">With </w:t>
       </w:r>
-      <w:proofErr w:type="spellStart"/>
       <w:r>
         <w:rPr>
           <w:b/>
         </w:rPr>
         <w:t>platformRed</w:t>
       </w:r>
-      <w:proofErr w:type="spellEnd"/>
       <w:r>
         <w:t xml:space="preserve"> selected in the </w:t>
       </w:r>
@@ -8936,23 +8088,7 @@
     <w:p/>
     <w:p>
       <w:r>
-        <w:t xml:space="preserve">If the red platform seems to move too far up or down before changing direction, try </w:t>
-      </w:r>
-      <w:proofErr w:type="spellStart"/>
-      <w:r>
-        <w:t>chaning</w:t>
-      </w:r>
-      <w:proofErr w:type="spellEnd"/>
-      <w:r>
-        <w:t xml:space="preserve"> the Min Y and Max Y properties of the </w:t>
-      </w:r>
-      <w:proofErr w:type="spellStart"/>
-      <w:r>
-        <w:t>MovingPlatform</w:t>
-      </w:r>
-      <w:proofErr w:type="spellEnd"/>
-      <w:r>
-        <w:t xml:space="preserve"> script, until it is moving just how you want it to …</w:t>
+        <w:t>If the red platform seems to move too far up or down before changing direction, try chaning the Min Y and Max Y properties of the MovingPlatform script, until it is moving just how you want it to …</w:t>
       </w:r>
     </w:p>
     <w:p>
@@ -8972,15 +8108,7 @@
         <w:keepNext w:val="0"/>
       </w:pPr>
       <w:r>
-        <w:t xml:space="preserve">Create a new </w:t>
-      </w:r>
-      <w:proofErr w:type="spellStart"/>
-      <w:r>
-        <w:t>Csharp</w:t>
-      </w:r>
-      <w:proofErr w:type="spellEnd"/>
-      <w:r>
-        <w:t xml:space="preserve"> script named ‘Player’</w:t>
+        <w:t>Create a new Csharp script named ‘Player’</w:t>
       </w:r>
     </w:p>
     <w:p>
@@ -9022,15 +8150,7 @@
         </w:numPr>
       </w:pPr>
       <w:r>
-        <w:t>Choose ‘</w:t>
-      </w:r>
-      <w:proofErr w:type="spellStart"/>
-      <w:r>
-        <w:t>Csharp</w:t>
-      </w:r>
-      <w:proofErr w:type="spellEnd"/>
-      <w:r>
-        <w:t xml:space="preserve">’ from the </w:t>
+        <w:t xml:space="preserve">Choose ‘Csharp’ from the </w:t>
       </w:r>
       <w:r>
         <w:rPr>
@@ -9056,15 +8176,7 @@
         </w:numPr>
       </w:pPr>
       <w:r>
-        <w:t>A new Script file is created named ‘</w:t>
-      </w:r>
-      <w:proofErr w:type="spellStart"/>
-      <w:r>
-        <w:t>NewBehaviourScript</w:t>
-      </w:r>
-      <w:proofErr w:type="spellEnd"/>
-      <w:r>
-        <w:t>’</w:t>
+        <w:t>A new Script file is created named ‘NewBehaviourScript’</w:t>
       </w:r>
     </w:p>
     <w:p>
@@ -9086,21 +8198,8 @@
         <w:pStyle w:val="Heading2"/>
         <w:keepNext w:val="0"/>
       </w:pPr>
-      <w:proofErr w:type="spellStart"/>
-      <w:r>
-        <w:t>Startup</w:t>
-      </w:r>
-      <w:proofErr w:type="spellEnd"/>
-      <w:r>
-        <w:t xml:space="preserve"> the </w:t>
-      </w:r>
-      <w:proofErr w:type="spellStart"/>
-      <w:r>
-        <w:t>Monodevelop</w:t>
-      </w:r>
-      <w:proofErr w:type="spellEnd"/>
-      <w:r>
-        <w:t xml:space="preserve"> code editor application</w:t>
+      <w:r>
+        <w:t>Startup the Monodevelop code editor application</w:t>
       </w:r>
     </w:p>
     <w:p>
@@ -9108,15 +8207,7 @@
         <w:t>Start</w:t>
       </w:r>
       <w:r>
-        <w:t xml:space="preserve"> the </w:t>
-      </w:r>
-      <w:proofErr w:type="spellStart"/>
-      <w:r>
-        <w:t>Monodevelop</w:t>
-      </w:r>
-      <w:proofErr w:type="spellEnd"/>
-      <w:r>
-        <w:t xml:space="preserve"> script editor</w:t>
+        <w:t xml:space="preserve"> the Monodevelop script editor</w:t>
       </w:r>
       <w:r>
         <w:t xml:space="preserve"> application</w:t>
@@ -9146,15 +8237,7 @@
         </w:numPr>
       </w:pPr>
       <w:r>
-        <w:t xml:space="preserve">Wait for a few seconds, and the </w:t>
-      </w:r>
-      <w:proofErr w:type="spellStart"/>
-      <w:r>
-        <w:t>Monodevelop</w:t>
-      </w:r>
-      <w:proofErr w:type="spellEnd"/>
-      <w:r>
-        <w:t xml:space="preserve"> editor should open up</w:t>
+        <w:t>Wait for a few seconds, and the Monodevelop editor should open up</w:t>
       </w:r>
     </w:p>
     <w:p>
@@ -9181,23 +8264,7 @@
         </w:numPr>
       </w:pPr>
       <w:r>
-        <w:t xml:space="preserve">Note – with some operating systems (e.g. Windows 7 I think) </w:t>
-      </w:r>
-      <w:proofErr w:type="spellStart"/>
-      <w:r>
-        <w:t>Monodevelp</w:t>
-      </w:r>
-      <w:proofErr w:type="spellEnd"/>
-      <w:r>
-        <w:t xml:space="preserve"> may </w:t>
-      </w:r>
-      <w:proofErr w:type="spellStart"/>
-      <w:r>
-        <w:t>startup</w:t>
-      </w:r>
-      <w:proofErr w:type="spellEnd"/>
-      <w:r>
-        <w:t>, but you will have to manually select the application to jump to the front of your computer</w:t>
+        <w:t>Note – with some operating systems (e.g. Windows 7 I think) Monodevelp may startup, but you will have to manually select the application to jump to the front of your computer</w:t>
       </w:r>
     </w:p>
     <w:p>
@@ -9209,15 +8276,7 @@
         </w:numPr>
       </w:pPr>
       <w:r>
-        <w:t xml:space="preserve">On a Mac the </w:t>
-      </w:r>
-      <w:proofErr w:type="spellStart"/>
-      <w:r>
-        <w:t>Monodevelop</w:t>
-      </w:r>
-      <w:proofErr w:type="spellEnd"/>
-      <w:r>
-        <w:t xml:space="preserve"> application will always jump to the front after starting up </w:t>
+        <w:t xml:space="preserve">On a Mac the Monodevelop application will always jump to the front after starting up </w:t>
       </w:r>
       <w:r>
         <w:sym w:font="Wingdings" w:char="F04A"/>
@@ -9329,15 +8388,7 @@
         <w:jc w:val="center"/>
       </w:pPr>
       <w:r>
-        <w:t xml:space="preserve">If this isn’t working for you (which happens for Matt with Unity 4.3 on a </w:t>
-      </w:r>
-      <w:proofErr w:type="gramStart"/>
-      <w:r>
-        <w:t>mac …)</w:t>
-      </w:r>
-      <w:proofErr w:type="gramEnd"/>
-      <w:r>
-        <w:t xml:space="preserve"> the following action solved the problem:</w:t>
+        <w:t>If this isn’t working for you (which happens for Matt with Unity 4.3 on a mac …) the following action solved the problem:</w:t>
       </w:r>
     </w:p>
     <w:p>
@@ -9364,15 +8415,7 @@
         <w:jc w:val="left"/>
       </w:pPr>
       <w:r>
-        <w:t xml:space="preserve">(1) </w:t>
-      </w:r>
-      <w:proofErr w:type="gramStart"/>
-      <w:r>
-        <w:t>open</w:t>
-      </w:r>
-      <w:proofErr w:type="gramEnd"/>
-      <w:r>
-        <w:t xml:space="preserve"> up the Preferences for Unity (should be on the File menu)</w:t>
+        <w:t>(1) open up the Preferences for Unity (should be on the File menu)</w:t>
       </w:r>
     </w:p>
     <w:p>
@@ -9387,31 +8430,7 @@
         <w:jc w:val="left"/>
       </w:pPr>
       <w:r>
-        <w:t xml:space="preserve">(2) </w:t>
-      </w:r>
-      <w:proofErr w:type="gramStart"/>
-      <w:r>
-        <w:t>use</w:t>
-      </w:r>
-      <w:proofErr w:type="gramEnd"/>
-      <w:r>
-        <w:t xml:space="preserve"> the Browse.. </w:t>
-      </w:r>
-      <w:proofErr w:type="gramStart"/>
-      <w:r>
-        <w:t>option</w:t>
-      </w:r>
-      <w:proofErr w:type="gramEnd"/>
-      <w:r>
-        <w:t xml:space="preserve"> to locate the </w:t>
-      </w:r>
-      <w:proofErr w:type="spellStart"/>
-      <w:r>
-        <w:t>MonoDevelp</w:t>
-      </w:r>
-      <w:proofErr w:type="spellEnd"/>
-      <w:r>
-        <w:t xml:space="preserve"> editor application on your hard disk (in Applications on a Mac, in Program Files in Windows)</w:t>
+        <w:t>(2) use the Browse.. option to locate the MonoDevelp editor application on your hard disk (in Applications on a Mac, in Program Files in Windows)</w:t>
       </w:r>
     </w:p>
     <w:p>
@@ -9426,31 +8445,7 @@
         <w:jc w:val="left"/>
       </w:pPr>
       <w:r>
-        <w:t xml:space="preserve">(3) </w:t>
-      </w:r>
-      <w:proofErr w:type="gramStart"/>
-      <w:r>
-        <w:t>you</w:t>
-      </w:r>
-      <w:proofErr w:type="gramEnd"/>
-      <w:r>
-        <w:t xml:space="preserve"> should now see a tick by ‘</w:t>
-      </w:r>
-      <w:proofErr w:type="spellStart"/>
-      <w:r>
-        <w:t>Monodevelop</w:t>
-      </w:r>
-      <w:proofErr w:type="spellEnd"/>
-      <w:r>
-        <w:t>’, rather than by ‘</w:t>
-      </w:r>
-      <w:proofErr w:type="spellStart"/>
-      <w:r>
-        <w:t>Monodevelop</w:t>
-      </w:r>
-      <w:proofErr w:type="spellEnd"/>
-      <w:r>
-        <w:t xml:space="preserve"> (built-in)’</w:t>
+        <w:t>(3) you should now see a tick by ‘Monodevelop’, rather than by ‘Monodevelop (built-in)’</w:t>
       </w:r>
     </w:p>
     <w:p>
@@ -9610,59 +8605,16 @@
         <w:keepNext/>
       </w:pPr>
       <w:r>
-        <w:t xml:space="preserve">You should see 2 ‘using’ statements to import the core packages </w:t>
-      </w:r>
-      <w:proofErr w:type="spellStart"/>
-      <w:r>
-        <w:t>UnityEngine</w:t>
-      </w:r>
-      <w:proofErr w:type="spellEnd"/>
-      <w:r>
-        <w:t xml:space="preserve"> and </w:t>
-      </w:r>
-      <w:proofErr w:type="spellStart"/>
-      <w:r>
-        <w:t>System.Collections</w:t>
-      </w:r>
-      <w:proofErr w:type="spellEnd"/>
-      <w:r>
-        <w:t xml:space="preserve">, then the statement of a public class ‘Player’ (i.e. the same name as the </w:t>
-      </w:r>
-      <w:proofErr w:type="spellStart"/>
-      <w:r>
-        <w:t>Csharp</w:t>
-      </w:r>
-      <w:proofErr w:type="spellEnd"/>
-      <w:r>
-        <w:t xml:space="preserve"> script text file you have created in Unity – </w:t>
-      </w:r>
-      <w:r>
-        <w:rPr>
-          <w:b/>
-        </w:rPr>
-        <w:t xml:space="preserve">the class name MUST match the file </w:t>
-      </w:r>
-      <w:proofErr w:type="gramStart"/>
-      <w:r>
-        <w:rPr>
-          <w:b/>
-        </w:rPr>
-        <w:t>name</w:t>
-      </w:r>
-      <w:r>
-        <w:t xml:space="preserve"> …)</w:t>
-      </w:r>
-      <w:proofErr w:type="gramEnd"/>
-      <w:r>
-        <w:t xml:space="preserve">. Plus there are 2 empty methods Unity has added (without us asking!) named </w:t>
-      </w:r>
-      <w:proofErr w:type="gramStart"/>
-      <w:r>
-        <w:t>Start(</w:t>
-      </w:r>
-      <w:proofErr w:type="gramEnd"/>
-      <w:r>
-        <w:t>) and Update():</w:t>
+        <w:t xml:space="preserve">You should see 2 ‘using’ statements to import the core packages UnityEngine and System.Collections, then the statement of a public class ‘Player’ (i.e. the same name as the Csharp script text file you have created in Unity – </w:t>
+      </w:r>
+      <w:r>
+        <w:rPr>
+          <w:b/>
+        </w:rPr>
+        <w:t>the class name MUST match the file name</w:t>
+      </w:r>
+      <w:r>
+        <w:t xml:space="preserve"> …). Plus there are 2 empty methods Unity has added (without us asking!) named Start() and Update():</w:t>
       </w:r>
     </w:p>
     <w:p>
@@ -9734,15 +8686,7 @@
         <w:keepNext/>
       </w:pPr>
       <w:r>
-        <w:t xml:space="preserve">Remove everything between lines 5 and 14 (i.e. remove the 2 empty methods named </w:t>
-      </w:r>
-      <w:proofErr w:type="gramStart"/>
-      <w:r>
-        <w:t>Start(</w:t>
-      </w:r>
-      <w:proofErr w:type="gramEnd"/>
-      <w:r>
-        <w:t>) and Update():</w:t>
+        <w:t>Remove everything between lines 5 and 14 (i.e. remove the 2 empty methods named Start() and Update():</w:t>
       </w:r>
     </w:p>
     <w:p>
@@ -9831,21 +8775,8 @@
       <w:r>
         <w:tab/>
       </w:r>
-      <w:proofErr w:type="gramStart"/>
-      <w:r>
-        <w:t>private</w:t>
-      </w:r>
-      <w:proofErr w:type="gramEnd"/>
-      <w:r>
-        <w:t xml:space="preserve"> </w:t>
-      </w:r>
-      <w:proofErr w:type="spellStart"/>
-      <w:r>
-        <w:t>int</w:t>
-      </w:r>
-      <w:proofErr w:type="spellEnd"/>
-      <w:r>
-        <w:t xml:space="preserve"> score = 0;</w:t>
+      <w:r>
+        <w:t>private int score = 0;</w:t>
       </w:r>
     </w:p>
     <w:p>
@@ -9862,20 +8793,7 @@
         <w:keepNext/>
       </w:pPr>
       <w:r>
-        <w:t xml:space="preserve">Unity script classes have a special method named </w:t>
-      </w:r>
-      <w:proofErr w:type="spellStart"/>
-      <w:proofErr w:type="gramStart"/>
-      <w:r>
-        <w:t>OnGUI</w:t>
-      </w:r>
-      <w:proofErr w:type="spellEnd"/>
-      <w:r>
-        <w:t>(</w:t>
-      </w:r>
-      <w:proofErr w:type="gramEnd"/>
-      <w:r>
-        <w:t>), that is executed (if it exist) EVERY frame – i.e. 20 or 35 or 60 or 102 times a second. The number of frames per second changes depending on how hard the computer processor is working and how fast it is.</w:t>
+        <w:t>Unity script classes have a special method named OnGUI(), that is executed (if it exist) EVERY frame – i.e. 20 or 35 or 60 or 102 times a second. The number of frames per second changes depending on how hard the computer processor is working and how fast it is.</w:t>
       </w:r>
     </w:p>
     <w:p>
@@ -9910,11 +8828,9 @@
       <w:pPr>
         <w:keepNext/>
       </w:pPr>
-      <w:proofErr w:type="gramStart"/>
       <w:r>
         <w:t>Where &lt;n&gt; is the value of our integer score variable.</w:t>
       </w:r>
-      <w:proofErr w:type="gramEnd"/>
     </w:p>
     <w:p>
       <w:pPr>
@@ -9938,37 +8854,12 @@
           <w:i/>
         </w:rPr>
       </w:pPr>
-      <w:proofErr w:type="gramStart"/>
       <w:r>
         <w:rPr>
           <w:b w:val="0"/>
           <w:i/>
         </w:rPr>
-        <w:t>private</w:t>
-      </w:r>
-      <w:proofErr w:type="gramEnd"/>
-      <w:r>
-        <w:rPr>
-          <w:b w:val="0"/>
-          <w:i/>
-        </w:rPr>
-        <w:t xml:space="preserve"> </w:t>
-      </w:r>
-      <w:proofErr w:type="spellStart"/>
-      <w:r>
-        <w:rPr>
-          <w:b w:val="0"/>
-          <w:i/>
-        </w:rPr>
-        <w:t>int</w:t>
-      </w:r>
-      <w:proofErr w:type="spellEnd"/>
-      <w:r>
-        <w:rPr>
-          <w:b w:val="0"/>
-          <w:i/>
-        </w:rPr>
-        <w:t xml:space="preserve"> score = 0;</w:t>
+        <w:t>private int score = 0;</w:t>
       </w:r>
     </w:p>
     <w:p>
@@ -9982,21 +8873,8 @@
         <w:pStyle w:val="aacode"/>
         <w:ind w:left="0" w:right="135" w:firstLine="431"/>
       </w:pPr>
-      <w:proofErr w:type="gramStart"/>
-      <w:r>
-        <w:t>private</w:t>
-      </w:r>
-      <w:proofErr w:type="gramEnd"/>
-      <w:r>
-        <w:t xml:space="preserve"> void </w:t>
-      </w:r>
-      <w:proofErr w:type="spellStart"/>
-      <w:r>
-        <w:t>OnGUI</w:t>
-      </w:r>
-      <w:proofErr w:type="spellEnd"/>
-      <w:r>
-        <w:t>(){</w:t>
+      <w:r>
+        <w:t>private void OnGUI(){</w:t>
       </w:r>
     </w:p>
     <w:p>
@@ -10009,22 +8887,7 @@
       </w:r>
       <w:r>
         <w:tab/>
-      </w:r>
-      <w:proofErr w:type="gramStart"/>
-      <w:r>
-        <w:t>string</w:t>
-      </w:r>
-      <w:proofErr w:type="gramEnd"/>
-      <w:r>
-        <w:t xml:space="preserve"> </w:t>
-      </w:r>
-      <w:proofErr w:type="spellStart"/>
-      <w:r>
-        <w:t>scoreMessage</w:t>
-      </w:r>
-      <w:proofErr w:type="spellEnd"/>
-      <w:r>
-        <w:t xml:space="preserve"> = "Score = " + score;</w:t>
+        <w:t>string scoreMessage = "Score = " + score;</w:t>
       </w:r>
     </w:p>
     <w:p>
@@ -10037,24 +8900,7 @@
       </w:r>
       <w:r>
         <w:tab/>
-      </w:r>
-      <w:proofErr w:type="spellStart"/>
-      <w:proofErr w:type="gramStart"/>
-      <w:r>
-        <w:t>GUILayout.Label</w:t>
-      </w:r>
-      <w:proofErr w:type="spellEnd"/>
-      <w:r>
-        <w:t>(</w:t>
-      </w:r>
-      <w:proofErr w:type="spellStart"/>
-      <w:proofErr w:type="gramEnd"/>
-      <w:r>
-        <w:t>scoreMessage</w:t>
-      </w:r>
-      <w:proofErr w:type="spellEnd"/>
-      <w:r>
-        <w:t>);</w:t>
+        <w:t>GUILayout.Label(scoreMessage);</w:t>
       </w:r>
     </w:p>
     <w:p>
@@ -10068,13 +8914,8 @@
     </w:p>
     <w:p/>
     <w:p>
-      <w:proofErr w:type="gramStart"/>
-      <w:r>
-        <w:t>now</w:t>
-      </w:r>
-      <w:proofErr w:type="gramEnd"/>
-      <w:r>
-        <w:t xml:space="preserve"> SAVE YOUR CODE with </w:t>
+      <w:r>
+        <w:t xml:space="preserve">now SAVE YOUR CODE with </w:t>
       </w:r>
       <w:r>
         <w:rPr>
@@ -10104,20 +8945,7 @@
     <w:p/>
     <w:p>
       <w:r>
-        <w:t xml:space="preserve">The first statement in our </w:t>
-      </w:r>
-      <w:proofErr w:type="spellStart"/>
-      <w:proofErr w:type="gramStart"/>
-      <w:r>
-        <w:t>OnGUI</w:t>
-      </w:r>
-      <w:proofErr w:type="spellEnd"/>
-      <w:r>
-        <w:t>(</w:t>
-      </w:r>
-      <w:proofErr w:type="gramEnd"/>
-      <w:r>
-        <w:t xml:space="preserve">) method creates a text ‘string’ </w:t>
+        <w:t xml:space="preserve">The first statement in our OnGUI() method creates a text ‘string’ </w:t>
       </w:r>
       <w:r>
         <w:t>of what we want to display.</w:t>
@@ -10125,15 +8953,7 @@
     </w:p>
     <w:p>
       <w:r>
-        <w:t xml:space="preserve">The second statement uses the default layout manager named </w:t>
-      </w:r>
-      <w:proofErr w:type="spellStart"/>
-      <w:r>
-        <w:t>GUILayout</w:t>
-      </w:r>
-      <w:proofErr w:type="spellEnd"/>
-      <w:r>
-        <w:t xml:space="preserve"> (i.e. start displaying things at the top left of the screen), and tells it to display a text ‘Label’ containing our score message.</w:t>
+        <w:t>The second statement uses the default layout manager named GUILayout (i.e. start displaying things at the top left of the screen), and tells it to display a text ‘Label’ containing our score message.</w:t>
       </w:r>
     </w:p>
     <w:p>
@@ -10154,13 +8974,8 @@
         <w:keepNext/>
       </w:pPr>
       <w:r>
-        <w:t xml:space="preserve">When you run the game do you see a score </w:t>
-      </w:r>
-      <w:proofErr w:type="gramStart"/>
-      <w:r>
-        <w:t>displayed ?</w:t>
-      </w:r>
-      <w:proofErr w:type="gramEnd"/>
+        <w:t>When you run the game do you see a score displayed ?</w:t>
+      </w:r>
     </w:p>
     <w:p>
       <w:pPr>
@@ -10171,11 +8986,9 @@
           <w:numId w:val="32"/>
         </w:numPr>
       </w:pPr>
-      <w:proofErr w:type="gramStart"/>
       <w:r>
         <w:t>No ?</w:t>
       </w:r>
-      <w:proofErr w:type="gramEnd"/>
     </w:p>
     <w:p>
       <w:pPr>
@@ -10200,15 +9013,7 @@
         <w:keepNext/>
       </w:pPr>
       <w:r>
-        <w:t xml:space="preserve">Well, creating a </w:t>
-      </w:r>
-      <w:proofErr w:type="spellStart"/>
-      <w:r>
-        <w:t>Csharp</w:t>
-      </w:r>
-      <w:proofErr w:type="spellEnd"/>
-      <w:r>
-        <w:t xml:space="preserve"> script class in the Project panel has simply created a text file on the hard disk of our computer – Unity doesn’t know that we want this script EXCUTED in the scene we are currently creating with the hero character and blue and red platforms.</w:t>
+        <w:t>Well, creating a Csharp script class in the Project panel has simply created a text file on the hard disk of our computer – Unity doesn’t know that we want this script EXCUTED in the scene we are currently creating with the hero character and blue and red platforms.</w:t>
       </w:r>
     </w:p>
     <w:p>
@@ -10221,31 +9026,7 @@
         <w:keepNext/>
       </w:pPr>
       <w:r>
-        <w:t xml:space="preserve">Remember when we ADDED the </w:t>
-      </w:r>
-      <w:proofErr w:type="spellStart"/>
-      <w:r>
-        <w:t>MovingPlatform</w:t>
-      </w:r>
-      <w:proofErr w:type="spellEnd"/>
-      <w:r>
-        <w:t xml:space="preserve"> script component to the red platform </w:t>
-      </w:r>
-      <w:proofErr w:type="spellStart"/>
-      <w:r>
-        <w:t>gameObject</w:t>
-      </w:r>
-      <w:proofErr w:type="spellEnd"/>
-      <w:r>
-        <w:t xml:space="preserve"> in our scene … </w:t>
-      </w:r>
-      <w:proofErr w:type="gramStart"/>
-      <w:r>
-        <w:t>Well</w:t>
-      </w:r>
-      <w:proofErr w:type="gramEnd"/>
-      <w:r>
-        <w:t>, we have to add our Player script as a component of our ‘hero’ game object in our scene – so let’s do that next</w:t>
+        <w:t>Remember when we ADDED the MovingPlatform script component to the red platform gameObject in our scene … Well, we have to add our Player script as a component of our ‘hero’ game object in our scene – so let’s do that next</w:t>
       </w:r>
     </w:p>
     <w:p>
@@ -10254,28 +9035,12 @@
         <w:keepNext w:val="0"/>
       </w:pPr>
       <w:r>
-        <w:t xml:space="preserve">Add our Player script component to our ‘hero’ </w:t>
-      </w:r>
-      <w:proofErr w:type="spellStart"/>
-      <w:r>
-        <w:t>gameObject</w:t>
-      </w:r>
-      <w:proofErr w:type="spellEnd"/>
-      <w:r>
-        <w:t xml:space="preserve"> in the scene</w:t>
-      </w:r>
-    </w:p>
-    <w:p>
-      <w:r>
-        <w:t xml:space="preserve">Add script Player to the ‘hero’ </w:t>
-      </w:r>
-      <w:proofErr w:type="spellStart"/>
-      <w:r>
-        <w:t>gameObject</w:t>
-      </w:r>
-      <w:proofErr w:type="spellEnd"/>
-      <w:r>
-        <w:t xml:space="preserve"> in the scene Hierarchy:</w:t>
+        <w:t>Add our Player script component to our ‘hero’ gameObject in the scene</w:t>
+      </w:r>
+    </w:p>
+    <w:p>
+      <w:r>
+        <w:t>Add script Player to the ‘hero’ gameObject in the scene Hierarchy:</w:t>
       </w:r>
     </w:p>
     <w:p>
@@ -10295,15 +9060,7 @@
         <w:t xml:space="preserve">Hierarchy </w:t>
       </w:r>
       <w:r>
-        <w:t xml:space="preserve">select </w:t>
-      </w:r>
-      <w:proofErr w:type="spellStart"/>
-      <w:r>
-        <w:t>gameObject</w:t>
-      </w:r>
-      <w:proofErr w:type="spellEnd"/>
-      <w:r>
-        <w:t xml:space="preserve"> </w:t>
+        <w:t xml:space="preserve">select gameObject </w:t>
       </w:r>
       <w:r>
         <w:rPr>
@@ -10391,13 +9148,8 @@
         </w:rPr>
         <w:t xml:space="preserve">hero </w:t>
       </w:r>
-      <w:proofErr w:type="spellStart"/>
-      <w:r>
-        <w:t>gameObject</w:t>
-      </w:r>
-      <w:proofErr w:type="spellEnd"/>
-      <w:r>
-        <w:t xml:space="preserve"> in the Hierarchy</w:t>
+      <w:r>
+        <w:t>gameObject in the Hierarchy</w:t>
       </w:r>
     </w:p>
     <w:p/>
@@ -10482,15 +9234,7 @@
         <w:keepNext w:val="0"/>
       </w:pPr>
       <w:r>
-        <w:t xml:space="preserve">Add a pie of cheese </w:t>
-      </w:r>
-      <w:proofErr w:type="spellStart"/>
-      <w:r>
-        <w:t>gameObject</w:t>
-      </w:r>
-      <w:proofErr w:type="spellEnd"/>
-      <w:r>
-        <w:t xml:space="preserve"> to the scene</w:t>
+        <w:t>Add a pie of cheese gameObject to the scene</w:t>
       </w:r>
     </w:p>
     <w:p>
@@ -10725,15 +9469,7 @@
         <w:t>cheese</w:t>
       </w:r>
       <w:r>
-        <w:t xml:space="preserve"> </w:t>
-      </w:r>
-      <w:proofErr w:type="spellStart"/>
-      <w:r>
-        <w:t>gameObject</w:t>
-      </w:r>
-      <w:proofErr w:type="spellEnd"/>
-      <w:r>
-        <w:t xml:space="preserve"> in the </w:t>
+        <w:t xml:space="preserve"> gameObject in the </w:t>
       </w:r>
       <w:r>
         <w:rPr>
@@ -10756,15 +9492,7 @@
         <w:t xml:space="preserve">FIX IT: </w:t>
       </w:r>
       <w:r>
-        <w:t xml:space="preserve">Enable </w:t>
-      </w:r>
-      <w:proofErr w:type="spellStart"/>
-      <w:r>
-        <w:t>gameObject</w:t>
-      </w:r>
-      <w:proofErr w:type="spellEnd"/>
-      <w:r>
-        <w:t xml:space="preserve"> resizing – switch to HAND tool then back</w:t>
+        <w:t>Enable gameObject resizing – switch to HAND tool then back</w:t>
       </w:r>
       <w:r>
         <w:t xml:space="preserve"> </w:t>
@@ -10775,23 +9503,7 @@
     </w:p>
     <w:p>
       <w:r>
-        <w:t xml:space="preserve">Sometimes (not sure </w:t>
-      </w:r>
-      <w:proofErr w:type="gramStart"/>
-      <w:r>
-        <w:t>why :-</w:t>
-      </w:r>
-      <w:proofErr w:type="gramEnd"/>
-      <w:r>
-        <w:t xml:space="preserve">[) when you create a new </w:t>
-      </w:r>
-      <w:proofErr w:type="spellStart"/>
-      <w:r>
-        <w:t>gameObject</w:t>
-      </w:r>
-      <w:proofErr w:type="spellEnd"/>
-      <w:r>
-        <w:t xml:space="preserve"> by dragging a sprite into the Scene window panel, you are not able to move / resize the object. </w:t>
+        <w:t xml:space="preserve">Sometimes (not sure why :-[) when you create a new gameObject by dragging a sprite into the Scene window panel, you are not able to move / resize the object. </w:t>
       </w:r>
     </w:p>
     <w:p/>
@@ -10830,13 +9542,8 @@
         <w:t xml:space="preserve">You should now be able to </w:t>
       </w:r>
       <w:r>
-        <w:t xml:space="preserve">move / resize the newly added </w:t>
-      </w:r>
-      <w:proofErr w:type="spellStart"/>
-      <w:r>
-        <w:t>gameObject</w:t>
-      </w:r>
-      <w:proofErr w:type="spellEnd"/>
+        <w:t>move / resize the newly added gameObject</w:t>
+      </w:r>
     </w:p>
     <w:p/>
     <w:p/>
@@ -10914,15 +9621,7 @@
         <w:keepNext/>
       </w:pPr>
       <w:r>
-        <w:t xml:space="preserve">We want our game to detect collisions between the hero character and this cheese </w:t>
-      </w:r>
-      <w:proofErr w:type="spellStart"/>
-      <w:r>
-        <w:t>gameObject</w:t>
-      </w:r>
-      <w:proofErr w:type="spellEnd"/>
-      <w:r>
-        <w:t>, so we need to add a ‘collider’ to it.</w:t>
+        <w:t>We want our game to detect collisions between the hero character and this cheese gameObject, so we need to add a ‘collider’ to it.</w:t>
       </w:r>
     </w:p>
     <w:p>
@@ -10935,15 +9634,7 @@
         <w:keepNext/>
       </w:pPr>
       <w:r>
-        <w:t xml:space="preserve">Now add </w:t>
-      </w:r>
-      <w:proofErr w:type="gramStart"/>
-      <w:r>
-        <w:t>a 2D</w:t>
-      </w:r>
-      <w:proofErr w:type="gramEnd"/>
-      <w:r>
-        <w:t xml:space="preserve"> Box Collider to the </w:t>
+        <w:t xml:space="preserve">Now add a 2D Box Collider to the </w:t>
       </w:r>
       <w:r>
         <w:rPr>
@@ -10952,15 +9643,7 @@
         <w:t>cheese</w:t>
       </w:r>
       <w:r>
-        <w:t xml:space="preserve"> </w:t>
-      </w:r>
-      <w:proofErr w:type="spellStart"/>
-      <w:r>
-        <w:t>gameObject</w:t>
-      </w:r>
-      <w:proofErr w:type="spellEnd"/>
-      <w:r>
-        <w:t xml:space="preserve"> in the Hierarchy:</w:t>
+        <w:t xml:space="preserve"> gameObject in the Hierarchy:</w:t>
       </w:r>
     </w:p>
     <w:p>
@@ -10981,15 +9664,7 @@
         <w:t xml:space="preserve">Hierarchy </w:t>
       </w:r>
       <w:r>
-        <w:t xml:space="preserve">select </w:t>
-      </w:r>
-      <w:proofErr w:type="spellStart"/>
-      <w:r>
-        <w:t>gameObject</w:t>
-      </w:r>
-      <w:proofErr w:type="spellEnd"/>
-      <w:r>
-        <w:t xml:space="preserve"> </w:t>
+        <w:t xml:space="preserve">select gameObject </w:t>
       </w:r>
       <w:r>
         <w:rPr>
@@ -11284,15 +9959,7 @@
         </w:numPr>
       </w:pPr>
       <w:r>
-        <w:t xml:space="preserve">Tag the cheese </w:t>
-      </w:r>
-      <w:proofErr w:type="spellStart"/>
-      <w:r>
-        <w:t>gameObject</w:t>
-      </w:r>
-      <w:proofErr w:type="spellEnd"/>
-      <w:r>
-        <w:t xml:space="preserve"> with the string tag ‘Food’</w:t>
+        <w:t>Tag the cheese gameObject with the string tag ‘Food’</w:t>
       </w:r>
     </w:p>
     <w:p>
@@ -11305,15 +9972,7 @@
         </w:numPr>
       </w:pPr>
       <w:r>
-        <w:t xml:space="preserve">Enable the ‘Trigger’ on the cheese </w:t>
-      </w:r>
-      <w:proofErr w:type="spellStart"/>
-      <w:r>
-        <w:t>gameObject’s</w:t>
-      </w:r>
-      <w:proofErr w:type="spellEnd"/>
-      <w:r>
-        <w:t xml:space="preserve"> collider</w:t>
+        <w:t>Enable the ‘Trigger’ on the cheese gameObject’s collider</w:t>
       </w:r>
     </w:p>
     <w:p>
@@ -11377,13 +10036,8 @@
           <w:numId w:val="36"/>
         </w:numPr>
       </w:pPr>
-      <w:proofErr w:type="gramStart"/>
-      <w:r>
-        <w:t>delete</w:t>
-      </w:r>
-      <w:proofErr w:type="gramEnd"/>
-      <w:r>
-        <w:t xml:space="preserve"> itself when hit</w:t>
+      <w:r>
+        <w:t>delete itself when hit</w:t>
       </w:r>
     </w:p>
     <w:p>
@@ -11396,15 +10050,7 @@
         </w:numPr>
       </w:pPr>
       <w:r>
-        <w:t>(</w:t>
-      </w:r>
-      <w:proofErr w:type="gramStart"/>
-      <w:r>
-        <w:t>this</w:t>
-      </w:r>
-      <w:proofErr w:type="gramEnd"/>
-      <w:r>
-        <w:t xml:space="preserve"> is already written for you in the Scripts folder in the Project panel)</w:t>
+        <w:t>(this is already written for you in the Scripts folder in the Project panel)</w:t>
       </w:r>
     </w:p>
     <w:p>
@@ -11429,13 +10075,8 @@
         </w:numPr>
         <w:ind w:left="714" w:hanging="357"/>
       </w:pPr>
-      <w:proofErr w:type="gramStart"/>
-      <w:r>
-        <w:t>add</w:t>
-      </w:r>
-      <w:proofErr w:type="gramEnd"/>
-      <w:r>
-        <w:t xml:space="preserve"> 1 to score when item hit that has the string tag equal to ‘Food’</w:t>
+      <w:r>
+        <w:t>add 1 to score when item hit that has the string tag equal to ‘Food’</w:t>
       </w:r>
     </w:p>
     <w:p>
@@ -11444,28 +10085,15 @@
       </w:pPr>
       <w:r>
         <w:lastRenderedPageBreak/>
-        <w:t xml:space="preserve">Enable collider ‘trigger’ to Cheese </w:t>
-      </w:r>
-      <w:proofErr w:type="spellStart"/>
-      <w:r>
-        <w:t>gameObject</w:t>
-      </w:r>
-      <w:proofErr w:type="spellEnd"/>
+        <w:t>Enable collider ‘trigger’ to Cheese gameObject</w:t>
+      </w:r>
     </w:p>
     <w:p>
       <w:pPr>
         <w:keepNext/>
       </w:pPr>
       <w:r>
-        <w:t xml:space="preserve">Enable the Cheese </w:t>
-      </w:r>
-      <w:proofErr w:type="spellStart"/>
-      <w:r>
-        <w:t>gameObject’s</w:t>
-      </w:r>
-      <w:proofErr w:type="spellEnd"/>
-      <w:r>
-        <w:t xml:space="preserve"> trigger in its collider:</w:t>
+        <w:t>Enable the Cheese gameObject’s trigger in its collider:</w:t>
       </w:r>
     </w:p>
     <w:p>
@@ -11486,15 +10114,7 @@
         <w:t xml:space="preserve">Hierarchy </w:t>
       </w:r>
       <w:r>
-        <w:t xml:space="preserve">select </w:t>
-      </w:r>
-      <w:proofErr w:type="spellStart"/>
-      <w:r>
-        <w:t>gameObject</w:t>
-      </w:r>
-      <w:proofErr w:type="spellEnd"/>
-      <w:r>
-        <w:t xml:space="preserve"> </w:t>
+        <w:t xml:space="preserve">select gameObject </w:t>
       </w:r>
       <w:r>
         <w:rPr>
@@ -11632,15 +10252,7 @@
         <w:t xml:space="preserve">Hierarchy </w:t>
       </w:r>
       <w:r>
-        <w:t xml:space="preserve">select </w:t>
-      </w:r>
-      <w:proofErr w:type="spellStart"/>
-      <w:r>
-        <w:t>gameObject</w:t>
-      </w:r>
-      <w:proofErr w:type="spellEnd"/>
-      <w:r>
-        <w:t xml:space="preserve"> </w:t>
+        <w:t xml:space="preserve">select gameObject </w:t>
       </w:r>
       <w:r>
         <w:rPr>
@@ -11667,15 +10279,7 @@
         <w:t xml:space="preserve">Inspector Tag </w:t>
       </w:r>
       <w:r>
-        <w:t xml:space="preserve">drop-down menu select </w:t>
-      </w:r>
-      <w:proofErr w:type="spellStart"/>
-      <w:r>
-        <w:t>select</w:t>
-      </w:r>
-      <w:proofErr w:type="spellEnd"/>
-      <w:r>
-        <w:t xml:space="preserve"> ‘Add </w:t>
+        <w:t xml:space="preserve">drop-down menu select select ‘Add </w:t>
       </w:r>
     </w:p>
     <w:p>
@@ -11759,23 +10363,7 @@
         </w:numPr>
       </w:pPr>
       <w:r>
-        <w:t xml:space="preserve">NOTE – the convention (which we’ll follow) is </w:t>
-      </w:r>
-      <w:proofErr w:type="spellStart"/>
-      <w:r>
-        <w:t>UpperCamelCase</w:t>
-      </w:r>
-      <w:proofErr w:type="spellEnd"/>
-      <w:r>
-        <w:t xml:space="preserve"> – the </w:t>
-      </w:r>
-      <w:proofErr w:type="spellStart"/>
-      <w:r>
-        <w:t>frist</w:t>
-      </w:r>
-      <w:proofErr w:type="spellEnd"/>
-      <w:r>
-        <w:t xml:space="preserve"> letter of each word is capitalised, and there are NO SPACES in tag strings</w:t>
+        <w:t>NOTE – the convention (which we’ll follow) is UpperCamelCase – the frist letter of each word is capitalised, and there are NO SPACES in tag strings</w:t>
       </w:r>
     </w:p>
     <w:p>
@@ -11843,15 +10431,7 @@
       </w:pPr>
       <w:r>
         <w:lastRenderedPageBreak/>
-        <w:t xml:space="preserve">Add tag ‘Food’ to the cheese </w:t>
-      </w:r>
-      <w:proofErr w:type="spellStart"/>
-      <w:r>
-        <w:t>gameObject</w:t>
-      </w:r>
-      <w:proofErr w:type="spellEnd"/>
-      <w:r>
-        <w:t xml:space="preserve"> in the </w:t>
+        <w:t xml:space="preserve">Add tag ‘Food’ to the cheese gameObject in the </w:t>
       </w:r>
       <w:r>
         <w:t>Hierarchy</w:t>
@@ -11862,15 +10442,7 @@
         <w:keepNext/>
       </w:pPr>
       <w:r>
-        <w:t xml:space="preserve">Enable the Cheese </w:t>
-      </w:r>
-      <w:proofErr w:type="spellStart"/>
-      <w:r>
-        <w:t>gameObject’s</w:t>
-      </w:r>
-      <w:proofErr w:type="spellEnd"/>
-      <w:r>
-        <w:t xml:space="preserve"> trigger in its collider:</w:t>
+        <w:t>Enable the Cheese gameObject’s trigger in its collider:</w:t>
       </w:r>
     </w:p>
     <w:p>
@@ -11891,15 +10463,7 @@
         <w:t xml:space="preserve">Hierarchy </w:t>
       </w:r>
       <w:r>
-        <w:t xml:space="preserve">select </w:t>
-      </w:r>
-      <w:proofErr w:type="spellStart"/>
-      <w:r>
-        <w:t>gameObject</w:t>
-      </w:r>
-      <w:proofErr w:type="spellEnd"/>
-      <w:r>
-        <w:t xml:space="preserve"> </w:t>
+        <w:t xml:space="preserve">select gameObject </w:t>
       </w:r>
       <w:r>
         <w:rPr>
@@ -11999,15 +10563,7 @@
         <w:keepNext/>
       </w:pPr>
       <w:r>
-        <w:t xml:space="preserve">You should now see that </w:t>
-      </w:r>
-      <w:proofErr w:type="spellStart"/>
-      <w:r>
-        <w:t>gameObject</w:t>
-      </w:r>
-      <w:proofErr w:type="spellEnd"/>
-      <w:r>
-        <w:t xml:space="preserve"> </w:t>
+        <w:t xml:space="preserve">You should now see that gameObject </w:t>
       </w:r>
       <w:r>
         <w:rPr>
@@ -12085,36 +10641,12 @@
         <w:keepNext w:val="0"/>
       </w:pPr>
       <w:r>
-        <w:t xml:space="preserve">Add a script component to cheese </w:t>
-      </w:r>
-      <w:proofErr w:type="spellStart"/>
-      <w:r>
-        <w:t>gameObject</w:t>
-      </w:r>
-      <w:proofErr w:type="spellEnd"/>
-      <w:r>
-        <w:t>, so it is removed when hit</w:t>
-      </w:r>
-    </w:p>
-    <w:p>
-      <w:r>
-        <w:t>A script has been written named ‘</w:t>
-      </w:r>
-      <w:proofErr w:type="spellStart"/>
-      <w:r>
-        <w:t>DestroyWhenHit</w:t>
-      </w:r>
-      <w:proofErr w:type="spellEnd"/>
-      <w:r>
-        <w:t xml:space="preserve">’. Let’s add this script to our cheese </w:t>
-      </w:r>
-      <w:proofErr w:type="spellStart"/>
-      <w:r>
-        <w:t>gameObject</w:t>
-      </w:r>
-      <w:proofErr w:type="spellEnd"/>
-      <w:r>
-        <w:t xml:space="preserve"> in the scene:</w:t>
+        <w:t>Add a script component to cheese gameObject, so it is removed when hit</w:t>
+      </w:r>
+    </w:p>
+    <w:p>
+      <w:r>
+        <w:t>A script has been written named ‘DestroyWhenHit’. Let’s add this script to our cheese gameObject in the scene:</w:t>
       </w:r>
     </w:p>
     <w:p>
@@ -12134,15 +10666,7 @@
         <w:t xml:space="preserve">Hierarchy </w:t>
       </w:r>
       <w:r>
-        <w:t xml:space="preserve">select </w:t>
-      </w:r>
-      <w:proofErr w:type="spellStart"/>
-      <w:r>
-        <w:t>gameObject</w:t>
-      </w:r>
-      <w:proofErr w:type="spellEnd"/>
-      <w:r>
-        <w:t xml:space="preserve"> </w:t>
+        <w:t xml:space="preserve">select gameObject </w:t>
       </w:r>
       <w:r>
         <w:rPr>
@@ -12206,19 +10730,11 @@
       <w:r>
         <w:t xml:space="preserve">Drag script </w:t>
       </w:r>
-      <w:proofErr w:type="spellStart"/>
-      <w:r>
-        <w:rPr>
-          <w:b/>
-        </w:rPr>
-        <w:t>DestroyWhenHit</w:t>
-      </w:r>
-      <w:proofErr w:type="spellEnd"/>
-      <w:r>
-        <w:rPr>
-          <w:b/>
-        </w:rPr>
-        <w:t xml:space="preserve"> </w:t>
+      <w:r>
+        <w:rPr>
+          <w:b/>
+        </w:rPr>
+        <w:t xml:space="preserve">DestroyWhenHit </w:t>
       </w:r>
       <w:r>
         <w:t xml:space="preserve">from the </w:t>
@@ -12238,13 +10754,8 @@
         </w:rPr>
         <w:t xml:space="preserve">cheese </w:t>
       </w:r>
-      <w:proofErr w:type="spellStart"/>
-      <w:r>
-        <w:t>gameObject</w:t>
-      </w:r>
-      <w:proofErr w:type="spellEnd"/>
-      <w:r>
-        <w:t xml:space="preserve"> in the Hierarchy</w:t>
+      <w:r>
+        <w:t>gameObject in the Hierarchy</w:t>
       </w:r>
     </w:p>
     <w:p>
@@ -12258,14 +10769,12 @@
       <w:r>
         <w:t xml:space="preserve">With </w:t>
       </w:r>
-      <w:proofErr w:type="spellStart"/>
       <w:r>
         <w:rPr>
           <w:b/>
         </w:rPr>
         <w:t>platformRed</w:t>
       </w:r>
-      <w:proofErr w:type="spellEnd"/>
       <w:r>
         <w:t xml:space="preserve"> selected in the </w:t>
       </w:r>
@@ -12359,21 +10868,8 @@
       <w:pPr>
         <w:keepNext/>
       </w:pPr>
-      <w:proofErr w:type="gramStart"/>
-      <w:r>
-        <w:t>Play the game … when the player hits the piece of cheese</w:t>
-      </w:r>
-      <w:proofErr w:type="gramEnd"/>
-      <w:r>
-        <w:t xml:space="preserve">, </w:t>
-      </w:r>
-      <w:proofErr w:type="gramStart"/>
-      <w:r>
-        <w:t>the piece of cheese disappears</w:t>
-      </w:r>
-      <w:proofErr w:type="gramEnd"/>
-      <w:r>
-        <w:t>!</w:t>
+      <w:r>
+        <w:t>Play the game … when the player hits the piece of cheese, the piece of cheese disappears!</w:t>
       </w:r>
     </w:p>
     <w:p>
@@ -12401,15 +10897,7 @@
         <w:t xml:space="preserve"> window</w:t>
       </w:r>
       <w:r>
-        <w:t xml:space="preserve"> panel “Maximise on play”, then you can actually SEE the cheese </w:t>
-      </w:r>
-      <w:proofErr w:type="spellStart"/>
-      <w:r>
-        <w:t>gameObject</w:t>
-      </w:r>
-      <w:proofErr w:type="spellEnd"/>
-      <w:r>
-        <w:t xml:space="preserve"> be removed from the </w:t>
+        <w:t xml:space="preserve"> panel “Maximise on play”, then you can actually SEE the cheese gameObject be removed from the </w:t>
       </w:r>
       <w:r>
         <w:rPr>
@@ -12523,15 +11011,7 @@
         <w:t>Player</w:t>
       </w:r>
       <w:r>
-        <w:t xml:space="preserve"> script, to open it up in the </w:t>
-      </w:r>
-      <w:proofErr w:type="spellStart"/>
-      <w:r>
-        <w:t>Monodevelop</w:t>
-      </w:r>
-      <w:proofErr w:type="spellEnd"/>
-      <w:r>
-        <w:t xml:space="preserve"> editor</w:t>
+        <w:t xml:space="preserve"> script, to open it up in the Monodevelop editor</w:t>
       </w:r>
     </w:p>
     <w:p>
@@ -12542,15 +11022,7 @@
         </w:numPr>
       </w:pPr>
       <w:r>
-        <w:t xml:space="preserve">On Windows you may now need to manually bring to the front the </w:t>
-      </w:r>
-      <w:proofErr w:type="spellStart"/>
-      <w:r>
-        <w:t>Monodevelop</w:t>
-      </w:r>
-      <w:proofErr w:type="spellEnd"/>
-      <w:r>
-        <w:t xml:space="preserve"> editor</w:t>
+        <w:t>On Windows you may now need to manually bring to the front the Monodevelop editor</w:t>
       </w:r>
     </w:p>
     <w:p>
@@ -12563,15 +11035,7 @@
         <w:keepNext/>
       </w:pPr>
       <w:r>
-        <w:t xml:space="preserve">Add a new method to the script classed, named </w:t>
-      </w:r>
-      <w:proofErr w:type="gramStart"/>
-      <w:r>
-        <w:t>OnTriggerEnter2D(</w:t>
-      </w:r>
-      <w:proofErr w:type="gramEnd"/>
-      <w:r>
-        <w:t>):</w:t>
+        <w:t>Add a new method to the script classed, named OnTriggerEnter2D():</w:t>
       </w:r>
     </w:p>
     <w:p>
@@ -12588,23 +11052,22 @@
           <w:b w:val="0"/>
           <w:i/>
         </w:rPr>
-        <w:t>using </w:t>
-      </w:r>
-      <w:proofErr w:type="spellStart"/>
+        <w:t>using UnityEngine;</w:t>
+      </w:r>
       <w:r>
         <w:rPr>
           <w:b w:val="0"/>
           <w:i/>
         </w:rPr>
-        <w:t>UnityEngine</w:t>
-      </w:r>
-      <w:proofErr w:type="spellEnd"/>
+        <w:br/>
+        <w:t>using System.Collections;</w:t>
+      </w:r>
       <w:r>
         <w:rPr>
           <w:b w:val="0"/>
           <w:i/>
         </w:rPr>
-        <w:t>;</w:t>
+        <w:br/>
       </w:r>
       <w:r>
         <w:rPr>
@@ -12612,23 +11075,23 @@
           <w:i/>
         </w:rPr>
         <w:br/>
-        <w:t>using </w:t>
-      </w:r>
-      <w:proofErr w:type="spellStart"/>
+        <w:t>public class Player : MonoBehaviour {    private int score = 0;</w:t>
+      </w:r>
       <w:r>
         <w:rPr>
           <w:b w:val="0"/>
           <w:i/>
         </w:rPr>
-        <w:t>System.Collections</w:t>
-      </w:r>
-      <w:proofErr w:type="spellEnd"/>
+        <w:br/>
+        <w:t>    </w:t>
+      </w:r>
       <w:r>
         <w:rPr>
           <w:b w:val="0"/>
           <w:i/>
         </w:rPr>
-        <w:t>;</w:t>
+        <w:br/>
+        <w:t>    private void OnGUI(){</w:t>
       </w:r>
       <w:r>
         <w:rPr>
@@ -12636,6 +11099,7 @@
           <w:i/>
         </w:rPr>
         <w:br/>
+        <w:t>        string scoreMessage = "Score = " + score;</w:t>
       </w:r>
       <w:r>
         <w:rPr>
@@ -12643,149 +11107,21 @@
           <w:i/>
         </w:rPr>
         <w:br/>
-        <w:t>public class Player : </w:t>
-      </w:r>
-      <w:proofErr w:type="spellStart"/>
+        <w:t>        GUILayout.Label(scoreMessage);</w:t>
+      </w:r>
       <w:r>
         <w:rPr>
           <w:b w:val="0"/>
           <w:i/>
         </w:rPr>
-        <w:t>MonoBehaviour</w:t>
-      </w:r>
-      <w:proofErr w:type="spellEnd"/>
+        <w:br/>
+        <w:t>    }</w:t>
+      </w:r>
       <w:r>
         <w:rPr>
           <w:b w:val="0"/>
           <w:i/>
         </w:rPr>
-        <w:t> {    private </w:t>
-      </w:r>
-      <w:proofErr w:type="spellStart"/>
-      <w:r>
-        <w:rPr>
-          <w:b w:val="0"/>
-          <w:i/>
-        </w:rPr>
-        <w:t>int</w:t>
-      </w:r>
-      <w:proofErr w:type="spellEnd"/>
-      <w:r>
-        <w:rPr>
-          <w:b w:val="0"/>
-          <w:i/>
-        </w:rPr>
-        <w:t> score = 0;</w:t>
-      </w:r>
-      <w:r>
-        <w:rPr>
-          <w:b w:val="0"/>
-          <w:i/>
-        </w:rPr>
-        <w:br/>
-        <w:t>    </w:t>
-      </w:r>
-      <w:r>
-        <w:rPr>
-          <w:b w:val="0"/>
-          <w:i/>
-        </w:rPr>
-        <w:br/>
-        <w:t>    private void </w:t>
-      </w:r>
-      <w:proofErr w:type="spellStart"/>
-      <w:r>
-        <w:rPr>
-          <w:b w:val="0"/>
-          <w:i/>
-        </w:rPr>
-        <w:t>OnGUI</w:t>
-      </w:r>
-      <w:proofErr w:type="spellEnd"/>
-      <w:r>
-        <w:rPr>
-          <w:b w:val="0"/>
-          <w:i/>
-        </w:rPr>
-        <w:t>(){</w:t>
-      </w:r>
-      <w:r>
-        <w:rPr>
-          <w:b w:val="0"/>
-          <w:i/>
-        </w:rPr>
-        <w:br/>
-        <w:t>        string </w:t>
-      </w:r>
-      <w:proofErr w:type="spellStart"/>
-      <w:r>
-        <w:rPr>
-          <w:b w:val="0"/>
-          <w:i/>
-        </w:rPr>
-        <w:t>scoreMessage</w:t>
-      </w:r>
-      <w:proofErr w:type="spellEnd"/>
-      <w:r>
-        <w:rPr>
-          <w:b w:val="0"/>
-          <w:i/>
-        </w:rPr>
-        <w:t> = "Score = " + score;</w:t>
-      </w:r>
-      <w:r>
-        <w:rPr>
-          <w:b w:val="0"/>
-          <w:i/>
-        </w:rPr>
-        <w:br/>
-        <w:t>        </w:t>
-      </w:r>
-      <w:proofErr w:type="spellStart"/>
-      <w:r>
-        <w:rPr>
-          <w:b w:val="0"/>
-          <w:i/>
-        </w:rPr>
-        <w:t>GUILayout.Label</w:t>
-      </w:r>
-      <w:proofErr w:type="spellEnd"/>
-      <w:r>
-        <w:rPr>
-          <w:b w:val="0"/>
-          <w:i/>
-        </w:rPr>
-        <w:t>(</w:t>
-      </w:r>
-      <w:proofErr w:type="spellStart"/>
-      <w:r>
-        <w:rPr>
-          <w:b w:val="0"/>
-          <w:i/>
-        </w:rPr>
-        <w:t>scoreMessage</w:t>
-      </w:r>
-      <w:proofErr w:type="spellEnd"/>
-      <w:r>
-        <w:rPr>
-          <w:b w:val="0"/>
-          <w:i/>
-        </w:rPr>
-        <w:t>);</w:t>
-      </w:r>
-      <w:r>
-        <w:rPr>
-          <w:b w:val="0"/>
-          <w:i/>
-        </w:rPr>
-        <w:br/>
-        <w:t>    }</w:t>
-      </w:r>
-      <w:r>
-        <w:rPr>
-          <w:b w:val="0"/>
-          <w:i/>
-        </w:rPr>
         <w:br/>
       </w:r>
       <w:r>
@@ -12794,15 +11130,7 @@
       </w:r>
       <w:r>
         <w:br/>
-        <w:t>        string tag = </w:t>
-      </w:r>
-      <w:proofErr w:type="spellStart"/>
-      <w:r>
-        <w:t>c.tag</w:t>
-      </w:r>
-      <w:proofErr w:type="spellEnd"/>
-      <w:r>
-        <w:t>;</w:t>
+        <w:t>        string tag = c.tag;</w:t>
       </w:r>
       <w:r>
         <w:br/>
@@ -13034,21 +11362,7 @@
       <w:rPr>
         <w:b/>
       </w:rPr>
-      <w:t xml:space="preserve">Gravity Guy 2D © 2014 </w:t>
-    </w:r>
-    <w:proofErr w:type="spellStart"/>
-    <w:r>
-      <w:rPr>
-        <w:b/>
-      </w:rPr>
-      <w:t>Dr.</w:t>
-    </w:r>
-    <w:proofErr w:type="spellEnd"/>
-    <w:r>
-      <w:rPr>
-        <w:b/>
-      </w:rPr>
-      <w:t xml:space="preserve"> Matt Smith</w:t>
+      <w:t>Gravity Guy 2D © 2014 Dr. Matt Smith</w:t>
     </w:r>
     <w:r>
       <w:rPr>
@@ -13090,7 +11404,7 @@
         <w:noProof/>
         <w:snapToGrid w:val="0"/>
       </w:rPr>
-      <w:t>2</w:t>
+      <w:t>3</w:t>
     </w:r>
     <w:r>
       <w:rPr>
@@ -13106,31 +11420,16 @@
       </w:rPr>
       <w:t xml:space="preserve"> of </w:t>
     </w:r>
-    <w:r>
-      <w:fldChar w:fldCharType="begin"/>
-    </w:r>
-    <w:r>
-      <w:instrText xml:space="preserve"> NUMPAGES  \* MERGEFORMAT </w:instrText>
-    </w:r>
-    <w:r>
-      <w:fldChar w:fldCharType="separate"/>
-    </w:r>
-    <w:r>
-      <w:rPr>
-        <w:b/>
-        <w:noProof/>
-        <w:snapToGrid w:val="0"/>
-      </w:rPr>
-      <w:t>30</w:t>
-    </w:r>
-    <w:r>
-      <w:rPr>
-        <w:b/>
-        <w:noProof/>
-        <w:snapToGrid w:val="0"/>
-      </w:rPr>
-      <w:fldChar w:fldCharType="end"/>
-    </w:r>
+    <w:fldSimple w:instr=" NUMPAGES  \* MERGEFORMAT ">
+      <w:r>
+        <w:rPr>
+          <w:b/>
+          <w:noProof/>
+          <w:snapToGrid w:val="0"/>
+        </w:rPr>
+        <w:t>30</w:t>
+      </w:r>
+    </w:fldSimple>
   </w:p>
 </w:ftr>
 </file>
@@ -19239,7 +17538,7 @@
 </file>
 
 <file path=customXml/itemProps1.xml><?xml version="1.0" encoding="utf-8"?>
-<ds:datastoreItem xmlns:ds="http://schemas.openxmlformats.org/officeDocument/2006/customXml" ds:itemID="{595C0813-BEAB-9749-B065-873ED41CDD4C}">
+<ds:datastoreItem xmlns:ds="http://schemas.openxmlformats.org/officeDocument/2006/customXml" ds:itemID="{B09BBA3A-D3D1-7947-AC3A-BCBD4D5474CD}">
   <ds:schemaRefs>
     <ds:schemaRef ds:uri="http://schemas.openxmlformats.org/officeDocument/2006/bibliography"/>
   </ds:schemaRefs>

</xml_diff>

<commit_message>
v1.2.4 - first draft of PART 2 document
</commit_message>
<xml_diff>
--- a/gravity_guy_2D.docx
+++ b/gravity_guy_2D.docx
@@ -191,8 +191,16 @@
         <w:t xml:space="preserve"> </w:t>
       </w:r>
       <w:r>
+        <w:t>2D (</w:t>
+      </w:r>
+      <w:r>
         <w:t>2014</w:t>
       </w:r>
+      <w:r>
+        <w:t>)</w:t>
+      </w:r>
+      <w:bookmarkStart w:id="0" w:name="_GoBack"/>
+      <w:bookmarkEnd w:id="0"/>
       <w:r>
         <w:t xml:space="preserve"> </w:t>
       </w:r>
@@ -1411,11 +1419,11 @@
       <w:pPr>
         <w:pStyle w:val="Heading1"/>
       </w:pPr>
-      <w:bookmarkStart w:id="0" w:name="_Toc252446575"/>
+      <w:bookmarkStart w:id="1" w:name="_Toc252446575"/>
       <w:r>
         <w:t>Getting started</w:t>
       </w:r>
-      <w:bookmarkEnd w:id="0"/>
+      <w:bookmarkEnd w:id="1"/>
     </w:p>
     <w:p>
       <w:pPr>
@@ -1466,18 +1474,27 @@
           <w:b/>
         </w:rPr>
       </w:pPr>
+      <w:proofErr w:type="gramStart"/>
       <w:r>
         <w:rPr>
           <w:rFonts w:ascii="Courier" w:hAnsi="Courier"/>
           <w:b/>
         </w:rPr>
-        <w:t>gg2D_</w:t>
-      </w:r>
+        <w:t>gg2D</w:t>
+      </w:r>
+      <w:proofErr w:type="gramEnd"/>
       <w:r>
         <w:rPr>
           <w:rFonts w:ascii="Courier" w:hAnsi="Courier"/>
           <w:b/>
         </w:rPr>
+        <w:t>_</w:t>
+      </w:r>
+      <w:r>
+        <w:rPr>
+          <w:rFonts w:ascii="Courier" w:hAnsi="Courier"/>
+          <w:b/>
+        </w:rPr>
         <w:t>unity_project</w:t>
       </w:r>
       <w:r>
@@ -1583,6 +1600,7 @@
         </w:rPr>
         <w:tab/>
       </w:r>
+      <w:proofErr w:type="spellStart"/>
       <w:r>
         <w:rPr>
           <w:rFonts w:ascii="Courier" w:hAnsi="Courier"/>
@@ -1590,6 +1608,7 @@
         </w:rPr>
         <w:t>ProjectSettings</w:t>
       </w:r>
+      <w:proofErr w:type="spellEnd"/>
       <w:r>
         <w:rPr>
           <w:rFonts w:ascii="Courier" w:hAnsi="Courier"/>
@@ -1687,15 +1706,22 @@
           <w:b/>
         </w:rPr>
       </w:pPr>
+      <w:proofErr w:type="gramStart"/>
       <w:r>
         <w:rPr>
           <w:rFonts w:ascii="Courier" w:hAnsi="Courier"/>
           <w:b/>
         </w:rPr>
-        <w:t>gg2D_unity_project</w:t>
-      </w:r>
-      <w:bookmarkStart w:id="1" w:name="_GoBack"/>
-      <w:bookmarkEnd w:id="1"/>
+        <w:t>gg2D</w:t>
+      </w:r>
+      <w:proofErr w:type="gramEnd"/>
+      <w:r>
+        <w:rPr>
+          <w:rFonts w:ascii="Courier" w:hAnsi="Courier"/>
+          <w:b/>
+        </w:rPr>
+        <w:t>_unity_project</w:t>
+      </w:r>
       <w:r>
         <w:rPr>
           <w:rFonts w:ascii="Courier" w:hAnsi="Courier"/>
@@ -1743,6 +1769,7 @@
         </w:rPr>
         <w:tab/>
       </w:r>
+      <w:proofErr w:type="gramStart"/>
       <w:r>
         <w:rPr>
           <w:b/>
@@ -1755,6 +1782,7 @@
         </w:rPr>
         <w:t>.unity</w:t>
       </w:r>
+      <w:proofErr w:type="gramEnd"/>
     </w:p>
     <w:p>
       <w:pPr>
@@ -1769,7 +1797,21 @@
           <w:i/>
         </w:rPr>
         <w:tab/>
-        <w:t>(and some other files/folders – ignore those for now)</w:t>
+        <w:t>(</w:t>
+      </w:r>
+      <w:proofErr w:type="gramStart"/>
+      <w:r>
+        <w:rPr>
+          <w:i/>
+        </w:rPr>
+        <w:t>and</w:t>
+      </w:r>
+      <w:proofErr w:type="gramEnd"/>
+      <w:r>
+        <w:rPr>
+          <w:i/>
+        </w:rPr>
+        <w:t xml:space="preserve"> some other files/folders – ignore those for now)</w:t>
       </w:r>
     </w:p>
     <w:p>
@@ -1820,8 +1862,13 @@
           <w:numId w:val="22"/>
         </w:numPr>
       </w:pPr>
-      <w:r>
-        <w:t xml:space="preserve">double-click </w:t>
+      <w:proofErr w:type="gramStart"/>
+      <w:r>
+        <w:t>double</w:t>
+      </w:r>
+      <w:proofErr w:type="gramEnd"/>
+      <w:r>
+        <w:t xml:space="preserve">-click </w:t>
       </w:r>
       <w:r>
         <w:t xml:space="preserve">file </w:t>
@@ -2139,7 +2186,15 @@
     <w:p/>
     <w:p>
       <w:r>
-        <w:t xml:space="preserve">Note – this arrangement is just a personal preference of mine (.. matt ..) – you should fine out how you work best and arrange the Unity window panels however works best for you </w:t>
+        <w:t>Note – this arrangement is just a personal preference of mine (</w:t>
+      </w:r>
+      <w:proofErr w:type="gramStart"/>
+      <w:r>
+        <w:t>..</w:t>
+      </w:r>
+      <w:proofErr w:type="gramEnd"/>
+      <w:r>
+        <w:t xml:space="preserve"> matt ..) – you should fine out how you work best and arrange the Unity window panels however works best for you </w:t>
       </w:r>
       <w:r>
         <w:sym w:font="Wingdings" w:char="F04A"/>
@@ -2266,8 +2321,13 @@
           <w:numId w:val="25"/>
         </w:numPr>
       </w:pPr>
-      <w:r>
-        <w:t xml:space="preserve">[ 1 ] </w:t>
+      <w:proofErr w:type="gramStart"/>
+      <w:r>
+        <w:t>[ 1</w:t>
+      </w:r>
+      <w:proofErr w:type="gramEnd"/>
+      <w:r>
+        <w:t xml:space="preserve"> ] </w:t>
       </w:r>
       <w:r>
         <w:t xml:space="preserve">The window Panel on the RIGHT of the screen (panel 1 above) is the </w:t>
@@ -2320,8 +2380,13 @@
           <w:numId w:val="25"/>
         </w:numPr>
       </w:pPr>
-      <w:r>
-        <w:t xml:space="preserve">[ 2 ] </w:t>
+      <w:proofErr w:type="gramStart"/>
+      <w:r>
+        <w:t>[ 2</w:t>
+      </w:r>
+      <w:proofErr w:type="gramEnd"/>
+      <w:r>
+        <w:t xml:space="preserve"> ] </w:t>
       </w:r>
       <w:r>
         <w:t xml:space="preserve">The window Panel CENTER BOTTOM of the screen (panel 2 above) is the </w:t>
@@ -2374,8 +2439,13 @@
           <w:numId w:val="25"/>
         </w:numPr>
       </w:pPr>
-      <w:r>
-        <w:t xml:space="preserve">[ 3a ] </w:t>
+      <w:proofErr w:type="gramStart"/>
+      <w:r>
+        <w:t>[ 3a</w:t>
+      </w:r>
+      <w:proofErr w:type="gramEnd"/>
+      <w:r>
+        <w:t xml:space="preserve"> ] </w:t>
       </w:r>
       <w:r>
         <w:t xml:space="preserve">The window Panel CENTER TOP of the screen (panel 3a above) is the </w:t>
@@ -2399,10 +2469,18 @@
         <w:t>This shows text l</w:t>
       </w:r>
       <w:r>
-        <w:t>ist of the objects (called gameO</w:t>
-      </w:r>
-      <w:r>
-        <w:t>bjects) in the current ‘scene’</w:t>
+        <w:t xml:space="preserve">ist of the objects (called </w:t>
+      </w:r>
+      <w:proofErr w:type="spellStart"/>
+      <w:r>
+        <w:t>gameO</w:t>
+      </w:r>
+      <w:r>
+        <w:t>bjects</w:t>
+      </w:r>
+      <w:proofErr w:type="spellEnd"/>
+      <w:r>
+        <w:t>) in the current ‘scene’</w:t>
       </w:r>
     </w:p>
     <w:p>
@@ -2434,8 +2512,13 @@
           <w:numId w:val="25"/>
         </w:numPr>
       </w:pPr>
-      <w:r>
-        <w:t xml:space="preserve">[ 3b ] </w:t>
+      <w:proofErr w:type="gramStart"/>
+      <w:r>
+        <w:t>[ 3b</w:t>
+      </w:r>
+      <w:proofErr w:type="gramEnd"/>
+      <w:r>
+        <w:t xml:space="preserve"> ] </w:t>
       </w:r>
       <w:r>
         <w:t>The window Panel CENT</w:t>
@@ -2687,11 +2770,19 @@
           <w:b/>
         </w:rPr>
       </w:pPr>
-      <w:r>
-        <w:rPr>
-          <w:b/>
-        </w:rPr>
-        <w:t>cameras and scenes</w:t>
+      <w:proofErr w:type="gramStart"/>
+      <w:r>
+        <w:rPr>
+          <w:b/>
+        </w:rPr>
+        <w:t>cameras</w:t>
+      </w:r>
+      <w:proofErr w:type="gramEnd"/>
+      <w:r>
+        <w:rPr>
+          <w:b/>
+        </w:rPr>
+        <w:t xml:space="preserve"> and scenes</w:t>
       </w:r>
     </w:p>
     <w:p>
@@ -2978,7 +3069,15 @@
     <w:p/>
     <w:p>
       <w:r>
-        <w:t>Once you have completed more of this tutorial, try changing the size of the camera, this will allow you to ‘zoom’ the players view closer / further away from the action. (of course you’ll also have to change the maximum up/down-left-right settings for when the camera scrolls – this kind of ‘tweaking’ of game parameters once you have something playable is an important part of the testing and improving of a game BEFORE it gets released into the real world – alpha and beta testing with game players helps you find settings that maximise the gaming experience for the player … but all that is for another day …</w:t>
+        <w:t>Once you have completed more of this tutorial, try changing the size of the camera, this will allow you to ‘zoom’ the players view closer / further away from the action. (</w:t>
+      </w:r>
+      <w:proofErr w:type="gramStart"/>
+      <w:r>
+        <w:t>of</w:t>
+      </w:r>
+      <w:proofErr w:type="gramEnd"/>
+      <w:r>
+        <w:t xml:space="preserve"> course you’ll also have to change the maximum up/down-left-right settings for when the camera scrolls – this kind of ‘tweaking’ of game parameters once you have something playable is an important part of the testing and improving of a game BEFORE it gets released into the real world – alpha and beta testing with game players helps you find settings that maximise the gaming experience for the player … but all that is for another day …</w:t>
       </w:r>
     </w:p>
     <w:p/>
@@ -3011,7 +3110,21 @@
         <w:rPr>
           <w:b/>
         </w:rPr>
-        <w:t xml:space="preserve">5 what ? 11 what? </w:t>
+        <w:t xml:space="preserve">5 </w:t>
+      </w:r>
+      <w:proofErr w:type="gramStart"/>
+      <w:r>
+        <w:rPr>
+          <w:b/>
+        </w:rPr>
+        <w:t>what ?</w:t>
+      </w:r>
+      <w:proofErr w:type="gramEnd"/>
+      <w:r>
+        <w:rPr>
+          <w:b/>
+        </w:rPr>
+        <w:t xml:space="preserve"> 11 what? </w:t>
       </w:r>
     </w:p>
     <w:p>
@@ -3106,8 +3219,13 @@
         <w:ind w:left="1134"/>
       </w:pPr>
       <w:r>
-        <w:t>When you create game characters, they will be around 2 units tall (like a human adult – around 2 meters tall …)</w:t>
-      </w:r>
+        <w:t xml:space="preserve">When you create game characters, they will be around 2 units tall (like a human adult – around 2 meters </w:t>
+      </w:r>
+      <w:proofErr w:type="gramStart"/>
+      <w:r>
+        <w:t>tall …)</w:t>
+      </w:r>
+      <w:proofErr w:type="gramEnd"/>
     </w:p>
     <w:p>
       <w:pPr>
@@ -3213,7 +3331,15 @@
         <w:ind w:left="1134"/>
       </w:pPr>
       <w:r>
-        <w:t>A core ‘workflow’ in Unity is to add a new gameobject to the current scene.</w:t>
+        <w:t xml:space="preserve">A core ‘workflow’ in Unity is to add a new </w:t>
+      </w:r>
+      <w:proofErr w:type="spellStart"/>
+      <w:r>
+        <w:t>gameobject</w:t>
+      </w:r>
+      <w:proofErr w:type="spellEnd"/>
+      <w:r>
+        <w:t xml:space="preserve"> to the current scene.</w:t>
       </w:r>
     </w:p>
     <w:p>
@@ -3227,7 +3353,15 @@
         <w:ind w:left="1134"/>
       </w:pPr>
       <w:r>
-        <w:t>There are 2 ways we usually add a gameobject to the scene:</w:t>
+        <w:t xml:space="preserve">There are 2 ways we usually add a </w:t>
+      </w:r>
+      <w:proofErr w:type="spellStart"/>
+      <w:r>
+        <w:t>gameobject</w:t>
+      </w:r>
+      <w:proofErr w:type="spellEnd"/>
+      <w:r>
+        <w:t xml:space="preserve"> to the scene:</w:t>
       </w:r>
     </w:p>
     <w:p>
@@ -3262,8 +3396,13 @@
           <w:right w:val="single" w:sz="4" w:space="4" w:color="auto"/>
         </w:pBdr>
       </w:pPr>
-      <w:r>
-        <w:t xml:space="preserve">copy of a ‘resource’ object from the </w:t>
+      <w:proofErr w:type="gramStart"/>
+      <w:r>
+        <w:t>copy</w:t>
+      </w:r>
+      <w:proofErr w:type="gramEnd"/>
+      <w:r>
+        <w:t xml:space="preserve"> of a ‘resource’ object from the </w:t>
       </w:r>
       <w:r>
         <w:rPr>
@@ -3438,7 +3577,15 @@
         <w:t>Project Panel</w:t>
       </w:r>
       <w:r>
-        <w:t xml:space="preserve"> into the center of the </w:t>
+        <w:t xml:space="preserve"> into the </w:t>
+      </w:r>
+      <w:proofErr w:type="spellStart"/>
+      <w:r>
+        <w:t>center</w:t>
+      </w:r>
+      <w:proofErr w:type="spellEnd"/>
+      <w:r>
+        <w:t xml:space="preserve"> of the </w:t>
       </w:r>
       <w:r>
         <w:rPr>
@@ -3594,13 +3741,27 @@
         <w:rPr>
           <w:b/>
         </w:rPr>
-        <w:t xml:space="preserve"> ‘hero’ gameO</w:t>
-      </w:r>
-      <w:r>
-        <w:rPr>
-          <w:b/>
-        </w:rPr>
-        <w:t>bject has been added to the scene:</w:t>
+        <w:t xml:space="preserve"> ‘hero’ </w:t>
+      </w:r>
+      <w:proofErr w:type="spellStart"/>
+      <w:r>
+        <w:rPr>
+          <w:b/>
+        </w:rPr>
+        <w:t>gameO</w:t>
+      </w:r>
+      <w:r>
+        <w:rPr>
+          <w:b/>
+        </w:rPr>
+        <w:t>bject</w:t>
+      </w:r>
+      <w:proofErr w:type="spellEnd"/>
+      <w:r>
+        <w:rPr>
+          <w:b/>
+        </w:rPr>
+        <w:t xml:space="preserve"> has been added to the scene:</w:t>
       </w:r>
     </w:p>
     <w:p>
@@ -3756,8 +3917,13 @@
         </w:numPr>
       </w:pPr>
       <w:r>
-        <w:t>(HINT – you can use the TAB key to move to the next text entry box once you’ve set X to zero …)</w:t>
-      </w:r>
+        <w:t xml:space="preserve">(HINT – you can use the TAB key to move to the next text entry box once you’ve set X to </w:t>
+      </w:r>
+      <w:proofErr w:type="gramStart"/>
+      <w:r>
+        <w:t>zero …)</w:t>
+      </w:r>
+      <w:proofErr w:type="gramEnd"/>
     </w:p>
     <w:p/>
     <w:p>
@@ -3929,8 +4095,13 @@
         </w:pBdr>
       </w:pPr>
       <w:r>
-        <w:t>Zoom into a specific gameObject</w:t>
-      </w:r>
+        <w:t xml:space="preserve">Zoom into a specific </w:t>
+      </w:r>
+      <w:proofErr w:type="spellStart"/>
+      <w:r>
+        <w:t>gameObject</w:t>
+      </w:r>
+      <w:proofErr w:type="spellEnd"/>
     </w:p>
     <w:p>
       <w:pPr>
@@ -3985,12 +4156,68 @@
         <w:keepNext w:val="0"/>
       </w:pPr>
       <w:r>
-        <w:t>Double click a gameObject in the Hierarchy to make the Scene panel centre and zoom</w:t>
-      </w:r>
-    </w:p>
-    <w:p>
-      <w:r>
-        <w:t>Once you have lots of gameObjects in the scene, you will want to change which one you are viewing from time to time. Double clicking the name of the gameObject in the Hiearchy will make the view in the Scene window panel zoom to view the gameObject, and arrange the center of the selected object to be the center of the Scene Panel.</w:t>
+        <w:t xml:space="preserve">Double click a </w:t>
+      </w:r>
+      <w:proofErr w:type="spellStart"/>
+      <w:r>
+        <w:t>gameObject</w:t>
+      </w:r>
+      <w:proofErr w:type="spellEnd"/>
+      <w:r>
+        <w:t xml:space="preserve"> in the Hierarchy to make the Scene panel centre and zoom</w:t>
+      </w:r>
+    </w:p>
+    <w:p>
+      <w:r>
+        <w:t xml:space="preserve">Once you have lots of </w:t>
+      </w:r>
+      <w:proofErr w:type="spellStart"/>
+      <w:r>
+        <w:t>gameObjects</w:t>
+      </w:r>
+      <w:proofErr w:type="spellEnd"/>
+      <w:r>
+        <w:t xml:space="preserve"> in the scene, you will want to change which one you are viewing from time to time. Double clicking the name of the </w:t>
+      </w:r>
+      <w:proofErr w:type="spellStart"/>
+      <w:r>
+        <w:t>gameObject</w:t>
+      </w:r>
+      <w:proofErr w:type="spellEnd"/>
+      <w:r>
+        <w:t xml:space="preserve"> in the </w:t>
+      </w:r>
+      <w:proofErr w:type="spellStart"/>
+      <w:r>
+        <w:t>Hiearchy</w:t>
+      </w:r>
+      <w:proofErr w:type="spellEnd"/>
+      <w:r>
+        <w:t xml:space="preserve"> will make the view in the Scene window panel zoom to view the </w:t>
+      </w:r>
+      <w:proofErr w:type="spellStart"/>
+      <w:r>
+        <w:t>gameObject</w:t>
+      </w:r>
+      <w:proofErr w:type="spellEnd"/>
+      <w:r>
+        <w:t xml:space="preserve">, and arrange the </w:t>
+      </w:r>
+      <w:proofErr w:type="spellStart"/>
+      <w:r>
+        <w:t>center</w:t>
+      </w:r>
+      <w:proofErr w:type="spellEnd"/>
+      <w:r>
+        <w:t xml:space="preserve"> of the selected object to be the </w:t>
+      </w:r>
+      <w:proofErr w:type="spellStart"/>
+      <w:r>
+        <w:t>center</w:t>
+      </w:r>
+      <w:proofErr w:type="spellEnd"/>
+      <w:r>
+        <w:t xml:space="preserve"> of the Scene Panel.</w:t>
       </w:r>
     </w:p>
     <w:p/>
@@ -4005,7 +4232,15 @@
         <w:t>hero</w:t>
       </w:r>
       <w:r>
-        <w:t xml:space="preserve"> gameObject:</w:t>
+        <w:t xml:space="preserve"> </w:t>
+      </w:r>
+      <w:proofErr w:type="spellStart"/>
+      <w:r>
+        <w:t>gameObject</w:t>
+      </w:r>
+      <w:proofErr w:type="spellEnd"/>
+      <w:r>
+        <w:t>:</w:t>
       </w:r>
     </w:p>
     <w:p>
@@ -4037,7 +4272,15 @@
         <w:t xml:space="preserve"> </w:t>
       </w:r>
       <w:r>
-        <w:t xml:space="preserve">double click gameObject </w:t>
+        <w:t xml:space="preserve">double click </w:t>
+      </w:r>
+      <w:proofErr w:type="spellStart"/>
+      <w:r>
+        <w:t>gameObject</w:t>
+      </w:r>
+      <w:proofErr w:type="spellEnd"/>
+      <w:r>
+        <w:t xml:space="preserve"> </w:t>
       </w:r>
       <w:r>
         <w:rPr>
@@ -4132,7 +4375,15 @@
         <w:t>Main Camera</w:t>
       </w:r>
       <w:r>
-        <w:t xml:space="preserve"> gameObject:</w:t>
+        <w:t xml:space="preserve"> </w:t>
+      </w:r>
+      <w:proofErr w:type="spellStart"/>
+      <w:r>
+        <w:t>gameObject</w:t>
+      </w:r>
+      <w:proofErr w:type="spellEnd"/>
+      <w:r>
+        <w:t>:</w:t>
       </w:r>
     </w:p>
     <w:p>
@@ -4165,7 +4416,15 @@
         <w:t xml:space="preserve"> </w:t>
       </w:r>
       <w:r>
-        <w:t xml:space="preserve">double click gameObject </w:t>
+        <w:t xml:space="preserve">double click </w:t>
+      </w:r>
+      <w:proofErr w:type="spellStart"/>
+      <w:r>
+        <w:t>gameObject</w:t>
+      </w:r>
+      <w:proofErr w:type="spellEnd"/>
+      <w:r>
+        <w:t xml:space="preserve"> </w:t>
       </w:r>
       <w:r>
         <w:rPr>
@@ -4251,7 +4510,15 @@
         <w:keepNext w:val="0"/>
       </w:pPr>
       <w:r>
-        <w:t xml:space="preserve"> ‘hand’ tool – to pan left/right/up/down</w:t>
+        <w:t xml:space="preserve"> ‘</w:t>
+      </w:r>
+      <w:proofErr w:type="gramStart"/>
+      <w:r>
+        <w:t>hand’</w:t>
+      </w:r>
+      <w:proofErr w:type="gramEnd"/>
+      <w:r>
+        <w:t xml:space="preserve"> tool – to pan left/right/up/down</w:t>
       </w:r>
     </w:p>
     <w:p>
@@ -4327,7 +4594,15 @@
         <w:t xml:space="preserve"> </w:t>
       </w:r>
       <w:r>
-        <w:t>(we’ll learn about the other tools later in this tutorial …)</w:t>
+        <w:t>(</w:t>
+      </w:r>
+      <w:proofErr w:type="gramStart"/>
+      <w:r>
+        <w:t>we’ll</w:t>
+      </w:r>
+      <w:proofErr w:type="gramEnd"/>
+      <w:r>
+        <w:t xml:space="preserve"> learn about the other tools later in this tutorial …)</w:t>
       </w:r>
     </w:p>
     <w:p>
@@ -4336,7 +4611,15 @@
         <w:keepNext w:val="0"/>
       </w:pPr>
       <w:r>
-        <w:t>Mouse wheel / trackpad zoom – zoom in and out of Scene panel contents</w:t>
+        <w:t xml:space="preserve">Mouse wheel / </w:t>
+      </w:r>
+      <w:proofErr w:type="spellStart"/>
+      <w:r>
+        <w:t>trackpad</w:t>
+      </w:r>
+      <w:proofErr w:type="spellEnd"/>
+      <w:r>
+        <w:t xml:space="preserve"> zoom – zoom in and out of Scene panel contents</w:t>
       </w:r>
     </w:p>
     <w:p>
@@ -4422,7 +4705,15 @@
         <w:t xml:space="preserve"> </w:t>
       </w:r>
       <w:r>
-        <w:t>(you’ll also see that while doing this the ‘hand’ tool changes to a magnifying glass !)</w:t>
+        <w:t xml:space="preserve">(you’ll also see that while doing this the ‘hand’ tool changes to a magnifying </w:t>
+      </w:r>
+      <w:proofErr w:type="gramStart"/>
+      <w:r>
+        <w:t>glass !</w:t>
+      </w:r>
+      <w:proofErr w:type="gramEnd"/>
+      <w:r>
+        <w:t>)</w:t>
       </w:r>
     </w:p>
     <w:p>
@@ -4475,8 +4766,16 @@
         <w:rPr>
           <w:b/>
         </w:rPr>
-        <w:t>ready to play the first version of our Gravity Guy game !</w:t>
-      </w:r>
+        <w:t xml:space="preserve">ready to play the first version of our Gravity Guy </w:t>
+      </w:r>
+      <w:proofErr w:type="gramStart"/>
+      <w:r>
+        <w:rPr>
+          <w:b/>
+        </w:rPr>
+        <w:t>game !</w:t>
+      </w:r>
+      <w:proofErr w:type="gramEnd"/>
     </w:p>
     <w:p>
       <w:pPr>
@@ -4627,11 +4926,19 @@
       <w:r>
         <w:t>, you should now see a small blue cube labelled ‘</w:t>
       </w:r>
-      <w:r>
-        <w:rPr>
-          <w:b/>
-        </w:rPr>
-        <w:t>platformBlue’;</w:t>
+      <w:proofErr w:type="spellStart"/>
+      <w:r>
+        <w:rPr>
+          <w:b/>
+        </w:rPr>
+        <w:t>platformBlue</w:t>
+      </w:r>
+      <w:proofErr w:type="spellEnd"/>
+      <w:r>
+        <w:rPr>
+          <w:b/>
+        </w:rPr>
+        <w:t>’;</w:t>
       </w:r>
     </w:p>
     <w:p>
@@ -4703,11 +5010,19 @@
       <w:r>
         <w:t>Drag the ‘</w:t>
       </w:r>
-      <w:r>
-        <w:rPr>
-          <w:b/>
-        </w:rPr>
-        <w:t xml:space="preserve">platformBlue’ </w:t>
+      <w:proofErr w:type="spellStart"/>
+      <w:r>
+        <w:rPr>
+          <w:b/>
+        </w:rPr>
+        <w:t>platformBlue</w:t>
+      </w:r>
+      <w:proofErr w:type="spellEnd"/>
+      <w:r>
+        <w:rPr>
+          <w:b/>
+        </w:rPr>
+        <w:t xml:space="preserve">’ </w:t>
       </w:r>
       <w:r>
         <w:t xml:space="preserve">game object prefab from the </w:t>
@@ -4745,7 +5060,15 @@
         </w:numPr>
       </w:pPr>
       <w:r>
-        <w:t xml:space="preserve">NOTE – each time you add a gameObject to the scene, you should see a corresponding new entry appear in your </w:t>
+        <w:t xml:space="preserve">NOTE – each time you add a </w:t>
+      </w:r>
+      <w:proofErr w:type="spellStart"/>
+      <w:r>
+        <w:t>gameObject</w:t>
+      </w:r>
+      <w:proofErr w:type="spellEnd"/>
+      <w:r>
+        <w:t xml:space="preserve"> to the scene, you should see a corresponding new entry appear in your </w:t>
       </w:r>
       <w:r>
         <w:rPr>
@@ -4762,11 +5085,19 @@
       <w:r>
         <w:t xml:space="preserve">Drag a few more copies of </w:t>
       </w:r>
-      <w:r>
-        <w:rPr>
-          <w:b/>
-        </w:rPr>
-        <w:t xml:space="preserve">platformBlue </w:t>
+      <w:proofErr w:type="spellStart"/>
+      <w:r>
+        <w:rPr>
+          <w:b/>
+        </w:rPr>
+        <w:t>platformBlue</w:t>
+      </w:r>
+      <w:proofErr w:type="spellEnd"/>
+      <w:r>
+        <w:rPr>
+          <w:b/>
+        </w:rPr>
+        <w:t xml:space="preserve"> </w:t>
       </w:r>
       <w:r>
         <w:t>into our scene, in a stair-like arrangement, so your Scene should look something like the following:</w:t>
@@ -4854,7 +5185,23 @@
     </w:p>
     <w:p>
       <w:r>
-        <w:t>You may have notices the music playhead style buttons (play / pause / fast forward) buttons at the center top of the Unity application window – now it’s time to make use of them …</w:t>
+        <w:t xml:space="preserve">You may have notices the music </w:t>
+      </w:r>
+      <w:proofErr w:type="spellStart"/>
+      <w:r>
+        <w:t>playhead</w:t>
+      </w:r>
+      <w:proofErr w:type="spellEnd"/>
+      <w:r>
+        <w:t xml:space="preserve"> style buttons (play / pause / fast forward) buttons at the </w:t>
+      </w:r>
+      <w:proofErr w:type="spellStart"/>
+      <w:r>
+        <w:t>center</w:t>
+      </w:r>
+      <w:proofErr w:type="spellEnd"/>
+      <w:r>
+        <w:t xml:space="preserve"> top of the Unity application window – now it’s time to make use of them …</w:t>
       </w:r>
     </w:p>
     <w:p>
@@ -5129,7 +5476,15 @@
         <w:jc w:val="center"/>
       </w:pPr>
       <w:r>
-        <w:t xml:space="preserve">Since the default color for the background of what the camera shows is BLUE, </w:t>
+        <w:t xml:space="preserve">Since the default </w:t>
+      </w:r>
+      <w:proofErr w:type="spellStart"/>
+      <w:r>
+        <w:t>color</w:t>
+      </w:r>
+      <w:proofErr w:type="spellEnd"/>
+      <w:r>
+        <w:t xml:space="preserve"> for the background of what the camera shows is BLUE, </w:t>
       </w:r>
       <w:r>
         <w:br/>
@@ -5344,7 +5699,15 @@
         <w:keepNext w:val="0"/>
       </w:pPr>
       <w:r>
-        <w:t>Drag the ‘platformRed’ image ‘sprite’ onto the stage</w:t>
+        <w:t>Drag the ‘</w:t>
+      </w:r>
+      <w:proofErr w:type="spellStart"/>
+      <w:r>
+        <w:t>platformRed</w:t>
+      </w:r>
+      <w:proofErr w:type="spellEnd"/>
+      <w:r>
+        <w:t>’ image ‘sprite’ onto the stage</w:t>
       </w:r>
     </w:p>
     <w:p>
@@ -5412,11 +5775,19 @@
       <w:r>
         <w:t>, you should now see a small blue cube labelled ‘</w:t>
       </w:r>
-      <w:r>
-        <w:rPr>
-          <w:b/>
-        </w:rPr>
-        <w:t>platformRed’:</w:t>
+      <w:proofErr w:type="spellStart"/>
+      <w:r>
+        <w:rPr>
+          <w:b/>
+        </w:rPr>
+        <w:t>platformRed</w:t>
+      </w:r>
+      <w:proofErr w:type="spellEnd"/>
+      <w:r>
+        <w:rPr>
+          <w:b/>
+        </w:rPr>
+        <w:t>’:</w:t>
       </w:r>
     </w:p>
     <w:p>
@@ -5488,11 +5859,19 @@
       <w:r>
         <w:t>Drag the ‘</w:t>
       </w:r>
-      <w:r>
-        <w:rPr>
-          <w:b/>
-        </w:rPr>
-        <w:t xml:space="preserve">platformRed’ </w:t>
+      <w:proofErr w:type="spellStart"/>
+      <w:r>
+        <w:rPr>
+          <w:b/>
+        </w:rPr>
+        <w:t>platformRed</w:t>
+      </w:r>
+      <w:proofErr w:type="spellEnd"/>
+      <w:r>
+        <w:rPr>
+          <w:b/>
+        </w:rPr>
+        <w:t xml:space="preserve">’ </w:t>
       </w:r>
       <w:r>
         <w:t>sprite</w:t>
@@ -5522,8 +5901,13 @@
         <w:t xml:space="preserve"> </w:t>
       </w:r>
       <w:r>
-        <w:t>somewhere near the blue platform gameObjects</w:t>
-      </w:r>
+        <w:t xml:space="preserve">somewhere near the blue platform </w:t>
+      </w:r>
+      <w:proofErr w:type="spellStart"/>
+      <w:r>
+        <w:t>gameObjects</w:t>
+      </w:r>
+      <w:proofErr w:type="spellEnd"/>
     </w:p>
     <w:p>
       <w:pPr>
@@ -5531,8 +5915,13 @@
         <w:keepNext w:val="0"/>
       </w:pPr>
       <w:r>
-        <w:t>Play-test your new scene gameObject</w:t>
-      </w:r>
+        <w:t xml:space="preserve">Play-test your new scene </w:t>
+      </w:r>
+      <w:proofErr w:type="spellStart"/>
+      <w:r>
+        <w:t>gameObject</w:t>
+      </w:r>
+      <w:proofErr w:type="spellEnd"/>
     </w:p>
     <w:p>
       <w:r>
@@ -5550,10 +5939,26 @@
     </w:p>
     <w:p>
       <w:r>
-        <w:t>There is a Csharp script attached to our ‘hero’ character</w:t>
-      </w:r>
-      <w:r>
-        <w:t xml:space="preserve"> named ‘PlayerControl’. </w:t>
+        <w:t xml:space="preserve">There is a </w:t>
+      </w:r>
+      <w:proofErr w:type="spellStart"/>
+      <w:r>
+        <w:t>Csharp</w:t>
+      </w:r>
+      <w:proofErr w:type="spellEnd"/>
+      <w:r>
+        <w:t xml:space="preserve"> script attached to our ‘hero’ character</w:t>
+      </w:r>
+      <w:r>
+        <w:t xml:space="preserve"> named ‘</w:t>
+      </w:r>
+      <w:proofErr w:type="spellStart"/>
+      <w:r>
+        <w:t>PlayerControl</w:t>
+      </w:r>
+      <w:proofErr w:type="spellEnd"/>
+      <w:r>
+        <w:t xml:space="preserve">’. </w:t>
       </w:r>
     </w:p>
     <w:p>
@@ -5618,7 +6023,15 @@
     <w:p/>
     <w:p>
       <w:r>
-        <w:t>This script needs gameObjects to have 2 special characteristics to consider something as solid ‘ground’:</w:t>
+        <w:t xml:space="preserve">This script needs </w:t>
+      </w:r>
+      <w:proofErr w:type="spellStart"/>
+      <w:r>
+        <w:t>gameObjects</w:t>
+      </w:r>
+      <w:proofErr w:type="spellEnd"/>
+      <w:r>
+        <w:t xml:space="preserve"> to have 2 special characteristics to consider something as solid ‘ground’:</w:t>
       </w:r>
     </w:p>
     <w:p>
@@ -5630,7 +6043,15 @@
         </w:numPr>
       </w:pPr>
       <w:r>
-        <w:t>The gameObject must be on ‘Layer’ named ‘Ground’</w:t>
+        <w:t xml:space="preserve">The </w:t>
+      </w:r>
+      <w:proofErr w:type="spellStart"/>
+      <w:r>
+        <w:t>gameObject</w:t>
+      </w:r>
+      <w:proofErr w:type="spellEnd"/>
+      <w:r>
+        <w:t xml:space="preserve"> must be on ‘Layer’ named ‘Ground’</w:t>
       </w:r>
     </w:p>
     <w:p>
@@ -5642,7 +6063,15 @@
         </w:numPr>
       </w:pPr>
       <w:r>
-        <w:t>The gameObject must have a 2D-collider physics component</w:t>
+        <w:t xml:space="preserve">The </w:t>
+      </w:r>
+      <w:proofErr w:type="spellStart"/>
+      <w:r>
+        <w:t>gameObject</w:t>
+      </w:r>
+      <w:proofErr w:type="spellEnd"/>
+      <w:r>
+        <w:t xml:space="preserve"> must have a 2D-collider physics component</w:t>
       </w:r>
     </w:p>
     <w:p/>
@@ -5657,7 +6086,23 @@
       </w:pPr>
       <w:r>
         <w:lastRenderedPageBreak/>
-        <w:t>Setting gameObject platformRed’s layer to ‘Ground’</w:t>
+        <w:t xml:space="preserve">Setting </w:t>
+      </w:r>
+      <w:proofErr w:type="spellStart"/>
+      <w:r>
+        <w:t>gameObject</w:t>
+      </w:r>
+      <w:proofErr w:type="spellEnd"/>
+      <w:r>
+        <w:t xml:space="preserve"> </w:t>
+      </w:r>
+      <w:proofErr w:type="spellStart"/>
+      <w:r>
+        <w:t>platformRed’s</w:t>
+      </w:r>
+      <w:proofErr w:type="spellEnd"/>
+      <w:r>
+        <w:t xml:space="preserve"> layer to ‘Ground’</w:t>
       </w:r>
     </w:p>
     <w:p>
@@ -5665,14 +6110,24 @@
         <w:keepNext/>
       </w:pPr>
       <w:r>
-        <w:t xml:space="preserve">Set the Layer of gameObject </w:t>
-      </w:r>
+        <w:t xml:space="preserve">Set the Layer of </w:t>
+      </w:r>
+      <w:proofErr w:type="spellStart"/>
+      <w:r>
+        <w:t>gameObject</w:t>
+      </w:r>
+      <w:proofErr w:type="spellEnd"/>
+      <w:r>
+        <w:t xml:space="preserve"> </w:t>
+      </w:r>
+      <w:proofErr w:type="spellStart"/>
       <w:r>
         <w:rPr>
           <w:b/>
         </w:rPr>
         <w:t>platformRed</w:t>
       </w:r>
+      <w:proofErr w:type="spellEnd"/>
       <w:r>
         <w:t xml:space="preserve"> to ‘Ground’:</w:t>
       </w:r>
@@ -5695,14 +6150,24 @@
         <w:t xml:space="preserve">Hierarchy </w:t>
       </w:r>
       <w:r>
-        <w:t xml:space="preserve">select gameObject </w:t>
-      </w:r>
+        <w:t xml:space="preserve">select </w:t>
+      </w:r>
+      <w:proofErr w:type="spellStart"/>
+      <w:r>
+        <w:t>gameObject</w:t>
+      </w:r>
+      <w:proofErr w:type="spellEnd"/>
+      <w:r>
+        <w:t xml:space="preserve"> </w:t>
+      </w:r>
+      <w:proofErr w:type="spellStart"/>
       <w:r>
         <w:rPr>
           <w:b/>
         </w:rPr>
         <w:t>platformRed</w:t>
       </w:r>
+      <w:proofErr w:type="spellEnd"/>
     </w:p>
     <w:p>
       <w:pPr>
@@ -5787,7 +6252,15 @@
     <w:p/>
     <w:p>
       <w:r>
-        <w:t>The layer of platformRed should now be ‘Ground’:</w:t>
+        <w:t xml:space="preserve">The layer of </w:t>
+      </w:r>
+      <w:proofErr w:type="spellStart"/>
+      <w:r>
+        <w:t>platformRed</w:t>
+      </w:r>
+      <w:proofErr w:type="spellEnd"/>
+      <w:r>
+        <w:t xml:space="preserve"> should now be ‘Ground’:</w:t>
       </w:r>
     </w:p>
     <w:p>
@@ -5856,8 +6329,13 @@
       </w:pPr>
       <w:r>
         <w:lastRenderedPageBreak/>
-        <w:t>Adding a ‘Box Collider 2D’ physics component to platformRed</w:t>
-      </w:r>
+        <w:t xml:space="preserve">Adding a ‘Box Collider 2D’ physics component to </w:t>
+      </w:r>
+      <w:proofErr w:type="spellStart"/>
+      <w:r>
+        <w:t>platformRed</w:t>
+      </w:r>
+      <w:proofErr w:type="spellEnd"/>
     </w:p>
     <w:p>
       <w:pPr>
@@ -5866,12 +6344,14 @@
       <w:r>
         <w:t xml:space="preserve">Now add a collider to </w:t>
       </w:r>
+      <w:proofErr w:type="spellStart"/>
       <w:r>
         <w:rPr>
           <w:b/>
         </w:rPr>
         <w:t>platformRed</w:t>
       </w:r>
+      <w:proofErr w:type="spellEnd"/>
       <w:r>
         <w:t>:</w:t>
       </w:r>
@@ -5894,14 +6374,24 @@
         <w:t xml:space="preserve">Hierarchy </w:t>
       </w:r>
       <w:r>
-        <w:t xml:space="preserve">select gameObject </w:t>
-      </w:r>
+        <w:t xml:space="preserve">select </w:t>
+      </w:r>
+      <w:proofErr w:type="spellStart"/>
+      <w:r>
+        <w:t>gameObject</w:t>
+      </w:r>
+      <w:proofErr w:type="spellEnd"/>
+      <w:r>
+        <w:t xml:space="preserve"> </w:t>
+      </w:r>
+      <w:proofErr w:type="spellStart"/>
       <w:r>
         <w:rPr>
           <w:b/>
         </w:rPr>
         <w:t>platformRed</w:t>
       </w:r>
+      <w:proofErr w:type="spellEnd"/>
     </w:p>
     <w:p>
       <w:pPr>
@@ -6422,7 +6912,15 @@
         </w:numPr>
       </w:pPr>
       <w:r>
-        <w:t>Try collapsing every component of a gameObject:</w:t>
+        <w:t xml:space="preserve">Try collapsing every component of a </w:t>
+      </w:r>
+      <w:proofErr w:type="spellStart"/>
+      <w:r>
+        <w:t>gameObject</w:t>
+      </w:r>
+      <w:proofErr w:type="spellEnd"/>
+      <w:r>
+        <w:t>:</w:t>
       </w:r>
     </w:p>
     <w:p>
@@ -6574,7 +7072,15 @@
       <w:bookmarkStart w:id="9" w:name="_Toc252446583"/>
       <w:r>
         <w:lastRenderedPageBreak/>
-        <w:t>Making a re-usable ‘prefab’ from a gameObject in the scene</w:t>
+        <w:t xml:space="preserve">Making a re-usable ‘prefab’ from a </w:t>
+      </w:r>
+      <w:proofErr w:type="spellStart"/>
+      <w:r>
+        <w:t>gameObject</w:t>
+      </w:r>
+      <w:proofErr w:type="spellEnd"/>
+      <w:r>
+        <w:t xml:space="preserve"> in the scene</w:t>
       </w:r>
       <w:bookmarkEnd w:id="9"/>
     </w:p>
@@ -6680,7 +7186,15 @@
         <w:jc w:val="center"/>
       </w:pPr>
       <w:r>
-        <w:t>A Unity gameObject prefab is a COPY of all the components and properties</w:t>
+        <w:t xml:space="preserve">A Unity </w:t>
+      </w:r>
+      <w:proofErr w:type="spellStart"/>
+      <w:r>
+        <w:t>gameObject</w:t>
+      </w:r>
+      <w:proofErr w:type="spellEnd"/>
+      <w:r>
+        <w:t xml:space="preserve"> prefab is a COPY of all the components and properties</w:t>
       </w:r>
     </w:p>
     <w:p>
@@ -6694,8 +7208,13 @@
         <w:ind w:left="1134"/>
         <w:jc w:val="center"/>
       </w:pPr>
-      <w:r>
-        <w:t>once you have a prefab (stored in your Project panel) copies can be added to the scene,</w:t>
+      <w:proofErr w:type="gramStart"/>
+      <w:r>
+        <w:t>once</w:t>
+      </w:r>
+      <w:proofErr w:type="gramEnd"/>
+      <w:r>
+        <w:t xml:space="preserve"> you have a prefab (stored in your Project panel) copies can be added to the scene,</w:t>
       </w:r>
     </w:p>
     <w:p>
@@ -6712,12 +7231,14 @@
           <w:b/>
         </w:rPr>
       </w:pPr>
+      <w:proofErr w:type="gramStart"/>
       <w:r>
         <w:rPr>
           <w:b/>
         </w:rPr>
         <w:t>manually</w:t>
       </w:r>
+      <w:proofErr w:type="gramEnd"/>
       <w:r>
         <w:t xml:space="preserve"> as we have been doing, or through </w:t>
       </w:r>
@@ -6758,7 +7279,35 @@
         <w:rPr>
           <w:b/>
         </w:rPr>
-        <w:t>IN A NUTSHELL – do not move on until you understand and can perform this exercise of creating a PREFAB of the platformRed gameObject in the scene</w:t>
+        <w:t xml:space="preserve">IN A NUTSHELL – do not move on until you understand and can perform this exercise of creating a PREFAB of the </w:t>
+      </w:r>
+      <w:proofErr w:type="spellStart"/>
+      <w:r>
+        <w:rPr>
+          <w:b/>
+        </w:rPr>
+        <w:t>platformRed</w:t>
+      </w:r>
+      <w:proofErr w:type="spellEnd"/>
+      <w:r>
+        <w:rPr>
+          <w:b/>
+        </w:rPr>
+        <w:t xml:space="preserve"> </w:t>
+      </w:r>
+      <w:proofErr w:type="spellStart"/>
+      <w:r>
+        <w:rPr>
+          <w:b/>
+        </w:rPr>
+        <w:t>gameObject</w:t>
+      </w:r>
+      <w:proofErr w:type="spellEnd"/>
+      <w:r>
+        <w:rPr>
+          <w:b/>
+        </w:rPr>
+        <w:t xml:space="preserve"> in the scene</w:t>
       </w:r>
     </w:p>
     <w:p>
@@ -6779,7 +7328,15 @@
         <w:keepNext w:val="0"/>
       </w:pPr>
       <w:r>
-        <w:t>Create a new, empty ‘prefab’ named ‘platformRed’</w:t>
+        <w:t>Create a new, empty ‘prefab’ named ‘</w:t>
+      </w:r>
+      <w:proofErr w:type="spellStart"/>
+      <w:r>
+        <w:t>platformRed</w:t>
+      </w:r>
+      <w:proofErr w:type="spellEnd"/>
+      <w:r>
+        <w:t>’</w:t>
       </w:r>
     </w:p>
     <w:p>
@@ -6994,7 +7551,15 @@
         </w:numPr>
       </w:pPr>
       <w:r>
-        <w:t>Rename this ‘platformRed’:</w:t>
+        <w:t>Rename this ‘</w:t>
+      </w:r>
+      <w:proofErr w:type="spellStart"/>
+      <w:r>
+        <w:t>platformRed</w:t>
+      </w:r>
+      <w:proofErr w:type="spellEnd"/>
+      <w:r>
+        <w:t>’:</w:t>
       </w:r>
     </w:p>
     <w:p>
@@ -7133,7 +7698,23 @@
     </w:p>
     <w:p>
       <w:r>
-        <w:t>Empty prefabs are WHITE, prefabs containing a copy of a gameObjects components and properties are BLUE.</w:t>
+        <w:t xml:space="preserve">Empty prefabs are WHITE, prefabs containing a copy </w:t>
+      </w:r>
+      <w:proofErr w:type="gramStart"/>
+      <w:r>
+        <w:t xml:space="preserve">of a </w:t>
+      </w:r>
+      <w:proofErr w:type="spellStart"/>
+      <w:r>
+        <w:t>gameObjects</w:t>
+      </w:r>
+      <w:proofErr w:type="spellEnd"/>
+      <w:r>
+        <w:t xml:space="preserve"> components</w:t>
+      </w:r>
+      <w:proofErr w:type="gramEnd"/>
+      <w:r>
+        <w:t xml:space="preserve"> and properties are BLUE.</w:t>
       </w:r>
     </w:p>
     <w:p>
@@ -7143,12 +7724,52 @@
       </w:pPr>
       <w:r>
         <w:lastRenderedPageBreak/>
-        <w:t>Copy into the prefab all the components of scene gameObject ‘platformRed’</w:t>
-      </w:r>
-    </w:p>
-    <w:p>
-      <w:r>
-        <w:t>We will now ‘populate’ the contents of this empt prefab with all the details from our platformRed gameObject in our scene</w:t>
+        <w:t xml:space="preserve">Copy into the prefab all the components of scene </w:t>
+      </w:r>
+      <w:proofErr w:type="spellStart"/>
+      <w:r>
+        <w:t>gameObject</w:t>
+      </w:r>
+      <w:proofErr w:type="spellEnd"/>
+      <w:r>
+        <w:t xml:space="preserve"> ‘</w:t>
+      </w:r>
+      <w:proofErr w:type="spellStart"/>
+      <w:r>
+        <w:t>platformRed</w:t>
+      </w:r>
+      <w:proofErr w:type="spellEnd"/>
+      <w:r>
+        <w:t>’</w:t>
+      </w:r>
+    </w:p>
+    <w:p>
+      <w:r>
+        <w:t xml:space="preserve">We will now ‘populate’ the contents of this </w:t>
+      </w:r>
+      <w:proofErr w:type="spellStart"/>
+      <w:r>
+        <w:t>empt</w:t>
+      </w:r>
+      <w:proofErr w:type="spellEnd"/>
+      <w:r>
+        <w:t xml:space="preserve"> prefab with all the details from our </w:t>
+      </w:r>
+      <w:proofErr w:type="spellStart"/>
+      <w:r>
+        <w:t>platformRed</w:t>
+      </w:r>
+      <w:proofErr w:type="spellEnd"/>
+      <w:r>
+        <w:t xml:space="preserve"> </w:t>
+      </w:r>
+      <w:proofErr w:type="spellStart"/>
+      <w:r>
+        <w:t>gameObject</w:t>
+      </w:r>
+      <w:proofErr w:type="spellEnd"/>
+      <w:r>
+        <w:t xml:space="preserve"> in our scene</w:t>
       </w:r>
     </w:p>
     <w:p>
@@ -7213,13 +7834,29 @@
         </w:numPr>
       </w:pPr>
       <w:r>
-        <w:t xml:space="preserve">Drag gameObject </w:t>
-      </w:r>
-      <w:r>
-        <w:rPr>
-          <w:b/>
-        </w:rPr>
-        <w:t xml:space="preserve">platformRed </w:t>
+        <w:t xml:space="preserve">Drag </w:t>
+      </w:r>
+      <w:proofErr w:type="spellStart"/>
+      <w:r>
+        <w:t>gameObject</w:t>
+      </w:r>
+      <w:proofErr w:type="spellEnd"/>
+      <w:r>
+        <w:t xml:space="preserve"> </w:t>
+      </w:r>
+      <w:proofErr w:type="spellStart"/>
+      <w:r>
+        <w:rPr>
+          <w:b/>
+        </w:rPr>
+        <w:t>platformRed</w:t>
+      </w:r>
+      <w:proofErr w:type="spellEnd"/>
+      <w:r>
+        <w:rPr>
+          <w:b/>
+        </w:rPr>
+        <w:t xml:space="preserve"> </w:t>
       </w:r>
       <w:r>
         <w:t xml:space="preserve">from the </w:t>
@@ -7236,11 +7873,19 @@
       <w:r>
         <w:t xml:space="preserve"> white cube empty prefab ‘</w:t>
       </w:r>
-      <w:r>
-        <w:rPr>
-          <w:b/>
-        </w:rPr>
-        <w:t>platformRed’</w:t>
+      <w:proofErr w:type="spellStart"/>
+      <w:r>
+        <w:rPr>
+          <w:b/>
+        </w:rPr>
+        <w:t>platformRed</w:t>
+      </w:r>
+      <w:proofErr w:type="spellEnd"/>
+      <w:r>
+        <w:rPr>
+          <w:b/>
+        </w:rPr>
+        <w:t>’</w:t>
       </w:r>
     </w:p>
     <w:p>
@@ -7329,7 +7974,15 @@
         </w:numPr>
       </w:pPr>
       <w:r>
-        <w:t>And when selected should have a copy of all the components and properties of the gameObject from the scene</w:t>
+        <w:t xml:space="preserve">And when selected should have a copy of all the components and properties of the </w:t>
+      </w:r>
+      <w:proofErr w:type="spellStart"/>
+      <w:r>
+        <w:t>gameObject</w:t>
+      </w:r>
+      <w:proofErr w:type="spellEnd"/>
+      <w:r>
+        <w:t xml:space="preserve"> from the scene</w:t>
       </w:r>
     </w:p>
     <w:p>
@@ -7399,7 +8052,15 @@
     </w:p>
     <w:p>
       <w:r>
-        <w:t xml:space="preserve">NOTE – gameObjects in the scene (in Hierarchy/Scene window panels) that are based on prefabs have their names coloured BLUE in the </w:t>
+        <w:t xml:space="preserve">NOTE – </w:t>
+      </w:r>
+      <w:proofErr w:type="spellStart"/>
+      <w:r>
+        <w:t>gameObjects</w:t>
+      </w:r>
+      <w:proofErr w:type="spellEnd"/>
+      <w:r>
+        <w:t xml:space="preserve"> in the scene (in Hierarchy/Scene window panels) that are based on prefabs have their names coloured BLUE in the </w:t>
       </w:r>
       <w:r>
         <w:rPr>
@@ -7486,12 +8147,36 @@
       </w:pPr>
       <w:r>
         <w:lastRenderedPageBreak/>
-        <w:t>Create new (ground) platformRed in the scene by dragging from new prefab</w:t>
-      </w:r>
-    </w:p>
-    <w:p>
-      <w:r>
-        <w:t>To add a new platformRed gameObejct to our scene, with layer set to ‘Ground’ and with a Box Collider 2D component, all we have to do now is make a copy of our new prefab – so we don’t need to refer to our sprite again.</w:t>
+        <w:t xml:space="preserve">Create new (ground) </w:t>
+      </w:r>
+      <w:proofErr w:type="spellStart"/>
+      <w:r>
+        <w:t>platformRed</w:t>
+      </w:r>
+      <w:proofErr w:type="spellEnd"/>
+      <w:r>
+        <w:t xml:space="preserve"> in the scene by dragging from new prefab</w:t>
+      </w:r>
+    </w:p>
+    <w:p>
+      <w:r>
+        <w:t xml:space="preserve">To add a new </w:t>
+      </w:r>
+      <w:proofErr w:type="spellStart"/>
+      <w:r>
+        <w:t>platformRed</w:t>
+      </w:r>
+      <w:proofErr w:type="spellEnd"/>
+      <w:r>
+        <w:t xml:space="preserve"> </w:t>
+      </w:r>
+      <w:proofErr w:type="spellStart"/>
+      <w:r>
+        <w:t>gameObejct</w:t>
+      </w:r>
+      <w:proofErr w:type="spellEnd"/>
+      <w:r>
+        <w:t xml:space="preserve"> to our scene, with layer set to ‘Ground’ and with a Box Collider 2D component, all we have to do now is make a copy of our new prefab – so we don’t need to refer to our sprite again.</w:t>
       </w:r>
     </w:p>
     <w:p/>
@@ -7499,20 +8184,38 @@
       <w:r>
         <w:t xml:space="preserve">Drag a couple more </w:t>
       </w:r>
+      <w:proofErr w:type="spellStart"/>
       <w:r>
         <w:rPr>
           <w:b/>
         </w:rPr>
         <w:t>platformRed</w:t>
       </w:r>
-      <w:r>
-        <w:t xml:space="preserve"> gameObjects into the scene by dragging the </w:t>
-      </w:r>
-      <w:r>
-        <w:rPr>
-          <w:b/>
-        </w:rPr>
-        <w:t>platformRed prefab</w:t>
+      <w:proofErr w:type="spellEnd"/>
+      <w:r>
+        <w:t xml:space="preserve"> </w:t>
+      </w:r>
+      <w:proofErr w:type="spellStart"/>
+      <w:r>
+        <w:t>gameObjects</w:t>
+      </w:r>
+      <w:proofErr w:type="spellEnd"/>
+      <w:r>
+        <w:t xml:space="preserve"> into the scene by dragging the </w:t>
+      </w:r>
+      <w:proofErr w:type="spellStart"/>
+      <w:r>
+        <w:rPr>
+          <w:b/>
+        </w:rPr>
+        <w:t>platformRed</w:t>
+      </w:r>
+      <w:proofErr w:type="spellEnd"/>
+      <w:r>
+        <w:rPr>
+          <w:b/>
+        </w:rPr>
+        <w:t xml:space="preserve"> prefab</w:t>
       </w:r>
       <w:r>
         <w:t xml:space="preserve"> into the </w:t>
@@ -7555,13 +8258,45 @@
     </w:p>
     <w:p>
       <w:r>
-        <w:t>Ensure you have more than one platformRed gameObject in the scene.</w:t>
+        <w:t xml:space="preserve">Ensure you have more than one </w:t>
+      </w:r>
+      <w:proofErr w:type="spellStart"/>
+      <w:r>
+        <w:t>platformRed</w:t>
+      </w:r>
+      <w:proofErr w:type="spellEnd"/>
+      <w:r>
+        <w:t xml:space="preserve"> </w:t>
+      </w:r>
+      <w:proofErr w:type="spellStart"/>
+      <w:r>
+        <w:t>gameObject</w:t>
+      </w:r>
+      <w:proofErr w:type="spellEnd"/>
+      <w:r>
+        <w:t xml:space="preserve"> in the scene.</w:t>
       </w:r>
     </w:p>
     <w:p/>
     <w:p>
       <w:r>
-        <w:t>Now delete one of the platformRed gameObjects from the scene:</w:t>
+        <w:t xml:space="preserve">Now delete one of the </w:t>
+      </w:r>
+      <w:proofErr w:type="spellStart"/>
+      <w:r>
+        <w:t>platformRed</w:t>
+      </w:r>
+      <w:proofErr w:type="spellEnd"/>
+      <w:r>
+        <w:t xml:space="preserve"> </w:t>
+      </w:r>
+      <w:proofErr w:type="spellStart"/>
+      <w:r>
+        <w:t>gameObjects</w:t>
+      </w:r>
+      <w:proofErr w:type="spellEnd"/>
+      <w:r>
+        <w:t xml:space="preserve"> from the scene:</w:t>
       </w:r>
     </w:p>
     <w:p>
@@ -7581,8 +8316,21 @@
         <w:t xml:space="preserve">Hierarchy </w:t>
       </w:r>
       <w:r>
-        <w:t>select a platformRed gameObject</w:t>
-      </w:r>
+        <w:t xml:space="preserve">select a </w:t>
+      </w:r>
+      <w:proofErr w:type="spellStart"/>
+      <w:r>
+        <w:t>platformRed</w:t>
+      </w:r>
+      <w:proofErr w:type="spellEnd"/>
+      <w:r>
+        <w:t xml:space="preserve"> </w:t>
+      </w:r>
+      <w:proofErr w:type="spellStart"/>
+      <w:r>
+        <w:t>gameObject</w:t>
+      </w:r>
+      <w:proofErr w:type="spellEnd"/>
     </w:p>
     <w:p>
       <w:pPr>
@@ -7592,7 +8340,15 @@
         </w:numPr>
       </w:pPr>
       <w:r>
-        <w:t>Click CTRL-BACKSPACE to permanently delete the gameObject from the Scene</w:t>
+        <w:t xml:space="preserve">Click CTRL-BACKSPACE to permanently delete the </w:t>
+      </w:r>
+      <w:proofErr w:type="spellStart"/>
+      <w:r>
+        <w:t>gameObject</w:t>
+      </w:r>
+      <w:proofErr w:type="spellEnd"/>
+      <w:r>
+        <w:t xml:space="preserve"> from the Scene</w:t>
       </w:r>
     </w:p>
     <w:p>
@@ -7643,7 +8399,23 @@
         </w:numPr>
       </w:pPr>
       <w:r>
-        <w:t>Continue doing this until there is only a single platformRed gameObject remaining</w:t>
+        <w:t xml:space="preserve">Continue doing this until there is only a single </w:t>
+      </w:r>
+      <w:proofErr w:type="spellStart"/>
+      <w:r>
+        <w:t>platformRed</w:t>
+      </w:r>
+      <w:proofErr w:type="spellEnd"/>
+      <w:r>
+        <w:t xml:space="preserve"> </w:t>
+      </w:r>
+      <w:proofErr w:type="spellStart"/>
+      <w:r>
+        <w:t>gameObject</w:t>
+      </w:r>
+      <w:proofErr w:type="spellEnd"/>
+      <w:r>
+        <w:t xml:space="preserve"> remaining</w:t>
       </w:r>
     </w:p>
     <w:p>
@@ -7663,12 +8435,25 @@
         <w:keepNext w:val="0"/>
       </w:pPr>
       <w:r>
-        <w:t>Add a script component to a gameObject</w:t>
-      </w:r>
-    </w:p>
-    <w:p>
-      <w:r>
-        <w:t>A script has been written named ‘MovingPlatform’. Let’s add this script to our red platform in the scene:</w:t>
+        <w:t xml:space="preserve">Add a script component to a </w:t>
+      </w:r>
+      <w:proofErr w:type="spellStart"/>
+      <w:r>
+        <w:t>gameObject</w:t>
+      </w:r>
+      <w:proofErr w:type="spellEnd"/>
+    </w:p>
+    <w:p>
+      <w:r>
+        <w:t>A script has been written named ‘</w:t>
+      </w:r>
+      <w:proofErr w:type="spellStart"/>
+      <w:r>
+        <w:t>MovingPlatform</w:t>
+      </w:r>
+      <w:proofErr w:type="spellEnd"/>
+      <w:r>
+        <w:t>’. Let’s add this script to our red platform in the scene:</w:t>
       </w:r>
     </w:p>
     <w:p>
@@ -7688,14 +8473,24 @@
         <w:t xml:space="preserve">Hierarchy </w:t>
       </w:r>
       <w:r>
-        <w:t xml:space="preserve">select gameObject </w:t>
-      </w:r>
+        <w:t xml:space="preserve">select </w:t>
+      </w:r>
+      <w:proofErr w:type="spellStart"/>
+      <w:r>
+        <w:t>gameObject</w:t>
+      </w:r>
+      <w:proofErr w:type="spellEnd"/>
+      <w:r>
+        <w:t xml:space="preserve"> </w:t>
+      </w:r>
+      <w:proofErr w:type="spellStart"/>
       <w:r>
         <w:rPr>
           <w:b/>
         </w:rPr>
         <w:t>platformRed</w:t>
       </w:r>
+      <w:proofErr w:type="spellEnd"/>
       <w:r>
         <w:t xml:space="preserve"> </w:t>
       </w:r>
@@ -7822,11 +8617,19 @@
       <w:r>
         <w:t xml:space="preserve">Drag script </w:t>
       </w:r>
-      <w:r>
-        <w:rPr>
-          <w:b/>
-        </w:rPr>
-        <w:t xml:space="preserve">MovingPlatform </w:t>
+      <w:proofErr w:type="spellStart"/>
+      <w:r>
+        <w:rPr>
+          <w:b/>
+        </w:rPr>
+        <w:t>MovingPlatform</w:t>
+      </w:r>
+      <w:proofErr w:type="spellEnd"/>
+      <w:r>
+        <w:rPr>
+          <w:b/>
+        </w:rPr>
+        <w:t xml:space="preserve"> </w:t>
       </w:r>
       <w:r>
         <w:t xml:space="preserve">from the </w:t>
@@ -7840,20 +8643,27 @@
       <w:r>
         <w:t xml:space="preserve">onto the </w:t>
       </w:r>
+      <w:proofErr w:type="spellStart"/>
       <w:r>
         <w:rPr>
           <w:b/>
         </w:rPr>
         <w:t>platformRed</w:t>
       </w:r>
+      <w:proofErr w:type="spellEnd"/>
       <w:r>
         <w:rPr>
           <w:b/>
         </w:rPr>
         <w:t xml:space="preserve"> </w:t>
       </w:r>
-      <w:r>
-        <w:t>gameObject in the Hierarchy</w:t>
+      <w:proofErr w:type="spellStart"/>
+      <w:r>
+        <w:t>gameObject</w:t>
+      </w:r>
+      <w:proofErr w:type="spellEnd"/>
+      <w:r>
+        <w:t xml:space="preserve"> in the Hierarchy</w:t>
       </w:r>
     </w:p>
     <w:p>
@@ -7865,7 +8675,15 @@
         </w:numPr>
       </w:pPr>
       <w:r>
-        <w:t>There are 2 ways to add a script component to a game object – dragging the script over the gameObject’s name in the Hierarchy</w:t>
+        <w:t xml:space="preserve">There are 2 ways to add a script component to a game object – dragging the script over the </w:t>
+      </w:r>
+      <w:proofErr w:type="spellStart"/>
+      <w:r>
+        <w:t>gameObject’s</w:t>
+      </w:r>
+      <w:proofErr w:type="spellEnd"/>
+      <w:r>
+        <w:t xml:space="preserve"> name in the Hierarchy</w:t>
       </w:r>
     </w:p>
     <w:p>
@@ -7877,7 +8695,15 @@
         </w:numPr>
       </w:pPr>
       <w:r>
-        <w:t>The second method is to drag the script INTO the Inspector (ensuring the gameObject is selected in the Hierarchy already)</w:t>
+        <w:t xml:space="preserve">The second method is to drag the script INTO the Inspector (ensuring the </w:t>
+      </w:r>
+      <w:proofErr w:type="spellStart"/>
+      <w:r>
+        <w:t>gameObject</w:t>
+      </w:r>
+      <w:proofErr w:type="spellEnd"/>
+      <w:r>
+        <w:t xml:space="preserve"> is selected in the Hierarchy already)</w:t>
       </w:r>
     </w:p>
     <w:p>
@@ -7903,12 +8729,14 @@
       <w:r>
         <w:t xml:space="preserve">With </w:t>
       </w:r>
+      <w:proofErr w:type="spellStart"/>
       <w:r>
         <w:rPr>
           <w:b/>
         </w:rPr>
         <w:t>platformRed</w:t>
       </w:r>
+      <w:proofErr w:type="spellEnd"/>
       <w:r>
         <w:t xml:space="preserve"> selected in the </w:t>
       </w:r>
@@ -8088,7 +8916,23 @@
     <w:p/>
     <w:p>
       <w:r>
-        <w:t>If the red platform seems to move too far up or down before changing direction, try chaning the Min Y and Max Y properties of the MovingPlatform script, until it is moving just how you want it to …</w:t>
+        <w:t xml:space="preserve">If the red platform seems to move too far up or down before changing direction, try </w:t>
+      </w:r>
+      <w:proofErr w:type="spellStart"/>
+      <w:r>
+        <w:t>chaning</w:t>
+      </w:r>
+      <w:proofErr w:type="spellEnd"/>
+      <w:r>
+        <w:t xml:space="preserve"> the Min Y and Max Y properties of the </w:t>
+      </w:r>
+      <w:proofErr w:type="spellStart"/>
+      <w:r>
+        <w:t>MovingPlatform</w:t>
+      </w:r>
+      <w:proofErr w:type="spellEnd"/>
+      <w:r>
+        <w:t xml:space="preserve"> script, until it is moving just how you want it to …</w:t>
       </w:r>
     </w:p>
     <w:p>
@@ -8108,7 +8952,15 @@
         <w:keepNext w:val="0"/>
       </w:pPr>
       <w:r>
-        <w:t>Create a new Csharp script named ‘Player’</w:t>
+        <w:t xml:space="preserve">Create a new </w:t>
+      </w:r>
+      <w:proofErr w:type="spellStart"/>
+      <w:r>
+        <w:t>Csharp</w:t>
+      </w:r>
+      <w:proofErr w:type="spellEnd"/>
+      <w:r>
+        <w:t xml:space="preserve"> script named ‘Player’</w:t>
       </w:r>
     </w:p>
     <w:p>
@@ -8150,7 +9002,15 @@
         </w:numPr>
       </w:pPr>
       <w:r>
-        <w:t xml:space="preserve">Choose ‘Csharp’ from the </w:t>
+        <w:t>Choose ‘</w:t>
+      </w:r>
+      <w:proofErr w:type="spellStart"/>
+      <w:r>
+        <w:t>Csharp</w:t>
+      </w:r>
+      <w:proofErr w:type="spellEnd"/>
+      <w:r>
+        <w:t xml:space="preserve">’ from the </w:t>
       </w:r>
       <w:r>
         <w:rPr>
@@ -8176,7 +9036,15 @@
         </w:numPr>
       </w:pPr>
       <w:r>
-        <w:t>A new Script file is created named ‘NewBehaviourScript’</w:t>
+        <w:t>A new Script file is created named ‘</w:t>
+      </w:r>
+      <w:proofErr w:type="spellStart"/>
+      <w:r>
+        <w:t>NewBehaviourScript</w:t>
+      </w:r>
+      <w:proofErr w:type="spellEnd"/>
+      <w:r>
+        <w:t>’</w:t>
       </w:r>
     </w:p>
     <w:p>
@@ -8198,8 +9066,21 @@
         <w:pStyle w:val="Heading2"/>
         <w:keepNext w:val="0"/>
       </w:pPr>
-      <w:r>
-        <w:t>Startup the Monodevelop code editor application</w:t>
+      <w:proofErr w:type="spellStart"/>
+      <w:r>
+        <w:t>Startup</w:t>
+      </w:r>
+      <w:proofErr w:type="spellEnd"/>
+      <w:r>
+        <w:t xml:space="preserve"> the </w:t>
+      </w:r>
+      <w:proofErr w:type="spellStart"/>
+      <w:r>
+        <w:t>Monodevelop</w:t>
+      </w:r>
+      <w:proofErr w:type="spellEnd"/>
+      <w:r>
+        <w:t xml:space="preserve"> code editor application</w:t>
       </w:r>
     </w:p>
     <w:p>
@@ -8207,7 +9088,15 @@
         <w:t>Start</w:t>
       </w:r>
       <w:r>
-        <w:t xml:space="preserve"> the Monodevelop script editor</w:t>
+        <w:t xml:space="preserve"> the </w:t>
+      </w:r>
+      <w:proofErr w:type="spellStart"/>
+      <w:r>
+        <w:t>Monodevelop</w:t>
+      </w:r>
+      <w:proofErr w:type="spellEnd"/>
+      <w:r>
+        <w:t xml:space="preserve"> script editor</w:t>
       </w:r>
       <w:r>
         <w:t xml:space="preserve"> application</w:t>
@@ -8237,7 +9126,15 @@
         </w:numPr>
       </w:pPr>
       <w:r>
-        <w:t>Wait for a few seconds, and the Monodevelop editor should open up</w:t>
+        <w:t xml:space="preserve">Wait for a few seconds, and the </w:t>
+      </w:r>
+      <w:proofErr w:type="spellStart"/>
+      <w:r>
+        <w:t>Monodevelop</w:t>
+      </w:r>
+      <w:proofErr w:type="spellEnd"/>
+      <w:r>
+        <w:t xml:space="preserve"> editor should open up</w:t>
       </w:r>
     </w:p>
     <w:p>
@@ -8264,7 +9161,23 @@
         </w:numPr>
       </w:pPr>
       <w:r>
-        <w:t>Note – with some operating systems (e.g. Windows 7 I think) Monodevelp may startup, but you will have to manually select the application to jump to the front of your computer</w:t>
+        <w:t xml:space="preserve">Note – with some operating systems (e.g. Windows 7 I think) </w:t>
+      </w:r>
+      <w:proofErr w:type="spellStart"/>
+      <w:r>
+        <w:t>Monodevelp</w:t>
+      </w:r>
+      <w:proofErr w:type="spellEnd"/>
+      <w:r>
+        <w:t xml:space="preserve"> may </w:t>
+      </w:r>
+      <w:proofErr w:type="spellStart"/>
+      <w:r>
+        <w:t>startup</w:t>
+      </w:r>
+      <w:proofErr w:type="spellEnd"/>
+      <w:r>
+        <w:t>, but you will have to manually select the application to jump to the front of your computer</w:t>
       </w:r>
     </w:p>
     <w:p>
@@ -8276,7 +9189,15 @@
         </w:numPr>
       </w:pPr>
       <w:r>
-        <w:t xml:space="preserve">On a Mac the Monodevelop application will always jump to the front after starting up </w:t>
+        <w:t xml:space="preserve">On a Mac the </w:t>
+      </w:r>
+      <w:proofErr w:type="spellStart"/>
+      <w:r>
+        <w:t>Monodevelop</w:t>
+      </w:r>
+      <w:proofErr w:type="spellEnd"/>
+      <w:r>
+        <w:t xml:space="preserve"> application will always jump to the front after starting up </w:t>
       </w:r>
       <w:r>
         <w:sym w:font="Wingdings" w:char="F04A"/>
@@ -8388,7 +9309,15 @@
         <w:jc w:val="center"/>
       </w:pPr>
       <w:r>
-        <w:t>If this isn’t working for you (which happens for Matt with Unity 4.3 on a mac …) the following action solved the problem:</w:t>
+        <w:t xml:space="preserve">If this isn’t working for you (which happens for Matt with Unity 4.3 on a </w:t>
+      </w:r>
+      <w:proofErr w:type="gramStart"/>
+      <w:r>
+        <w:t>mac …)</w:t>
+      </w:r>
+      <w:proofErr w:type="gramEnd"/>
+      <w:r>
+        <w:t xml:space="preserve"> the following action solved the problem:</w:t>
       </w:r>
     </w:p>
     <w:p>
@@ -8415,7 +9344,15 @@
         <w:jc w:val="left"/>
       </w:pPr>
       <w:r>
-        <w:t>(1) open up the Preferences for Unity (should be on the File menu)</w:t>
+        <w:t xml:space="preserve">(1) </w:t>
+      </w:r>
+      <w:proofErr w:type="gramStart"/>
+      <w:r>
+        <w:t>open</w:t>
+      </w:r>
+      <w:proofErr w:type="gramEnd"/>
+      <w:r>
+        <w:t xml:space="preserve"> up the Preferences for Unity (should be on the File menu)</w:t>
       </w:r>
     </w:p>
     <w:p>
@@ -8430,7 +9367,31 @@
         <w:jc w:val="left"/>
       </w:pPr>
       <w:r>
-        <w:t>(2) use the Browse.. option to locate the MonoDevelp editor application on your hard disk (in Applications on a Mac, in Program Files in Windows)</w:t>
+        <w:t xml:space="preserve">(2) </w:t>
+      </w:r>
+      <w:proofErr w:type="gramStart"/>
+      <w:r>
+        <w:t>use</w:t>
+      </w:r>
+      <w:proofErr w:type="gramEnd"/>
+      <w:r>
+        <w:t xml:space="preserve"> the Browse.. </w:t>
+      </w:r>
+      <w:proofErr w:type="gramStart"/>
+      <w:r>
+        <w:t>option</w:t>
+      </w:r>
+      <w:proofErr w:type="gramEnd"/>
+      <w:r>
+        <w:t xml:space="preserve"> to locate the </w:t>
+      </w:r>
+      <w:proofErr w:type="spellStart"/>
+      <w:r>
+        <w:t>MonoDevelp</w:t>
+      </w:r>
+      <w:proofErr w:type="spellEnd"/>
+      <w:r>
+        <w:t xml:space="preserve"> editor application on your hard disk (in Applications on a Mac, in Program Files in Windows)</w:t>
       </w:r>
     </w:p>
     <w:p>
@@ -8445,7 +9406,31 @@
         <w:jc w:val="left"/>
       </w:pPr>
       <w:r>
-        <w:t>(3) you should now see a tick by ‘Monodevelop’, rather than by ‘Monodevelop (built-in)’</w:t>
+        <w:t xml:space="preserve">(3) </w:t>
+      </w:r>
+      <w:proofErr w:type="gramStart"/>
+      <w:r>
+        <w:t>you</w:t>
+      </w:r>
+      <w:proofErr w:type="gramEnd"/>
+      <w:r>
+        <w:t xml:space="preserve"> should now see a tick by ‘</w:t>
+      </w:r>
+      <w:proofErr w:type="spellStart"/>
+      <w:r>
+        <w:t>Monodevelop</w:t>
+      </w:r>
+      <w:proofErr w:type="spellEnd"/>
+      <w:r>
+        <w:t>’, rather than by ‘</w:t>
+      </w:r>
+      <w:proofErr w:type="spellStart"/>
+      <w:r>
+        <w:t>Monodevelop</w:t>
+      </w:r>
+      <w:proofErr w:type="spellEnd"/>
+      <w:r>
+        <w:t xml:space="preserve"> (built-in)’</w:t>
       </w:r>
     </w:p>
     <w:p>
@@ -8605,16 +9590,59 @@
         <w:keepNext/>
       </w:pPr>
       <w:r>
-        <w:t xml:space="preserve">You should see 2 ‘using’ statements to import the core packages UnityEngine and System.Collections, then the statement of a public class ‘Player’ (i.e. the same name as the Csharp script text file you have created in Unity – </w:t>
-      </w:r>
-      <w:r>
-        <w:rPr>
-          <w:b/>
-        </w:rPr>
-        <w:t>the class name MUST match the file name</w:t>
-      </w:r>
-      <w:r>
-        <w:t xml:space="preserve"> …). Plus there are 2 empty methods Unity has added (without us asking!) named Start() and Update():</w:t>
+        <w:t xml:space="preserve">You should see 2 ‘using’ statements to import the core packages </w:t>
+      </w:r>
+      <w:proofErr w:type="spellStart"/>
+      <w:r>
+        <w:t>UnityEngine</w:t>
+      </w:r>
+      <w:proofErr w:type="spellEnd"/>
+      <w:r>
+        <w:t xml:space="preserve"> and </w:t>
+      </w:r>
+      <w:proofErr w:type="spellStart"/>
+      <w:r>
+        <w:t>System.Collections</w:t>
+      </w:r>
+      <w:proofErr w:type="spellEnd"/>
+      <w:r>
+        <w:t xml:space="preserve">, then the statement of a public class ‘Player’ (i.e. the same name as the </w:t>
+      </w:r>
+      <w:proofErr w:type="spellStart"/>
+      <w:r>
+        <w:t>Csharp</w:t>
+      </w:r>
+      <w:proofErr w:type="spellEnd"/>
+      <w:r>
+        <w:t xml:space="preserve"> script text file you have created in Unity – </w:t>
+      </w:r>
+      <w:r>
+        <w:rPr>
+          <w:b/>
+        </w:rPr>
+        <w:t xml:space="preserve">the class name MUST match the file </w:t>
+      </w:r>
+      <w:proofErr w:type="gramStart"/>
+      <w:r>
+        <w:rPr>
+          <w:b/>
+        </w:rPr>
+        <w:t>name</w:t>
+      </w:r>
+      <w:r>
+        <w:t xml:space="preserve"> …)</w:t>
+      </w:r>
+      <w:proofErr w:type="gramEnd"/>
+      <w:r>
+        <w:t xml:space="preserve">. Plus there are 2 empty methods Unity has added (without us asking!) named </w:t>
+      </w:r>
+      <w:proofErr w:type="gramStart"/>
+      <w:r>
+        <w:t>Start(</w:t>
+      </w:r>
+      <w:proofErr w:type="gramEnd"/>
+      <w:r>
+        <w:t>) and Update():</w:t>
       </w:r>
     </w:p>
     <w:p>
@@ -8686,7 +9714,15 @@
         <w:keepNext/>
       </w:pPr>
       <w:r>
-        <w:t>Remove everything between lines 5 and 14 (i.e. remove the 2 empty methods named Start() and Update():</w:t>
+        <w:t xml:space="preserve">Remove everything between lines 5 and 14 (i.e. remove the 2 empty methods named </w:t>
+      </w:r>
+      <w:proofErr w:type="gramStart"/>
+      <w:r>
+        <w:t>Start(</w:t>
+      </w:r>
+      <w:proofErr w:type="gramEnd"/>
+      <w:r>
+        <w:t>) and Update():</w:t>
       </w:r>
     </w:p>
     <w:p>
@@ -8775,8 +9811,21 @@
       <w:r>
         <w:tab/>
       </w:r>
-      <w:r>
-        <w:t>private int score = 0;</w:t>
+      <w:proofErr w:type="gramStart"/>
+      <w:r>
+        <w:t>private</w:t>
+      </w:r>
+      <w:proofErr w:type="gramEnd"/>
+      <w:r>
+        <w:t xml:space="preserve"> </w:t>
+      </w:r>
+      <w:proofErr w:type="spellStart"/>
+      <w:r>
+        <w:t>int</w:t>
+      </w:r>
+      <w:proofErr w:type="spellEnd"/>
+      <w:r>
+        <w:t xml:space="preserve"> score = 0;</w:t>
       </w:r>
     </w:p>
     <w:p>
@@ -8793,7 +9842,20 @@
         <w:keepNext/>
       </w:pPr>
       <w:r>
-        <w:t>Unity script classes have a special method named OnGUI(), that is executed (if it exist) EVERY frame – i.e. 20 or 35 or 60 or 102 times a second. The number of frames per second changes depending on how hard the computer processor is working and how fast it is.</w:t>
+        <w:t xml:space="preserve">Unity script classes have a special method named </w:t>
+      </w:r>
+      <w:proofErr w:type="spellStart"/>
+      <w:proofErr w:type="gramStart"/>
+      <w:r>
+        <w:t>OnGUI</w:t>
+      </w:r>
+      <w:proofErr w:type="spellEnd"/>
+      <w:r>
+        <w:t>(</w:t>
+      </w:r>
+      <w:proofErr w:type="gramEnd"/>
+      <w:r>
+        <w:t>), that is executed (if it exist) EVERY frame – i.e. 20 or 35 or 60 or 102 times a second. The number of frames per second changes depending on how hard the computer processor is working and how fast it is.</w:t>
       </w:r>
     </w:p>
     <w:p>
@@ -8828,9 +9890,11 @@
       <w:pPr>
         <w:keepNext/>
       </w:pPr>
+      <w:proofErr w:type="gramStart"/>
       <w:r>
         <w:t>Where &lt;n&gt; is the value of our integer score variable.</w:t>
       </w:r>
+      <w:proofErr w:type="gramEnd"/>
     </w:p>
     <w:p>
       <w:pPr>
@@ -8854,12 +9918,37 @@
           <w:i/>
         </w:rPr>
       </w:pPr>
+      <w:proofErr w:type="gramStart"/>
       <w:r>
         <w:rPr>
           <w:b w:val="0"/>
           <w:i/>
         </w:rPr>
-        <w:t>private int score = 0;</w:t>
+        <w:t>private</w:t>
+      </w:r>
+      <w:proofErr w:type="gramEnd"/>
+      <w:r>
+        <w:rPr>
+          <w:b w:val="0"/>
+          <w:i/>
+        </w:rPr>
+        <w:t xml:space="preserve"> </w:t>
+      </w:r>
+      <w:proofErr w:type="spellStart"/>
+      <w:r>
+        <w:rPr>
+          <w:b w:val="0"/>
+          <w:i/>
+        </w:rPr>
+        <w:t>int</w:t>
+      </w:r>
+      <w:proofErr w:type="spellEnd"/>
+      <w:r>
+        <w:rPr>
+          <w:b w:val="0"/>
+          <w:i/>
+        </w:rPr>
+        <w:t xml:space="preserve"> score = 0;</w:t>
       </w:r>
     </w:p>
     <w:p>
@@ -8873,8 +9962,21 @@
         <w:pStyle w:val="aacode"/>
         <w:ind w:left="0" w:right="135" w:firstLine="431"/>
       </w:pPr>
-      <w:r>
-        <w:t>private void OnGUI(){</w:t>
+      <w:proofErr w:type="gramStart"/>
+      <w:r>
+        <w:t>private</w:t>
+      </w:r>
+      <w:proofErr w:type="gramEnd"/>
+      <w:r>
+        <w:t xml:space="preserve"> void </w:t>
+      </w:r>
+      <w:proofErr w:type="spellStart"/>
+      <w:r>
+        <w:t>OnGUI</w:t>
+      </w:r>
+      <w:proofErr w:type="spellEnd"/>
+      <w:r>
+        <w:t>(){</w:t>
       </w:r>
     </w:p>
     <w:p>
@@ -8887,7 +9989,22 @@
       </w:r>
       <w:r>
         <w:tab/>
-        <w:t>string scoreMessage = "Score = " + score;</w:t>
+      </w:r>
+      <w:proofErr w:type="gramStart"/>
+      <w:r>
+        <w:t>string</w:t>
+      </w:r>
+      <w:proofErr w:type="gramEnd"/>
+      <w:r>
+        <w:t xml:space="preserve"> </w:t>
+      </w:r>
+      <w:proofErr w:type="spellStart"/>
+      <w:r>
+        <w:t>scoreMessage</w:t>
+      </w:r>
+      <w:proofErr w:type="spellEnd"/>
+      <w:r>
+        <w:t xml:space="preserve"> = "Score = " + score;</w:t>
       </w:r>
     </w:p>
     <w:p>
@@ -8900,7 +10017,24 @@
       </w:r>
       <w:r>
         <w:tab/>
-        <w:t>GUILayout.Label(scoreMessage);</w:t>
+      </w:r>
+      <w:proofErr w:type="spellStart"/>
+      <w:proofErr w:type="gramStart"/>
+      <w:r>
+        <w:t>GUILayout.Label</w:t>
+      </w:r>
+      <w:proofErr w:type="spellEnd"/>
+      <w:r>
+        <w:t>(</w:t>
+      </w:r>
+      <w:proofErr w:type="spellStart"/>
+      <w:proofErr w:type="gramEnd"/>
+      <w:r>
+        <w:t>scoreMessage</w:t>
+      </w:r>
+      <w:proofErr w:type="spellEnd"/>
+      <w:r>
+        <w:t>);</w:t>
       </w:r>
     </w:p>
     <w:p>
@@ -8914,8 +10048,13 @@
     </w:p>
     <w:p/>
     <w:p>
-      <w:r>
-        <w:t xml:space="preserve">now SAVE YOUR CODE with </w:t>
+      <w:proofErr w:type="gramStart"/>
+      <w:r>
+        <w:t>now</w:t>
+      </w:r>
+      <w:proofErr w:type="gramEnd"/>
+      <w:r>
+        <w:t xml:space="preserve"> SAVE YOUR CODE with </w:t>
       </w:r>
       <w:r>
         <w:rPr>
@@ -8945,7 +10084,20 @@
     <w:p/>
     <w:p>
       <w:r>
-        <w:t xml:space="preserve">The first statement in our OnGUI() method creates a text ‘string’ </w:t>
+        <w:t xml:space="preserve">The first statement in our </w:t>
+      </w:r>
+      <w:proofErr w:type="spellStart"/>
+      <w:proofErr w:type="gramStart"/>
+      <w:r>
+        <w:t>OnGUI</w:t>
+      </w:r>
+      <w:proofErr w:type="spellEnd"/>
+      <w:r>
+        <w:t>(</w:t>
+      </w:r>
+      <w:proofErr w:type="gramEnd"/>
+      <w:r>
+        <w:t xml:space="preserve">) method creates a text ‘string’ </w:t>
       </w:r>
       <w:r>
         <w:t>of what we want to display.</w:t>
@@ -8953,7 +10105,15 @@
     </w:p>
     <w:p>
       <w:r>
-        <w:t>The second statement uses the default layout manager named GUILayout (i.e. start displaying things at the top left of the screen), and tells it to display a text ‘Label’ containing our score message.</w:t>
+        <w:t xml:space="preserve">The second statement uses the default layout manager named </w:t>
+      </w:r>
+      <w:proofErr w:type="spellStart"/>
+      <w:r>
+        <w:t>GUILayout</w:t>
+      </w:r>
+      <w:proofErr w:type="spellEnd"/>
+      <w:r>
+        <w:t xml:space="preserve"> (i.e. start displaying things at the top left of the screen), and tells it to display a text ‘Label’ containing our score message.</w:t>
       </w:r>
     </w:p>
     <w:p>
@@ -8974,8 +10134,13 @@
         <w:keepNext/>
       </w:pPr>
       <w:r>
-        <w:t>When you run the game do you see a score displayed ?</w:t>
-      </w:r>
+        <w:t xml:space="preserve">When you run the game do you see a score </w:t>
+      </w:r>
+      <w:proofErr w:type="gramStart"/>
+      <w:r>
+        <w:t>displayed ?</w:t>
+      </w:r>
+      <w:proofErr w:type="gramEnd"/>
     </w:p>
     <w:p>
       <w:pPr>
@@ -8986,9 +10151,11 @@
           <w:numId w:val="32"/>
         </w:numPr>
       </w:pPr>
+      <w:proofErr w:type="gramStart"/>
       <w:r>
         <w:t>No ?</w:t>
       </w:r>
+      <w:proofErr w:type="gramEnd"/>
     </w:p>
     <w:p>
       <w:pPr>
@@ -9013,7 +10180,15 @@
         <w:keepNext/>
       </w:pPr>
       <w:r>
-        <w:t>Well, creating a Csharp script class in the Project panel has simply created a text file on the hard disk of our computer – Unity doesn’t know that we want this script EXCUTED in the scene we are currently creating with the hero character and blue and red platforms.</w:t>
+        <w:t xml:space="preserve">Well, creating a </w:t>
+      </w:r>
+      <w:proofErr w:type="spellStart"/>
+      <w:r>
+        <w:t>Csharp</w:t>
+      </w:r>
+      <w:proofErr w:type="spellEnd"/>
+      <w:r>
+        <w:t xml:space="preserve"> script class in the Project panel has simply created a text file on the hard disk of our computer – Unity doesn’t know that we want this script EXCUTED in the scene we are currently creating with the hero character and blue and red platforms.</w:t>
       </w:r>
     </w:p>
     <w:p>
@@ -9026,7 +10201,31 @@
         <w:keepNext/>
       </w:pPr>
       <w:r>
-        <w:t>Remember when we ADDED the MovingPlatform script component to the red platform gameObject in our scene … Well, we have to add our Player script as a component of our ‘hero’ game object in our scene – so let’s do that next</w:t>
+        <w:t xml:space="preserve">Remember when we ADDED the </w:t>
+      </w:r>
+      <w:proofErr w:type="spellStart"/>
+      <w:r>
+        <w:t>MovingPlatform</w:t>
+      </w:r>
+      <w:proofErr w:type="spellEnd"/>
+      <w:r>
+        <w:t xml:space="preserve"> script component to the red platform </w:t>
+      </w:r>
+      <w:proofErr w:type="spellStart"/>
+      <w:r>
+        <w:t>gameObject</w:t>
+      </w:r>
+      <w:proofErr w:type="spellEnd"/>
+      <w:r>
+        <w:t xml:space="preserve"> in our scene … </w:t>
+      </w:r>
+      <w:proofErr w:type="gramStart"/>
+      <w:r>
+        <w:t>Well</w:t>
+      </w:r>
+      <w:proofErr w:type="gramEnd"/>
+      <w:r>
+        <w:t>, we have to add our Player script as a component of our ‘hero’ game object in our scene – so let’s do that next</w:t>
       </w:r>
     </w:p>
     <w:p>
@@ -9035,12 +10234,28 @@
         <w:keepNext w:val="0"/>
       </w:pPr>
       <w:r>
-        <w:t>Add our Player script component to our ‘hero’ gameObject in the scene</w:t>
-      </w:r>
-    </w:p>
-    <w:p>
-      <w:r>
-        <w:t>Add script Player to the ‘hero’ gameObject in the scene Hierarchy:</w:t>
+        <w:t xml:space="preserve">Add our Player script component to our ‘hero’ </w:t>
+      </w:r>
+      <w:proofErr w:type="spellStart"/>
+      <w:r>
+        <w:t>gameObject</w:t>
+      </w:r>
+      <w:proofErr w:type="spellEnd"/>
+      <w:r>
+        <w:t xml:space="preserve"> in the scene</w:t>
+      </w:r>
+    </w:p>
+    <w:p>
+      <w:r>
+        <w:t xml:space="preserve">Add script Player to the ‘hero’ </w:t>
+      </w:r>
+      <w:proofErr w:type="spellStart"/>
+      <w:r>
+        <w:t>gameObject</w:t>
+      </w:r>
+      <w:proofErr w:type="spellEnd"/>
+      <w:r>
+        <w:t xml:space="preserve"> in the scene Hierarchy:</w:t>
       </w:r>
     </w:p>
     <w:p>
@@ -9060,7 +10275,15 @@
         <w:t xml:space="preserve">Hierarchy </w:t>
       </w:r>
       <w:r>
-        <w:t xml:space="preserve">select gameObject </w:t>
+        <w:t xml:space="preserve">select </w:t>
+      </w:r>
+      <w:proofErr w:type="spellStart"/>
+      <w:r>
+        <w:t>gameObject</w:t>
+      </w:r>
+      <w:proofErr w:type="spellEnd"/>
+      <w:r>
+        <w:t xml:space="preserve"> </w:t>
       </w:r>
       <w:r>
         <w:rPr>
@@ -9148,8 +10371,13 @@
         </w:rPr>
         <w:t xml:space="preserve">hero </w:t>
       </w:r>
-      <w:r>
-        <w:t>gameObject in the Hierarchy</w:t>
+      <w:proofErr w:type="spellStart"/>
+      <w:r>
+        <w:t>gameObject</w:t>
+      </w:r>
+      <w:proofErr w:type="spellEnd"/>
+      <w:r>
+        <w:t xml:space="preserve"> in the Hierarchy</w:t>
       </w:r>
     </w:p>
     <w:p/>
@@ -9234,7 +10462,15 @@
         <w:keepNext w:val="0"/>
       </w:pPr>
       <w:r>
-        <w:t>Add a pie of cheese gameObject to the scene</w:t>
+        <w:t xml:space="preserve">Add a pie of cheese </w:t>
+      </w:r>
+      <w:proofErr w:type="spellStart"/>
+      <w:r>
+        <w:t>gameObject</w:t>
+      </w:r>
+      <w:proofErr w:type="spellEnd"/>
+      <w:r>
+        <w:t xml:space="preserve"> to the scene</w:t>
       </w:r>
     </w:p>
     <w:p>
@@ -9469,7 +10705,15 @@
         <w:t>cheese</w:t>
       </w:r>
       <w:r>
-        <w:t xml:space="preserve"> gameObject in the </w:t>
+        <w:t xml:space="preserve"> </w:t>
+      </w:r>
+      <w:proofErr w:type="spellStart"/>
+      <w:r>
+        <w:t>gameObject</w:t>
+      </w:r>
+      <w:proofErr w:type="spellEnd"/>
+      <w:r>
+        <w:t xml:space="preserve"> in the </w:t>
       </w:r>
       <w:r>
         <w:rPr>
@@ -9492,7 +10736,15 @@
         <w:t xml:space="preserve">FIX IT: </w:t>
       </w:r>
       <w:r>
-        <w:t>Enable gameObject resizing – switch to HAND tool then back</w:t>
+        <w:t xml:space="preserve">Enable </w:t>
+      </w:r>
+      <w:proofErr w:type="spellStart"/>
+      <w:r>
+        <w:t>gameObject</w:t>
+      </w:r>
+      <w:proofErr w:type="spellEnd"/>
+      <w:r>
+        <w:t xml:space="preserve"> resizing – switch to HAND tool then back</w:t>
       </w:r>
       <w:r>
         <w:t xml:space="preserve"> </w:t>
@@ -9503,7 +10755,23 @@
     </w:p>
     <w:p>
       <w:r>
-        <w:t xml:space="preserve">Sometimes (not sure why :-[) when you create a new gameObject by dragging a sprite into the Scene window panel, you are not able to move / resize the object. </w:t>
+        <w:t xml:space="preserve">Sometimes (not sure </w:t>
+      </w:r>
+      <w:proofErr w:type="gramStart"/>
+      <w:r>
+        <w:t>why :-</w:t>
+      </w:r>
+      <w:proofErr w:type="gramEnd"/>
+      <w:r>
+        <w:t xml:space="preserve">[) when you create a new </w:t>
+      </w:r>
+      <w:proofErr w:type="spellStart"/>
+      <w:r>
+        <w:t>gameObject</w:t>
+      </w:r>
+      <w:proofErr w:type="spellEnd"/>
+      <w:r>
+        <w:t xml:space="preserve"> by dragging a sprite into the Scene window panel, you are not able to move / resize the object. </w:t>
       </w:r>
     </w:p>
     <w:p/>
@@ -9542,8 +10810,13 @@
         <w:t xml:space="preserve">You should now be able to </w:t>
       </w:r>
       <w:r>
-        <w:t>move / resize the newly added gameObject</w:t>
-      </w:r>
+        <w:t xml:space="preserve">move / resize the newly added </w:t>
+      </w:r>
+      <w:proofErr w:type="spellStart"/>
+      <w:r>
+        <w:t>gameObject</w:t>
+      </w:r>
+      <w:proofErr w:type="spellEnd"/>
     </w:p>
     <w:p/>
     <w:p/>
@@ -9621,7 +10894,15 @@
         <w:keepNext/>
       </w:pPr>
       <w:r>
-        <w:t>We want our game to detect collisions between the hero character and this cheese gameObject, so we need to add a ‘collider’ to it.</w:t>
+        <w:t xml:space="preserve">We want our game to detect collisions between the hero character and this cheese </w:t>
+      </w:r>
+      <w:proofErr w:type="spellStart"/>
+      <w:r>
+        <w:t>gameObject</w:t>
+      </w:r>
+      <w:proofErr w:type="spellEnd"/>
+      <w:r>
+        <w:t>, so we need to add a ‘collider’ to it.</w:t>
       </w:r>
     </w:p>
     <w:p>
@@ -9634,7 +10915,15 @@
         <w:keepNext/>
       </w:pPr>
       <w:r>
-        <w:t xml:space="preserve">Now add a 2D Box Collider to the </w:t>
+        <w:t xml:space="preserve">Now add </w:t>
+      </w:r>
+      <w:proofErr w:type="gramStart"/>
+      <w:r>
+        <w:t>a 2D</w:t>
+      </w:r>
+      <w:proofErr w:type="gramEnd"/>
+      <w:r>
+        <w:t xml:space="preserve"> Box Collider to the </w:t>
       </w:r>
       <w:r>
         <w:rPr>
@@ -9643,7 +10932,15 @@
         <w:t>cheese</w:t>
       </w:r>
       <w:r>
-        <w:t xml:space="preserve"> gameObject in the Hierarchy:</w:t>
+        <w:t xml:space="preserve"> </w:t>
+      </w:r>
+      <w:proofErr w:type="spellStart"/>
+      <w:r>
+        <w:t>gameObject</w:t>
+      </w:r>
+      <w:proofErr w:type="spellEnd"/>
+      <w:r>
+        <w:t xml:space="preserve"> in the Hierarchy:</w:t>
       </w:r>
     </w:p>
     <w:p>
@@ -9664,7 +10961,15 @@
         <w:t xml:space="preserve">Hierarchy </w:t>
       </w:r>
       <w:r>
-        <w:t xml:space="preserve">select gameObject </w:t>
+        <w:t xml:space="preserve">select </w:t>
+      </w:r>
+      <w:proofErr w:type="spellStart"/>
+      <w:r>
+        <w:t>gameObject</w:t>
+      </w:r>
+      <w:proofErr w:type="spellEnd"/>
+      <w:r>
+        <w:t xml:space="preserve"> </w:t>
       </w:r>
       <w:r>
         <w:rPr>
@@ -9959,7 +11264,15 @@
         </w:numPr>
       </w:pPr>
       <w:r>
-        <w:t>Tag the cheese gameObject with the string tag ‘Food’</w:t>
+        <w:t xml:space="preserve">Tag the cheese </w:t>
+      </w:r>
+      <w:proofErr w:type="spellStart"/>
+      <w:r>
+        <w:t>gameObject</w:t>
+      </w:r>
+      <w:proofErr w:type="spellEnd"/>
+      <w:r>
+        <w:t xml:space="preserve"> with the string tag ‘Food’</w:t>
       </w:r>
     </w:p>
     <w:p>
@@ -9972,7 +11285,15 @@
         </w:numPr>
       </w:pPr>
       <w:r>
-        <w:t>Enable the ‘Trigger’ on the cheese gameObject’s collider</w:t>
+        <w:t xml:space="preserve">Enable the ‘Trigger’ on the cheese </w:t>
+      </w:r>
+      <w:proofErr w:type="spellStart"/>
+      <w:r>
+        <w:t>gameObject’s</w:t>
+      </w:r>
+      <w:proofErr w:type="spellEnd"/>
+      <w:r>
+        <w:t xml:space="preserve"> collider</w:t>
       </w:r>
     </w:p>
     <w:p>
@@ -10036,8 +11357,13 @@
           <w:numId w:val="36"/>
         </w:numPr>
       </w:pPr>
-      <w:r>
-        <w:t>delete itself when hit</w:t>
+      <w:proofErr w:type="gramStart"/>
+      <w:r>
+        <w:t>delete</w:t>
+      </w:r>
+      <w:proofErr w:type="gramEnd"/>
+      <w:r>
+        <w:t xml:space="preserve"> itself when hit</w:t>
       </w:r>
     </w:p>
     <w:p>
@@ -10050,7 +11376,15 @@
         </w:numPr>
       </w:pPr>
       <w:r>
-        <w:t>(this is already written for you in the Scripts folder in the Project panel)</w:t>
+        <w:t>(</w:t>
+      </w:r>
+      <w:proofErr w:type="gramStart"/>
+      <w:r>
+        <w:t>this</w:t>
+      </w:r>
+      <w:proofErr w:type="gramEnd"/>
+      <w:r>
+        <w:t xml:space="preserve"> is already written for you in the Scripts folder in the Project panel)</w:t>
       </w:r>
     </w:p>
     <w:p>
@@ -10075,8 +11409,13 @@
         </w:numPr>
         <w:ind w:left="714" w:hanging="357"/>
       </w:pPr>
-      <w:r>
-        <w:t>add 1 to score when item hit that has the string tag equal to ‘Food’</w:t>
+      <w:proofErr w:type="gramStart"/>
+      <w:r>
+        <w:t>add</w:t>
+      </w:r>
+      <w:proofErr w:type="gramEnd"/>
+      <w:r>
+        <w:t xml:space="preserve"> 1 to score when item hit that has the string tag equal to ‘Food’</w:t>
       </w:r>
     </w:p>
     <w:p>
@@ -10085,15 +11424,28 @@
       </w:pPr>
       <w:r>
         <w:lastRenderedPageBreak/>
-        <w:t>Enable collider ‘trigger’ to Cheese gameObject</w:t>
-      </w:r>
+        <w:t xml:space="preserve">Enable collider ‘trigger’ to Cheese </w:t>
+      </w:r>
+      <w:proofErr w:type="spellStart"/>
+      <w:r>
+        <w:t>gameObject</w:t>
+      </w:r>
+      <w:proofErr w:type="spellEnd"/>
     </w:p>
     <w:p>
       <w:pPr>
         <w:keepNext/>
       </w:pPr>
       <w:r>
-        <w:t>Enable the Cheese gameObject’s trigger in its collider:</w:t>
+        <w:t xml:space="preserve">Enable the Cheese </w:t>
+      </w:r>
+      <w:proofErr w:type="spellStart"/>
+      <w:r>
+        <w:t>gameObject’s</w:t>
+      </w:r>
+      <w:proofErr w:type="spellEnd"/>
+      <w:r>
+        <w:t xml:space="preserve"> trigger in its collider:</w:t>
       </w:r>
     </w:p>
     <w:p>
@@ -10114,7 +11466,15 @@
         <w:t xml:space="preserve">Hierarchy </w:t>
       </w:r>
       <w:r>
-        <w:t xml:space="preserve">select gameObject </w:t>
+        <w:t xml:space="preserve">select </w:t>
+      </w:r>
+      <w:proofErr w:type="spellStart"/>
+      <w:r>
+        <w:t>gameObject</w:t>
+      </w:r>
+      <w:proofErr w:type="spellEnd"/>
+      <w:r>
+        <w:t xml:space="preserve"> </w:t>
       </w:r>
       <w:r>
         <w:rPr>
@@ -10252,7 +11612,15 @@
         <w:t xml:space="preserve">Hierarchy </w:t>
       </w:r>
       <w:r>
-        <w:t xml:space="preserve">select gameObject </w:t>
+        <w:t xml:space="preserve">select </w:t>
+      </w:r>
+      <w:proofErr w:type="spellStart"/>
+      <w:r>
+        <w:t>gameObject</w:t>
+      </w:r>
+      <w:proofErr w:type="spellEnd"/>
+      <w:r>
+        <w:t xml:space="preserve"> </w:t>
       </w:r>
       <w:r>
         <w:rPr>
@@ -10279,7 +11647,15 @@
         <w:t xml:space="preserve">Inspector Tag </w:t>
       </w:r>
       <w:r>
-        <w:t xml:space="preserve">drop-down menu select select ‘Add </w:t>
+        <w:t xml:space="preserve">drop-down menu select </w:t>
+      </w:r>
+      <w:proofErr w:type="spellStart"/>
+      <w:r>
+        <w:t>select</w:t>
+      </w:r>
+      <w:proofErr w:type="spellEnd"/>
+      <w:r>
+        <w:t xml:space="preserve"> ‘Add </w:t>
       </w:r>
     </w:p>
     <w:p>
@@ -10363,7 +11739,23 @@
         </w:numPr>
       </w:pPr>
       <w:r>
-        <w:t>NOTE – the convention (which we’ll follow) is UpperCamelCase – the frist letter of each word is capitalised, and there are NO SPACES in tag strings</w:t>
+        <w:t xml:space="preserve">NOTE – the convention (which we’ll follow) is </w:t>
+      </w:r>
+      <w:proofErr w:type="spellStart"/>
+      <w:r>
+        <w:t>UpperCamelCase</w:t>
+      </w:r>
+      <w:proofErr w:type="spellEnd"/>
+      <w:r>
+        <w:t xml:space="preserve"> – the </w:t>
+      </w:r>
+      <w:proofErr w:type="spellStart"/>
+      <w:r>
+        <w:t>frist</w:t>
+      </w:r>
+      <w:proofErr w:type="spellEnd"/>
+      <w:r>
+        <w:t xml:space="preserve"> letter of each word is capitalised, and there are NO SPACES in tag strings</w:t>
       </w:r>
     </w:p>
     <w:p>
@@ -10431,7 +11823,15 @@
       </w:pPr>
       <w:r>
         <w:lastRenderedPageBreak/>
-        <w:t xml:space="preserve">Add tag ‘Food’ to the cheese gameObject in the </w:t>
+        <w:t xml:space="preserve">Add tag ‘Food’ to the cheese </w:t>
+      </w:r>
+      <w:proofErr w:type="spellStart"/>
+      <w:r>
+        <w:t>gameObject</w:t>
+      </w:r>
+      <w:proofErr w:type="spellEnd"/>
+      <w:r>
+        <w:t xml:space="preserve"> in the </w:t>
       </w:r>
       <w:r>
         <w:t>Hierarchy</w:t>
@@ -10442,7 +11842,15 @@
         <w:keepNext/>
       </w:pPr>
       <w:r>
-        <w:t>Enable the Cheese gameObject’s trigger in its collider:</w:t>
+        <w:t xml:space="preserve">Enable the Cheese </w:t>
+      </w:r>
+      <w:proofErr w:type="spellStart"/>
+      <w:r>
+        <w:t>gameObject’s</w:t>
+      </w:r>
+      <w:proofErr w:type="spellEnd"/>
+      <w:r>
+        <w:t xml:space="preserve"> trigger in its collider:</w:t>
       </w:r>
     </w:p>
     <w:p>
@@ -10463,7 +11871,15 @@
         <w:t xml:space="preserve">Hierarchy </w:t>
       </w:r>
       <w:r>
-        <w:t xml:space="preserve">select gameObject </w:t>
+        <w:t xml:space="preserve">select </w:t>
+      </w:r>
+      <w:proofErr w:type="spellStart"/>
+      <w:r>
+        <w:t>gameObject</w:t>
+      </w:r>
+      <w:proofErr w:type="spellEnd"/>
+      <w:r>
+        <w:t xml:space="preserve"> </w:t>
       </w:r>
       <w:r>
         <w:rPr>
@@ -10563,7 +11979,15 @@
         <w:keepNext/>
       </w:pPr>
       <w:r>
-        <w:t xml:space="preserve">You should now see that gameObject </w:t>
+        <w:t xml:space="preserve">You should now see that </w:t>
+      </w:r>
+      <w:proofErr w:type="spellStart"/>
+      <w:r>
+        <w:t>gameObject</w:t>
+      </w:r>
+      <w:proofErr w:type="spellEnd"/>
+      <w:r>
+        <w:t xml:space="preserve"> </w:t>
       </w:r>
       <w:r>
         <w:rPr>
@@ -10641,12 +12065,36 @@
         <w:keepNext w:val="0"/>
       </w:pPr>
       <w:r>
-        <w:t>Add a script component to cheese gameObject, so it is removed when hit</w:t>
-      </w:r>
-    </w:p>
-    <w:p>
-      <w:r>
-        <w:t>A script has been written named ‘DestroyWhenHit’. Let’s add this script to our cheese gameObject in the scene:</w:t>
+        <w:t xml:space="preserve">Add a script component to cheese </w:t>
+      </w:r>
+      <w:proofErr w:type="spellStart"/>
+      <w:r>
+        <w:t>gameObject</w:t>
+      </w:r>
+      <w:proofErr w:type="spellEnd"/>
+      <w:r>
+        <w:t>, so it is removed when hit</w:t>
+      </w:r>
+    </w:p>
+    <w:p>
+      <w:r>
+        <w:t>A script has been written named ‘</w:t>
+      </w:r>
+      <w:proofErr w:type="spellStart"/>
+      <w:r>
+        <w:t>DestroyWhenHit</w:t>
+      </w:r>
+      <w:proofErr w:type="spellEnd"/>
+      <w:r>
+        <w:t xml:space="preserve">’. Let’s add this script to our cheese </w:t>
+      </w:r>
+      <w:proofErr w:type="spellStart"/>
+      <w:r>
+        <w:t>gameObject</w:t>
+      </w:r>
+      <w:proofErr w:type="spellEnd"/>
+      <w:r>
+        <w:t xml:space="preserve"> in the scene:</w:t>
       </w:r>
     </w:p>
     <w:p>
@@ -10666,7 +12114,15 @@
         <w:t xml:space="preserve">Hierarchy </w:t>
       </w:r>
       <w:r>
-        <w:t xml:space="preserve">select gameObject </w:t>
+        <w:t xml:space="preserve">select </w:t>
+      </w:r>
+      <w:proofErr w:type="spellStart"/>
+      <w:r>
+        <w:t>gameObject</w:t>
+      </w:r>
+      <w:proofErr w:type="spellEnd"/>
+      <w:r>
+        <w:t xml:space="preserve"> </w:t>
       </w:r>
       <w:r>
         <w:rPr>
@@ -10730,11 +12186,19 @@
       <w:r>
         <w:t xml:space="preserve">Drag script </w:t>
       </w:r>
-      <w:r>
-        <w:rPr>
-          <w:b/>
-        </w:rPr>
-        <w:t xml:space="preserve">DestroyWhenHit </w:t>
+      <w:proofErr w:type="spellStart"/>
+      <w:r>
+        <w:rPr>
+          <w:b/>
+        </w:rPr>
+        <w:t>DestroyWhenHit</w:t>
+      </w:r>
+      <w:proofErr w:type="spellEnd"/>
+      <w:r>
+        <w:rPr>
+          <w:b/>
+        </w:rPr>
+        <w:t xml:space="preserve"> </w:t>
       </w:r>
       <w:r>
         <w:t xml:space="preserve">from the </w:t>
@@ -10754,8 +12218,13 @@
         </w:rPr>
         <w:t xml:space="preserve">cheese </w:t>
       </w:r>
-      <w:r>
-        <w:t>gameObject in the Hierarchy</w:t>
+      <w:proofErr w:type="spellStart"/>
+      <w:r>
+        <w:t>gameObject</w:t>
+      </w:r>
+      <w:proofErr w:type="spellEnd"/>
+      <w:r>
+        <w:t xml:space="preserve"> in the Hierarchy</w:t>
       </w:r>
     </w:p>
     <w:p>
@@ -10769,12 +12238,14 @@
       <w:r>
         <w:t xml:space="preserve">With </w:t>
       </w:r>
+      <w:proofErr w:type="spellStart"/>
       <w:r>
         <w:rPr>
           <w:b/>
         </w:rPr>
         <w:t>platformRed</w:t>
       </w:r>
+      <w:proofErr w:type="spellEnd"/>
       <w:r>
         <w:t xml:space="preserve"> selected in the </w:t>
       </w:r>
@@ -10868,8 +12339,21 @@
       <w:pPr>
         <w:keepNext/>
       </w:pPr>
-      <w:r>
-        <w:t>Play the game … when the player hits the piece of cheese, the piece of cheese disappears!</w:t>
+      <w:proofErr w:type="gramStart"/>
+      <w:r>
+        <w:t>Play the game … when the player hits the piece of cheese</w:t>
+      </w:r>
+      <w:proofErr w:type="gramEnd"/>
+      <w:r>
+        <w:t xml:space="preserve">, </w:t>
+      </w:r>
+      <w:proofErr w:type="gramStart"/>
+      <w:r>
+        <w:t>the piece of cheese disappears</w:t>
+      </w:r>
+      <w:proofErr w:type="gramEnd"/>
+      <w:r>
+        <w:t>!</w:t>
       </w:r>
     </w:p>
     <w:p>
@@ -10897,7 +12381,15 @@
         <w:t xml:space="preserve"> window</w:t>
       </w:r>
       <w:r>
-        <w:t xml:space="preserve"> panel “Maximise on play”, then you can actually SEE the cheese gameObject be removed from the </w:t>
+        <w:t xml:space="preserve"> panel “Maximise on play”, then you can actually SEE the cheese </w:t>
+      </w:r>
+      <w:proofErr w:type="spellStart"/>
+      <w:r>
+        <w:t>gameObject</w:t>
+      </w:r>
+      <w:proofErr w:type="spellEnd"/>
+      <w:r>
+        <w:t xml:space="preserve"> be removed from the </w:t>
       </w:r>
       <w:r>
         <w:rPr>
@@ -11011,7 +12503,15 @@
         <w:t>Player</w:t>
       </w:r>
       <w:r>
-        <w:t xml:space="preserve"> script, to open it up in the Monodevelop editor</w:t>
+        <w:t xml:space="preserve"> script, to open it up in the </w:t>
+      </w:r>
+      <w:proofErr w:type="spellStart"/>
+      <w:r>
+        <w:t>Monodevelop</w:t>
+      </w:r>
+      <w:proofErr w:type="spellEnd"/>
+      <w:r>
+        <w:t xml:space="preserve"> editor</w:t>
       </w:r>
     </w:p>
     <w:p>
@@ -11022,7 +12522,15 @@
         </w:numPr>
       </w:pPr>
       <w:r>
-        <w:t>On Windows you may now need to manually bring to the front the Monodevelop editor</w:t>
+        <w:t xml:space="preserve">On Windows you may now need to manually bring to the front the </w:t>
+      </w:r>
+      <w:proofErr w:type="spellStart"/>
+      <w:r>
+        <w:t>Monodevelop</w:t>
+      </w:r>
+      <w:proofErr w:type="spellEnd"/>
+      <w:r>
+        <w:t xml:space="preserve"> editor</w:t>
       </w:r>
     </w:p>
     <w:p>
@@ -11035,7 +12543,15 @@
         <w:keepNext/>
       </w:pPr>
       <w:r>
-        <w:t>Add a new method to the script classed, named OnTriggerEnter2D():</w:t>
+        <w:t xml:space="preserve">Add a new method to the script classed, named </w:t>
+      </w:r>
+      <w:proofErr w:type="gramStart"/>
+      <w:r>
+        <w:t>OnTriggerEnter2D(</w:t>
+      </w:r>
+      <w:proofErr w:type="gramEnd"/>
+      <w:r>
+        <w:t>):</w:t>
       </w:r>
     </w:p>
     <w:p>
@@ -11047,35 +12563,37 @@
           <w:i/>
         </w:rPr>
       </w:pPr>
+      <w:proofErr w:type="gramStart"/>
       <w:r>
         <w:rPr>
           <w:b w:val="0"/>
           <w:i/>
         </w:rPr>
-        <w:t>using UnityEngine;</w:t>
-      </w:r>
+        <w:t>using</w:t>
+      </w:r>
+      <w:proofErr w:type="gramEnd"/>
       <w:r>
         <w:rPr>
           <w:b w:val="0"/>
           <w:i/>
         </w:rPr>
-        <w:br/>
-        <w:t>using System.Collections;</w:t>
-      </w:r>
+        <w:t> </w:t>
+      </w:r>
+      <w:proofErr w:type="spellStart"/>
       <w:r>
         <w:rPr>
           <w:b w:val="0"/>
           <w:i/>
         </w:rPr>
-        <w:br/>
-      </w:r>
+        <w:t>UnityEngine</w:t>
+      </w:r>
+      <w:proofErr w:type="spellEnd"/>
       <w:r>
         <w:rPr>
           <w:b w:val="0"/>
           <w:i/>
         </w:rPr>
-        <w:br/>
-        <w:t>public class Player : MonoBehaviour {    private int score = 0;</w:t>
+        <w:t>;</w:t>
       </w:r>
       <w:r>
         <w:rPr>
@@ -11083,23 +12601,23 @@
           <w:i/>
         </w:rPr>
         <w:br/>
-        <w:t>    </w:t>
-      </w:r>
+        <w:t>using </w:t>
+      </w:r>
+      <w:proofErr w:type="spellStart"/>
       <w:r>
         <w:rPr>
           <w:b w:val="0"/>
           <w:i/>
         </w:rPr>
-        <w:br/>
-        <w:t>    private void OnGUI(){</w:t>
-      </w:r>
+        <w:t>System.Collections</w:t>
+      </w:r>
+      <w:proofErr w:type="spellEnd"/>
       <w:r>
         <w:rPr>
           <w:b w:val="0"/>
           <w:i/>
         </w:rPr>
-        <w:br/>
-        <w:t>        string scoreMessage = "Score = " + score;</w:t>
+        <w:t>;</w:t>
       </w:r>
       <w:r>
         <w:rPr>
@@ -11107,7 +12625,6 @@
           <w:i/>
         </w:rPr>
         <w:br/>
-        <w:t>        GUILayout.Label(scoreMessage);</w:t>
       </w:r>
       <w:r>
         <w:rPr>
@@ -11115,13 +12632,149 @@
           <w:i/>
         </w:rPr>
         <w:br/>
-        <w:t>    }</w:t>
-      </w:r>
+        <w:t>public class Player : </w:t>
+      </w:r>
+      <w:proofErr w:type="spellStart"/>
       <w:r>
         <w:rPr>
           <w:b w:val="0"/>
           <w:i/>
         </w:rPr>
+        <w:t>MonoBehaviour</w:t>
+      </w:r>
+      <w:proofErr w:type="spellEnd"/>
+      <w:r>
+        <w:rPr>
+          <w:b w:val="0"/>
+          <w:i/>
+        </w:rPr>
+        <w:t> {    private </w:t>
+      </w:r>
+      <w:proofErr w:type="spellStart"/>
+      <w:r>
+        <w:rPr>
+          <w:b w:val="0"/>
+          <w:i/>
+        </w:rPr>
+        <w:t>int</w:t>
+      </w:r>
+      <w:proofErr w:type="spellEnd"/>
+      <w:r>
+        <w:rPr>
+          <w:b w:val="0"/>
+          <w:i/>
+        </w:rPr>
+        <w:t> score = 0;</w:t>
+      </w:r>
+      <w:r>
+        <w:rPr>
+          <w:b w:val="0"/>
+          <w:i/>
+        </w:rPr>
+        <w:br/>
+        <w:t>    </w:t>
+      </w:r>
+      <w:r>
+        <w:rPr>
+          <w:b w:val="0"/>
+          <w:i/>
+        </w:rPr>
+        <w:br/>
+        <w:t>    private void </w:t>
+      </w:r>
+      <w:proofErr w:type="spellStart"/>
+      <w:r>
+        <w:rPr>
+          <w:b w:val="0"/>
+          <w:i/>
+        </w:rPr>
+        <w:t>OnGUI</w:t>
+      </w:r>
+      <w:proofErr w:type="spellEnd"/>
+      <w:r>
+        <w:rPr>
+          <w:b w:val="0"/>
+          <w:i/>
+        </w:rPr>
+        <w:t>(){</w:t>
+      </w:r>
+      <w:r>
+        <w:rPr>
+          <w:b w:val="0"/>
+          <w:i/>
+        </w:rPr>
+        <w:br/>
+        <w:t>        string </w:t>
+      </w:r>
+      <w:proofErr w:type="spellStart"/>
+      <w:r>
+        <w:rPr>
+          <w:b w:val="0"/>
+          <w:i/>
+        </w:rPr>
+        <w:t>scoreMessage</w:t>
+      </w:r>
+      <w:proofErr w:type="spellEnd"/>
+      <w:r>
+        <w:rPr>
+          <w:b w:val="0"/>
+          <w:i/>
+        </w:rPr>
+        <w:t> = "Score = " + score;</w:t>
+      </w:r>
+      <w:r>
+        <w:rPr>
+          <w:b w:val="0"/>
+          <w:i/>
+        </w:rPr>
+        <w:br/>
+        <w:t>        </w:t>
+      </w:r>
+      <w:proofErr w:type="spellStart"/>
+      <w:r>
+        <w:rPr>
+          <w:b w:val="0"/>
+          <w:i/>
+        </w:rPr>
+        <w:t>GUILayout.Label</w:t>
+      </w:r>
+      <w:proofErr w:type="spellEnd"/>
+      <w:r>
+        <w:rPr>
+          <w:b w:val="0"/>
+          <w:i/>
+        </w:rPr>
+        <w:t>(</w:t>
+      </w:r>
+      <w:proofErr w:type="spellStart"/>
+      <w:r>
+        <w:rPr>
+          <w:b w:val="0"/>
+          <w:i/>
+        </w:rPr>
+        <w:t>scoreMessage</w:t>
+      </w:r>
+      <w:proofErr w:type="spellEnd"/>
+      <w:r>
+        <w:rPr>
+          <w:b w:val="0"/>
+          <w:i/>
+        </w:rPr>
+        <w:t>);</w:t>
+      </w:r>
+      <w:r>
+        <w:rPr>
+          <w:b w:val="0"/>
+          <w:i/>
+        </w:rPr>
+        <w:br/>
+        <w:t>    }</w:t>
+      </w:r>
+      <w:r>
+        <w:rPr>
+          <w:b w:val="0"/>
+          <w:i/>
+        </w:rPr>
         <w:br/>
       </w:r>
       <w:r>
@@ -11130,7 +12783,15 @@
       </w:r>
       <w:r>
         <w:br/>
-        <w:t>        string tag = c.tag;</w:t>
+        <w:t>        string tag = </w:t>
+      </w:r>
+      <w:proofErr w:type="spellStart"/>
+      <w:r>
+        <w:t>c.tag</w:t>
+      </w:r>
+      <w:proofErr w:type="spellEnd"/>
+      <w:r>
+        <w:t>;</w:t>
       </w:r>
       <w:r>
         <w:br/>
@@ -11362,7 +13023,21 @@
       <w:rPr>
         <w:b/>
       </w:rPr>
-      <w:t>Gravity Guy 2D © 2014 Dr. Matt Smith</w:t>
+      <w:t xml:space="preserve">Gravity Guy 2D © 2014 </w:t>
+    </w:r>
+    <w:proofErr w:type="spellStart"/>
+    <w:r>
+      <w:rPr>
+        <w:b/>
+      </w:rPr>
+      <w:t>Dr.</w:t>
+    </w:r>
+    <w:proofErr w:type="spellEnd"/>
+    <w:r>
+      <w:rPr>
+        <w:b/>
+      </w:rPr>
+      <w:t xml:space="preserve"> Matt Smith</w:t>
     </w:r>
     <w:r>
       <w:rPr>
@@ -11404,7 +13079,7 @@
         <w:noProof/>
         <w:snapToGrid w:val="0"/>
       </w:rPr>
-      <w:t>3</w:t>
+      <w:t>1</w:t>
     </w:r>
     <w:r>
       <w:rPr>
@@ -11420,16 +13095,31 @@
       </w:rPr>
       <w:t xml:space="preserve"> of </w:t>
     </w:r>
-    <w:fldSimple w:instr=" NUMPAGES  \* MERGEFORMAT ">
-      <w:r>
-        <w:rPr>
-          <w:b/>
-          <w:noProof/>
-          <w:snapToGrid w:val="0"/>
-        </w:rPr>
-        <w:t>30</w:t>
-      </w:r>
-    </w:fldSimple>
+    <w:r>
+      <w:fldChar w:fldCharType="begin"/>
+    </w:r>
+    <w:r>
+      <w:instrText xml:space="preserve"> NUMPAGES  \* MERGEFORMAT </w:instrText>
+    </w:r>
+    <w:r>
+      <w:fldChar w:fldCharType="separate"/>
+    </w:r>
+    <w:r>
+      <w:rPr>
+        <w:b/>
+        <w:noProof/>
+        <w:snapToGrid w:val="0"/>
+      </w:rPr>
+      <w:t>30</w:t>
+    </w:r>
+    <w:r>
+      <w:rPr>
+        <w:b/>
+        <w:noProof/>
+        <w:snapToGrid w:val="0"/>
+      </w:rPr>
+      <w:fldChar w:fldCharType="end"/>
+    </w:r>
   </w:p>
 </w:ftr>
 </file>
@@ -17538,7 +19228,7 @@
 </file>
 
 <file path=customXml/itemProps1.xml><?xml version="1.0" encoding="utf-8"?>
-<ds:datastoreItem xmlns:ds="http://schemas.openxmlformats.org/officeDocument/2006/customXml" ds:itemID="{B09BBA3A-D3D1-7947-AC3A-BCBD4D5474CD}">
+<ds:datastoreItem xmlns:ds="http://schemas.openxmlformats.org/officeDocument/2006/customXml" ds:itemID="{0BAEA052-B7F2-0A4F-9D30-51B580324546}">
   <ds:schemaRefs>
     <ds:schemaRef ds:uri="http://schemas.openxmlformats.org/officeDocument/2006/bibliography"/>
   </ds:schemaRefs>

</xml_diff>

<commit_message>
v1.2.9 - "Food" double quotes typos corrected in part 1 page 30
</commit_message>
<xml_diff>
--- a/gravity_guy_2D.docx
+++ b/gravity_guy_2D.docx
@@ -199,8 +199,6 @@
       <w:r>
         <w:t>)</w:t>
       </w:r>
-      <w:bookmarkStart w:id="0" w:name="_GoBack"/>
-      <w:bookmarkEnd w:id="0"/>
       <w:r>
         <w:t xml:space="preserve"> </w:t>
       </w:r>
@@ -1419,11 +1417,11 @@
       <w:pPr>
         <w:pStyle w:val="Heading1"/>
       </w:pPr>
-      <w:bookmarkStart w:id="1" w:name="_Toc252446575"/>
+      <w:bookmarkStart w:id="0" w:name="_Toc252446575"/>
       <w:r>
         <w:t>Getting started</w:t>
       </w:r>
-      <w:bookmarkEnd w:id="1"/>
+      <w:bookmarkEnd w:id="0"/>
     </w:p>
     <w:p>
       <w:pPr>
@@ -1474,40 +1472,61 @@
           <w:b/>
         </w:rPr>
       </w:pPr>
-      <w:proofErr w:type="gramStart"/>
       <w:r>
         <w:rPr>
           <w:rFonts w:ascii="Courier" w:hAnsi="Courier"/>
           <w:b/>
         </w:rPr>
-        <w:t>gg2D</w:t>
-      </w:r>
-      <w:proofErr w:type="gramEnd"/>
+        <w:t>gg2D_</w:t>
+      </w:r>
       <w:r>
         <w:rPr>
           <w:rFonts w:ascii="Courier" w:hAnsi="Courier"/>
           <w:b/>
         </w:rPr>
-        <w:t>_</w:t>
+        <w:t>unity_project</w:t>
       </w:r>
       <w:r>
         <w:rPr>
           <w:rFonts w:ascii="Courier" w:hAnsi="Courier"/>
           <w:b/>
         </w:rPr>
-        <w:t>unity_project</w:t>
-      </w:r>
-      <w:r>
+        <w:t>/</w:t>
+      </w:r>
+    </w:p>
+    <w:p>
+      <w:pPr>
+        <w:ind w:left="720" w:firstLine="720"/>
         <w:rPr>
           <w:rFonts w:ascii="Courier" w:hAnsi="Courier"/>
           <w:b/>
         </w:rPr>
+      </w:pPr>
+      <w:r>
+        <w:rPr>
+          <w:rFonts w:ascii="Courier" w:hAnsi="Courier"/>
+          <w:b/>
+        </w:rPr>
+        <w:tab/>
+      </w:r>
+      <w:r>
+        <w:rPr>
+          <w:rFonts w:ascii="Courier" w:hAnsi="Courier"/>
+          <w:b/>
+        </w:rPr>
+        <w:t>Assets</w:t>
+      </w:r>
+      <w:r>
+        <w:rPr>
+          <w:rFonts w:ascii="Courier" w:hAnsi="Courier"/>
+          <w:b/>
+        </w:rPr>
         <w:t>/</w:t>
       </w:r>
     </w:p>
     <w:p>
       <w:pPr>
-        <w:ind w:left="720" w:firstLine="720"/>
+        <w:ind w:firstLine="720"/>
         <w:rPr>
           <w:rFonts w:ascii="Courier" w:hAnsi="Courier"/>
           <w:b/>
@@ -1525,19 +1544,25 @@
           <w:rFonts w:ascii="Courier" w:hAnsi="Courier"/>
           <w:b/>
         </w:rPr>
-        <w:t>Assets</w:t>
+        <w:tab/>
       </w:r>
       <w:r>
         <w:rPr>
           <w:rFonts w:ascii="Courier" w:hAnsi="Courier"/>
           <w:b/>
         </w:rPr>
+        <w:t>Library</w:t>
+      </w:r>
+      <w:r>
+        <w:rPr>
+          <w:rFonts w:ascii="Courier" w:hAnsi="Courier"/>
+          <w:b/>
+        </w:rPr>
         <w:t>/</w:t>
       </w:r>
     </w:p>
     <w:p>
       <w:pPr>
-        <w:ind w:firstLine="720"/>
         <w:rPr>
           <w:rFonts w:ascii="Courier" w:hAnsi="Courier"/>
           <w:b/>
@@ -1562,53 +1587,15 @@
           <w:rFonts w:ascii="Courier" w:hAnsi="Courier"/>
           <w:b/>
         </w:rPr>
-        <w:t>Library</w:t>
+        <w:tab/>
       </w:r>
       <w:r>
         <w:rPr>
           <w:rFonts w:ascii="Courier" w:hAnsi="Courier"/>
           <w:b/>
         </w:rPr>
-        <w:t>/</w:t>
-      </w:r>
-    </w:p>
-    <w:p>
-      <w:pPr>
-        <w:rPr>
-          <w:rFonts w:ascii="Courier" w:hAnsi="Courier"/>
-          <w:b/>
-        </w:rPr>
-      </w:pPr>
-      <w:r>
-        <w:rPr>
-          <w:rFonts w:ascii="Courier" w:hAnsi="Courier"/>
-          <w:b/>
-        </w:rPr>
-        <w:tab/>
-      </w:r>
-      <w:r>
-        <w:rPr>
-          <w:rFonts w:ascii="Courier" w:hAnsi="Courier"/>
-          <w:b/>
-        </w:rPr>
-        <w:tab/>
-      </w:r>
-      <w:r>
-        <w:rPr>
-          <w:rFonts w:ascii="Courier" w:hAnsi="Courier"/>
-          <w:b/>
-        </w:rPr>
-        <w:tab/>
-      </w:r>
-      <w:proofErr w:type="spellStart"/>
-      <w:r>
-        <w:rPr>
-          <w:rFonts w:ascii="Courier" w:hAnsi="Courier"/>
-          <w:b/>
-        </w:rPr>
         <w:t>ProjectSettings</w:t>
       </w:r>
-      <w:proofErr w:type="spellEnd"/>
       <w:r>
         <w:rPr>
           <w:rFonts w:ascii="Courier" w:hAnsi="Courier"/>
@@ -1706,21 +1693,12 @@
           <w:b/>
         </w:rPr>
       </w:pPr>
-      <w:proofErr w:type="gramStart"/>
       <w:r>
         <w:rPr>
           <w:rFonts w:ascii="Courier" w:hAnsi="Courier"/>
           <w:b/>
         </w:rPr>
-        <w:t>gg2D</w:t>
-      </w:r>
-      <w:proofErr w:type="gramEnd"/>
-      <w:r>
-        <w:rPr>
-          <w:rFonts w:ascii="Courier" w:hAnsi="Courier"/>
-          <w:b/>
-        </w:rPr>
-        <w:t>_unity_project</w:t>
+        <w:t>gg2D_unity_project</w:t>
       </w:r>
       <w:r>
         <w:rPr>
@@ -1769,7 +1747,6 @@
         </w:rPr>
         <w:tab/>
       </w:r>
-      <w:proofErr w:type="gramStart"/>
       <w:r>
         <w:rPr>
           <w:b/>
@@ -1782,7 +1759,6 @@
         </w:rPr>
         <w:t>.unity</w:t>
       </w:r>
-      <w:proofErr w:type="gramEnd"/>
     </w:p>
     <w:p>
       <w:pPr>
@@ -1797,21 +1773,7 @@
           <w:i/>
         </w:rPr>
         <w:tab/>
-        <w:t>(</w:t>
-      </w:r>
-      <w:proofErr w:type="gramStart"/>
-      <w:r>
-        <w:rPr>
-          <w:i/>
-        </w:rPr>
-        <w:t>and</w:t>
-      </w:r>
-      <w:proofErr w:type="gramEnd"/>
-      <w:r>
-        <w:rPr>
-          <w:i/>
-        </w:rPr>
-        <w:t xml:space="preserve"> some other files/folders – ignore those for now)</w:t>
+        <w:t>(and some other files/folders – ignore those for now)</w:t>
       </w:r>
     </w:p>
     <w:p>
@@ -1862,13 +1824,8 @@
           <w:numId w:val="22"/>
         </w:numPr>
       </w:pPr>
-      <w:proofErr w:type="gramStart"/>
-      <w:r>
-        <w:t>double</w:t>
-      </w:r>
-      <w:proofErr w:type="gramEnd"/>
-      <w:r>
-        <w:t xml:space="preserve">-click </w:t>
+      <w:r>
+        <w:t xml:space="preserve">double-click </w:t>
       </w:r>
       <w:r>
         <w:t xml:space="preserve">file </w:t>
@@ -2186,15 +2143,7 @@
     <w:p/>
     <w:p>
       <w:r>
-        <w:t>Note – this arrangement is just a personal preference of mine (</w:t>
-      </w:r>
-      <w:proofErr w:type="gramStart"/>
-      <w:r>
-        <w:t>..</w:t>
-      </w:r>
-      <w:proofErr w:type="gramEnd"/>
-      <w:r>
-        <w:t xml:space="preserve"> matt ..) – you should fine out how you work best and arrange the Unity window panels however works best for you </w:t>
+        <w:t xml:space="preserve">Note – this arrangement is just a personal preference of mine (.. matt ..) – you should fine out how you work best and arrange the Unity window panels however works best for you </w:t>
       </w:r>
       <w:r>
         <w:sym w:font="Wingdings" w:char="F04A"/>
@@ -2206,12 +2155,12 @@
         <w:pageBreakBefore/>
         <w:ind w:left="431" w:hanging="431"/>
       </w:pPr>
-      <w:bookmarkStart w:id="2" w:name="_Toc252446576"/>
+      <w:bookmarkStart w:id="1" w:name="_Toc252446576"/>
       <w:r>
         <w:lastRenderedPageBreak/>
         <w:t>Getting to know the 5 Unity window ‘Panels’</w:t>
       </w:r>
-      <w:bookmarkEnd w:id="2"/>
+      <w:bookmarkEnd w:id="1"/>
     </w:p>
     <w:p>
       <w:pPr>
@@ -2321,13 +2270,8 @@
           <w:numId w:val="25"/>
         </w:numPr>
       </w:pPr>
-      <w:proofErr w:type="gramStart"/>
-      <w:r>
-        <w:t>[ 1</w:t>
-      </w:r>
-      <w:proofErr w:type="gramEnd"/>
-      <w:r>
-        <w:t xml:space="preserve"> ] </w:t>
+      <w:r>
+        <w:t xml:space="preserve">[ 1 ] </w:t>
       </w:r>
       <w:r>
         <w:t xml:space="preserve">The window Panel on the RIGHT of the screen (panel 1 above) is the </w:t>
@@ -2380,13 +2324,8 @@
           <w:numId w:val="25"/>
         </w:numPr>
       </w:pPr>
-      <w:proofErr w:type="gramStart"/>
-      <w:r>
-        <w:t>[ 2</w:t>
-      </w:r>
-      <w:proofErr w:type="gramEnd"/>
-      <w:r>
-        <w:t xml:space="preserve"> ] </w:t>
+      <w:r>
+        <w:t xml:space="preserve">[ 2 ] </w:t>
       </w:r>
       <w:r>
         <w:t xml:space="preserve">The window Panel CENTER BOTTOM of the screen (panel 2 above) is the </w:t>
@@ -2439,13 +2378,8 @@
           <w:numId w:val="25"/>
         </w:numPr>
       </w:pPr>
-      <w:proofErr w:type="gramStart"/>
-      <w:r>
-        <w:t>[ 3a</w:t>
-      </w:r>
-      <w:proofErr w:type="gramEnd"/>
-      <w:r>
-        <w:t xml:space="preserve"> ] </w:t>
+      <w:r>
+        <w:t xml:space="preserve">[ 3a ] </w:t>
       </w:r>
       <w:r>
         <w:t xml:space="preserve">The window Panel CENTER TOP of the screen (panel 3a above) is the </w:t>
@@ -2469,18 +2403,10 @@
         <w:t>This shows text l</w:t>
       </w:r>
       <w:r>
-        <w:t xml:space="preserve">ist of the objects (called </w:t>
-      </w:r>
-      <w:proofErr w:type="spellStart"/>
-      <w:r>
-        <w:t>gameO</w:t>
-      </w:r>
-      <w:r>
-        <w:t>bjects</w:t>
-      </w:r>
-      <w:proofErr w:type="spellEnd"/>
-      <w:r>
-        <w:t>) in the current ‘scene’</w:t>
+        <w:t>ist of the objects (called gameO</w:t>
+      </w:r>
+      <w:r>
+        <w:t>bjects) in the current ‘scene’</w:t>
       </w:r>
     </w:p>
     <w:p>
@@ -2512,13 +2438,8 @@
           <w:numId w:val="25"/>
         </w:numPr>
       </w:pPr>
-      <w:proofErr w:type="gramStart"/>
-      <w:r>
-        <w:t>[ 3b</w:t>
-      </w:r>
-      <w:proofErr w:type="gramEnd"/>
-      <w:r>
-        <w:t xml:space="preserve"> ] </w:t>
+      <w:r>
+        <w:t xml:space="preserve">[ 3b ] </w:t>
       </w:r>
       <w:r>
         <w:t>The window Panel CENT</w:t>
@@ -2716,12 +2637,12 @@
       <w:pPr>
         <w:pStyle w:val="StyleHeading1ChapterheadingAfter6pt"/>
       </w:pPr>
-      <w:bookmarkStart w:id="3" w:name="_Toc252446577"/>
+      <w:bookmarkStart w:id="2" w:name="_Toc252446577"/>
       <w:r>
         <w:lastRenderedPageBreak/>
         <w:t>Changing a ‘property’</w:t>
       </w:r>
-      <w:bookmarkEnd w:id="3"/>
+      <w:bookmarkEnd w:id="2"/>
     </w:p>
     <w:p/>
     <w:p>
@@ -2770,19 +2691,11 @@
           <w:b/>
         </w:rPr>
       </w:pPr>
-      <w:proofErr w:type="gramStart"/>
-      <w:r>
-        <w:rPr>
-          <w:b/>
-        </w:rPr>
-        <w:t>cameras</w:t>
-      </w:r>
-      <w:proofErr w:type="gramEnd"/>
-      <w:r>
-        <w:rPr>
-          <w:b/>
-        </w:rPr>
-        <w:t xml:space="preserve"> and scenes</w:t>
+      <w:r>
+        <w:rPr>
+          <w:b/>
+        </w:rPr>
+        <w:t>cameras and scenes</w:t>
       </w:r>
     </w:p>
     <w:p>
@@ -3069,15 +2982,7 @@
     <w:p/>
     <w:p>
       <w:r>
-        <w:t>Once you have completed more of this tutorial, try changing the size of the camera, this will allow you to ‘zoom’ the players view closer / further away from the action. (</w:t>
-      </w:r>
-      <w:proofErr w:type="gramStart"/>
-      <w:r>
-        <w:t>of</w:t>
-      </w:r>
-      <w:proofErr w:type="gramEnd"/>
-      <w:r>
-        <w:t xml:space="preserve"> course you’ll also have to change the maximum up/down-left-right settings for when the camera scrolls – this kind of ‘tweaking’ of game parameters once you have something playable is an important part of the testing and improving of a game BEFORE it gets released into the real world – alpha and beta testing with game players helps you find settings that maximise the gaming experience for the player … but all that is for another day …</w:t>
+        <w:t>Once you have completed more of this tutorial, try changing the size of the camera, this will allow you to ‘zoom’ the players view closer / further away from the action. (of course you’ll also have to change the maximum up/down-left-right settings for when the camera scrolls – this kind of ‘tweaking’ of game parameters once you have something playable is an important part of the testing and improving of a game BEFORE it gets released into the real world – alpha and beta testing with game players helps you find settings that maximise the gaming experience for the player … but all that is for another day …</w:t>
       </w:r>
     </w:p>
     <w:p/>
@@ -3110,21 +3015,7 @@
         <w:rPr>
           <w:b/>
         </w:rPr>
-        <w:t xml:space="preserve">5 </w:t>
-      </w:r>
-      <w:proofErr w:type="gramStart"/>
-      <w:r>
-        <w:rPr>
-          <w:b/>
-        </w:rPr>
-        <w:t>what ?</w:t>
-      </w:r>
-      <w:proofErr w:type="gramEnd"/>
-      <w:r>
-        <w:rPr>
-          <w:b/>
-        </w:rPr>
-        <w:t xml:space="preserve"> 11 what? </w:t>
+        <w:t xml:space="preserve">5 what ? 11 what? </w:t>
       </w:r>
     </w:p>
     <w:p>
@@ -3219,13 +3110,8 @@
         <w:ind w:left="1134"/>
       </w:pPr>
       <w:r>
-        <w:t xml:space="preserve">When you create game characters, they will be around 2 units tall (like a human adult – around 2 meters </w:t>
-      </w:r>
-      <w:proofErr w:type="gramStart"/>
-      <w:r>
-        <w:t>tall …)</w:t>
-      </w:r>
-      <w:proofErr w:type="gramEnd"/>
+        <w:t>When you create game characters, they will be around 2 units tall (like a human adult – around 2 meters tall …)</w:t>
+      </w:r>
     </w:p>
     <w:p>
       <w:pPr>
@@ -3242,7 +3128,7 @@
       <w:pPr>
         <w:pStyle w:val="StyleHeading1ChapterheadingAfter6pt"/>
       </w:pPr>
-      <w:bookmarkStart w:id="4" w:name="_Toc252446578"/>
+      <w:bookmarkStart w:id="3" w:name="_Toc252446578"/>
       <w:r>
         <w:lastRenderedPageBreak/>
         <w:t>Add</w:t>
@@ -3253,7 +3139,7 @@
       <w:r>
         <w:t xml:space="preserve"> to our scene</w:t>
       </w:r>
-      <w:bookmarkEnd w:id="4"/>
+      <w:bookmarkEnd w:id="3"/>
     </w:p>
     <w:p/>
     <w:p>
@@ -3331,15 +3217,7 @@
         <w:ind w:left="1134"/>
       </w:pPr>
       <w:r>
-        <w:t xml:space="preserve">A core ‘workflow’ in Unity is to add a new </w:t>
-      </w:r>
-      <w:proofErr w:type="spellStart"/>
-      <w:r>
-        <w:t>gameobject</w:t>
-      </w:r>
-      <w:proofErr w:type="spellEnd"/>
-      <w:r>
-        <w:t xml:space="preserve"> to the current scene.</w:t>
+        <w:t>A core ‘workflow’ in Unity is to add a new gameobject to the current scene.</w:t>
       </w:r>
     </w:p>
     <w:p>
@@ -3353,15 +3231,7 @@
         <w:ind w:left="1134"/>
       </w:pPr>
       <w:r>
-        <w:t xml:space="preserve">There are 2 ways we usually add a </w:t>
-      </w:r>
-      <w:proofErr w:type="spellStart"/>
-      <w:r>
-        <w:t>gameobject</w:t>
-      </w:r>
-      <w:proofErr w:type="spellEnd"/>
-      <w:r>
-        <w:t xml:space="preserve"> to the scene:</w:t>
+        <w:t>There are 2 ways we usually add a gameobject to the scene:</w:t>
       </w:r>
     </w:p>
     <w:p>
@@ -3396,13 +3266,8 @@
           <w:right w:val="single" w:sz="4" w:space="4" w:color="auto"/>
         </w:pBdr>
       </w:pPr>
-      <w:proofErr w:type="gramStart"/>
-      <w:r>
-        <w:t>copy</w:t>
-      </w:r>
-      <w:proofErr w:type="gramEnd"/>
-      <w:r>
-        <w:t xml:space="preserve"> of a ‘resource’ object from the </w:t>
+      <w:r>
+        <w:t xml:space="preserve">copy of a ‘resource’ object from the </w:t>
       </w:r>
       <w:r>
         <w:rPr>
@@ -3577,15 +3442,7 @@
         <w:t>Project Panel</w:t>
       </w:r>
       <w:r>
-        <w:t xml:space="preserve"> into the </w:t>
-      </w:r>
-      <w:proofErr w:type="spellStart"/>
-      <w:r>
-        <w:t>center</w:t>
-      </w:r>
-      <w:proofErr w:type="spellEnd"/>
-      <w:r>
-        <w:t xml:space="preserve"> of the </w:t>
+        <w:t xml:space="preserve"> into the center of the </w:t>
       </w:r>
       <w:r>
         <w:rPr>
@@ -3741,27 +3598,13 @@
         <w:rPr>
           <w:b/>
         </w:rPr>
-        <w:t xml:space="preserve"> ‘hero’ </w:t>
-      </w:r>
-      <w:proofErr w:type="spellStart"/>
-      <w:r>
-        <w:rPr>
-          <w:b/>
-        </w:rPr>
-        <w:t>gameO</w:t>
-      </w:r>
-      <w:r>
-        <w:rPr>
-          <w:b/>
-        </w:rPr>
-        <w:t>bject</w:t>
-      </w:r>
-      <w:proofErr w:type="spellEnd"/>
-      <w:r>
-        <w:rPr>
-          <w:b/>
-        </w:rPr>
-        <w:t xml:space="preserve"> has been added to the scene:</w:t>
+        <w:t xml:space="preserve"> ‘hero’ gameO</w:t>
+      </w:r>
+      <w:r>
+        <w:rPr>
+          <w:b/>
+        </w:rPr>
+        <w:t>bject has been added to the scene:</w:t>
       </w:r>
     </w:p>
     <w:p>
@@ -3917,13 +3760,8 @@
         </w:numPr>
       </w:pPr>
       <w:r>
-        <w:t xml:space="preserve">(HINT – you can use the TAB key to move to the next text entry box once you’ve set X to </w:t>
-      </w:r>
-      <w:proofErr w:type="gramStart"/>
-      <w:r>
-        <w:t>zero …)</w:t>
-      </w:r>
-      <w:proofErr w:type="gramEnd"/>
+        <w:t>(HINT – you can use the TAB key to move to the next text entry box once you’ve set X to zero …)</w:t>
+      </w:r>
     </w:p>
     <w:p/>
     <w:p>
@@ -3990,12 +3828,12 @@
       <w:pPr>
         <w:pStyle w:val="StyleHeading1ChapterheadingAfter6pt"/>
       </w:pPr>
-      <w:bookmarkStart w:id="5" w:name="_Toc252446579"/>
+      <w:bookmarkStart w:id="4" w:name="_Toc252446579"/>
       <w:r>
         <w:lastRenderedPageBreak/>
         <w:t>Panning and Zooming your ‘scene’ window panel</w:t>
       </w:r>
-      <w:bookmarkEnd w:id="5"/>
+      <w:bookmarkEnd w:id="4"/>
     </w:p>
     <w:p/>
     <w:p>
@@ -4095,13 +3933,8 @@
         </w:pBdr>
       </w:pPr>
       <w:r>
-        <w:t xml:space="preserve">Zoom into a specific </w:t>
-      </w:r>
-      <w:proofErr w:type="spellStart"/>
-      <w:r>
-        <w:t>gameObject</w:t>
-      </w:r>
-      <w:proofErr w:type="spellEnd"/>
+        <w:t>Zoom into a specific gameObject</w:t>
+      </w:r>
     </w:p>
     <w:p>
       <w:pPr>
@@ -4156,68 +3989,12 @@
         <w:keepNext w:val="0"/>
       </w:pPr>
       <w:r>
-        <w:t xml:space="preserve">Double click a </w:t>
-      </w:r>
-      <w:proofErr w:type="spellStart"/>
-      <w:r>
-        <w:t>gameObject</w:t>
-      </w:r>
-      <w:proofErr w:type="spellEnd"/>
-      <w:r>
-        <w:t xml:space="preserve"> in the Hierarchy to make the Scene panel centre and zoom</w:t>
-      </w:r>
-    </w:p>
-    <w:p>
-      <w:r>
-        <w:t xml:space="preserve">Once you have lots of </w:t>
-      </w:r>
-      <w:proofErr w:type="spellStart"/>
-      <w:r>
-        <w:t>gameObjects</w:t>
-      </w:r>
-      <w:proofErr w:type="spellEnd"/>
-      <w:r>
-        <w:t xml:space="preserve"> in the scene, you will want to change which one you are viewing from time to time. Double clicking the name of the </w:t>
-      </w:r>
-      <w:proofErr w:type="spellStart"/>
-      <w:r>
-        <w:t>gameObject</w:t>
-      </w:r>
-      <w:proofErr w:type="spellEnd"/>
-      <w:r>
-        <w:t xml:space="preserve"> in the </w:t>
-      </w:r>
-      <w:proofErr w:type="spellStart"/>
-      <w:r>
-        <w:t>Hiearchy</w:t>
-      </w:r>
-      <w:proofErr w:type="spellEnd"/>
-      <w:r>
-        <w:t xml:space="preserve"> will make the view in the Scene window panel zoom to view the </w:t>
-      </w:r>
-      <w:proofErr w:type="spellStart"/>
-      <w:r>
-        <w:t>gameObject</w:t>
-      </w:r>
-      <w:proofErr w:type="spellEnd"/>
-      <w:r>
-        <w:t xml:space="preserve">, and arrange the </w:t>
-      </w:r>
-      <w:proofErr w:type="spellStart"/>
-      <w:r>
-        <w:t>center</w:t>
-      </w:r>
-      <w:proofErr w:type="spellEnd"/>
-      <w:r>
-        <w:t xml:space="preserve"> of the selected object to be the </w:t>
-      </w:r>
-      <w:proofErr w:type="spellStart"/>
-      <w:r>
-        <w:t>center</w:t>
-      </w:r>
-      <w:proofErr w:type="spellEnd"/>
-      <w:r>
-        <w:t xml:space="preserve"> of the Scene Panel.</w:t>
+        <w:t>Double click a gameObject in the Hierarchy to make the Scene panel centre and zoom</w:t>
+      </w:r>
+    </w:p>
+    <w:p>
+      <w:r>
+        <w:t>Once you have lots of gameObjects in the scene, you will want to change which one you are viewing from time to time. Double clicking the name of the gameObject in the Hiearchy will make the view in the Scene window panel zoom to view the gameObject, and arrange the center of the selected object to be the center of the Scene Panel.</w:t>
       </w:r>
     </w:p>
     <w:p/>
@@ -4232,15 +4009,7 @@
         <w:t>hero</w:t>
       </w:r>
       <w:r>
-        <w:t xml:space="preserve"> </w:t>
-      </w:r>
-      <w:proofErr w:type="spellStart"/>
-      <w:r>
-        <w:t>gameObject</w:t>
-      </w:r>
-      <w:proofErr w:type="spellEnd"/>
-      <w:r>
-        <w:t>:</w:t>
+        <w:t xml:space="preserve"> gameObject:</w:t>
       </w:r>
     </w:p>
     <w:p>
@@ -4272,15 +4041,7 @@
         <w:t xml:space="preserve"> </w:t>
       </w:r>
       <w:r>
-        <w:t xml:space="preserve">double click </w:t>
-      </w:r>
-      <w:proofErr w:type="spellStart"/>
-      <w:r>
-        <w:t>gameObject</w:t>
-      </w:r>
-      <w:proofErr w:type="spellEnd"/>
-      <w:r>
-        <w:t xml:space="preserve"> </w:t>
+        <w:t xml:space="preserve">double click gameObject </w:t>
       </w:r>
       <w:r>
         <w:rPr>
@@ -4375,15 +4136,7 @@
         <w:t>Main Camera</w:t>
       </w:r>
       <w:r>
-        <w:t xml:space="preserve"> </w:t>
-      </w:r>
-      <w:proofErr w:type="spellStart"/>
-      <w:r>
-        <w:t>gameObject</w:t>
-      </w:r>
-      <w:proofErr w:type="spellEnd"/>
-      <w:r>
-        <w:t>:</w:t>
+        <w:t xml:space="preserve"> gameObject:</w:t>
       </w:r>
     </w:p>
     <w:p>
@@ -4416,15 +4169,7 @@
         <w:t xml:space="preserve"> </w:t>
       </w:r>
       <w:r>
-        <w:t xml:space="preserve">double click </w:t>
-      </w:r>
-      <w:proofErr w:type="spellStart"/>
-      <w:r>
-        <w:t>gameObject</w:t>
-      </w:r>
-      <w:proofErr w:type="spellEnd"/>
-      <w:r>
-        <w:t xml:space="preserve"> </w:t>
+        <w:t xml:space="preserve">double click gameObject </w:t>
       </w:r>
       <w:r>
         <w:rPr>
@@ -4510,15 +4255,7 @@
         <w:keepNext w:val="0"/>
       </w:pPr>
       <w:r>
-        <w:t xml:space="preserve"> ‘</w:t>
-      </w:r>
-      <w:proofErr w:type="gramStart"/>
-      <w:r>
-        <w:t>hand’</w:t>
-      </w:r>
-      <w:proofErr w:type="gramEnd"/>
-      <w:r>
-        <w:t xml:space="preserve"> tool – to pan left/right/up/down</w:t>
+        <w:t xml:space="preserve"> ‘hand’ tool – to pan left/right/up/down</w:t>
       </w:r>
     </w:p>
     <w:p>
@@ -4594,15 +4331,7 @@
         <w:t xml:space="preserve"> </w:t>
       </w:r>
       <w:r>
-        <w:t>(</w:t>
-      </w:r>
-      <w:proofErr w:type="gramStart"/>
-      <w:r>
-        <w:t>we’ll</w:t>
-      </w:r>
-      <w:proofErr w:type="gramEnd"/>
-      <w:r>
-        <w:t xml:space="preserve"> learn about the other tools later in this tutorial …)</w:t>
+        <w:t>(we’ll learn about the other tools later in this tutorial …)</w:t>
       </w:r>
     </w:p>
     <w:p>
@@ -4611,15 +4340,7 @@
         <w:keepNext w:val="0"/>
       </w:pPr>
       <w:r>
-        <w:t xml:space="preserve">Mouse wheel / </w:t>
-      </w:r>
-      <w:proofErr w:type="spellStart"/>
-      <w:r>
-        <w:t>trackpad</w:t>
-      </w:r>
-      <w:proofErr w:type="spellEnd"/>
-      <w:r>
-        <w:t xml:space="preserve"> zoom – zoom in and out of Scene panel contents</w:t>
+        <w:t>Mouse wheel / trackpad zoom – zoom in and out of Scene panel contents</w:t>
       </w:r>
     </w:p>
     <w:p>
@@ -4705,22 +4426,14 @@
         <w:t xml:space="preserve"> </w:t>
       </w:r>
       <w:r>
-        <w:t xml:space="preserve">(you’ll also see that while doing this the ‘hand’ tool changes to a magnifying </w:t>
-      </w:r>
-      <w:proofErr w:type="gramStart"/>
-      <w:r>
-        <w:t>glass !</w:t>
-      </w:r>
-      <w:proofErr w:type="gramEnd"/>
-      <w:r>
-        <w:t>)</w:t>
+        <w:t>(you’ll also see that while doing this the ‘hand’ tool changes to a magnifying glass !)</w:t>
       </w:r>
     </w:p>
     <w:p>
       <w:pPr>
         <w:pStyle w:val="StyleHeading1ChapterheadingAfter6pt"/>
       </w:pPr>
-      <w:bookmarkStart w:id="6" w:name="_Toc252446580"/>
+      <w:bookmarkStart w:id="5" w:name="_Toc252446580"/>
       <w:r>
         <w:lastRenderedPageBreak/>
         <w:t>Add some blue ‘platforms’ to o</w:t>
@@ -4728,7 +4441,7 @@
       <w:r>
         <w:t>ur game</w:t>
       </w:r>
-      <w:bookmarkEnd w:id="6"/>
+      <w:bookmarkEnd w:id="5"/>
     </w:p>
     <w:p/>
     <w:p>
@@ -4766,16 +4479,8 @@
         <w:rPr>
           <w:b/>
         </w:rPr>
-        <w:t xml:space="preserve">ready to play the first version of our Gravity Guy </w:t>
-      </w:r>
-      <w:proofErr w:type="gramStart"/>
-      <w:r>
-        <w:rPr>
-          <w:b/>
-        </w:rPr>
-        <w:t>game !</w:t>
-      </w:r>
-      <w:proofErr w:type="gramEnd"/>
+        <w:t>ready to play the first version of our Gravity Guy game !</w:t>
+      </w:r>
     </w:p>
     <w:p>
       <w:pPr>
@@ -4926,19 +4631,11 @@
       <w:r>
         <w:t>, you should now see a small blue cube labelled ‘</w:t>
       </w:r>
-      <w:proofErr w:type="spellStart"/>
-      <w:r>
-        <w:rPr>
-          <w:b/>
-        </w:rPr>
-        <w:t>platformBlue</w:t>
-      </w:r>
-      <w:proofErr w:type="spellEnd"/>
-      <w:r>
-        <w:rPr>
-          <w:b/>
-        </w:rPr>
-        <w:t>’;</w:t>
+      <w:r>
+        <w:rPr>
+          <w:b/>
+        </w:rPr>
+        <w:t>platformBlue’;</w:t>
       </w:r>
     </w:p>
     <w:p>
@@ -5010,19 +4707,11 @@
       <w:r>
         <w:t>Drag the ‘</w:t>
       </w:r>
-      <w:proofErr w:type="spellStart"/>
-      <w:r>
-        <w:rPr>
-          <w:b/>
-        </w:rPr>
-        <w:t>platformBlue</w:t>
-      </w:r>
-      <w:proofErr w:type="spellEnd"/>
-      <w:r>
-        <w:rPr>
-          <w:b/>
-        </w:rPr>
-        <w:t xml:space="preserve">’ </w:t>
+      <w:r>
+        <w:rPr>
+          <w:b/>
+        </w:rPr>
+        <w:t xml:space="preserve">platformBlue’ </w:t>
       </w:r>
       <w:r>
         <w:t xml:space="preserve">game object prefab from the </w:t>
@@ -5060,15 +4749,7 @@
         </w:numPr>
       </w:pPr>
       <w:r>
-        <w:t xml:space="preserve">NOTE – each time you add a </w:t>
-      </w:r>
-      <w:proofErr w:type="spellStart"/>
-      <w:r>
-        <w:t>gameObject</w:t>
-      </w:r>
-      <w:proofErr w:type="spellEnd"/>
-      <w:r>
-        <w:t xml:space="preserve"> to the scene, you should see a corresponding new entry appear in your </w:t>
+        <w:t xml:space="preserve">NOTE – each time you add a gameObject to the scene, you should see a corresponding new entry appear in your </w:t>
       </w:r>
       <w:r>
         <w:rPr>
@@ -5085,19 +4766,11 @@
       <w:r>
         <w:t xml:space="preserve">Drag a few more copies of </w:t>
       </w:r>
-      <w:proofErr w:type="spellStart"/>
-      <w:r>
-        <w:rPr>
-          <w:b/>
-        </w:rPr>
-        <w:t>platformBlue</w:t>
-      </w:r>
-      <w:proofErr w:type="spellEnd"/>
-      <w:r>
-        <w:rPr>
-          <w:b/>
-        </w:rPr>
-        <w:t xml:space="preserve"> </w:t>
+      <w:r>
+        <w:rPr>
+          <w:b/>
+        </w:rPr>
+        <w:t xml:space="preserve">platformBlue </w:t>
       </w:r>
       <w:r>
         <w:t>into our scene, in a stair-like arrangement, so your Scene should look something like the following:</w:t>
@@ -5167,12 +4840,12 @@
       <w:pPr>
         <w:pStyle w:val="StyleHeading1ChapterheadingAfter6pt"/>
       </w:pPr>
-      <w:bookmarkStart w:id="7" w:name="_Toc252446581"/>
+      <w:bookmarkStart w:id="6" w:name="_Toc252446581"/>
       <w:r>
         <w:lastRenderedPageBreak/>
         <w:t>Run the game!</w:t>
       </w:r>
-      <w:bookmarkEnd w:id="7"/>
+      <w:bookmarkEnd w:id="6"/>
     </w:p>
     <w:p>
       <w:pPr>
@@ -5185,23 +4858,7 @@
     </w:p>
     <w:p>
       <w:r>
-        <w:t xml:space="preserve">You may have notices the music </w:t>
-      </w:r>
-      <w:proofErr w:type="spellStart"/>
-      <w:r>
-        <w:t>playhead</w:t>
-      </w:r>
-      <w:proofErr w:type="spellEnd"/>
-      <w:r>
-        <w:t xml:space="preserve"> style buttons (play / pause / fast forward) buttons at the </w:t>
-      </w:r>
-      <w:proofErr w:type="spellStart"/>
-      <w:r>
-        <w:t>center</w:t>
-      </w:r>
-      <w:proofErr w:type="spellEnd"/>
-      <w:r>
-        <w:t xml:space="preserve"> top of the Unity application window – now it’s time to make use of them …</w:t>
+        <w:t>You may have notices the music playhead style buttons (play / pause / fast forward) buttons at the center top of the Unity application window – now it’s time to make use of them …</w:t>
       </w:r>
     </w:p>
     <w:p>
@@ -5476,15 +5133,7 @@
         <w:jc w:val="center"/>
       </w:pPr>
       <w:r>
-        <w:t xml:space="preserve">Since the default </w:t>
-      </w:r>
-      <w:proofErr w:type="spellStart"/>
-      <w:r>
-        <w:t>color</w:t>
-      </w:r>
-      <w:proofErr w:type="spellEnd"/>
-      <w:r>
-        <w:t xml:space="preserve"> for the background of what the camera shows is BLUE, </w:t>
+        <w:t xml:space="preserve">Since the default color for the background of what the camera shows is BLUE, </w:t>
       </w:r>
       <w:r>
         <w:br/>
@@ -5686,12 +5335,12 @@
       <w:pPr>
         <w:pStyle w:val="StyleHeading1ChapterheadingAfter6pt"/>
       </w:pPr>
-      <w:bookmarkStart w:id="8" w:name="_Toc252446582"/>
+      <w:bookmarkStart w:id="7" w:name="_Toc252446582"/>
       <w:r>
         <w:lastRenderedPageBreak/>
         <w:t>Adding a ‘red’ platform – learning to create solid ‘ground’</w:t>
       </w:r>
-      <w:bookmarkEnd w:id="8"/>
+      <w:bookmarkEnd w:id="7"/>
     </w:p>
     <w:p>
       <w:pPr>
@@ -5699,15 +5348,7 @@
         <w:keepNext w:val="0"/>
       </w:pPr>
       <w:r>
-        <w:t>Drag the ‘</w:t>
-      </w:r>
-      <w:proofErr w:type="spellStart"/>
-      <w:r>
-        <w:t>platformRed</w:t>
-      </w:r>
-      <w:proofErr w:type="spellEnd"/>
-      <w:r>
-        <w:t>’ image ‘sprite’ onto the stage</w:t>
+        <w:t>Drag the ‘platformRed’ image ‘sprite’ onto the stage</w:t>
       </w:r>
     </w:p>
     <w:p>
@@ -5775,19 +5416,11 @@
       <w:r>
         <w:t>, you should now see a small blue cube labelled ‘</w:t>
       </w:r>
-      <w:proofErr w:type="spellStart"/>
-      <w:r>
-        <w:rPr>
-          <w:b/>
-        </w:rPr>
-        <w:t>platformRed</w:t>
-      </w:r>
-      <w:proofErr w:type="spellEnd"/>
-      <w:r>
-        <w:rPr>
-          <w:b/>
-        </w:rPr>
-        <w:t>’:</w:t>
+      <w:r>
+        <w:rPr>
+          <w:b/>
+        </w:rPr>
+        <w:t>platformRed’:</w:t>
       </w:r>
     </w:p>
     <w:p>
@@ -5859,19 +5492,11 @@
       <w:r>
         <w:t>Drag the ‘</w:t>
       </w:r>
-      <w:proofErr w:type="spellStart"/>
-      <w:r>
-        <w:rPr>
-          <w:b/>
-        </w:rPr>
-        <w:t>platformRed</w:t>
-      </w:r>
-      <w:proofErr w:type="spellEnd"/>
-      <w:r>
-        <w:rPr>
-          <w:b/>
-        </w:rPr>
-        <w:t xml:space="preserve">’ </w:t>
+      <w:r>
+        <w:rPr>
+          <w:b/>
+        </w:rPr>
+        <w:t xml:space="preserve">platformRed’ </w:t>
       </w:r>
       <w:r>
         <w:t>sprite</w:t>
@@ -5901,13 +5526,8 @@
         <w:t xml:space="preserve"> </w:t>
       </w:r>
       <w:r>
-        <w:t xml:space="preserve">somewhere near the blue platform </w:t>
-      </w:r>
-      <w:proofErr w:type="spellStart"/>
-      <w:r>
-        <w:t>gameObjects</w:t>
-      </w:r>
-      <w:proofErr w:type="spellEnd"/>
+        <w:t>somewhere near the blue platform gameObjects</w:t>
+      </w:r>
     </w:p>
     <w:p>
       <w:pPr>
@@ -5915,13 +5535,8 @@
         <w:keepNext w:val="0"/>
       </w:pPr>
       <w:r>
-        <w:t xml:space="preserve">Play-test your new scene </w:t>
-      </w:r>
-      <w:proofErr w:type="spellStart"/>
-      <w:r>
-        <w:t>gameObject</w:t>
-      </w:r>
-      <w:proofErr w:type="spellEnd"/>
+        <w:t>Play-test your new scene gameObject</w:t>
+      </w:r>
     </w:p>
     <w:p>
       <w:r>
@@ -5939,26 +5554,10 @@
     </w:p>
     <w:p>
       <w:r>
-        <w:t xml:space="preserve">There is a </w:t>
-      </w:r>
-      <w:proofErr w:type="spellStart"/>
-      <w:r>
-        <w:t>Csharp</w:t>
-      </w:r>
-      <w:proofErr w:type="spellEnd"/>
-      <w:r>
-        <w:t xml:space="preserve"> script attached to our ‘hero’ character</w:t>
-      </w:r>
-      <w:r>
-        <w:t xml:space="preserve"> named ‘</w:t>
-      </w:r>
-      <w:proofErr w:type="spellStart"/>
-      <w:r>
-        <w:t>PlayerControl</w:t>
-      </w:r>
-      <w:proofErr w:type="spellEnd"/>
-      <w:r>
-        <w:t xml:space="preserve">’. </w:t>
+        <w:t>There is a Csharp script attached to our ‘hero’ character</w:t>
+      </w:r>
+      <w:r>
+        <w:t xml:space="preserve"> named ‘PlayerControl’. </w:t>
       </w:r>
     </w:p>
     <w:p>
@@ -6023,15 +5622,7 @@
     <w:p/>
     <w:p>
       <w:r>
-        <w:t xml:space="preserve">This script needs </w:t>
-      </w:r>
-      <w:proofErr w:type="spellStart"/>
-      <w:r>
-        <w:t>gameObjects</w:t>
-      </w:r>
-      <w:proofErr w:type="spellEnd"/>
-      <w:r>
-        <w:t xml:space="preserve"> to have 2 special characteristics to consider something as solid ‘ground’:</w:t>
+        <w:t>This script needs gameObjects to have 2 special characteristics to consider something as solid ‘ground’:</w:t>
       </w:r>
     </w:p>
     <w:p>
@@ -6043,15 +5634,7 @@
         </w:numPr>
       </w:pPr>
       <w:r>
-        <w:t xml:space="preserve">The </w:t>
-      </w:r>
-      <w:proofErr w:type="spellStart"/>
-      <w:r>
-        <w:t>gameObject</w:t>
-      </w:r>
-      <w:proofErr w:type="spellEnd"/>
-      <w:r>
-        <w:t xml:space="preserve"> must be on ‘Layer’ named ‘Ground’</w:t>
+        <w:t>The gameObject must be on ‘Layer’ named ‘Ground’</w:t>
       </w:r>
     </w:p>
     <w:p>
@@ -6063,15 +5646,7 @@
         </w:numPr>
       </w:pPr>
       <w:r>
-        <w:t xml:space="preserve">The </w:t>
-      </w:r>
-      <w:proofErr w:type="spellStart"/>
-      <w:r>
-        <w:t>gameObject</w:t>
-      </w:r>
-      <w:proofErr w:type="spellEnd"/>
-      <w:r>
-        <w:t xml:space="preserve"> must have a 2D-collider physics component</w:t>
+        <w:t>The gameObject must have a 2D-collider physics component</w:t>
       </w:r>
     </w:p>
     <w:p/>
@@ -6086,23 +5661,7 @@
       </w:pPr>
       <w:r>
         <w:lastRenderedPageBreak/>
-        <w:t xml:space="preserve">Setting </w:t>
-      </w:r>
-      <w:proofErr w:type="spellStart"/>
-      <w:r>
-        <w:t>gameObject</w:t>
-      </w:r>
-      <w:proofErr w:type="spellEnd"/>
-      <w:r>
-        <w:t xml:space="preserve"> </w:t>
-      </w:r>
-      <w:proofErr w:type="spellStart"/>
-      <w:r>
-        <w:t>platformRed’s</w:t>
-      </w:r>
-      <w:proofErr w:type="spellEnd"/>
-      <w:r>
-        <w:t xml:space="preserve"> layer to ‘Ground’</w:t>
+        <w:t>Setting gameObject platformRed’s layer to ‘Ground’</w:t>
       </w:r>
     </w:p>
     <w:p>
@@ -6110,24 +5669,14 @@
         <w:keepNext/>
       </w:pPr>
       <w:r>
-        <w:t xml:space="preserve">Set the Layer of </w:t>
-      </w:r>
-      <w:proofErr w:type="spellStart"/>
-      <w:r>
-        <w:t>gameObject</w:t>
-      </w:r>
-      <w:proofErr w:type="spellEnd"/>
-      <w:r>
-        <w:t xml:space="preserve"> </w:t>
-      </w:r>
-      <w:proofErr w:type="spellStart"/>
+        <w:t xml:space="preserve">Set the Layer of gameObject </w:t>
+      </w:r>
       <w:r>
         <w:rPr>
           <w:b/>
         </w:rPr>
         <w:t>platformRed</w:t>
       </w:r>
-      <w:proofErr w:type="spellEnd"/>
       <w:r>
         <w:t xml:space="preserve"> to ‘Ground’:</w:t>
       </w:r>
@@ -6150,24 +5699,14 @@
         <w:t xml:space="preserve">Hierarchy </w:t>
       </w:r>
       <w:r>
-        <w:t xml:space="preserve">select </w:t>
-      </w:r>
-      <w:proofErr w:type="spellStart"/>
-      <w:r>
-        <w:t>gameObject</w:t>
-      </w:r>
-      <w:proofErr w:type="spellEnd"/>
-      <w:r>
-        <w:t xml:space="preserve"> </w:t>
-      </w:r>
-      <w:proofErr w:type="spellStart"/>
+        <w:t xml:space="preserve">select gameObject </w:t>
+      </w:r>
       <w:r>
         <w:rPr>
           <w:b/>
         </w:rPr>
         <w:t>platformRed</w:t>
       </w:r>
-      <w:proofErr w:type="spellEnd"/>
     </w:p>
     <w:p>
       <w:pPr>
@@ -6252,15 +5791,7 @@
     <w:p/>
     <w:p>
       <w:r>
-        <w:t xml:space="preserve">The layer of </w:t>
-      </w:r>
-      <w:proofErr w:type="spellStart"/>
-      <w:r>
-        <w:t>platformRed</w:t>
-      </w:r>
-      <w:proofErr w:type="spellEnd"/>
-      <w:r>
-        <w:t xml:space="preserve"> should now be ‘Ground’:</w:t>
+        <w:t>The layer of platformRed should now be ‘Ground’:</w:t>
       </w:r>
     </w:p>
     <w:p>
@@ -6329,29 +5860,22 @@
       </w:pPr>
       <w:r>
         <w:lastRenderedPageBreak/>
-        <w:t xml:space="preserve">Adding a ‘Box Collider 2D’ physics component to </w:t>
-      </w:r>
-      <w:proofErr w:type="spellStart"/>
-      <w:r>
+        <w:t>Adding a ‘Box Collider 2D’ physics component to platformRed</w:t>
+      </w:r>
+    </w:p>
+    <w:p>
+      <w:pPr>
+        <w:keepNext/>
+      </w:pPr>
+      <w:r>
+        <w:t xml:space="preserve">Now add a collider to </w:t>
+      </w:r>
+      <w:r>
+        <w:rPr>
+          <w:b/>
+        </w:rPr>
         <w:t>platformRed</w:t>
       </w:r>
-      <w:proofErr w:type="spellEnd"/>
-    </w:p>
-    <w:p>
-      <w:pPr>
-        <w:keepNext/>
-      </w:pPr>
-      <w:r>
-        <w:t xml:space="preserve">Now add a collider to </w:t>
-      </w:r>
-      <w:proofErr w:type="spellStart"/>
-      <w:r>
-        <w:rPr>
-          <w:b/>
-        </w:rPr>
-        <w:t>platformRed</w:t>
-      </w:r>
-      <w:proofErr w:type="spellEnd"/>
       <w:r>
         <w:t>:</w:t>
       </w:r>
@@ -6374,24 +5898,14 @@
         <w:t xml:space="preserve">Hierarchy </w:t>
       </w:r>
       <w:r>
-        <w:t xml:space="preserve">select </w:t>
-      </w:r>
-      <w:proofErr w:type="spellStart"/>
-      <w:r>
-        <w:t>gameObject</w:t>
-      </w:r>
-      <w:proofErr w:type="spellEnd"/>
-      <w:r>
-        <w:t xml:space="preserve"> </w:t>
-      </w:r>
-      <w:proofErr w:type="spellStart"/>
+        <w:t xml:space="preserve">select gameObject </w:t>
+      </w:r>
       <w:r>
         <w:rPr>
           <w:b/>
         </w:rPr>
         <w:t>platformRed</w:t>
       </w:r>
-      <w:proofErr w:type="spellEnd"/>
     </w:p>
     <w:p>
       <w:pPr>
@@ -6912,15 +6426,7 @@
         </w:numPr>
       </w:pPr>
       <w:r>
-        <w:t xml:space="preserve">Try collapsing every component of a </w:t>
-      </w:r>
-      <w:proofErr w:type="spellStart"/>
-      <w:r>
-        <w:t>gameObject</w:t>
-      </w:r>
-      <w:proofErr w:type="spellEnd"/>
-      <w:r>
-        <w:t>:</w:t>
+        <w:t>Try collapsing every component of a gameObject:</w:t>
       </w:r>
     </w:p>
     <w:p>
@@ -7069,20 +6575,12 @@
       <w:pPr>
         <w:pStyle w:val="StyleHeading1ChapterheadingAfter6pt"/>
       </w:pPr>
-      <w:bookmarkStart w:id="9" w:name="_Toc252446583"/>
+      <w:bookmarkStart w:id="8" w:name="_Toc252446583"/>
       <w:r>
         <w:lastRenderedPageBreak/>
-        <w:t xml:space="preserve">Making a re-usable ‘prefab’ from a </w:t>
-      </w:r>
-      <w:proofErr w:type="spellStart"/>
-      <w:r>
-        <w:t>gameObject</w:t>
-      </w:r>
-      <w:proofErr w:type="spellEnd"/>
-      <w:r>
-        <w:t xml:space="preserve"> in the scene</w:t>
-      </w:r>
-      <w:bookmarkEnd w:id="9"/>
+        <w:t>Making a re-usable ‘prefab’ from a gameObject in the scene</w:t>
+      </w:r>
+      <w:bookmarkEnd w:id="8"/>
     </w:p>
     <w:p>
       <w:pPr>
@@ -7186,15 +6684,7 @@
         <w:jc w:val="center"/>
       </w:pPr>
       <w:r>
-        <w:t xml:space="preserve">A Unity </w:t>
-      </w:r>
-      <w:proofErr w:type="spellStart"/>
-      <w:r>
-        <w:t>gameObject</w:t>
-      </w:r>
-      <w:proofErr w:type="spellEnd"/>
-      <w:r>
-        <w:t xml:space="preserve"> prefab is a COPY of all the components and properties</w:t>
+        <w:t>A Unity gameObject prefab is a COPY of all the components and properties</w:t>
       </w:r>
     </w:p>
     <w:p>
@@ -7208,13 +6698,8 @@
         <w:ind w:left="1134"/>
         <w:jc w:val="center"/>
       </w:pPr>
-      <w:proofErr w:type="gramStart"/>
-      <w:r>
-        <w:t>once</w:t>
-      </w:r>
-      <w:proofErr w:type="gramEnd"/>
-      <w:r>
-        <w:t xml:space="preserve"> you have a prefab (stored in your Project panel) copies can be added to the scene,</w:t>
+      <w:r>
+        <w:t>once you have a prefab (stored in your Project panel) copies can be added to the scene,</w:t>
       </w:r>
     </w:p>
     <w:p>
@@ -7231,14 +6716,12 @@
           <w:b/>
         </w:rPr>
       </w:pPr>
-      <w:proofErr w:type="gramStart"/>
       <w:r>
         <w:rPr>
           <w:b/>
         </w:rPr>
         <w:t>manually</w:t>
       </w:r>
-      <w:proofErr w:type="gramEnd"/>
       <w:r>
         <w:t xml:space="preserve"> as we have been doing, or through </w:t>
       </w:r>
@@ -7279,35 +6762,7 @@
         <w:rPr>
           <w:b/>
         </w:rPr>
-        <w:t xml:space="preserve">IN A NUTSHELL – do not move on until you understand and can perform this exercise of creating a PREFAB of the </w:t>
-      </w:r>
-      <w:proofErr w:type="spellStart"/>
-      <w:r>
-        <w:rPr>
-          <w:b/>
-        </w:rPr>
-        <w:t>platformRed</w:t>
-      </w:r>
-      <w:proofErr w:type="spellEnd"/>
-      <w:r>
-        <w:rPr>
-          <w:b/>
-        </w:rPr>
-        <w:t xml:space="preserve"> </w:t>
-      </w:r>
-      <w:proofErr w:type="spellStart"/>
-      <w:r>
-        <w:rPr>
-          <w:b/>
-        </w:rPr>
-        <w:t>gameObject</w:t>
-      </w:r>
-      <w:proofErr w:type="spellEnd"/>
-      <w:r>
-        <w:rPr>
-          <w:b/>
-        </w:rPr>
-        <w:t xml:space="preserve"> in the scene</w:t>
+        <w:t>IN A NUTSHELL – do not move on until you understand and can perform this exercise of creating a PREFAB of the platformRed gameObject in the scene</w:t>
       </w:r>
     </w:p>
     <w:p>
@@ -7328,15 +6783,7 @@
         <w:keepNext w:val="0"/>
       </w:pPr>
       <w:r>
-        <w:t>Create a new, empty ‘prefab’ named ‘</w:t>
-      </w:r>
-      <w:proofErr w:type="spellStart"/>
-      <w:r>
-        <w:t>platformRed</w:t>
-      </w:r>
-      <w:proofErr w:type="spellEnd"/>
-      <w:r>
-        <w:t>’</w:t>
+        <w:t>Create a new, empty ‘prefab’ named ‘platformRed’</w:t>
       </w:r>
     </w:p>
     <w:p>
@@ -7551,15 +6998,7 @@
         </w:numPr>
       </w:pPr>
       <w:r>
-        <w:t>Rename this ‘</w:t>
-      </w:r>
-      <w:proofErr w:type="spellStart"/>
-      <w:r>
-        <w:t>platformRed</w:t>
-      </w:r>
-      <w:proofErr w:type="spellEnd"/>
-      <w:r>
-        <w:t>’:</w:t>
+        <w:t>Rename this ‘platformRed’:</w:t>
       </w:r>
     </w:p>
     <w:p>
@@ -7698,23 +7137,7 @@
     </w:p>
     <w:p>
       <w:r>
-        <w:t xml:space="preserve">Empty prefabs are WHITE, prefabs containing a copy </w:t>
-      </w:r>
-      <w:proofErr w:type="gramStart"/>
-      <w:r>
-        <w:t xml:space="preserve">of a </w:t>
-      </w:r>
-      <w:proofErr w:type="spellStart"/>
-      <w:r>
-        <w:t>gameObjects</w:t>
-      </w:r>
-      <w:proofErr w:type="spellEnd"/>
-      <w:r>
-        <w:t xml:space="preserve"> components</w:t>
-      </w:r>
-      <w:proofErr w:type="gramEnd"/>
-      <w:r>
-        <w:t xml:space="preserve"> and properties are BLUE.</w:t>
+        <w:t>Empty prefabs are WHITE, prefabs containing a copy of a gameObjects components and properties are BLUE.</w:t>
       </w:r>
     </w:p>
     <w:p>
@@ -7724,52 +7147,12 @@
       </w:pPr>
       <w:r>
         <w:lastRenderedPageBreak/>
-        <w:t xml:space="preserve">Copy into the prefab all the components of scene </w:t>
-      </w:r>
-      <w:proofErr w:type="spellStart"/>
-      <w:r>
-        <w:t>gameObject</w:t>
-      </w:r>
-      <w:proofErr w:type="spellEnd"/>
-      <w:r>
-        <w:t xml:space="preserve"> ‘</w:t>
-      </w:r>
-      <w:proofErr w:type="spellStart"/>
-      <w:r>
-        <w:t>platformRed</w:t>
-      </w:r>
-      <w:proofErr w:type="spellEnd"/>
-      <w:r>
-        <w:t>’</w:t>
-      </w:r>
-    </w:p>
-    <w:p>
-      <w:r>
-        <w:t xml:space="preserve">We will now ‘populate’ the contents of this </w:t>
-      </w:r>
-      <w:proofErr w:type="spellStart"/>
-      <w:r>
-        <w:t>empt</w:t>
-      </w:r>
-      <w:proofErr w:type="spellEnd"/>
-      <w:r>
-        <w:t xml:space="preserve"> prefab with all the details from our </w:t>
-      </w:r>
-      <w:proofErr w:type="spellStart"/>
-      <w:r>
-        <w:t>platformRed</w:t>
-      </w:r>
-      <w:proofErr w:type="spellEnd"/>
-      <w:r>
-        <w:t xml:space="preserve"> </w:t>
-      </w:r>
-      <w:proofErr w:type="spellStart"/>
-      <w:r>
-        <w:t>gameObject</w:t>
-      </w:r>
-      <w:proofErr w:type="spellEnd"/>
-      <w:r>
-        <w:t xml:space="preserve"> in our scene</w:t>
+        <w:t>Copy into the prefab all the components of scene gameObject ‘platformRed’</w:t>
+      </w:r>
+    </w:p>
+    <w:p>
+      <w:r>
+        <w:t>We will now ‘populate’ the contents of this empt prefab with all the details from our platformRed gameObject in our scene</w:t>
       </w:r>
     </w:p>
     <w:p>
@@ -7834,29 +7217,13 @@
         </w:numPr>
       </w:pPr>
       <w:r>
-        <w:t xml:space="preserve">Drag </w:t>
-      </w:r>
-      <w:proofErr w:type="spellStart"/>
-      <w:r>
-        <w:t>gameObject</w:t>
-      </w:r>
-      <w:proofErr w:type="spellEnd"/>
-      <w:r>
-        <w:t xml:space="preserve"> </w:t>
-      </w:r>
-      <w:proofErr w:type="spellStart"/>
-      <w:r>
-        <w:rPr>
-          <w:b/>
-        </w:rPr>
-        <w:t>platformRed</w:t>
-      </w:r>
-      <w:proofErr w:type="spellEnd"/>
-      <w:r>
-        <w:rPr>
-          <w:b/>
-        </w:rPr>
-        <w:t xml:space="preserve"> </w:t>
+        <w:t xml:space="preserve">Drag gameObject </w:t>
+      </w:r>
+      <w:r>
+        <w:rPr>
+          <w:b/>
+        </w:rPr>
+        <w:t xml:space="preserve">platformRed </w:t>
       </w:r>
       <w:r>
         <w:t xml:space="preserve">from the </w:t>
@@ -7873,19 +7240,11 @@
       <w:r>
         <w:t xml:space="preserve"> white cube empty prefab ‘</w:t>
       </w:r>
-      <w:proofErr w:type="spellStart"/>
-      <w:r>
-        <w:rPr>
-          <w:b/>
-        </w:rPr>
-        <w:t>platformRed</w:t>
-      </w:r>
-      <w:proofErr w:type="spellEnd"/>
-      <w:r>
-        <w:rPr>
-          <w:b/>
-        </w:rPr>
-        <w:t>’</w:t>
+      <w:r>
+        <w:rPr>
+          <w:b/>
+        </w:rPr>
+        <w:t>platformRed’</w:t>
       </w:r>
     </w:p>
     <w:p>
@@ -7974,15 +7333,7 @@
         </w:numPr>
       </w:pPr>
       <w:r>
-        <w:t xml:space="preserve">And when selected should have a copy of all the components and properties of the </w:t>
-      </w:r>
-      <w:proofErr w:type="spellStart"/>
-      <w:r>
-        <w:t>gameObject</w:t>
-      </w:r>
-      <w:proofErr w:type="spellEnd"/>
-      <w:r>
-        <w:t xml:space="preserve"> from the scene</w:t>
+        <w:t>And when selected should have a copy of all the components and properties of the gameObject from the scene</w:t>
       </w:r>
     </w:p>
     <w:p>
@@ -8052,15 +7403,7 @@
     </w:p>
     <w:p>
       <w:r>
-        <w:t xml:space="preserve">NOTE – </w:t>
-      </w:r>
-      <w:proofErr w:type="spellStart"/>
-      <w:r>
-        <w:t>gameObjects</w:t>
-      </w:r>
-      <w:proofErr w:type="spellEnd"/>
-      <w:r>
-        <w:t xml:space="preserve"> in the scene (in Hierarchy/Scene window panels) that are based on prefabs have their names coloured BLUE in the </w:t>
+        <w:t xml:space="preserve">NOTE – gameObjects in the scene (in Hierarchy/Scene window panels) that are based on prefabs have their names coloured BLUE in the </w:t>
       </w:r>
       <w:r>
         <w:rPr>
@@ -8147,92 +7490,50 @@
       </w:pPr>
       <w:r>
         <w:lastRenderedPageBreak/>
-        <w:t xml:space="preserve">Create new (ground) </w:t>
-      </w:r>
-      <w:proofErr w:type="spellStart"/>
-      <w:r>
+        <w:t>Create new (ground) platformRed in the scene by dragging from new prefab</w:t>
+      </w:r>
+    </w:p>
+    <w:p>
+      <w:r>
+        <w:t>To add a new platformRed gameObejct to our scene, with layer set to ‘Ground’ and with a Box Collider 2D component, all we have to do now is make a copy of our new prefab – so we don’t need to refer to our sprite again.</w:t>
+      </w:r>
+    </w:p>
+    <w:p/>
+    <w:p>
+      <w:r>
+        <w:t xml:space="preserve">Drag a couple more </w:t>
+      </w:r>
+      <w:r>
+        <w:rPr>
+          <w:b/>
+        </w:rPr>
         <w:t>platformRed</w:t>
       </w:r>
-      <w:proofErr w:type="spellEnd"/>
-      <w:r>
-        <w:t xml:space="preserve"> in the scene by dragging from new prefab</w:t>
-      </w:r>
-    </w:p>
-    <w:p>
-      <w:r>
-        <w:t xml:space="preserve">To add a new </w:t>
-      </w:r>
-      <w:proofErr w:type="spellStart"/>
-      <w:r>
-        <w:t>platformRed</w:t>
-      </w:r>
-      <w:proofErr w:type="spellEnd"/>
-      <w:r>
-        <w:t xml:space="preserve"> </w:t>
-      </w:r>
-      <w:proofErr w:type="spellStart"/>
-      <w:r>
-        <w:t>gameObejct</w:t>
-      </w:r>
-      <w:proofErr w:type="spellEnd"/>
-      <w:r>
-        <w:t xml:space="preserve"> to our scene, with layer set to ‘Ground’ and with a Box Collider 2D component, all we have to do now is make a copy of our new prefab – so we don’t need to refer to our sprite again.</w:t>
+      <w:r>
+        <w:t xml:space="preserve"> gameObjects into the scene by dragging the </w:t>
+      </w:r>
+      <w:r>
+        <w:rPr>
+          <w:b/>
+        </w:rPr>
+        <w:t>platformRed prefab</w:t>
+      </w:r>
+      <w:r>
+        <w:t xml:space="preserve"> into the </w:t>
+      </w:r>
+      <w:r>
+        <w:rPr>
+          <w:b/>
+        </w:rPr>
+        <w:t>Scene</w:t>
+      </w:r>
+      <w:r>
+        <w:t xml:space="preserve"> window panel.</w:t>
       </w:r>
     </w:p>
     <w:p/>
     <w:p>
       <w:r>
-        <w:t xml:space="preserve">Drag a couple more </w:t>
-      </w:r>
-      <w:proofErr w:type="spellStart"/>
-      <w:r>
-        <w:rPr>
-          <w:b/>
-        </w:rPr>
-        <w:t>platformRed</w:t>
-      </w:r>
-      <w:proofErr w:type="spellEnd"/>
-      <w:r>
-        <w:t xml:space="preserve"> </w:t>
-      </w:r>
-      <w:proofErr w:type="spellStart"/>
-      <w:r>
-        <w:t>gameObjects</w:t>
-      </w:r>
-      <w:proofErr w:type="spellEnd"/>
-      <w:r>
-        <w:t xml:space="preserve"> into the scene by dragging the </w:t>
-      </w:r>
-      <w:proofErr w:type="spellStart"/>
-      <w:r>
-        <w:rPr>
-          <w:b/>
-        </w:rPr>
-        <w:t>platformRed</w:t>
-      </w:r>
-      <w:proofErr w:type="spellEnd"/>
-      <w:r>
-        <w:rPr>
-          <w:b/>
-        </w:rPr>
-        <w:t xml:space="preserve"> prefab</w:t>
-      </w:r>
-      <w:r>
-        <w:t xml:space="preserve"> into the </w:t>
-      </w:r>
-      <w:r>
-        <w:rPr>
-          <w:b/>
-        </w:rPr>
-        <w:t>Scene</w:t>
-      </w:r>
-      <w:r>
-        <w:t xml:space="preserve"> window panel.</w:t>
-      </w:r>
-    </w:p>
-    <w:p/>
-    <w:p>
-      <w:r>
         <w:t>When you run the game your player should be able to land / run / jump from all these red platforms too …</w:t>
       </w:r>
     </w:p>
@@ -8240,12 +7541,12 @@
       <w:pPr>
         <w:pStyle w:val="StyleHeading1ChapterheadingAfter6pt"/>
       </w:pPr>
-      <w:bookmarkStart w:id="10" w:name="_Toc252446584"/>
+      <w:bookmarkStart w:id="9" w:name="_Toc252446584"/>
       <w:r>
         <w:lastRenderedPageBreak/>
         <w:t>Adding a script to make red platforms move up and down</w:t>
       </w:r>
-      <w:bookmarkEnd w:id="10"/>
+      <w:bookmarkEnd w:id="9"/>
     </w:p>
     <w:p>
       <w:pPr>
@@ -8258,45 +7559,13 @@
     </w:p>
     <w:p>
       <w:r>
-        <w:t xml:space="preserve">Ensure you have more than one </w:t>
-      </w:r>
-      <w:proofErr w:type="spellStart"/>
-      <w:r>
-        <w:t>platformRed</w:t>
-      </w:r>
-      <w:proofErr w:type="spellEnd"/>
-      <w:r>
-        <w:t xml:space="preserve"> </w:t>
-      </w:r>
-      <w:proofErr w:type="spellStart"/>
-      <w:r>
-        <w:t>gameObject</w:t>
-      </w:r>
-      <w:proofErr w:type="spellEnd"/>
-      <w:r>
-        <w:t xml:space="preserve"> in the scene.</w:t>
+        <w:t>Ensure you have more than one platformRed gameObject in the scene.</w:t>
       </w:r>
     </w:p>
     <w:p/>
     <w:p>
       <w:r>
-        <w:t xml:space="preserve">Now delete one of the </w:t>
-      </w:r>
-      <w:proofErr w:type="spellStart"/>
-      <w:r>
-        <w:t>platformRed</w:t>
-      </w:r>
-      <w:proofErr w:type="spellEnd"/>
-      <w:r>
-        <w:t xml:space="preserve"> </w:t>
-      </w:r>
-      <w:proofErr w:type="spellStart"/>
-      <w:r>
-        <w:t>gameObjects</w:t>
-      </w:r>
-      <w:proofErr w:type="spellEnd"/>
-      <w:r>
-        <w:t xml:space="preserve"> from the scene:</w:t>
+        <w:t>Now delete one of the platformRed gameObjects from the scene:</w:t>
       </w:r>
     </w:p>
     <w:p>
@@ -8316,21 +7585,8 @@
         <w:t xml:space="preserve">Hierarchy </w:t>
       </w:r>
       <w:r>
-        <w:t xml:space="preserve">select a </w:t>
-      </w:r>
-      <w:proofErr w:type="spellStart"/>
-      <w:r>
-        <w:t>platformRed</w:t>
-      </w:r>
-      <w:proofErr w:type="spellEnd"/>
-      <w:r>
-        <w:t xml:space="preserve"> </w:t>
-      </w:r>
-      <w:proofErr w:type="spellStart"/>
-      <w:r>
-        <w:t>gameObject</w:t>
-      </w:r>
-      <w:proofErr w:type="spellEnd"/>
+        <w:t>select a platformRed gameObject</w:t>
+      </w:r>
     </w:p>
     <w:p>
       <w:pPr>
@@ -8340,15 +7596,7 @@
         </w:numPr>
       </w:pPr>
       <w:r>
-        <w:t xml:space="preserve">Click CTRL-BACKSPACE to permanently delete the </w:t>
-      </w:r>
-      <w:proofErr w:type="spellStart"/>
-      <w:r>
-        <w:t>gameObject</w:t>
-      </w:r>
-      <w:proofErr w:type="spellEnd"/>
-      <w:r>
-        <w:t xml:space="preserve"> from the Scene</w:t>
+        <w:t>Click CTRL-BACKSPACE to permanently delete the gameObject from the Scene</w:t>
       </w:r>
     </w:p>
     <w:p>
@@ -8399,23 +7647,7 @@
         </w:numPr>
       </w:pPr>
       <w:r>
-        <w:t xml:space="preserve">Continue doing this until there is only a single </w:t>
-      </w:r>
-      <w:proofErr w:type="spellStart"/>
-      <w:r>
-        <w:t>platformRed</w:t>
-      </w:r>
-      <w:proofErr w:type="spellEnd"/>
-      <w:r>
-        <w:t xml:space="preserve"> </w:t>
-      </w:r>
-      <w:proofErr w:type="spellStart"/>
-      <w:r>
-        <w:t>gameObject</w:t>
-      </w:r>
-      <w:proofErr w:type="spellEnd"/>
-      <w:r>
-        <w:t xml:space="preserve"> remaining</w:t>
+        <w:t>Continue doing this until there is only a single platformRed gameObject remaining</w:t>
       </w:r>
     </w:p>
     <w:p>
@@ -8435,25 +7667,12 @@
         <w:keepNext w:val="0"/>
       </w:pPr>
       <w:r>
-        <w:t xml:space="preserve">Add a script component to a </w:t>
-      </w:r>
-      <w:proofErr w:type="spellStart"/>
-      <w:r>
-        <w:t>gameObject</w:t>
-      </w:r>
-      <w:proofErr w:type="spellEnd"/>
-    </w:p>
-    <w:p>
-      <w:r>
-        <w:t>A script has been written named ‘</w:t>
-      </w:r>
-      <w:proofErr w:type="spellStart"/>
-      <w:r>
-        <w:t>MovingPlatform</w:t>
-      </w:r>
-      <w:proofErr w:type="spellEnd"/>
-      <w:r>
-        <w:t>’. Let’s add this script to our red platform in the scene:</w:t>
+        <w:t>Add a script component to a gameObject</w:t>
+      </w:r>
+    </w:p>
+    <w:p>
+      <w:r>
+        <w:t>A script has been written named ‘MovingPlatform’. Let’s add this script to our red platform in the scene:</w:t>
       </w:r>
     </w:p>
     <w:p>
@@ -8473,24 +7692,14 @@
         <w:t xml:space="preserve">Hierarchy </w:t>
       </w:r>
       <w:r>
-        <w:t xml:space="preserve">select </w:t>
-      </w:r>
-      <w:proofErr w:type="spellStart"/>
-      <w:r>
-        <w:t>gameObject</w:t>
-      </w:r>
-      <w:proofErr w:type="spellEnd"/>
-      <w:r>
-        <w:t xml:space="preserve"> </w:t>
-      </w:r>
-      <w:proofErr w:type="spellStart"/>
+        <w:t xml:space="preserve">select gameObject </w:t>
+      </w:r>
       <w:r>
         <w:rPr>
           <w:b/>
         </w:rPr>
         <w:t>platformRed</w:t>
       </w:r>
-      <w:proofErr w:type="spellEnd"/>
       <w:r>
         <w:t xml:space="preserve"> </w:t>
       </w:r>
@@ -8617,14 +7826,30 @@
       <w:r>
         <w:t xml:space="preserve">Drag script </w:t>
       </w:r>
-      <w:proofErr w:type="spellStart"/>
-      <w:r>
-        <w:rPr>
-          <w:b/>
-        </w:rPr>
-        <w:t>MovingPlatform</w:t>
-      </w:r>
-      <w:proofErr w:type="spellEnd"/>
+      <w:r>
+        <w:rPr>
+          <w:b/>
+        </w:rPr>
+        <w:t xml:space="preserve">MovingPlatform </w:t>
+      </w:r>
+      <w:r>
+        <w:t xml:space="preserve">from the </w:t>
+      </w:r>
+      <w:r>
+        <w:rPr>
+          <w:b/>
+        </w:rPr>
+        <w:t xml:space="preserve">Project panel </w:t>
+      </w:r>
+      <w:r>
+        <w:t xml:space="preserve">onto the </w:t>
+      </w:r>
+      <w:r>
+        <w:rPr>
+          <w:b/>
+        </w:rPr>
+        <w:t>platformRed</w:t>
+      </w:r>
       <w:r>
         <w:rPr>
           <w:b/>
@@ -8632,38 +7857,7 @@
         <w:t xml:space="preserve"> </w:t>
       </w:r>
       <w:r>
-        <w:t xml:space="preserve">from the </w:t>
-      </w:r>
-      <w:r>
-        <w:rPr>
-          <w:b/>
-        </w:rPr>
-        <w:t xml:space="preserve">Project panel </w:t>
-      </w:r>
-      <w:r>
-        <w:t xml:space="preserve">onto the </w:t>
-      </w:r>
-      <w:proofErr w:type="spellStart"/>
-      <w:r>
-        <w:rPr>
-          <w:b/>
-        </w:rPr>
-        <w:t>platformRed</w:t>
-      </w:r>
-      <w:proofErr w:type="spellEnd"/>
-      <w:r>
-        <w:rPr>
-          <w:b/>
-        </w:rPr>
-        <w:t xml:space="preserve"> </w:t>
-      </w:r>
-      <w:proofErr w:type="spellStart"/>
-      <w:r>
-        <w:t>gameObject</w:t>
-      </w:r>
-      <w:proofErr w:type="spellEnd"/>
-      <w:r>
-        <w:t xml:space="preserve"> in the Hierarchy</w:t>
+        <w:t>gameObject in the Hierarchy</w:t>
       </w:r>
     </w:p>
     <w:p>
@@ -8675,15 +7869,7 @@
         </w:numPr>
       </w:pPr>
       <w:r>
-        <w:t xml:space="preserve">There are 2 ways to add a script component to a game object – dragging the script over the </w:t>
-      </w:r>
-      <w:proofErr w:type="spellStart"/>
-      <w:r>
-        <w:t>gameObject’s</w:t>
-      </w:r>
-      <w:proofErr w:type="spellEnd"/>
-      <w:r>
-        <w:t xml:space="preserve"> name in the Hierarchy</w:t>
+        <w:t>There are 2 ways to add a script component to a game object – dragging the script over the gameObject’s name in the Hierarchy</w:t>
       </w:r>
     </w:p>
     <w:p>
@@ -8695,15 +7881,7 @@
         </w:numPr>
       </w:pPr>
       <w:r>
-        <w:t xml:space="preserve">The second method is to drag the script INTO the Inspector (ensuring the </w:t>
-      </w:r>
-      <w:proofErr w:type="spellStart"/>
-      <w:r>
-        <w:t>gameObject</w:t>
-      </w:r>
-      <w:proofErr w:type="spellEnd"/>
-      <w:r>
-        <w:t xml:space="preserve"> is selected in the Hierarchy already)</w:t>
+        <w:t>The second method is to drag the script INTO the Inspector (ensuring the gameObject is selected in the Hierarchy already)</w:t>
       </w:r>
     </w:p>
     <w:p>
@@ -8729,14 +7907,12 @@
       <w:r>
         <w:t xml:space="preserve">With </w:t>
       </w:r>
-      <w:proofErr w:type="spellStart"/>
       <w:r>
         <w:rPr>
           <w:b/>
         </w:rPr>
         <w:t>platformRed</w:t>
       </w:r>
-      <w:proofErr w:type="spellEnd"/>
       <w:r>
         <w:t xml:space="preserve"> selected in the </w:t>
       </w:r>
@@ -8916,35 +8092,19 @@
     <w:p/>
     <w:p>
       <w:r>
-        <w:t xml:space="preserve">If the red platform seems to move too far up or down before changing direction, try </w:t>
-      </w:r>
-      <w:proofErr w:type="spellStart"/>
-      <w:r>
-        <w:t>chaning</w:t>
-      </w:r>
-      <w:proofErr w:type="spellEnd"/>
-      <w:r>
-        <w:t xml:space="preserve"> the Min Y and Max Y properties of the </w:t>
-      </w:r>
-      <w:proofErr w:type="spellStart"/>
-      <w:r>
-        <w:t>MovingPlatform</w:t>
-      </w:r>
-      <w:proofErr w:type="spellEnd"/>
-      <w:r>
-        <w:t xml:space="preserve"> script, until it is moving just how you want it to …</w:t>
+        <w:t>If the red platform seems to move too far up or down before changing direction, try chaning the Min Y and Max Y properties of the MovingPlatform script, until it is moving just how you want it to …</w:t>
       </w:r>
     </w:p>
     <w:p>
       <w:pPr>
         <w:pStyle w:val="StyleHeading1ChapterheadingAfter6pt"/>
       </w:pPr>
-      <w:bookmarkStart w:id="11" w:name="_Toc252446585"/>
+      <w:bookmarkStart w:id="10" w:name="_Toc252446585"/>
       <w:r>
         <w:lastRenderedPageBreak/>
         <w:t>Storing and display the player’s game ‘score’</w:t>
       </w:r>
-      <w:bookmarkEnd w:id="11"/>
+      <w:bookmarkEnd w:id="10"/>
     </w:p>
     <w:p>
       <w:pPr>
@@ -8952,15 +8112,7 @@
         <w:keepNext w:val="0"/>
       </w:pPr>
       <w:r>
-        <w:t xml:space="preserve">Create a new </w:t>
-      </w:r>
-      <w:proofErr w:type="spellStart"/>
-      <w:r>
-        <w:t>Csharp</w:t>
-      </w:r>
-      <w:proofErr w:type="spellEnd"/>
-      <w:r>
-        <w:t xml:space="preserve"> script named ‘Player’</w:t>
+        <w:t>Create a new Csharp script named ‘Player’</w:t>
       </w:r>
     </w:p>
     <w:p>
@@ -9002,15 +8154,7 @@
         </w:numPr>
       </w:pPr>
       <w:r>
-        <w:t>Choose ‘</w:t>
-      </w:r>
-      <w:proofErr w:type="spellStart"/>
-      <w:r>
-        <w:t>Csharp</w:t>
-      </w:r>
-      <w:proofErr w:type="spellEnd"/>
-      <w:r>
-        <w:t xml:space="preserve">’ from the </w:t>
+        <w:t xml:space="preserve">Choose ‘Csharp’ from the </w:t>
       </w:r>
       <w:r>
         <w:rPr>
@@ -9036,15 +8180,7 @@
         </w:numPr>
       </w:pPr>
       <w:r>
-        <w:t>A new Script file is created named ‘</w:t>
-      </w:r>
-      <w:proofErr w:type="spellStart"/>
-      <w:r>
-        <w:t>NewBehaviourScript</w:t>
-      </w:r>
-      <w:proofErr w:type="spellEnd"/>
-      <w:r>
-        <w:t>’</w:t>
+        <w:t>A new Script file is created named ‘NewBehaviourScript’</w:t>
       </w:r>
     </w:p>
     <w:p>
@@ -9066,21 +8202,8 @@
         <w:pStyle w:val="Heading2"/>
         <w:keepNext w:val="0"/>
       </w:pPr>
-      <w:proofErr w:type="spellStart"/>
-      <w:r>
-        <w:t>Startup</w:t>
-      </w:r>
-      <w:proofErr w:type="spellEnd"/>
-      <w:r>
-        <w:t xml:space="preserve"> the </w:t>
-      </w:r>
-      <w:proofErr w:type="spellStart"/>
-      <w:r>
-        <w:t>Monodevelop</w:t>
-      </w:r>
-      <w:proofErr w:type="spellEnd"/>
-      <w:r>
-        <w:t xml:space="preserve"> code editor application</w:t>
+      <w:r>
+        <w:t>Startup the Monodevelop code editor application</w:t>
       </w:r>
     </w:p>
     <w:p>
@@ -9088,15 +8211,7 @@
         <w:t>Start</w:t>
       </w:r>
       <w:r>
-        <w:t xml:space="preserve"> the </w:t>
-      </w:r>
-      <w:proofErr w:type="spellStart"/>
-      <w:r>
-        <w:t>Monodevelop</w:t>
-      </w:r>
-      <w:proofErr w:type="spellEnd"/>
-      <w:r>
-        <w:t xml:space="preserve"> script editor</w:t>
+        <w:t xml:space="preserve"> the Monodevelop script editor</w:t>
       </w:r>
       <w:r>
         <w:t xml:space="preserve"> application</w:t>
@@ -9126,15 +8241,7 @@
         </w:numPr>
       </w:pPr>
       <w:r>
-        <w:t xml:space="preserve">Wait for a few seconds, and the </w:t>
-      </w:r>
-      <w:proofErr w:type="spellStart"/>
-      <w:r>
-        <w:t>Monodevelop</w:t>
-      </w:r>
-      <w:proofErr w:type="spellEnd"/>
-      <w:r>
-        <w:t xml:space="preserve"> editor should open up</w:t>
+        <w:t>Wait for a few seconds, and the Monodevelop editor should open up</w:t>
       </w:r>
     </w:p>
     <w:p>
@@ -9161,23 +8268,7 @@
         </w:numPr>
       </w:pPr>
       <w:r>
-        <w:t xml:space="preserve">Note – with some operating systems (e.g. Windows 7 I think) </w:t>
-      </w:r>
-      <w:proofErr w:type="spellStart"/>
-      <w:r>
-        <w:t>Monodevelp</w:t>
-      </w:r>
-      <w:proofErr w:type="spellEnd"/>
-      <w:r>
-        <w:t xml:space="preserve"> may </w:t>
-      </w:r>
-      <w:proofErr w:type="spellStart"/>
-      <w:r>
-        <w:t>startup</w:t>
-      </w:r>
-      <w:proofErr w:type="spellEnd"/>
-      <w:r>
-        <w:t>, but you will have to manually select the application to jump to the front of your computer</w:t>
+        <w:t>Note – with some operating systems (e.g. Windows 7 I think) Monodevelp may startup, but you will have to manually select the application to jump to the front of your computer</w:t>
       </w:r>
     </w:p>
     <w:p>
@@ -9189,15 +8280,7 @@
         </w:numPr>
       </w:pPr>
       <w:r>
-        <w:t xml:space="preserve">On a Mac the </w:t>
-      </w:r>
-      <w:proofErr w:type="spellStart"/>
-      <w:r>
-        <w:t>Monodevelop</w:t>
-      </w:r>
-      <w:proofErr w:type="spellEnd"/>
-      <w:r>
-        <w:t xml:space="preserve"> application will always jump to the front after starting up </w:t>
+        <w:t xml:space="preserve">On a Mac the Monodevelop application will always jump to the front after starting up </w:t>
       </w:r>
       <w:r>
         <w:sym w:font="Wingdings" w:char="F04A"/>
@@ -9309,15 +8392,7 @@
         <w:jc w:val="center"/>
       </w:pPr>
       <w:r>
-        <w:t xml:space="preserve">If this isn’t working for you (which happens for Matt with Unity 4.3 on a </w:t>
-      </w:r>
-      <w:proofErr w:type="gramStart"/>
-      <w:r>
-        <w:t>mac …)</w:t>
-      </w:r>
-      <w:proofErr w:type="gramEnd"/>
-      <w:r>
-        <w:t xml:space="preserve"> the following action solved the problem:</w:t>
+        <w:t>If this isn’t working for you (which happens for Matt with Unity 4.3 on a mac …) the following action solved the problem:</w:t>
       </w:r>
     </w:p>
     <w:p>
@@ -9344,15 +8419,7 @@
         <w:jc w:val="left"/>
       </w:pPr>
       <w:r>
-        <w:t xml:space="preserve">(1) </w:t>
-      </w:r>
-      <w:proofErr w:type="gramStart"/>
-      <w:r>
-        <w:t>open</w:t>
-      </w:r>
-      <w:proofErr w:type="gramEnd"/>
-      <w:r>
-        <w:t xml:space="preserve"> up the Preferences for Unity (should be on the File menu)</w:t>
+        <w:t>(1) open up the Preferences for Unity (should be on the File menu)</w:t>
       </w:r>
     </w:p>
     <w:p>
@@ -9367,31 +8434,7 @@
         <w:jc w:val="left"/>
       </w:pPr>
       <w:r>
-        <w:t xml:space="preserve">(2) </w:t>
-      </w:r>
-      <w:proofErr w:type="gramStart"/>
-      <w:r>
-        <w:t>use</w:t>
-      </w:r>
-      <w:proofErr w:type="gramEnd"/>
-      <w:r>
-        <w:t xml:space="preserve"> the Browse.. </w:t>
-      </w:r>
-      <w:proofErr w:type="gramStart"/>
-      <w:r>
-        <w:t>option</w:t>
-      </w:r>
-      <w:proofErr w:type="gramEnd"/>
-      <w:r>
-        <w:t xml:space="preserve"> to locate the </w:t>
-      </w:r>
-      <w:proofErr w:type="spellStart"/>
-      <w:r>
-        <w:t>MonoDevelp</w:t>
-      </w:r>
-      <w:proofErr w:type="spellEnd"/>
-      <w:r>
-        <w:t xml:space="preserve"> editor application on your hard disk (in Applications on a Mac, in Program Files in Windows)</w:t>
+        <w:t>(2) use the Browse.. option to locate the MonoDevelp editor application on your hard disk (in Applications on a Mac, in Program Files in Windows)</w:t>
       </w:r>
     </w:p>
     <w:p>
@@ -9406,31 +8449,7 @@
         <w:jc w:val="left"/>
       </w:pPr>
       <w:r>
-        <w:t xml:space="preserve">(3) </w:t>
-      </w:r>
-      <w:proofErr w:type="gramStart"/>
-      <w:r>
-        <w:t>you</w:t>
-      </w:r>
-      <w:proofErr w:type="gramEnd"/>
-      <w:r>
-        <w:t xml:space="preserve"> should now see a tick by ‘</w:t>
-      </w:r>
-      <w:proofErr w:type="spellStart"/>
-      <w:r>
-        <w:t>Monodevelop</w:t>
-      </w:r>
-      <w:proofErr w:type="spellEnd"/>
-      <w:r>
-        <w:t>’, rather than by ‘</w:t>
-      </w:r>
-      <w:proofErr w:type="spellStart"/>
-      <w:r>
-        <w:t>Monodevelop</w:t>
-      </w:r>
-      <w:proofErr w:type="spellEnd"/>
-      <w:r>
-        <w:t xml:space="preserve"> (built-in)’</w:t>
+        <w:t>(3) you should now see a tick by ‘Monodevelop’, rather than by ‘Monodevelop (built-in)’</w:t>
       </w:r>
     </w:p>
     <w:p>
@@ -9590,59 +8609,16 @@
         <w:keepNext/>
       </w:pPr>
       <w:r>
-        <w:t xml:space="preserve">You should see 2 ‘using’ statements to import the core packages </w:t>
-      </w:r>
-      <w:proofErr w:type="spellStart"/>
-      <w:r>
-        <w:t>UnityEngine</w:t>
-      </w:r>
-      <w:proofErr w:type="spellEnd"/>
-      <w:r>
-        <w:t xml:space="preserve"> and </w:t>
-      </w:r>
-      <w:proofErr w:type="spellStart"/>
-      <w:r>
-        <w:t>System.Collections</w:t>
-      </w:r>
-      <w:proofErr w:type="spellEnd"/>
-      <w:r>
-        <w:t xml:space="preserve">, then the statement of a public class ‘Player’ (i.e. the same name as the </w:t>
-      </w:r>
-      <w:proofErr w:type="spellStart"/>
-      <w:r>
-        <w:t>Csharp</w:t>
-      </w:r>
-      <w:proofErr w:type="spellEnd"/>
-      <w:r>
-        <w:t xml:space="preserve"> script text file you have created in Unity – </w:t>
-      </w:r>
-      <w:r>
-        <w:rPr>
-          <w:b/>
-        </w:rPr>
-        <w:t xml:space="preserve">the class name MUST match the file </w:t>
-      </w:r>
-      <w:proofErr w:type="gramStart"/>
-      <w:r>
-        <w:rPr>
-          <w:b/>
-        </w:rPr>
-        <w:t>name</w:t>
-      </w:r>
-      <w:r>
-        <w:t xml:space="preserve"> …)</w:t>
-      </w:r>
-      <w:proofErr w:type="gramEnd"/>
-      <w:r>
-        <w:t xml:space="preserve">. Plus there are 2 empty methods Unity has added (without us asking!) named </w:t>
-      </w:r>
-      <w:proofErr w:type="gramStart"/>
-      <w:r>
-        <w:t>Start(</w:t>
-      </w:r>
-      <w:proofErr w:type="gramEnd"/>
-      <w:r>
-        <w:t>) and Update():</w:t>
+        <w:t xml:space="preserve">You should see 2 ‘using’ statements to import the core packages UnityEngine and System.Collections, then the statement of a public class ‘Player’ (i.e. the same name as the Csharp script text file you have created in Unity – </w:t>
+      </w:r>
+      <w:r>
+        <w:rPr>
+          <w:b/>
+        </w:rPr>
+        <w:t>the class name MUST match the file name</w:t>
+      </w:r>
+      <w:r>
+        <w:t xml:space="preserve"> …). Plus there are 2 empty methods Unity has added (without us asking!) named Start() and Update():</w:t>
       </w:r>
     </w:p>
     <w:p>
@@ -9714,15 +8690,7 @@
         <w:keepNext/>
       </w:pPr>
       <w:r>
-        <w:t xml:space="preserve">Remove everything between lines 5 and 14 (i.e. remove the 2 empty methods named </w:t>
-      </w:r>
-      <w:proofErr w:type="gramStart"/>
-      <w:r>
-        <w:t>Start(</w:t>
-      </w:r>
-      <w:proofErr w:type="gramEnd"/>
-      <w:r>
-        <w:t>) and Update():</w:t>
+        <w:t>Remove everything between lines 5 and 14 (i.e. remove the 2 empty methods named Start() and Update():</w:t>
       </w:r>
     </w:p>
     <w:p>
@@ -9811,21 +8779,8 @@
       <w:r>
         <w:tab/>
       </w:r>
-      <w:proofErr w:type="gramStart"/>
-      <w:r>
-        <w:t>private</w:t>
-      </w:r>
-      <w:proofErr w:type="gramEnd"/>
-      <w:r>
-        <w:t xml:space="preserve"> </w:t>
-      </w:r>
-      <w:proofErr w:type="spellStart"/>
-      <w:r>
-        <w:t>int</w:t>
-      </w:r>
-      <w:proofErr w:type="spellEnd"/>
-      <w:r>
-        <w:t xml:space="preserve"> score = 0;</w:t>
+      <w:r>
+        <w:t>private int score = 0;</w:t>
       </w:r>
     </w:p>
     <w:p>
@@ -9842,20 +8797,7 @@
         <w:keepNext/>
       </w:pPr>
       <w:r>
-        <w:t xml:space="preserve">Unity script classes have a special method named </w:t>
-      </w:r>
-      <w:proofErr w:type="spellStart"/>
-      <w:proofErr w:type="gramStart"/>
-      <w:r>
-        <w:t>OnGUI</w:t>
-      </w:r>
-      <w:proofErr w:type="spellEnd"/>
-      <w:r>
-        <w:t>(</w:t>
-      </w:r>
-      <w:proofErr w:type="gramEnd"/>
-      <w:r>
-        <w:t>), that is executed (if it exist) EVERY frame – i.e. 20 or 35 or 60 or 102 times a second. The number of frames per second changes depending on how hard the computer processor is working and how fast it is.</w:t>
+        <w:t>Unity script classes have a special method named OnGUI(), that is executed (if it exist) EVERY frame – i.e. 20 or 35 or 60 or 102 times a second. The number of frames per second changes depending on how hard the computer processor is working and how fast it is.</w:t>
       </w:r>
     </w:p>
     <w:p>
@@ -9890,11 +8832,9 @@
       <w:pPr>
         <w:keepNext/>
       </w:pPr>
-      <w:proofErr w:type="gramStart"/>
       <w:r>
         <w:t>Where &lt;n&gt; is the value of our integer score variable.</w:t>
       </w:r>
-      <w:proofErr w:type="gramEnd"/>
     </w:p>
     <w:p>
       <w:pPr>
@@ -9918,37 +8858,12 @@
           <w:i/>
         </w:rPr>
       </w:pPr>
-      <w:proofErr w:type="gramStart"/>
       <w:r>
         <w:rPr>
           <w:b w:val="0"/>
           <w:i/>
         </w:rPr>
-        <w:t>private</w:t>
-      </w:r>
-      <w:proofErr w:type="gramEnd"/>
-      <w:r>
-        <w:rPr>
-          <w:b w:val="0"/>
-          <w:i/>
-        </w:rPr>
-        <w:t xml:space="preserve"> </w:t>
-      </w:r>
-      <w:proofErr w:type="spellStart"/>
-      <w:r>
-        <w:rPr>
-          <w:b w:val="0"/>
-          <w:i/>
-        </w:rPr>
-        <w:t>int</w:t>
-      </w:r>
-      <w:proofErr w:type="spellEnd"/>
-      <w:r>
-        <w:rPr>
-          <w:b w:val="0"/>
-          <w:i/>
-        </w:rPr>
-        <w:t xml:space="preserve"> score = 0;</w:t>
+        <w:t>private int score = 0;</w:t>
       </w:r>
     </w:p>
     <w:p>
@@ -9962,21 +8877,8 @@
         <w:pStyle w:val="aacode"/>
         <w:ind w:left="0" w:right="135" w:firstLine="431"/>
       </w:pPr>
-      <w:proofErr w:type="gramStart"/>
-      <w:r>
-        <w:t>private</w:t>
-      </w:r>
-      <w:proofErr w:type="gramEnd"/>
-      <w:r>
-        <w:t xml:space="preserve"> void </w:t>
-      </w:r>
-      <w:proofErr w:type="spellStart"/>
-      <w:r>
-        <w:t>OnGUI</w:t>
-      </w:r>
-      <w:proofErr w:type="spellEnd"/>
-      <w:r>
-        <w:t>(){</w:t>
+      <w:r>
+        <w:t>private void OnGUI(){</w:t>
       </w:r>
     </w:p>
     <w:p>
@@ -9989,22 +8891,7 @@
       </w:r>
       <w:r>
         <w:tab/>
-      </w:r>
-      <w:proofErr w:type="gramStart"/>
-      <w:r>
-        <w:t>string</w:t>
-      </w:r>
-      <w:proofErr w:type="gramEnd"/>
-      <w:r>
-        <w:t xml:space="preserve"> </w:t>
-      </w:r>
-      <w:proofErr w:type="spellStart"/>
-      <w:r>
-        <w:t>scoreMessage</w:t>
-      </w:r>
-      <w:proofErr w:type="spellEnd"/>
-      <w:r>
-        <w:t xml:space="preserve"> = "Score = " + score;</w:t>
+        <w:t>string scoreMessage = "Score = " + score;</w:t>
       </w:r>
     </w:p>
     <w:p>
@@ -10017,24 +8904,7 @@
       </w:r>
       <w:r>
         <w:tab/>
-      </w:r>
-      <w:proofErr w:type="spellStart"/>
-      <w:proofErr w:type="gramStart"/>
-      <w:r>
-        <w:t>GUILayout.Label</w:t>
-      </w:r>
-      <w:proofErr w:type="spellEnd"/>
-      <w:r>
-        <w:t>(</w:t>
-      </w:r>
-      <w:proofErr w:type="spellStart"/>
-      <w:proofErr w:type="gramEnd"/>
-      <w:r>
-        <w:t>scoreMessage</w:t>
-      </w:r>
-      <w:proofErr w:type="spellEnd"/>
-      <w:r>
-        <w:t>);</w:t>
+        <w:t>GUILayout.Label(scoreMessage);</w:t>
       </w:r>
     </w:p>
     <w:p>
@@ -10048,13 +8918,8 @@
     </w:p>
     <w:p/>
     <w:p>
-      <w:proofErr w:type="gramStart"/>
-      <w:r>
-        <w:t>now</w:t>
-      </w:r>
-      <w:proofErr w:type="gramEnd"/>
-      <w:r>
-        <w:t xml:space="preserve"> SAVE YOUR CODE with </w:t>
+      <w:r>
+        <w:t xml:space="preserve">now SAVE YOUR CODE with </w:t>
       </w:r>
       <w:r>
         <w:rPr>
@@ -10084,20 +8949,7 @@
     <w:p/>
     <w:p>
       <w:r>
-        <w:t xml:space="preserve">The first statement in our </w:t>
-      </w:r>
-      <w:proofErr w:type="spellStart"/>
-      <w:proofErr w:type="gramStart"/>
-      <w:r>
-        <w:t>OnGUI</w:t>
-      </w:r>
-      <w:proofErr w:type="spellEnd"/>
-      <w:r>
-        <w:t>(</w:t>
-      </w:r>
-      <w:proofErr w:type="gramEnd"/>
-      <w:r>
-        <w:t xml:space="preserve">) method creates a text ‘string’ </w:t>
+        <w:t xml:space="preserve">The first statement in our OnGUI() method creates a text ‘string’ </w:t>
       </w:r>
       <w:r>
         <w:t>of what we want to display.</w:t>
@@ -10105,15 +8957,7 @@
     </w:p>
     <w:p>
       <w:r>
-        <w:t xml:space="preserve">The second statement uses the default layout manager named </w:t>
-      </w:r>
-      <w:proofErr w:type="spellStart"/>
-      <w:r>
-        <w:t>GUILayout</w:t>
-      </w:r>
-      <w:proofErr w:type="spellEnd"/>
-      <w:r>
-        <w:t xml:space="preserve"> (i.e. start displaying things at the top left of the screen), and tells it to display a text ‘Label’ containing our score message.</w:t>
+        <w:t>The second statement uses the default layout manager named GUILayout (i.e. start displaying things at the top left of the screen), and tells it to display a text ‘Label’ containing our score message.</w:t>
       </w:r>
     </w:p>
     <w:p>
@@ -10134,13 +8978,8 @@
         <w:keepNext/>
       </w:pPr>
       <w:r>
-        <w:t xml:space="preserve">When you run the game do you see a score </w:t>
-      </w:r>
-      <w:proofErr w:type="gramStart"/>
-      <w:r>
-        <w:t>displayed ?</w:t>
-      </w:r>
-      <w:proofErr w:type="gramEnd"/>
+        <w:t>When you run the game do you see a score displayed ?</w:t>
+      </w:r>
     </w:p>
     <w:p>
       <w:pPr>
@@ -10151,11 +8990,9 @@
           <w:numId w:val="32"/>
         </w:numPr>
       </w:pPr>
-      <w:proofErr w:type="gramStart"/>
       <w:r>
         <w:t>No ?</w:t>
       </w:r>
-      <w:proofErr w:type="gramEnd"/>
     </w:p>
     <w:p>
       <w:pPr>
@@ -10180,15 +9017,7 @@
         <w:keepNext/>
       </w:pPr>
       <w:r>
-        <w:t xml:space="preserve">Well, creating a </w:t>
-      </w:r>
-      <w:proofErr w:type="spellStart"/>
-      <w:r>
-        <w:t>Csharp</w:t>
-      </w:r>
-      <w:proofErr w:type="spellEnd"/>
-      <w:r>
-        <w:t xml:space="preserve"> script class in the Project panel has simply created a text file on the hard disk of our computer – Unity doesn’t know that we want this script EXCUTED in the scene we are currently creating with the hero character and blue and red platforms.</w:t>
+        <w:t>Well, creating a Csharp script class in the Project panel has simply created a text file on the hard disk of our computer – Unity doesn’t know that we want this script EXCUTED in the scene we are currently creating with the hero character and blue and red platforms.</w:t>
       </w:r>
     </w:p>
     <w:p>
@@ -10201,31 +9030,7 @@
         <w:keepNext/>
       </w:pPr>
       <w:r>
-        <w:t xml:space="preserve">Remember when we ADDED the </w:t>
-      </w:r>
-      <w:proofErr w:type="spellStart"/>
-      <w:r>
-        <w:t>MovingPlatform</w:t>
-      </w:r>
-      <w:proofErr w:type="spellEnd"/>
-      <w:r>
-        <w:t xml:space="preserve"> script component to the red platform </w:t>
-      </w:r>
-      <w:proofErr w:type="spellStart"/>
-      <w:r>
-        <w:t>gameObject</w:t>
-      </w:r>
-      <w:proofErr w:type="spellEnd"/>
-      <w:r>
-        <w:t xml:space="preserve"> in our scene … </w:t>
-      </w:r>
-      <w:proofErr w:type="gramStart"/>
-      <w:r>
-        <w:t>Well</w:t>
-      </w:r>
-      <w:proofErr w:type="gramEnd"/>
-      <w:r>
-        <w:t>, we have to add our Player script as a component of our ‘hero’ game object in our scene – so let’s do that next</w:t>
+        <w:t>Remember when we ADDED the MovingPlatform script component to the red platform gameObject in our scene … Well, we have to add our Player script as a component of our ‘hero’ game object in our scene – so let’s do that next</w:t>
       </w:r>
     </w:p>
     <w:p>
@@ -10234,28 +9039,12 @@
         <w:keepNext w:val="0"/>
       </w:pPr>
       <w:r>
-        <w:t xml:space="preserve">Add our Player script component to our ‘hero’ </w:t>
-      </w:r>
-      <w:proofErr w:type="spellStart"/>
-      <w:r>
-        <w:t>gameObject</w:t>
-      </w:r>
-      <w:proofErr w:type="spellEnd"/>
-      <w:r>
-        <w:t xml:space="preserve"> in the scene</w:t>
-      </w:r>
-    </w:p>
-    <w:p>
-      <w:r>
-        <w:t xml:space="preserve">Add script Player to the ‘hero’ </w:t>
-      </w:r>
-      <w:proofErr w:type="spellStart"/>
-      <w:r>
-        <w:t>gameObject</w:t>
-      </w:r>
-      <w:proofErr w:type="spellEnd"/>
-      <w:r>
-        <w:t xml:space="preserve"> in the scene Hierarchy:</w:t>
+        <w:t>Add our Player script component to our ‘hero’ gameObject in the scene</w:t>
+      </w:r>
+    </w:p>
+    <w:p>
+      <w:r>
+        <w:t>Add script Player to the ‘hero’ gameObject in the scene Hierarchy:</w:t>
       </w:r>
     </w:p>
     <w:p>
@@ -10275,15 +9064,7 @@
         <w:t xml:space="preserve">Hierarchy </w:t>
       </w:r>
       <w:r>
-        <w:t xml:space="preserve">select </w:t>
-      </w:r>
-      <w:proofErr w:type="spellStart"/>
-      <w:r>
-        <w:t>gameObject</w:t>
-      </w:r>
-      <w:proofErr w:type="spellEnd"/>
-      <w:r>
-        <w:t xml:space="preserve"> </w:t>
+        <w:t xml:space="preserve">select gameObject </w:t>
       </w:r>
       <w:r>
         <w:rPr>
@@ -10371,13 +9152,8 @@
         </w:rPr>
         <w:t xml:space="preserve">hero </w:t>
       </w:r>
-      <w:proofErr w:type="spellStart"/>
-      <w:r>
-        <w:t>gameObject</w:t>
-      </w:r>
-      <w:proofErr w:type="spellEnd"/>
-      <w:r>
-        <w:t xml:space="preserve"> in the Hierarchy</w:t>
+      <w:r>
+        <w:t>gameObject in the Hierarchy</w:t>
       </w:r>
     </w:p>
     <w:p/>
@@ -10449,12 +9225,12 @@
       <w:pPr>
         <w:pStyle w:val="StyleHeading1ChapterheadingAfter6pt"/>
       </w:pPr>
-      <w:bookmarkStart w:id="12" w:name="_Toc252446586"/>
+      <w:bookmarkStart w:id="11" w:name="_Toc252446586"/>
       <w:r>
         <w:lastRenderedPageBreak/>
         <w:t>Create a piece of cheese tagged ‘Food’</w:t>
       </w:r>
-      <w:bookmarkEnd w:id="12"/>
+      <w:bookmarkEnd w:id="11"/>
     </w:p>
     <w:p>
       <w:pPr>
@@ -10462,15 +9238,7 @@
         <w:keepNext w:val="0"/>
       </w:pPr>
       <w:r>
-        <w:t xml:space="preserve">Add a pie of cheese </w:t>
-      </w:r>
-      <w:proofErr w:type="spellStart"/>
-      <w:r>
-        <w:t>gameObject</w:t>
-      </w:r>
-      <w:proofErr w:type="spellEnd"/>
-      <w:r>
-        <w:t xml:space="preserve"> to the scene</w:t>
+        <w:t>Add a pie of cheese gameObject to the scene</w:t>
       </w:r>
     </w:p>
     <w:p>
@@ -10705,15 +9473,7 @@
         <w:t>cheese</w:t>
       </w:r>
       <w:r>
-        <w:t xml:space="preserve"> </w:t>
-      </w:r>
-      <w:proofErr w:type="spellStart"/>
-      <w:r>
-        <w:t>gameObject</w:t>
-      </w:r>
-      <w:proofErr w:type="spellEnd"/>
-      <w:r>
-        <w:t xml:space="preserve"> in the </w:t>
+        <w:t xml:space="preserve"> gameObject in the </w:t>
       </w:r>
       <w:r>
         <w:rPr>
@@ -10736,15 +9496,7 @@
         <w:t xml:space="preserve">FIX IT: </w:t>
       </w:r>
       <w:r>
-        <w:t xml:space="preserve">Enable </w:t>
-      </w:r>
-      <w:proofErr w:type="spellStart"/>
-      <w:r>
-        <w:t>gameObject</w:t>
-      </w:r>
-      <w:proofErr w:type="spellEnd"/>
-      <w:r>
-        <w:t xml:space="preserve"> resizing – switch to HAND tool then back</w:t>
+        <w:t>Enable gameObject resizing – switch to HAND tool then back</w:t>
       </w:r>
       <w:r>
         <w:t xml:space="preserve"> </w:t>
@@ -10755,23 +9507,7 @@
     </w:p>
     <w:p>
       <w:r>
-        <w:t xml:space="preserve">Sometimes (not sure </w:t>
-      </w:r>
-      <w:proofErr w:type="gramStart"/>
-      <w:r>
-        <w:t>why :-</w:t>
-      </w:r>
-      <w:proofErr w:type="gramEnd"/>
-      <w:r>
-        <w:t xml:space="preserve">[) when you create a new </w:t>
-      </w:r>
-      <w:proofErr w:type="spellStart"/>
-      <w:r>
-        <w:t>gameObject</w:t>
-      </w:r>
-      <w:proofErr w:type="spellEnd"/>
-      <w:r>
-        <w:t xml:space="preserve"> by dragging a sprite into the Scene window panel, you are not able to move / resize the object. </w:t>
+        <w:t xml:space="preserve">Sometimes (not sure why :-[) when you create a new gameObject by dragging a sprite into the Scene window panel, you are not able to move / resize the object. </w:t>
       </w:r>
     </w:p>
     <w:p/>
@@ -10810,13 +9546,8 @@
         <w:t xml:space="preserve">You should now be able to </w:t>
       </w:r>
       <w:r>
-        <w:t xml:space="preserve">move / resize the newly added </w:t>
-      </w:r>
-      <w:proofErr w:type="spellStart"/>
-      <w:r>
-        <w:t>gameObject</w:t>
-      </w:r>
-      <w:proofErr w:type="spellEnd"/>
+        <w:t>move / resize the newly added gameObject</w:t>
+      </w:r>
     </w:p>
     <w:p/>
     <w:p/>
@@ -10880,6 +9611,15 @@
       </w:r>
     </w:p>
     <w:p/>
+    <w:p/>
+    <w:p>
+      <w:r>
+        <w:t>NOTE – you can’t MOVE objects when in HAND / panning tool mode …</w:t>
+      </w:r>
+      <w:bookmarkStart w:id="12" w:name="_GoBack"/>
+      <w:bookmarkEnd w:id="12"/>
+    </w:p>
+    <w:p/>
     <w:p>
       <w:pPr>
         <w:pStyle w:val="Heading2"/>
@@ -10894,15 +9634,7 @@
         <w:keepNext/>
       </w:pPr>
       <w:r>
-        <w:t xml:space="preserve">We want our game to detect collisions between the hero character and this cheese </w:t>
-      </w:r>
-      <w:proofErr w:type="spellStart"/>
-      <w:r>
-        <w:t>gameObject</w:t>
-      </w:r>
-      <w:proofErr w:type="spellEnd"/>
-      <w:r>
-        <w:t>, so we need to add a ‘collider’ to it.</w:t>
+        <w:t>We want our game to detect collisions between the hero character and this cheese gameObject, so we need to add a ‘collider’ to it.</w:t>
       </w:r>
     </w:p>
     <w:p>
@@ -10915,15 +9647,7 @@
         <w:keepNext/>
       </w:pPr>
       <w:r>
-        <w:t xml:space="preserve">Now add </w:t>
-      </w:r>
-      <w:proofErr w:type="gramStart"/>
-      <w:r>
-        <w:t>a 2D</w:t>
-      </w:r>
-      <w:proofErr w:type="gramEnd"/>
-      <w:r>
-        <w:t xml:space="preserve"> Box Collider to the </w:t>
+        <w:t xml:space="preserve">Now add a 2D Box Collider to the </w:t>
       </w:r>
       <w:r>
         <w:rPr>
@@ -10932,15 +9656,7 @@
         <w:t>cheese</w:t>
       </w:r>
       <w:r>
-        <w:t xml:space="preserve"> </w:t>
-      </w:r>
-      <w:proofErr w:type="spellStart"/>
-      <w:r>
-        <w:t>gameObject</w:t>
-      </w:r>
-      <w:proofErr w:type="spellEnd"/>
-      <w:r>
-        <w:t xml:space="preserve"> in the Hierarchy:</w:t>
+        <w:t xml:space="preserve"> gameObject in the Hierarchy:</w:t>
       </w:r>
     </w:p>
     <w:p>
@@ -10961,15 +9677,7 @@
         <w:t xml:space="preserve">Hierarchy </w:t>
       </w:r>
       <w:r>
-        <w:t xml:space="preserve">select </w:t>
-      </w:r>
-      <w:proofErr w:type="spellStart"/>
-      <w:r>
-        <w:t>gameObject</w:t>
-      </w:r>
-      <w:proofErr w:type="spellEnd"/>
-      <w:r>
-        <w:t xml:space="preserve"> </w:t>
+        <w:t xml:space="preserve">select gameObject </w:t>
       </w:r>
       <w:r>
         <w:rPr>
@@ -11264,15 +9972,7 @@
         </w:numPr>
       </w:pPr>
       <w:r>
-        <w:t xml:space="preserve">Tag the cheese </w:t>
-      </w:r>
-      <w:proofErr w:type="spellStart"/>
-      <w:r>
-        <w:t>gameObject</w:t>
-      </w:r>
-      <w:proofErr w:type="spellEnd"/>
-      <w:r>
-        <w:t xml:space="preserve"> with the string tag ‘Food’</w:t>
+        <w:t>Tag the cheese gameObject with the string tag ‘Food’</w:t>
       </w:r>
     </w:p>
     <w:p>
@@ -11285,15 +9985,7 @@
         </w:numPr>
       </w:pPr>
       <w:r>
-        <w:t xml:space="preserve">Enable the ‘Trigger’ on the cheese </w:t>
-      </w:r>
-      <w:proofErr w:type="spellStart"/>
-      <w:r>
-        <w:t>gameObject’s</w:t>
-      </w:r>
-      <w:proofErr w:type="spellEnd"/>
-      <w:r>
-        <w:t xml:space="preserve"> collider</w:t>
+        <w:t>Enable the ‘Trigger’ on the cheese gameObject’s collider</w:t>
       </w:r>
     </w:p>
     <w:p>
@@ -11357,13 +10049,8 @@
           <w:numId w:val="36"/>
         </w:numPr>
       </w:pPr>
-      <w:proofErr w:type="gramStart"/>
-      <w:r>
-        <w:t>delete</w:t>
-      </w:r>
-      <w:proofErr w:type="gramEnd"/>
-      <w:r>
-        <w:t xml:space="preserve"> itself when hit</w:t>
+      <w:r>
+        <w:t>delete itself when hit</w:t>
       </w:r>
     </w:p>
     <w:p>
@@ -11376,15 +10063,7 @@
         </w:numPr>
       </w:pPr>
       <w:r>
-        <w:t>(</w:t>
-      </w:r>
-      <w:proofErr w:type="gramStart"/>
-      <w:r>
-        <w:t>this</w:t>
-      </w:r>
-      <w:proofErr w:type="gramEnd"/>
-      <w:r>
-        <w:t xml:space="preserve"> is already written for you in the Scripts folder in the Project panel)</w:t>
+        <w:t>(this is already written for you in the Scripts folder in the Project panel)</w:t>
       </w:r>
     </w:p>
     <w:p>
@@ -11409,13 +10088,8 @@
         </w:numPr>
         <w:ind w:left="714" w:hanging="357"/>
       </w:pPr>
-      <w:proofErr w:type="gramStart"/>
-      <w:r>
-        <w:t>add</w:t>
-      </w:r>
-      <w:proofErr w:type="gramEnd"/>
-      <w:r>
-        <w:t xml:space="preserve"> 1 to score when item hit that has the string tag equal to ‘Food’</w:t>
+      <w:r>
+        <w:t>add 1 to score when item hit that has the string tag equal to ‘Food’</w:t>
       </w:r>
     </w:p>
     <w:p>
@@ -11424,28 +10098,15 @@
       </w:pPr>
       <w:r>
         <w:lastRenderedPageBreak/>
-        <w:t xml:space="preserve">Enable collider ‘trigger’ to Cheese </w:t>
-      </w:r>
-      <w:proofErr w:type="spellStart"/>
-      <w:r>
-        <w:t>gameObject</w:t>
-      </w:r>
-      <w:proofErr w:type="spellEnd"/>
+        <w:t>Enable collider ‘trigger’ to Cheese gameObject</w:t>
+      </w:r>
     </w:p>
     <w:p>
       <w:pPr>
         <w:keepNext/>
       </w:pPr>
       <w:r>
-        <w:t xml:space="preserve">Enable the Cheese </w:t>
-      </w:r>
-      <w:proofErr w:type="spellStart"/>
-      <w:r>
-        <w:t>gameObject’s</w:t>
-      </w:r>
-      <w:proofErr w:type="spellEnd"/>
-      <w:r>
-        <w:t xml:space="preserve"> trigger in its collider:</w:t>
+        <w:t>Enable the Cheese gameObject’s trigger in its collider:</w:t>
       </w:r>
     </w:p>
     <w:p>
@@ -11466,15 +10127,7 @@
         <w:t xml:space="preserve">Hierarchy </w:t>
       </w:r>
       <w:r>
-        <w:t xml:space="preserve">select </w:t>
-      </w:r>
-      <w:proofErr w:type="spellStart"/>
-      <w:r>
-        <w:t>gameObject</w:t>
-      </w:r>
-      <w:proofErr w:type="spellEnd"/>
-      <w:r>
-        <w:t xml:space="preserve"> </w:t>
+        <w:t xml:space="preserve">select gameObject </w:t>
       </w:r>
       <w:r>
         <w:rPr>
@@ -11612,15 +10265,7 @@
         <w:t xml:space="preserve">Hierarchy </w:t>
       </w:r>
       <w:r>
-        <w:t xml:space="preserve">select </w:t>
-      </w:r>
-      <w:proofErr w:type="spellStart"/>
-      <w:r>
-        <w:t>gameObject</w:t>
-      </w:r>
-      <w:proofErr w:type="spellEnd"/>
-      <w:r>
-        <w:t xml:space="preserve"> </w:t>
+        <w:t xml:space="preserve">select gameObject </w:t>
       </w:r>
       <w:r>
         <w:rPr>
@@ -11647,15 +10292,10 @@
         <w:t xml:space="preserve">Inspector Tag </w:t>
       </w:r>
       <w:r>
-        <w:t xml:space="preserve">drop-down menu select </w:t>
-      </w:r>
-      <w:proofErr w:type="spellStart"/>
-      <w:r>
-        <w:t>select</w:t>
-      </w:r>
-      <w:proofErr w:type="spellEnd"/>
-      <w:r>
-        <w:t xml:space="preserve"> ‘Add </w:t>
+        <w:t xml:space="preserve">drop-down menu select select ‘Add </w:t>
+      </w:r>
+      <w:r>
+        <w:t>Tag…’</w:t>
       </w:r>
     </w:p>
     <w:p>
@@ -11739,21 +10379,11 @@
         </w:numPr>
       </w:pPr>
       <w:r>
-        <w:t xml:space="preserve">NOTE – the convention (which we’ll follow) is </w:t>
-      </w:r>
-      <w:proofErr w:type="spellStart"/>
-      <w:r>
-        <w:t>UpperCamelCase</w:t>
-      </w:r>
-      <w:proofErr w:type="spellEnd"/>
-      <w:r>
-        <w:t xml:space="preserve"> – the </w:t>
-      </w:r>
-      <w:proofErr w:type="spellStart"/>
-      <w:r>
-        <w:t>frist</w:t>
-      </w:r>
-      <w:proofErr w:type="spellEnd"/>
+        <w:t xml:space="preserve">NOTE – the convention (which we’ll follow) is UpperCamelCase – the </w:t>
+      </w:r>
+      <w:r>
+        <w:t>first</w:t>
+      </w:r>
       <w:r>
         <w:t xml:space="preserve"> letter of each word is capitalised, and there are NO SPACES in tag strings</w:t>
       </w:r>
@@ -11823,15 +10453,7 @@
       </w:pPr>
       <w:r>
         <w:lastRenderedPageBreak/>
-        <w:t xml:space="preserve">Add tag ‘Food’ to the cheese </w:t>
-      </w:r>
-      <w:proofErr w:type="spellStart"/>
-      <w:r>
-        <w:t>gameObject</w:t>
-      </w:r>
-      <w:proofErr w:type="spellEnd"/>
-      <w:r>
-        <w:t xml:space="preserve"> in the </w:t>
+        <w:t xml:space="preserve">Add tag ‘Food’ to the cheese gameObject in the </w:t>
       </w:r>
       <w:r>
         <w:t>Hierarchy</w:t>
@@ -11842,15 +10464,7 @@
         <w:keepNext/>
       </w:pPr>
       <w:r>
-        <w:t xml:space="preserve">Enable the Cheese </w:t>
-      </w:r>
-      <w:proofErr w:type="spellStart"/>
-      <w:r>
-        <w:t>gameObject’s</w:t>
-      </w:r>
-      <w:proofErr w:type="spellEnd"/>
-      <w:r>
-        <w:t xml:space="preserve"> trigger in its collider:</w:t>
+        <w:t>Enable the Cheese gameObject’s trigger in its collider:</w:t>
       </w:r>
     </w:p>
     <w:p>
@@ -11871,15 +10485,7 @@
         <w:t xml:space="preserve">Hierarchy </w:t>
       </w:r>
       <w:r>
-        <w:t xml:space="preserve">select </w:t>
-      </w:r>
-      <w:proofErr w:type="spellStart"/>
-      <w:r>
-        <w:t>gameObject</w:t>
-      </w:r>
-      <w:proofErr w:type="spellEnd"/>
-      <w:r>
-        <w:t xml:space="preserve"> </w:t>
+        <w:t xml:space="preserve">select gameObject </w:t>
       </w:r>
       <w:r>
         <w:rPr>
@@ -11979,15 +10585,7 @@
         <w:keepNext/>
       </w:pPr>
       <w:r>
-        <w:t xml:space="preserve">You should now see that </w:t>
-      </w:r>
-      <w:proofErr w:type="spellStart"/>
-      <w:r>
-        <w:t>gameObject</w:t>
-      </w:r>
-      <w:proofErr w:type="spellEnd"/>
-      <w:r>
-        <w:t xml:space="preserve"> </w:t>
+        <w:t xml:space="preserve">You should now see that gameObject </w:t>
       </w:r>
       <w:r>
         <w:rPr>
@@ -12065,36 +10663,12 @@
         <w:keepNext w:val="0"/>
       </w:pPr>
       <w:r>
-        <w:t xml:space="preserve">Add a script component to cheese </w:t>
-      </w:r>
-      <w:proofErr w:type="spellStart"/>
-      <w:r>
-        <w:t>gameObject</w:t>
-      </w:r>
-      <w:proofErr w:type="spellEnd"/>
-      <w:r>
-        <w:t>, so it is removed when hit</w:t>
-      </w:r>
-    </w:p>
-    <w:p>
-      <w:r>
-        <w:t>A script has been written named ‘</w:t>
-      </w:r>
-      <w:proofErr w:type="spellStart"/>
-      <w:r>
-        <w:t>DestroyWhenHit</w:t>
-      </w:r>
-      <w:proofErr w:type="spellEnd"/>
-      <w:r>
-        <w:t xml:space="preserve">’. Let’s add this script to our cheese </w:t>
-      </w:r>
-      <w:proofErr w:type="spellStart"/>
-      <w:r>
-        <w:t>gameObject</w:t>
-      </w:r>
-      <w:proofErr w:type="spellEnd"/>
-      <w:r>
-        <w:t xml:space="preserve"> in the scene:</w:t>
+        <w:t>Add a script component to cheese gameObject, so it is removed when hit</w:t>
+      </w:r>
+    </w:p>
+    <w:p>
+      <w:r>
+        <w:t>A script has been written named ‘DestroyWhenHit’. Let’s add this script to our cheese gameObject in the scene:</w:t>
       </w:r>
     </w:p>
     <w:p>
@@ -12114,15 +10688,7 @@
         <w:t xml:space="preserve">Hierarchy </w:t>
       </w:r>
       <w:r>
-        <w:t xml:space="preserve">select </w:t>
-      </w:r>
-      <w:proofErr w:type="spellStart"/>
-      <w:r>
-        <w:t>gameObject</w:t>
-      </w:r>
-      <w:proofErr w:type="spellEnd"/>
-      <w:r>
-        <w:t xml:space="preserve"> </w:t>
+        <w:t xml:space="preserve">select gameObject </w:t>
       </w:r>
       <w:r>
         <w:rPr>
@@ -12186,19 +10752,11 @@
       <w:r>
         <w:t xml:space="preserve">Drag script </w:t>
       </w:r>
-      <w:proofErr w:type="spellStart"/>
-      <w:r>
-        <w:rPr>
-          <w:b/>
-        </w:rPr>
-        <w:t>DestroyWhenHit</w:t>
-      </w:r>
-      <w:proofErr w:type="spellEnd"/>
-      <w:r>
-        <w:rPr>
-          <w:b/>
-        </w:rPr>
-        <w:t xml:space="preserve"> </w:t>
+      <w:r>
+        <w:rPr>
+          <w:b/>
+        </w:rPr>
+        <w:t xml:space="preserve">DestroyWhenHit </w:t>
       </w:r>
       <w:r>
         <w:t xml:space="preserve">from the </w:t>
@@ -12218,13 +10776,8 @@
         </w:rPr>
         <w:t xml:space="preserve">cheese </w:t>
       </w:r>
-      <w:proofErr w:type="spellStart"/>
-      <w:r>
-        <w:t>gameObject</w:t>
-      </w:r>
-      <w:proofErr w:type="spellEnd"/>
-      <w:r>
-        <w:t xml:space="preserve"> in the Hierarchy</w:t>
+      <w:r>
+        <w:t>gameObject in the Hierarchy</w:t>
       </w:r>
     </w:p>
     <w:p>
@@ -12238,14 +10791,12 @@
       <w:r>
         <w:t xml:space="preserve">With </w:t>
       </w:r>
-      <w:proofErr w:type="spellStart"/>
       <w:r>
         <w:rPr>
           <w:b/>
         </w:rPr>
         <w:t>platformRed</w:t>
       </w:r>
-      <w:proofErr w:type="spellEnd"/>
       <w:r>
         <w:t xml:space="preserve"> selected in the </w:t>
       </w:r>
@@ -12339,21 +10890,8 @@
       <w:pPr>
         <w:keepNext/>
       </w:pPr>
-      <w:proofErr w:type="gramStart"/>
-      <w:r>
-        <w:t>Play the game … when the player hits the piece of cheese</w:t>
-      </w:r>
-      <w:proofErr w:type="gramEnd"/>
-      <w:r>
-        <w:t xml:space="preserve">, </w:t>
-      </w:r>
-      <w:proofErr w:type="gramStart"/>
-      <w:r>
-        <w:t>the piece of cheese disappears</w:t>
-      </w:r>
-      <w:proofErr w:type="gramEnd"/>
-      <w:r>
-        <w:t>!</w:t>
+      <w:r>
+        <w:t>Play the game … when the player hits the piece of cheese, the piece of cheese disappears!</w:t>
       </w:r>
     </w:p>
     <w:p>
@@ -12381,15 +10919,7 @@
         <w:t xml:space="preserve"> window</w:t>
       </w:r>
       <w:r>
-        <w:t xml:space="preserve"> panel “Maximise on play”, then you can actually SEE the cheese </w:t>
-      </w:r>
-      <w:proofErr w:type="spellStart"/>
-      <w:r>
-        <w:t>gameObject</w:t>
-      </w:r>
-      <w:proofErr w:type="spellEnd"/>
-      <w:r>
-        <w:t xml:space="preserve"> be removed from the </w:t>
+        <w:t xml:space="preserve"> panel “Maximise on play”, then you can actually SEE the cheese gameObject be removed from the </w:t>
       </w:r>
       <w:r>
         <w:rPr>
@@ -12503,15 +11033,7 @@
         <w:t>Player</w:t>
       </w:r>
       <w:r>
-        <w:t xml:space="preserve"> script, to open it up in the </w:t>
-      </w:r>
-      <w:proofErr w:type="spellStart"/>
-      <w:r>
-        <w:t>Monodevelop</w:t>
-      </w:r>
-      <w:proofErr w:type="spellEnd"/>
-      <w:r>
-        <w:t xml:space="preserve"> editor</w:t>
+        <w:t xml:space="preserve"> script, to open it up in the Monodevelop editor</w:t>
       </w:r>
     </w:p>
     <w:p>
@@ -12522,15 +11044,7 @@
         </w:numPr>
       </w:pPr>
       <w:r>
-        <w:t xml:space="preserve">On Windows you may now need to manually bring to the front the </w:t>
-      </w:r>
-      <w:proofErr w:type="spellStart"/>
-      <w:r>
-        <w:t>Monodevelop</w:t>
-      </w:r>
-      <w:proofErr w:type="spellEnd"/>
-      <w:r>
-        <w:t xml:space="preserve"> editor</w:t>
+        <w:t>On Windows you may now need to manually bring to the front the Monodevelop editor</w:t>
       </w:r>
     </w:p>
     <w:p>
@@ -12543,15 +11057,7 @@
         <w:keepNext/>
       </w:pPr>
       <w:r>
-        <w:t xml:space="preserve">Add a new method to the script classed, named </w:t>
-      </w:r>
-      <w:proofErr w:type="gramStart"/>
-      <w:r>
-        <w:t>OnTriggerEnter2D(</w:t>
-      </w:r>
-      <w:proofErr w:type="gramEnd"/>
-      <w:r>
-        <w:t>):</w:t>
+        <w:t>Add a new method to the script classed, named OnTriggerEnter2D():</w:t>
       </w:r>
     </w:p>
     <w:p>
@@ -12563,61 +11069,60 @@
           <w:i/>
         </w:rPr>
       </w:pPr>
-      <w:proofErr w:type="gramStart"/>
       <w:r>
         <w:rPr>
           <w:b w:val="0"/>
           <w:i/>
         </w:rPr>
-        <w:t>using</w:t>
-      </w:r>
-      <w:proofErr w:type="gramEnd"/>
+        <w:t>using UnityEngine;</w:t>
+      </w:r>
       <w:r>
         <w:rPr>
           <w:b w:val="0"/>
           <w:i/>
         </w:rPr>
-        <w:t> </w:t>
-      </w:r>
-      <w:proofErr w:type="spellStart"/>
+        <w:br/>
+        <w:t>using System.Collections;</w:t>
+      </w:r>
       <w:r>
         <w:rPr>
           <w:b w:val="0"/>
           <w:i/>
         </w:rPr>
-        <w:t>UnityEngine</w:t>
-      </w:r>
-      <w:proofErr w:type="spellEnd"/>
+        <w:br/>
+      </w:r>
       <w:r>
         <w:rPr>
           <w:b w:val="0"/>
           <w:i/>
         </w:rPr>
-        <w:t>;</w:t>
-      </w:r>
-      <w:r>
+        <w:br/>
+        <w:t>public class Player : MonoBehaviour {</w:t>
+      </w:r>
+    </w:p>
+    <w:p>
+      <w:pPr>
+        <w:pStyle w:val="aacode"/>
+        <w:ind w:left="0" w:right="135"/>
         <w:rPr>
           <w:b w:val="0"/>
           <w:i/>
         </w:rPr>
-        <w:br/>
-        <w:t>using </w:t>
-      </w:r>
-      <w:proofErr w:type="spellStart"/>
+      </w:pPr>
       <w:r>
         <w:rPr>
           <w:b w:val="0"/>
           <w:i/>
         </w:rPr>
-        <w:t>System.Collections</w:t>
-      </w:r>
-      <w:proofErr w:type="spellEnd"/>
+        <w:t>    private int score = 0;</w:t>
+      </w:r>
       <w:r>
         <w:rPr>
           <w:b w:val="0"/>
           <w:i/>
         </w:rPr>
-        <w:t>;</w:t>
+        <w:br/>
+        <w:t>    </w:t>
       </w:r>
       <w:r>
         <w:rPr>
@@ -12625,6 +11130,7 @@
           <w:i/>
         </w:rPr>
         <w:br/>
+        <w:t>    private void OnGUI(){</w:t>
       </w:r>
       <w:r>
         <w:rPr>
@@ -12632,149 +11138,29 @@
           <w:i/>
         </w:rPr>
         <w:br/>
-        <w:t>public class Player : </w:t>
-      </w:r>
-      <w:proofErr w:type="spellStart"/>
+        <w:t>        string scoreMessage = "Score = " + score;</w:t>
+      </w:r>
       <w:r>
         <w:rPr>
           <w:b w:val="0"/>
           <w:i/>
         </w:rPr>
-        <w:t>MonoBehaviour</w:t>
-      </w:r>
-      <w:proofErr w:type="spellEnd"/>
+        <w:br/>
+        <w:t>        GUILayout.Label(scoreMessage);</w:t>
+      </w:r>
       <w:r>
         <w:rPr>
           <w:b w:val="0"/>
           <w:i/>
         </w:rPr>
-        <w:t> {    private </w:t>
-      </w:r>
-      <w:proofErr w:type="spellStart"/>
+        <w:br/>
+        <w:t>    }</w:t>
+      </w:r>
       <w:r>
         <w:rPr>
           <w:b w:val="0"/>
           <w:i/>
         </w:rPr>
-        <w:t>int</w:t>
-      </w:r>
-      <w:proofErr w:type="spellEnd"/>
-      <w:r>
-        <w:rPr>
-          <w:b w:val="0"/>
-          <w:i/>
-        </w:rPr>
-        <w:t> score = 0;</w:t>
-      </w:r>
-      <w:r>
-        <w:rPr>
-          <w:b w:val="0"/>
-          <w:i/>
-        </w:rPr>
-        <w:br/>
-        <w:t>    </w:t>
-      </w:r>
-      <w:r>
-        <w:rPr>
-          <w:b w:val="0"/>
-          <w:i/>
-        </w:rPr>
-        <w:br/>
-        <w:t>    private void </w:t>
-      </w:r>
-      <w:proofErr w:type="spellStart"/>
-      <w:r>
-        <w:rPr>
-          <w:b w:val="0"/>
-          <w:i/>
-        </w:rPr>
-        <w:t>OnGUI</w:t>
-      </w:r>
-      <w:proofErr w:type="spellEnd"/>
-      <w:r>
-        <w:rPr>
-          <w:b w:val="0"/>
-          <w:i/>
-        </w:rPr>
-        <w:t>(){</w:t>
-      </w:r>
-      <w:r>
-        <w:rPr>
-          <w:b w:val="0"/>
-          <w:i/>
-        </w:rPr>
-        <w:br/>
-        <w:t>        string </w:t>
-      </w:r>
-      <w:proofErr w:type="spellStart"/>
-      <w:r>
-        <w:rPr>
-          <w:b w:val="0"/>
-          <w:i/>
-        </w:rPr>
-        <w:t>scoreMessage</w:t>
-      </w:r>
-      <w:proofErr w:type="spellEnd"/>
-      <w:r>
-        <w:rPr>
-          <w:b w:val="0"/>
-          <w:i/>
-        </w:rPr>
-        <w:t> = "Score = " + score;</w:t>
-      </w:r>
-      <w:r>
-        <w:rPr>
-          <w:b w:val="0"/>
-          <w:i/>
-        </w:rPr>
-        <w:br/>
-        <w:t>        </w:t>
-      </w:r>
-      <w:proofErr w:type="spellStart"/>
-      <w:r>
-        <w:rPr>
-          <w:b w:val="0"/>
-          <w:i/>
-        </w:rPr>
-        <w:t>GUILayout.Label</w:t>
-      </w:r>
-      <w:proofErr w:type="spellEnd"/>
-      <w:r>
-        <w:rPr>
-          <w:b w:val="0"/>
-          <w:i/>
-        </w:rPr>
-        <w:t>(</w:t>
-      </w:r>
-      <w:proofErr w:type="spellStart"/>
-      <w:r>
-        <w:rPr>
-          <w:b w:val="0"/>
-          <w:i/>
-        </w:rPr>
-        <w:t>scoreMessage</w:t>
-      </w:r>
-      <w:proofErr w:type="spellEnd"/>
-      <w:r>
-        <w:rPr>
-          <w:b w:val="0"/>
-          <w:i/>
-        </w:rPr>
-        <w:t>);</w:t>
-      </w:r>
-      <w:r>
-        <w:rPr>
-          <w:b w:val="0"/>
-          <w:i/>
-        </w:rPr>
-        <w:br/>
-        <w:t>    }</w:t>
-      </w:r>
-      <w:r>
-        <w:rPr>
-          <w:b w:val="0"/>
-          <w:i/>
-        </w:rPr>
         <w:br/>
       </w:r>
       <w:r>
@@ -12783,22 +11169,20 @@
       </w:r>
       <w:r>
         <w:br/>
-        <w:t>        string tag = </w:t>
-      </w:r>
-      <w:proofErr w:type="spellStart"/>
-      <w:r>
-        <w:t>c.tag</w:t>
-      </w:r>
-      <w:proofErr w:type="spellEnd"/>
-      <w:r>
-        <w:t>;</w:t>
+        <w:t>        s</w:t>
+      </w:r>
+      <w:r>
+        <w:t>tring tag = c.tag;</w:t>
       </w:r>
       <w:r>
         <w:br/>
       </w:r>
       <w:r>
         <w:br/>
-        <w:t>        if('Food' == tag){</w:t>
+        <w:t>        if("Food"</w:t>
+      </w:r>
+      <w:r>
+        <w:t> == tag){</w:t>
       </w:r>
       <w:r>
         <w:br/>
@@ -12954,13 +11338,6 @@
         <w:t>You have now created a complete platform game!</w:t>
       </w:r>
     </w:p>
-    <w:p>
-      <w:pPr>
-        <w:rPr>
-          <w:b/>
-        </w:rPr>
-      </w:pPr>
-    </w:p>
     <w:sectPr>
       <w:footerReference w:type="default" r:id="rId60"/>
       <w:type w:val="continuous"/>
@@ -13023,21 +11400,7 @@
       <w:rPr>
         <w:b/>
       </w:rPr>
-      <w:t xml:space="preserve">Gravity Guy 2D © 2014 </w:t>
-    </w:r>
-    <w:proofErr w:type="spellStart"/>
-    <w:r>
-      <w:rPr>
-        <w:b/>
-      </w:rPr>
-      <w:t>Dr.</w:t>
-    </w:r>
-    <w:proofErr w:type="spellEnd"/>
-    <w:r>
-      <w:rPr>
-        <w:b/>
-      </w:rPr>
-      <w:t xml:space="preserve"> Matt Smith</w:t>
+      <w:t>Gravity Guy 2D © 2014 Dr. Matt Smith</w:t>
     </w:r>
     <w:r>
       <w:rPr>
@@ -13079,7 +11442,7 @@
         <w:noProof/>
         <w:snapToGrid w:val="0"/>
       </w:rPr>
-      <w:t>1</w:t>
+      <w:t>26</w:t>
     </w:r>
     <w:r>
       <w:rPr>
@@ -13095,31 +11458,16 @@
       </w:rPr>
       <w:t xml:space="preserve"> of </w:t>
     </w:r>
-    <w:r>
-      <w:fldChar w:fldCharType="begin"/>
-    </w:r>
-    <w:r>
-      <w:instrText xml:space="preserve"> NUMPAGES  \* MERGEFORMAT </w:instrText>
-    </w:r>
-    <w:r>
-      <w:fldChar w:fldCharType="separate"/>
-    </w:r>
-    <w:r>
-      <w:rPr>
-        <w:b/>
-        <w:noProof/>
-        <w:snapToGrid w:val="0"/>
-      </w:rPr>
-      <w:t>30</w:t>
-    </w:r>
-    <w:r>
-      <w:rPr>
-        <w:b/>
-        <w:noProof/>
-        <w:snapToGrid w:val="0"/>
-      </w:rPr>
-      <w:fldChar w:fldCharType="end"/>
-    </w:r>
+    <w:fldSimple w:instr=" NUMPAGES  \* MERGEFORMAT ">
+      <w:r>
+        <w:rPr>
+          <w:b/>
+          <w:noProof/>
+          <w:snapToGrid w:val="0"/>
+        </w:rPr>
+        <w:t>30</w:t>
+      </w:r>
+    </w:fldSimple>
   </w:p>
 </w:ftr>
 </file>
@@ -19228,7 +17576,7 @@
 </file>
 
 <file path=customXml/itemProps1.xml><?xml version="1.0" encoding="utf-8"?>
-<ds:datastoreItem xmlns:ds="http://schemas.openxmlformats.org/officeDocument/2006/customXml" ds:itemID="{0BAEA052-B7F2-0A4F-9D30-51B580324546}">
+<ds:datastoreItem xmlns:ds="http://schemas.openxmlformats.org/officeDocument/2006/customXml" ds:itemID="{682AB731-1844-AB42-AA26-B9B066E6C6BC}">
   <ds:schemaRefs>
     <ds:schemaRef ds:uri="http://schemas.openxmlformats.org/officeDocument/2006/bibliography"/>
   </ds:schemaRefs>

</xml_diff>